<commit_message>
Units / Attributes - Bug fixes
</commit_message>
<xml_diff>
--- a/DisciplesBattleSimulator/src/TODO.docx
+++ b/DisciplesBattleSimulator/src/TODO.docx
@@ -111,6 +111,35 @@
       </w:r>
     </w:p>
     <w:p>
+      <w:r>
+        <w:rPr>
+          <w:color w:val="FF0000"/>
+        </w:rPr>
+        <w:t>XXX</w:t>
+      </w:r>
+      <w:r>
+        <w:t xml:space="preserve"> – nie zrobione, </w:t>
+      </w:r>
+      <w:r>
+        <w:rPr>
+          <w:color w:val="E36C0A" w:themeColor="accent6" w:themeShade="BF"/>
+        </w:rPr>
+        <w:t>XXX</w:t>
+      </w:r>
+      <w:r>
+        <w:t xml:space="preserve"> – do opisania, </w:t>
+      </w:r>
+      <w:r>
+        <w:rPr>
+          <w:color w:val="00B050"/>
+        </w:rPr>
+        <w:t>XXX</w:t>
+      </w:r>
+      <w:r>
+        <w:t xml:space="preserve"> – done!</w:t>
+      </w:r>
+    </w:p>
+    <w:p>
       <w:pPr>
         <w:pStyle w:val="Akapitzlist"/>
         <w:numPr>
@@ -173,6 +202,42 @@
         <w:rPr>
           <w:color w:val="FF0000"/>
         </w:rPr>
+        <w:t>AbstractUnit</w:t>
+      </w:r>
+    </w:p>
+    <w:p>
+      <w:pPr>
+        <w:pStyle w:val="Akapitzlist"/>
+        <w:numPr>
+          <w:ilvl w:val="2"/>
+          <w:numId w:val="4"/>
+        </w:numPr>
+        <w:rPr>
+          <w:color w:val="FF0000"/>
+        </w:rPr>
+      </w:pPr>
+      <w:r>
+        <w:rPr>
+          <w:color w:val="FF0000"/>
+        </w:rPr>
+        <w:t xml:space="preserve">dodać defaultowe implementacje updateValue x 2 oraz te referenced jako prywatna </w:t>
+      </w:r>
+    </w:p>
+    <w:p>
+      <w:pPr>
+        <w:pStyle w:val="Akapitzlist"/>
+        <w:numPr>
+          <w:ilvl w:val="1"/>
+          <w:numId w:val="4"/>
+        </w:numPr>
+        <w:rPr>
+          <w:color w:val="E36C0A" w:themeColor="accent6" w:themeShade="BF"/>
+        </w:rPr>
+      </w:pPr>
+      <w:r>
+        <w:rPr>
+          <w:color w:val="E36C0A" w:themeColor="accent6" w:themeShade="BF"/>
+        </w:rPr>
         <w:t>Klasa akcji: Action</w:t>
       </w:r>
     </w:p>
@@ -184,12 +249,12 @@
           <w:numId w:val="4"/>
         </w:numPr>
         <w:rPr>
-          <w:color w:val="FF0000"/>
-        </w:rPr>
-      </w:pPr>
-      <w:r>
-        <w:rPr>
-          <w:color w:val="FF0000"/>
+          <w:color w:val="E36C0A" w:themeColor="accent6" w:themeShade="BF"/>
+        </w:rPr>
+      </w:pPr>
+      <w:r>
+        <w:rPr>
+          <w:color w:val="E36C0A" w:themeColor="accent6" w:themeShade="BF"/>
         </w:rPr>
         <w:t>Typ: attack,</w:t>
       </w:r>
@@ -202,50 +267,14 @@
           <w:numId w:val="4"/>
         </w:numPr>
         <w:rPr>
-          <w:color w:val="FF0000"/>
-        </w:rPr>
-      </w:pPr>
-      <w:r>
-        <w:rPr>
-          <w:color w:val="FF0000"/>
+          <w:color w:val="E36C0A" w:themeColor="accent6" w:themeShade="BF"/>
+        </w:rPr>
+      </w:pPr>
+      <w:r>
+        <w:rPr>
+          <w:color w:val="E36C0A" w:themeColor="accent6" w:themeShade="BF"/>
         </w:rPr>
         <w:t>Mapa: nazwa trybutu - zmiana</w:t>
-      </w:r>
-    </w:p>
-    <w:p>
-      <w:pPr>
-        <w:pStyle w:val="Akapitzlist"/>
-        <w:numPr>
-          <w:ilvl w:val="1"/>
-          <w:numId w:val="4"/>
-        </w:numPr>
-        <w:rPr>
-          <w:color w:val="FF0000"/>
-        </w:rPr>
-      </w:pPr>
-      <w:r>
-        <w:rPr>
-          <w:color w:val="FF0000"/>
-        </w:rPr>
-        <w:t>Dodać metody do klas atrybutów, które przeliczają zmianę wartości atrybutu na procenty</w:t>
-      </w:r>
-    </w:p>
-    <w:p>
-      <w:pPr>
-        <w:pStyle w:val="Akapitzlist"/>
-        <w:numPr>
-          <w:ilvl w:val="2"/>
-          <w:numId w:val="4"/>
-        </w:numPr>
-        <w:rPr>
-          <w:color w:val="FF0000"/>
-        </w:rPr>
-      </w:pPr>
-      <w:r>
-        <w:rPr>
-          <w:color w:val="FF0000"/>
-        </w:rPr>
-        <w:t>Np. zmiana hp = 100 &gt; 50 = zmiana -50%, obrażenia spadają o 0.75 na jednostę, więc spadek obrażeń = 50% * 0,75</w:t>
       </w:r>
     </w:p>
     <w:p>
@@ -591,6 +620,7 @@
         </w:numPr>
       </w:pPr>
       <w:r>
+        <w:lastRenderedPageBreak/>
         <w:t>Celność  - co z nią zrobić?</w:t>
       </w:r>
     </w:p>
@@ -603,7 +633,6 @@
         </w:numPr>
       </w:pPr>
       <w:r>
-        <w:lastRenderedPageBreak/>
         <w:t>3 tryby akcji na polu bitwy:</w:t>
       </w:r>
     </w:p>

</xml_diff>

<commit_message>
Unit / Attributes - Refactoring
</commit_message>
<xml_diff>
--- a/DisciplesBattleSimulator/src/TODO.docx
+++ b/DisciplesBattleSimulator/src/TODO.docx
@@ -554,7 +554,19 @@
         </w:numPr>
       </w:pPr>
       <w:r>
-        <w:t>Pancerz:</w:t>
+        <w:t>Celność  - co z nią zrobić?</w:t>
+      </w:r>
+    </w:p>
+    <w:p>
+      <w:pPr>
+        <w:pStyle w:val="Akapitzlist"/>
+        <w:numPr>
+          <w:ilvl w:val="1"/>
+          <w:numId w:val="1"/>
+        </w:numPr>
+      </w:pPr>
+      <w:r>
+        <w:t>3 tryby akcji na polu bitwy:</w:t>
       </w:r>
     </w:p>
     <w:p>
@@ -564,15 +576,9 @@
           <w:ilvl w:val="2"/>
           <w:numId w:val="1"/>
         </w:numPr>
-        <w:rPr>
-          <w:strike/>
-        </w:rPr>
-      </w:pPr>
-      <w:r>
-        <w:rPr>
-          <w:strike/>
-        </w:rPr>
-        <w:t>Naturalny i nabyty?</w:t>
+      </w:pPr>
+      <w:r>
+        <w:t>Pass</w:t>
       </w:r>
     </w:p>
     <w:p>
@@ -582,15 +588,9 @@
           <w:ilvl w:val="2"/>
           <w:numId w:val="1"/>
         </w:numPr>
-        <w:rPr>
-          <w:color w:val="00B050"/>
-        </w:rPr>
-      </w:pPr>
-      <w:r>
-        <w:rPr>
-          <w:color w:val="00B050"/>
-        </w:rPr>
-        <w:t>Czy zadawanie obrażeń = zmiana w pancerzu i odpornościach (woda, ziemia, powietrze, ogień + pominięcie odporności z danej rasy)?</w:t>
+      </w:pPr>
+      <w:r>
+        <w:t>Ofensywny – szansa na zadanie obrażeń krytycznych,</w:t>
       </w:r>
     </w:p>
     <w:p>
@@ -600,73 +600,6 @@
           <w:ilvl w:val="2"/>
           <w:numId w:val="1"/>
         </w:numPr>
-        <w:rPr>
-          <w:color w:val="00B050"/>
-        </w:rPr>
-      </w:pPr>
-      <w:r>
-        <w:rPr>
-          <w:color w:val="00B050"/>
-        </w:rPr>
-        <w:t>Nisczenie pancerza? Nieodwracalne?</w:t>
-      </w:r>
-    </w:p>
-    <w:p>
-      <w:pPr>
-        <w:pStyle w:val="Akapitzlist"/>
-        <w:numPr>
-          <w:ilvl w:val="1"/>
-          <w:numId w:val="1"/>
-        </w:numPr>
-      </w:pPr>
-      <w:r>
-        <w:lastRenderedPageBreak/>
-        <w:t>Celność  - co z nią zrobić?</w:t>
-      </w:r>
-    </w:p>
-    <w:p>
-      <w:pPr>
-        <w:pStyle w:val="Akapitzlist"/>
-        <w:numPr>
-          <w:ilvl w:val="1"/>
-          <w:numId w:val="1"/>
-        </w:numPr>
-      </w:pPr>
-      <w:r>
-        <w:t>3 tryby akcji na polu bitwy:</w:t>
-      </w:r>
-    </w:p>
-    <w:p>
-      <w:pPr>
-        <w:pStyle w:val="Akapitzlist"/>
-        <w:numPr>
-          <w:ilvl w:val="2"/>
-          <w:numId w:val="1"/>
-        </w:numPr>
-      </w:pPr>
-      <w:r>
-        <w:t>Pass</w:t>
-      </w:r>
-    </w:p>
-    <w:p>
-      <w:pPr>
-        <w:pStyle w:val="Akapitzlist"/>
-        <w:numPr>
-          <w:ilvl w:val="2"/>
-          <w:numId w:val="1"/>
-        </w:numPr>
-      </w:pPr>
-      <w:r>
-        <w:t>Ofensywny – szansa na zadanie obrażeń krytycznych,</w:t>
-      </w:r>
-    </w:p>
-    <w:p>
-      <w:pPr>
-        <w:pStyle w:val="Akapitzlist"/>
-        <w:numPr>
-          <w:ilvl w:val="2"/>
-          <w:numId w:val="1"/>
-        </w:numPr>
       </w:pPr>
       <w:r>
         <w:t>Defensywny – większy % na uniknięcie obrażeń + mały % do pancerza</w:t>
@@ -687,6 +620,7 @@
         <w:rPr>
           <w:b/>
         </w:rPr>
+        <w:lastRenderedPageBreak/>
         <w:t>Do zrobienia</w:t>
       </w:r>
     </w:p>

</xml_diff>

<commit_message>
Unit / Attributes - added resistances
+ bug fixes
</commit_message>
<xml_diff>
--- a/DisciplesBattleSimulator/src/TODO.docx
+++ b/DisciplesBattleSimulator/src/TODO.docx
@@ -53,12 +53,15 @@
     </w:p>
     <w:p>
       <w:pPr>
-        <w:pStyle w:val="Akapitzlist"/>
-        <w:numPr>
-          <w:ilvl w:val="0"/>
-          <w:numId w:val="2"/>
-        </w:numPr>
-      </w:pPr>
+        <w:rPr>
+          <w:b/>
+        </w:rPr>
+      </w:pPr>
+      <w:r>
+        <w:pict>
+          <v:rect id="_x0000_i1027" style="width:0;height:1.5pt" o:hralign="center" o:hrstd="t" o:hr="t" fillcolor="#a0a0a0" stroked="f"/>
+        </w:pict>
+      </w:r>
     </w:p>
     <w:p>
       <w:pPr>
@@ -104,9 +107,21 @@
         </w:rPr>
       </w:pPr>
       <w:r>
+        <w:pict>
+          <v:rect id="_x0000_i1026" style="width:0;height:1.5pt" o:hralign="center" o:hrstd="t" o:hr="t" fillcolor="#a0a0a0" stroked="f"/>
+        </w:pict>
+      </w:r>
+    </w:p>
+    <w:p>
+      <w:pPr>
         <w:rPr>
           <w:b/>
         </w:rPr>
+      </w:pPr>
+      <w:r>
+        <w:rPr>
+          <w:b/>
+        </w:rPr>
         <w:t>TODO</w:t>
       </w:r>
     </w:p>
@@ -285,13 +300,11 @@
           <w:numId w:val="4"/>
         </w:numPr>
         <w:rPr>
-          <w:b/>
-          <w:color w:val="FF0000"/>
-        </w:rPr>
-      </w:pPr>
-      <w:r>
-        <w:rPr>
-          <w:b/>
+          <w:color w:val="FF0000"/>
+        </w:rPr>
+      </w:pPr>
+      <w:r>
+        <w:rPr>
           <w:color w:val="FF0000"/>
         </w:rPr>
         <w:t>dodanie walidatorów</w:t>
@@ -312,6 +325,102 @@
         <w:rPr>
           <w:color w:val="FF0000"/>
         </w:rPr>
+        <w:t>wartości</w:t>
+      </w:r>
+    </w:p>
+    <w:p>
+      <w:pPr>
+        <w:pStyle w:val="Akapitzlist"/>
+        <w:numPr>
+          <w:ilvl w:val="2"/>
+          <w:numId w:val="4"/>
+        </w:numPr>
+        <w:rPr>
+          <w:color w:val="FF0000"/>
+        </w:rPr>
+      </w:pPr>
+      <w:r>
+        <w:rPr>
+          <w:color w:val="FF0000"/>
+        </w:rPr>
+        <w:t>dodanie do attributeValue: minValue, maxValue, defaultValue</w:t>
+      </w:r>
+    </w:p>
+    <w:p>
+      <w:pPr>
+        <w:pStyle w:val="Akapitzlist"/>
+        <w:numPr>
+          <w:ilvl w:val="2"/>
+          <w:numId w:val="4"/>
+        </w:numPr>
+        <w:rPr>
+          <w:color w:val="FF0000"/>
+        </w:rPr>
+      </w:pPr>
+      <w:r>
+        <w:rPr>
+          <w:color w:val="FF0000"/>
+        </w:rPr>
+        <w:t>dodanie zmniejszania poniżej 0% statystyk</w:t>
+      </w:r>
+    </w:p>
+    <w:p>
+      <w:pPr>
+        <w:pStyle w:val="Akapitzlist"/>
+        <w:numPr>
+          <w:ilvl w:val="1"/>
+          <w:numId w:val="4"/>
+        </w:numPr>
+        <w:rPr>
+          <w:color w:val="FF0000"/>
+        </w:rPr>
+      </w:pPr>
+      <w:r>
+        <w:rPr>
+          <w:color w:val="FF0000"/>
+        </w:rPr>
+        <w:t xml:space="preserve">współczynniki zmiany atrybutów </w:t>
+      </w:r>
+    </w:p>
+    <w:p>
+      <w:pPr>
+        <w:pStyle w:val="Akapitzlist"/>
+        <w:numPr>
+          <w:ilvl w:val="2"/>
+          <w:numId w:val="4"/>
+        </w:numPr>
+        <w:rPr>
+          <w:color w:val="FF0000"/>
+        </w:rPr>
+      </w:pPr>
+      <w:r>
+        <w:rPr>
+          <w:color w:val="FF0000"/>
+        </w:rPr>
+        <w:t xml:space="preserve">dodanie możliwości wczytywania </w:t>
+      </w:r>
+      <w:r>
+        <w:rPr>
+          <w:color w:val="FF0000"/>
+        </w:rPr>
+        <w:t>ich z pliku, a nie defaultowe</w:t>
+      </w:r>
+    </w:p>
+    <w:p>
+      <w:pPr>
+        <w:pStyle w:val="Akapitzlist"/>
+        <w:numPr>
+          <w:ilvl w:val="1"/>
+          <w:numId w:val="4"/>
+        </w:numPr>
+        <w:rPr>
+          <w:color w:val="FF0000"/>
+        </w:rPr>
+      </w:pPr>
+      <w:r>
+        <w:rPr>
+          <w:color w:val="FF0000"/>
+        </w:rPr>
         <w:t>dziedziczenie - dodać 2 rodzaje atrybutów: Opisowy, Liczbowy, Procentowy</w:t>
       </w:r>
     </w:p>
@@ -337,18 +446,30 @@
       <w:pPr>
         <w:pStyle w:val="Akapitzlist"/>
         <w:numPr>
+          <w:ilvl w:val="0"/>
+          <w:numId w:val="4"/>
+        </w:numPr>
+        <w:rPr>
+          <w:u w:val="single"/>
+        </w:rPr>
+      </w:pPr>
+      <w:r>
+        <w:rPr>
+          <w:u w:val="single"/>
+        </w:rPr>
+        <w:t>Sprint 2: Buffy</w:t>
+      </w:r>
+    </w:p>
+    <w:p>
+      <w:pPr>
+        <w:pStyle w:val="Akapitzlist"/>
+        <w:numPr>
           <w:ilvl w:val="1"/>
           <w:numId w:val="4"/>
         </w:numPr>
-        <w:rPr>
-          <w:color w:val="FF0000"/>
-        </w:rPr>
-      </w:pPr>
-      <w:r>
-        <w:rPr>
-          <w:color w:val="FF0000"/>
-        </w:rPr>
-        <w:t>dodanie zmniejszania poniżej 0% statystyk</w:t>
+      </w:pPr>
+      <w:r>
+        <w:t>Stworzenie języka do zapisu buffów</w:t>
       </w:r>
     </w:p>
     <w:p>
@@ -358,15 +479,9 @@
           <w:ilvl w:val="1"/>
           <w:numId w:val="4"/>
         </w:numPr>
-        <w:rPr>
-          <w:color w:val="FF0000"/>
-        </w:rPr>
-      </w:pPr>
-      <w:r>
-        <w:rPr>
-          <w:color w:val="FF0000"/>
-        </w:rPr>
-        <w:t>Modyfikatory  powiązanych atrybutów (enumy) -  mają być oddzielnymi plikami</w:t>
+      </w:pPr>
+      <w:r>
+        <w:t>Stworzenie dynamicznego mechanizmu do buffów</w:t>
       </w:r>
     </w:p>
     <w:p>
@@ -376,15 +491,9 @@
           <w:ilvl w:val="1"/>
           <w:numId w:val="4"/>
         </w:numPr>
-        <w:rPr>
-          <w:color w:val="FF0000"/>
-        </w:rPr>
-      </w:pPr>
-      <w:r>
-        <w:rPr>
-          <w:color w:val="FF0000"/>
-        </w:rPr>
-        <w:t>AttributeName - zamienić na enum AttributeDescription: domain, name</w:t>
+      </w:pPr>
+      <w:r>
+        <w:t>usunąć podział na pozytyne negatywne</w:t>
       </w:r>
     </w:p>
     <w:p>
@@ -394,137 +503,16 @@
           <w:ilvl w:val="1"/>
           <w:numId w:val="4"/>
         </w:numPr>
-        <w:rPr>
-          <w:b/>
-          <w:color w:val="808080" w:themeColor="background1" w:themeShade="80"/>
-        </w:rPr>
-      </w:pPr>
-      <w:r>
-        <w:rPr>
-          <w:b/>
-          <w:color w:val="808080" w:themeColor="background1" w:themeShade="80"/>
-        </w:rPr>
-        <w:t>pogrupowanie atrybutów w aspekty</w:t>
-      </w:r>
-    </w:p>
-    <w:p>
-      <w:pPr>
-        <w:pStyle w:val="Akapitzlist"/>
-        <w:numPr>
-          <w:ilvl w:val="2"/>
-          <w:numId w:val="4"/>
-        </w:numPr>
-        <w:rPr>
-          <w:b/>
-          <w:color w:val="808080" w:themeColor="background1" w:themeShade="80"/>
-        </w:rPr>
-      </w:pPr>
-      <w:r>
-        <w:rPr>
-          <w:b/>
-          <w:color w:val="808080" w:themeColor="background1" w:themeShade="80"/>
-        </w:rPr>
-        <w:t>aspekt = zbiór atrybutów (np. aspekt = hp: obecne i max)</w:t>
-      </w:r>
-    </w:p>
-    <w:p>
-      <w:pPr>
-        <w:pStyle w:val="Akapitzlist"/>
-        <w:numPr>
-          <w:ilvl w:val="1"/>
-          <w:numId w:val="4"/>
-        </w:numPr>
-        <w:rPr>
-          <w:b/>
-          <w:color w:val="808080" w:themeColor="background1" w:themeShade="80"/>
-        </w:rPr>
-      </w:pPr>
-      <w:r>
-        <w:rPr>
-          <w:b/>
-          <w:color w:val="808080" w:themeColor="background1" w:themeShade="80"/>
-        </w:rPr>
-        <w:t>klasa – mechanizm do zmiany wartości atrybutów</w:t>
-      </w:r>
-      <w:bookmarkStart w:id="0" w:name="_GoBack"/>
-      <w:bookmarkEnd w:id="0"/>
-    </w:p>
-    <w:p>
-      <w:pPr>
-        <w:pStyle w:val="Akapitzlist"/>
-        <w:numPr>
-          <w:ilvl w:val="0"/>
-          <w:numId w:val="4"/>
-        </w:numPr>
-        <w:rPr>
-          <w:u w:val="single"/>
-        </w:rPr>
-      </w:pPr>
-      <w:r>
-        <w:rPr>
-          <w:u w:val="single"/>
-        </w:rPr>
-        <w:t>Sprint 2: Buffy</w:t>
-      </w:r>
-    </w:p>
-    <w:p>
-      <w:pPr>
-        <w:pStyle w:val="Akapitzlist"/>
-        <w:numPr>
-          <w:ilvl w:val="1"/>
-          <w:numId w:val="4"/>
-        </w:numPr>
-      </w:pPr>
-      <w:r>
-        <w:t>Stworzenie języka do zapisu buffów</w:t>
-      </w:r>
-    </w:p>
-    <w:p>
-      <w:pPr>
-        <w:pStyle w:val="Akapitzlist"/>
-        <w:numPr>
-          <w:ilvl w:val="1"/>
-          <w:numId w:val="4"/>
-        </w:numPr>
-      </w:pPr>
-      <w:r>
-        <w:t>Stworzenie dynamicznego mechanizmu do buffów</w:t>
-      </w:r>
-    </w:p>
-    <w:p>
-      <w:pPr>
-        <w:pStyle w:val="Akapitzlist"/>
-        <w:numPr>
-          <w:ilvl w:val="1"/>
-          <w:numId w:val="4"/>
-        </w:numPr>
-      </w:pPr>
-      <w:r>
-        <w:t>usunąć podział na pozytyne negatywne</w:t>
-      </w:r>
-    </w:p>
-    <w:p>
-      <w:pPr>
-        <w:pStyle w:val="Akapitzlist"/>
-        <w:numPr>
-          <w:ilvl w:val="1"/>
-          <w:numId w:val="4"/>
-        </w:numPr>
       </w:pPr>
       <w:r>
         <w:t>stworzyć uniwersalny obiekt Action, który będzie opisywał oddziałowanie między jednotkami na polu bitwy,</w:t>
       </w:r>
     </w:p>
     <w:p>
-      <w:pPr>
-        <w:pStyle w:val="Akapitzlist"/>
-        <w:numPr>
-          <w:ilvl w:val="0"/>
-          <w:numId w:val="4"/>
-        </w:numPr>
-      </w:pPr>
-      <w:r>
-        <w:t>Stworzenie propertisów i ich kodów</w:t>
+      <w:r>
+        <w:pict>
+          <v:rect id="_x0000_i1025" style="width:0;height:1.5pt" o:hralign="center" o:hrstd="t" o:hr="t" fillcolor="#a0a0a0" stroked="f"/>
+        </w:pict>
       </w:r>
     </w:p>
     <w:p>
@@ -578,6 +566,7 @@
         </w:numPr>
       </w:pPr>
       <w:r>
+        <w:lastRenderedPageBreak/>
         <w:t>Pass</w:t>
       </w:r>
     </w:p>
@@ -620,7 +609,6 @@
         <w:rPr>
           <w:b/>
         </w:rPr>
-        <w:lastRenderedPageBreak/>
         <w:t>Do zrobienia</w:t>
       </w:r>
     </w:p>

</xml_diff>

<commit_message>
Units / Attributes - loading from JSON
!!! MISSING JAR !!!
</commit_message>
<xml_diff>
--- a/DisciplesBattleSimulator/src/TODO.docx
+++ b/DisciplesBattleSimulator/src/TODO.docx
@@ -1,6 +1,6 @@
 
 <file path=word/document.xml><?xml version="1.0" encoding="utf-8"?>
-<w:document xmlns:ve="http://schemas.openxmlformats.org/markup-compatibility/2006" xmlns:o="urn:schemas-microsoft-com:office:office" xmlns:r="http://schemas.openxmlformats.org/officeDocument/2006/relationships" xmlns:m="http://schemas.openxmlformats.org/officeDocument/2006/math" xmlns:v="urn:schemas-microsoft-com:vml" xmlns:wp="http://schemas.openxmlformats.org/drawingml/2006/wordprocessingDrawing" xmlns:w10="urn:schemas-microsoft-com:office:word" xmlns:w="http://schemas.openxmlformats.org/wordprocessingml/2006/main" xmlns:wne="http://schemas.microsoft.com/office/word/2006/wordml">
+<w:document xmlns:wpc="http://schemas.microsoft.com/office/word/2010/wordprocessingCanvas" xmlns:mc="http://schemas.openxmlformats.org/markup-compatibility/2006" xmlns:o="urn:schemas-microsoft-com:office:office" xmlns:r="http://schemas.openxmlformats.org/officeDocument/2006/relationships" xmlns:m="http://schemas.openxmlformats.org/officeDocument/2006/math" xmlns:v="urn:schemas-microsoft-com:vml" xmlns:wp14="http://schemas.microsoft.com/office/word/2010/wordprocessingDrawing" xmlns:wp="http://schemas.openxmlformats.org/drawingml/2006/wordprocessingDrawing" xmlns:w10="urn:schemas-microsoft-com:office:word" xmlns:w="http://schemas.openxmlformats.org/wordprocessingml/2006/main" xmlns:w14="http://schemas.microsoft.com/office/word/2010/wordml" xmlns:wpg="http://schemas.microsoft.com/office/word/2010/wordprocessingGroup" xmlns:wpi="http://schemas.microsoft.com/office/word/2010/wordprocessingInk" xmlns:wne="http://schemas.microsoft.com/office/word/2006/wordml" xmlns:wps="http://schemas.microsoft.com/office/word/2010/wordprocessingShape" mc:Ignorable="w14 wp14">
   <w:body>
     <w:p>
       <w:pPr>
@@ -17,7 +17,7 @@
     </w:p>
     <w:p>
       <w:pPr>
-        <w:pStyle w:val="Akapitzlist"/>
+        <w:pStyle w:val="ListParagraph"/>
         <w:numPr>
           <w:ilvl w:val="0"/>
           <w:numId w:val="2"/>
@@ -29,7 +29,7 @@
     </w:p>
     <w:p>
       <w:pPr>
-        <w:pStyle w:val="Akapitzlist"/>
+        <w:pStyle w:val="ListParagraph"/>
         <w:numPr>
           <w:ilvl w:val="0"/>
           <w:numId w:val="2"/>
@@ -41,7 +41,7 @@
     </w:p>
     <w:p>
       <w:pPr>
-        <w:pStyle w:val="Akapitzlist"/>
+        <w:pStyle w:val="ListParagraph"/>
         <w:numPr>
           <w:ilvl w:val="0"/>
           <w:numId w:val="2"/>
@@ -57,6 +57,474 @@
           <w:b/>
         </w:rPr>
       </w:pPr>
+      <w:r>
+        <w:pict>
+          <v:rect id="_x0000_i1025" style="width:0;height:1.5pt" o:hralign="center" o:hrstd="t" o:hr="t" fillcolor="#a0a0a0" stroked="f"/>
+        </w:pict>
+      </w:r>
+    </w:p>
+    <w:p>
+      <w:pPr>
+        <w:rPr>
+          <w:b/>
+        </w:rPr>
+      </w:pPr>
+      <w:r>
+        <w:rPr>
+          <w:b/>
+        </w:rPr>
+        <w:t>Wytyczne:</w:t>
+      </w:r>
+    </w:p>
+    <w:p>
+      <w:pPr>
+        <w:pStyle w:val="ListParagraph"/>
+        <w:numPr>
+          <w:ilvl w:val="0"/>
+          <w:numId w:val="3"/>
+        </w:numPr>
+      </w:pPr>
+      <w:r>
+        <w:t>Nazewnictwo klas: XAbstract,XImpl, X</w:t>
+      </w:r>
+    </w:p>
+    <w:p>
+      <w:pPr>
+        <w:pStyle w:val="ListParagraph"/>
+        <w:numPr>
+          <w:ilvl w:val="0"/>
+          <w:numId w:val="3"/>
+        </w:numPr>
+      </w:pPr>
+      <w:r>
+        <w:t>Nazwy pakietów: api, impl, units, models, base</w:t>
+      </w:r>
+    </w:p>
+    <w:p>
+      <w:pPr>
+        <w:rPr>
+          <w:b/>
+        </w:rPr>
+      </w:pPr>
+      <w:r>
+        <w:pict>
+          <v:rect id="_x0000_i1026" style="width:0;height:1.5pt" o:hralign="center" o:hrstd="t" o:hr="t" fillcolor="#a0a0a0" stroked="f"/>
+        </w:pict>
+      </w:r>
+    </w:p>
+    <w:p>
+      <w:pPr>
+        <w:rPr>
+          <w:b/>
+        </w:rPr>
+      </w:pPr>
+      <w:r>
+        <w:rPr>
+          <w:b/>
+        </w:rPr>
+        <w:t>TODO</w:t>
+      </w:r>
+    </w:p>
+    <w:p>
+      <w:r>
+        <w:rPr>
+          <w:color w:val="FF0000"/>
+        </w:rPr>
+        <w:t>XXX</w:t>
+      </w:r>
+      <w:r>
+        <w:t xml:space="preserve"> – nie zrobione, </w:t>
+      </w:r>
+      <w:r>
+        <w:rPr>
+          <w:color w:val="E36C0A" w:themeColor="accent6" w:themeShade="BF"/>
+        </w:rPr>
+        <w:t>XXX</w:t>
+      </w:r>
+      <w:r>
+        <w:t xml:space="preserve"> – do opisania, </w:t>
+      </w:r>
+      <w:r>
+        <w:rPr>
+          <w:color w:val="00B050"/>
+        </w:rPr>
+        <w:t>XXX</w:t>
+      </w:r>
+      <w:r>
+        <w:t xml:space="preserve"> – done!</w:t>
+      </w:r>
+    </w:p>
+    <w:p>
+      <w:pPr>
+        <w:pStyle w:val="ListParagraph"/>
+        <w:numPr>
+          <w:ilvl w:val="0"/>
+          <w:numId w:val="4"/>
+        </w:numPr>
+        <w:rPr>
+          <w:u w:val="single"/>
+        </w:rPr>
+      </w:pPr>
+      <w:r>
+        <w:rPr>
+          <w:u w:val="single"/>
+        </w:rPr>
+        <w:t>Ogólnie</w:t>
+      </w:r>
+    </w:p>
+    <w:p>
+      <w:pPr>
+        <w:pStyle w:val="ListParagraph"/>
+        <w:numPr>
+          <w:ilvl w:val="1"/>
+          <w:numId w:val="4"/>
+        </w:numPr>
+      </w:pPr>
+      <w:r>
+        <w:t>każda klasa = walidator</w:t>
+      </w:r>
+    </w:p>
+    <w:p>
+      <w:pPr>
+        <w:pStyle w:val="ListParagraph"/>
+        <w:numPr>
+          <w:ilvl w:val="0"/>
+          <w:numId w:val="4"/>
+        </w:numPr>
+        <w:rPr>
+          <w:u w:val="single"/>
+        </w:rPr>
+      </w:pPr>
+      <w:r>
+        <w:rPr>
+          <w:u w:val="single"/>
+        </w:rPr>
+        <w:t>Sprint 1: Attrybuty</w:t>
+      </w:r>
+    </w:p>
+    <w:p>
+      <w:pPr>
+        <w:pStyle w:val="ListParagraph"/>
+        <w:numPr>
+          <w:ilvl w:val="1"/>
+          <w:numId w:val="4"/>
+        </w:numPr>
+        <w:rPr>
+          <w:b/>
+          <w:color w:val="FF0000"/>
+        </w:rPr>
+      </w:pPr>
+      <w:r>
+        <w:rPr>
+          <w:b/>
+          <w:color w:val="FF0000"/>
+        </w:rPr>
+        <w:t xml:space="preserve">współczynniki zmiany atrybutów </w:t>
+      </w:r>
+    </w:p>
+    <w:p>
+      <w:pPr>
+        <w:pStyle w:val="ListParagraph"/>
+        <w:numPr>
+          <w:ilvl w:val="2"/>
+          <w:numId w:val="4"/>
+        </w:numPr>
+        <w:rPr>
+          <w:color w:val="FF0000"/>
+        </w:rPr>
+      </w:pPr>
+      <w:r>
+        <w:rPr>
+          <w:color w:val="FF0000"/>
+        </w:rPr>
+        <w:t>wczytywanie plików JSON</w:t>
+      </w:r>
+    </w:p>
+    <w:p>
+      <w:pPr>
+        <w:pStyle w:val="ListParagraph"/>
+        <w:numPr>
+          <w:ilvl w:val="2"/>
+          <w:numId w:val="4"/>
+        </w:numPr>
+        <w:rPr>
+          <w:color w:val="FF0000"/>
+        </w:rPr>
+      </w:pPr>
+      <w:r>
+        <w:rPr>
+          <w:color w:val="FF0000"/>
+        </w:rPr>
+        <w:t>dodanie możliwości wczytywania ich z pliku, a nie defaultowe</w:t>
+      </w:r>
+    </w:p>
+    <w:p>
+      <w:pPr>
+        <w:pStyle w:val="ListParagraph"/>
+        <w:numPr>
+          <w:ilvl w:val="1"/>
+          <w:numId w:val="4"/>
+        </w:numPr>
+        <w:rPr>
+          <w:color w:val="FF0000"/>
+        </w:rPr>
+      </w:pPr>
+      <w:r>
+        <w:rPr>
+          <w:color w:val="FF0000"/>
+        </w:rPr>
+        <w:t>AbstractUnit</w:t>
+      </w:r>
+    </w:p>
+    <w:p>
+      <w:pPr>
+        <w:pStyle w:val="ListParagraph"/>
+        <w:numPr>
+          <w:ilvl w:val="2"/>
+          <w:numId w:val="4"/>
+        </w:numPr>
+        <w:rPr>
+          <w:color w:val="FF0000"/>
+        </w:rPr>
+      </w:pPr>
+      <w:r>
+        <w:rPr>
+          <w:color w:val="FF0000"/>
+        </w:rPr>
+        <w:t xml:space="preserve">dodać defaultowe implementacje updateValue x 2 oraz te referenced jako prywatna </w:t>
+      </w:r>
+      <w:bookmarkStart w:id="0" w:name="_GoBack"/>
+      <w:bookmarkEnd w:id="0"/>
+    </w:p>
+    <w:p>
+      <w:pPr>
+        <w:pStyle w:val="ListParagraph"/>
+        <w:numPr>
+          <w:ilvl w:val="1"/>
+          <w:numId w:val="4"/>
+        </w:numPr>
+        <w:rPr>
+          <w:color w:val="E36C0A" w:themeColor="accent6" w:themeShade="BF"/>
+        </w:rPr>
+      </w:pPr>
+      <w:r>
+        <w:rPr>
+          <w:color w:val="E36C0A" w:themeColor="accent6" w:themeShade="BF"/>
+        </w:rPr>
+        <w:t>Klasa akcji: Action</w:t>
+      </w:r>
+    </w:p>
+    <w:p>
+      <w:pPr>
+        <w:pStyle w:val="ListParagraph"/>
+        <w:numPr>
+          <w:ilvl w:val="2"/>
+          <w:numId w:val="4"/>
+        </w:numPr>
+        <w:rPr>
+          <w:color w:val="E36C0A" w:themeColor="accent6" w:themeShade="BF"/>
+        </w:rPr>
+      </w:pPr>
+      <w:r>
+        <w:rPr>
+          <w:color w:val="E36C0A" w:themeColor="accent6" w:themeShade="BF"/>
+        </w:rPr>
+        <w:t>Typ: attack,</w:t>
+      </w:r>
+    </w:p>
+    <w:p>
+      <w:pPr>
+        <w:pStyle w:val="ListParagraph"/>
+        <w:numPr>
+          <w:ilvl w:val="2"/>
+          <w:numId w:val="4"/>
+        </w:numPr>
+        <w:rPr>
+          <w:color w:val="E36C0A" w:themeColor="accent6" w:themeShade="BF"/>
+        </w:rPr>
+      </w:pPr>
+      <w:r>
+        <w:rPr>
+          <w:color w:val="E36C0A" w:themeColor="accent6" w:themeShade="BF"/>
+        </w:rPr>
+        <w:t>Mapa: nazwa trybutu - zmiana</w:t>
+      </w:r>
+    </w:p>
+    <w:p>
+      <w:pPr>
+        <w:pStyle w:val="ListParagraph"/>
+        <w:numPr>
+          <w:ilvl w:val="1"/>
+          <w:numId w:val="4"/>
+        </w:numPr>
+        <w:rPr>
+          <w:color w:val="FF0000"/>
+        </w:rPr>
+      </w:pPr>
+      <w:r>
+        <w:rPr>
+          <w:color w:val="FF0000"/>
+        </w:rPr>
+        <w:t>dodanie walidatorów</w:t>
+      </w:r>
+    </w:p>
+    <w:p>
+      <w:pPr>
+        <w:pStyle w:val="ListParagraph"/>
+        <w:numPr>
+          <w:ilvl w:val="1"/>
+          <w:numId w:val="4"/>
+        </w:numPr>
+        <w:rPr>
+          <w:color w:val="FF0000"/>
+        </w:rPr>
+      </w:pPr>
+      <w:r>
+        <w:rPr>
+          <w:color w:val="FF0000"/>
+        </w:rPr>
+        <w:t>wartości</w:t>
+      </w:r>
+    </w:p>
+    <w:p>
+      <w:pPr>
+        <w:pStyle w:val="ListParagraph"/>
+        <w:numPr>
+          <w:ilvl w:val="2"/>
+          <w:numId w:val="4"/>
+        </w:numPr>
+        <w:rPr>
+          <w:color w:val="FF0000"/>
+        </w:rPr>
+      </w:pPr>
+      <w:r>
+        <w:rPr>
+          <w:color w:val="FF0000"/>
+        </w:rPr>
+        <w:t>dodanie do attributeValue: minValue, maxValue, defaultValue</w:t>
+      </w:r>
+    </w:p>
+    <w:p>
+      <w:pPr>
+        <w:pStyle w:val="ListParagraph"/>
+        <w:numPr>
+          <w:ilvl w:val="2"/>
+          <w:numId w:val="4"/>
+        </w:numPr>
+        <w:rPr>
+          <w:color w:val="FF0000"/>
+        </w:rPr>
+      </w:pPr>
+      <w:r>
+        <w:rPr>
+          <w:color w:val="FF0000"/>
+        </w:rPr>
+        <w:t>dodanie zmniejszania poniżej 0% statystyk</w:t>
+      </w:r>
+    </w:p>
+    <w:p>
+      <w:pPr>
+        <w:pStyle w:val="ListParagraph"/>
+        <w:numPr>
+          <w:ilvl w:val="1"/>
+          <w:numId w:val="4"/>
+        </w:numPr>
+        <w:rPr>
+          <w:color w:val="FF0000"/>
+        </w:rPr>
+      </w:pPr>
+      <w:r>
+        <w:rPr>
+          <w:color w:val="FF0000"/>
+        </w:rPr>
+        <w:t>dziedziczenie - dodać 2 rodzaje atrybutów: Opisowy, Liczbowy, Procentowy</w:t>
+      </w:r>
+    </w:p>
+    <w:p>
+      <w:pPr>
+        <w:pStyle w:val="ListParagraph"/>
+        <w:numPr>
+          <w:ilvl w:val="1"/>
+          <w:numId w:val="4"/>
+        </w:numPr>
+        <w:rPr>
+          <w:color w:val="FF0000"/>
+        </w:rPr>
+      </w:pPr>
+      <w:r>
+        <w:rPr>
+          <w:color w:val="FF0000"/>
+        </w:rPr>
+        <w:t>dodanie enuma określającego typ jednostki</w:t>
+      </w:r>
+    </w:p>
+    <w:p>
+      <w:pPr>
+        <w:pStyle w:val="ListParagraph"/>
+        <w:numPr>
+          <w:ilvl w:val="0"/>
+          <w:numId w:val="4"/>
+        </w:numPr>
+        <w:rPr>
+          <w:u w:val="single"/>
+        </w:rPr>
+      </w:pPr>
+      <w:r>
+        <w:rPr>
+          <w:u w:val="single"/>
+        </w:rPr>
+        <w:t>Sprint 2: Buffy</w:t>
+      </w:r>
+    </w:p>
+    <w:p>
+      <w:pPr>
+        <w:pStyle w:val="ListParagraph"/>
+        <w:numPr>
+          <w:ilvl w:val="1"/>
+          <w:numId w:val="4"/>
+        </w:numPr>
+      </w:pPr>
+      <w:r>
+        <w:t>Stworzenie języka do zapisu buffów</w:t>
+      </w:r>
+    </w:p>
+    <w:p>
+      <w:pPr>
+        <w:pStyle w:val="ListParagraph"/>
+        <w:numPr>
+          <w:ilvl w:val="1"/>
+          <w:numId w:val="4"/>
+        </w:numPr>
+      </w:pPr>
+      <w:r>
+        <w:t>Stworzenie dynamicznego mechanizmu do buffów</w:t>
+      </w:r>
+    </w:p>
+    <w:p>
+      <w:pPr>
+        <w:pStyle w:val="ListParagraph"/>
+        <w:numPr>
+          <w:ilvl w:val="1"/>
+          <w:numId w:val="4"/>
+        </w:numPr>
+      </w:pPr>
+      <w:r>
+        <w:t>usunąć podział na pozytyne negatywne</w:t>
+      </w:r>
+    </w:p>
+    <w:p>
+      <w:pPr>
+        <w:pStyle w:val="ListParagraph"/>
+        <w:numPr>
+          <w:ilvl w:val="1"/>
+          <w:numId w:val="4"/>
+        </w:numPr>
+      </w:pPr>
+      <w:r>
+        <w:t>stworzyć uniwersalny obiekt Action, który będzie opisywał oddziałowanie między jednotkami na polu bitwy,</w:t>
+      </w:r>
+    </w:p>
+    <w:p>
       <w:r>
         <w:pict>
           <v:rect id="_x0000_i1027" style="width:0;height:1.5pt" o:hralign="center" o:hrstd="t" o:hr="t" fillcolor="#a0a0a0" stroked="f"/>
@@ -65,459 +533,7 @@
     </w:p>
     <w:p>
       <w:pPr>
-        <w:rPr>
-          <w:b/>
-        </w:rPr>
-      </w:pPr>
-      <w:r>
-        <w:rPr>
-          <w:b/>
-        </w:rPr>
-        <w:t>Wytyczne:</w:t>
-      </w:r>
-    </w:p>
-    <w:p>
-      <w:pPr>
-        <w:pStyle w:val="Akapitzlist"/>
-        <w:numPr>
-          <w:ilvl w:val="0"/>
-          <w:numId w:val="3"/>
-        </w:numPr>
-      </w:pPr>
-      <w:r>
-        <w:t>Nazewnictwo klas: XAbstract,XImpl, X</w:t>
-      </w:r>
-    </w:p>
-    <w:p>
-      <w:pPr>
-        <w:pStyle w:val="Akapitzlist"/>
-        <w:numPr>
-          <w:ilvl w:val="0"/>
-          <w:numId w:val="3"/>
-        </w:numPr>
-      </w:pPr>
-      <w:r>
-        <w:t>Nazwy pakietów: api, impl, units, models, base</w:t>
-      </w:r>
-    </w:p>
-    <w:p>
-      <w:pPr>
-        <w:rPr>
-          <w:b/>
-        </w:rPr>
-      </w:pPr>
-      <w:r>
-        <w:pict>
-          <v:rect id="_x0000_i1026" style="width:0;height:1.5pt" o:hralign="center" o:hrstd="t" o:hr="t" fillcolor="#a0a0a0" stroked="f"/>
-        </w:pict>
-      </w:r>
-    </w:p>
-    <w:p>
-      <w:pPr>
-        <w:rPr>
-          <w:b/>
-        </w:rPr>
-      </w:pPr>
-      <w:r>
-        <w:rPr>
-          <w:b/>
-        </w:rPr>
-        <w:t>TODO</w:t>
-      </w:r>
-    </w:p>
-    <w:p>
-      <w:r>
-        <w:rPr>
-          <w:color w:val="FF0000"/>
-        </w:rPr>
-        <w:t>XXX</w:t>
-      </w:r>
-      <w:r>
-        <w:t xml:space="preserve"> – nie zrobione, </w:t>
-      </w:r>
-      <w:r>
-        <w:rPr>
-          <w:color w:val="E36C0A" w:themeColor="accent6" w:themeShade="BF"/>
-        </w:rPr>
-        <w:t>XXX</w:t>
-      </w:r>
-      <w:r>
-        <w:t xml:space="preserve"> – do opisania, </w:t>
-      </w:r>
-      <w:r>
-        <w:rPr>
-          <w:color w:val="00B050"/>
-        </w:rPr>
-        <w:t>XXX</w:t>
-      </w:r>
-      <w:r>
-        <w:t xml:space="preserve"> – done!</w:t>
-      </w:r>
-    </w:p>
-    <w:p>
-      <w:pPr>
-        <w:pStyle w:val="Akapitzlist"/>
-        <w:numPr>
-          <w:ilvl w:val="0"/>
-          <w:numId w:val="4"/>
-        </w:numPr>
-        <w:rPr>
-          <w:u w:val="single"/>
-        </w:rPr>
-      </w:pPr>
-      <w:r>
-        <w:rPr>
-          <w:u w:val="single"/>
-        </w:rPr>
-        <w:t>Ogólnie</w:t>
-      </w:r>
-    </w:p>
-    <w:p>
-      <w:pPr>
-        <w:pStyle w:val="Akapitzlist"/>
-        <w:numPr>
-          <w:ilvl w:val="1"/>
-          <w:numId w:val="4"/>
-        </w:numPr>
-      </w:pPr>
-      <w:r>
-        <w:t>każda klasa = walidator</w:t>
-      </w:r>
-    </w:p>
-    <w:p>
-      <w:pPr>
-        <w:pStyle w:val="Akapitzlist"/>
-        <w:numPr>
-          <w:ilvl w:val="0"/>
-          <w:numId w:val="4"/>
-        </w:numPr>
-        <w:rPr>
-          <w:u w:val="single"/>
-        </w:rPr>
-      </w:pPr>
-      <w:r>
-        <w:rPr>
-          <w:u w:val="single"/>
-        </w:rPr>
-        <w:t>Sprint 1: Attrybuty</w:t>
-      </w:r>
-    </w:p>
-    <w:p>
-      <w:pPr>
-        <w:pStyle w:val="Akapitzlist"/>
-        <w:numPr>
-          <w:ilvl w:val="1"/>
-          <w:numId w:val="4"/>
-        </w:numPr>
-        <w:rPr>
-          <w:color w:val="FF0000"/>
-        </w:rPr>
-      </w:pPr>
-      <w:r>
-        <w:rPr>
-          <w:color w:val="FF0000"/>
-        </w:rPr>
-        <w:t>AbstractUnit</w:t>
-      </w:r>
-    </w:p>
-    <w:p>
-      <w:pPr>
-        <w:pStyle w:val="Akapitzlist"/>
-        <w:numPr>
-          <w:ilvl w:val="2"/>
-          <w:numId w:val="4"/>
-        </w:numPr>
-        <w:rPr>
-          <w:color w:val="FF0000"/>
-        </w:rPr>
-      </w:pPr>
-      <w:r>
-        <w:rPr>
-          <w:color w:val="FF0000"/>
-        </w:rPr>
-        <w:t xml:space="preserve">dodać defaultowe implementacje updateValue x 2 oraz te referenced jako prywatna </w:t>
-      </w:r>
-    </w:p>
-    <w:p>
-      <w:pPr>
-        <w:pStyle w:val="Akapitzlist"/>
-        <w:numPr>
-          <w:ilvl w:val="1"/>
-          <w:numId w:val="4"/>
-        </w:numPr>
-        <w:rPr>
-          <w:color w:val="E36C0A" w:themeColor="accent6" w:themeShade="BF"/>
-        </w:rPr>
-      </w:pPr>
-      <w:r>
-        <w:rPr>
-          <w:color w:val="E36C0A" w:themeColor="accent6" w:themeShade="BF"/>
-        </w:rPr>
-        <w:t>Klasa akcji: Action</w:t>
-      </w:r>
-    </w:p>
-    <w:p>
-      <w:pPr>
-        <w:pStyle w:val="Akapitzlist"/>
-        <w:numPr>
-          <w:ilvl w:val="2"/>
-          <w:numId w:val="4"/>
-        </w:numPr>
-        <w:rPr>
-          <w:color w:val="E36C0A" w:themeColor="accent6" w:themeShade="BF"/>
-        </w:rPr>
-      </w:pPr>
-      <w:r>
-        <w:rPr>
-          <w:color w:val="E36C0A" w:themeColor="accent6" w:themeShade="BF"/>
-        </w:rPr>
-        <w:t>Typ: attack,</w:t>
-      </w:r>
-    </w:p>
-    <w:p>
-      <w:pPr>
-        <w:pStyle w:val="Akapitzlist"/>
-        <w:numPr>
-          <w:ilvl w:val="2"/>
-          <w:numId w:val="4"/>
-        </w:numPr>
-        <w:rPr>
-          <w:color w:val="E36C0A" w:themeColor="accent6" w:themeShade="BF"/>
-        </w:rPr>
-      </w:pPr>
-      <w:r>
-        <w:rPr>
-          <w:color w:val="E36C0A" w:themeColor="accent6" w:themeShade="BF"/>
-        </w:rPr>
-        <w:t>Mapa: nazwa trybutu - zmiana</w:t>
-      </w:r>
-    </w:p>
-    <w:p>
-      <w:pPr>
-        <w:pStyle w:val="Akapitzlist"/>
-        <w:numPr>
-          <w:ilvl w:val="1"/>
-          <w:numId w:val="4"/>
-        </w:numPr>
-        <w:rPr>
-          <w:color w:val="FF0000"/>
-        </w:rPr>
-      </w:pPr>
-      <w:r>
-        <w:rPr>
-          <w:color w:val="FF0000"/>
-        </w:rPr>
-        <w:t>dodanie walidatorów</w:t>
-      </w:r>
-    </w:p>
-    <w:p>
-      <w:pPr>
-        <w:pStyle w:val="Akapitzlist"/>
-        <w:numPr>
-          <w:ilvl w:val="1"/>
-          <w:numId w:val="4"/>
-        </w:numPr>
-        <w:rPr>
-          <w:color w:val="FF0000"/>
-        </w:rPr>
-      </w:pPr>
-      <w:r>
-        <w:rPr>
-          <w:color w:val="FF0000"/>
-        </w:rPr>
-        <w:t>wartości</w:t>
-      </w:r>
-    </w:p>
-    <w:p>
-      <w:pPr>
-        <w:pStyle w:val="Akapitzlist"/>
-        <w:numPr>
-          <w:ilvl w:val="2"/>
-          <w:numId w:val="4"/>
-        </w:numPr>
-        <w:rPr>
-          <w:color w:val="FF0000"/>
-        </w:rPr>
-      </w:pPr>
-      <w:r>
-        <w:rPr>
-          <w:color w:val="FF0000"/>
-        </w:rPr>
-        <w:t>dodanie do attributeValue: minValue, maxValue, defaultValue</w:t>
-      </w:r>
-    </w:p>
-    <w:p>
-      <w:pPr>
-        <w:pStyle w:val="Akapitzlist"/>
-        <w:numPr>
-          <w:ilvl w:val="2"/>
-          <w:numId w:val="4"/>
-        </w:numPr>
-        <w:rPr>
-          <w:color w:val="FF0000"/>
-        </w:rPr>
-      </w:pPr>
-      <w:r>
-        <w:rPr>
-          <w:color w:val="FF0000"/>
-        </w:rPr>
-        <w:t>dodanie zmniejszania poniżej 0% statystyk</w:t>
-      </w:r>
-    </w:p>
-    <w:p>
-      <w:pPr>
-        <w:pStyle w:val="Akapitzlist"/>
-        <w:numPr>
-          <w:ilvl w:val="1"/>
-          <w:numId w:val="4"/>
-        </w:numPr>
-        <w:rPr>
-          <w:color w:val="FF0000"/>
-        </w:rPr>
-      </w:pPr>
-      <w:r>
-        <w:rPr>
-          <w:color w:val="FF0000"/>
-        </w:rPr>
-        <w:t xml:space="preserve">współczynniki zmiany atrybutów </w:t>
-      </w:r>
-    </w:p>
-    <w:p>
-      <w:pPr>
-        <w:pStyle w:val="Akapitzlist"/>
-        <w:numPr>
-          <w:ilvl w:val="2"/>
-          <w:numId w:val="4"/>
-        </w:numPr>
-        <w:rPr>
-          <w:color w:val="FF0000"/>
-        </w:rPr>
-      </w:pPr>
-      <w:r>
-        <w:rPr>
-          <w:color w:val="FF0000"/>
-        </w:rPr>
-        <w:t xml:space="preserve">dodanie możliwości wczytywania </w:t>
-      </w:r>
-      <w:r>
-        <w:rPr>
-          <w:color w:val="FF0000"/>
-        </w:rPr>
-        <w:t>ich z pliku, a nie defaultowe</w:t>
-      </w:r>
-    </w:p>
-    <w:p>
-      <w:pPr>
-        <w:pStyle w:val="Akapitzlist"/>
-        <w:numPr>
-          <w:ilvl w:val="1"/>
-          <w:numId w:val="4"/>
-        </w:numPr>
-        <w:rPr>
-          <w:color w:val="FF0000"/>
-        </w:rPr>
-      </w:pPr>
-      <w:r>
-        <w:rPr>
-          <w:color w:val="FF0000"/>
-        </w:rPr>
-        <w:t>dziedziczenie - dodać 2 rodzaje atrybutów: Opisowy, Liczbowy, Procentowy</w:t>
-      </w:r>
-    </w:p>
-    <w:p>
-      <w:pPr>
-        <w:pStyle w:val="Akapitzlist"/>
-        <w:numPr>
-          <w:ilvl w:val="1"/>
-          <w:numId w:val="4"/>
-        </w:numPr>
-        <w:rPr>
-          <w:color w:val="FF0000"/>
-        </w:rPr>
-      </w:pPr>
-      <w:r>
-        <w:rPr>
-          <w:color w:val="FF0000"/>
-        </w:rPr>
-        <w:t>dodanie enuma określającego typ jednostki</w:t>
-      </w:r>
-    </w:p>
-    <w:p>
-      <w:pPr>
-        <w:pStyle w:val="Akapitzlist"/>
-        <w:numPr>
-          <w:ilvl w:val="0"/>
-          <w:numId w:val="4"/>
-        </w:numPr>
-        <w:rPr>
-          <w:u w:val="single"/>
-        </w:rPr>
-      </w:pPr>
-      <w:r>
-        <w:rPr>
-          <w:u w:val="single"/>
-        </w:rPr>
-        <w:t>Sprint 2: Buffy</w:t>
-      </w:r>
-    </w:p>
-    <w:p>
-      <w:pPr>
-        <w:pStyle w:val="Akapitzlist"/>
-        <w:numPr>
-          <w:ilvl w:val="1"/>
-          <w:numId w:val="4"/>
-        </w:numPr>
-      </w:pPr>
-      <w:r>
-        <w:t>Stworzenie języka do zapisu buffów</w:t>
-      </w:r>
-    </w:p>
-    <w:p>
-      <w:pPr>
-        <w:pStyle w:val="Akapitzlist"/>
-        <w:numPr>
-          <w:ilvl w:val="1"/>
-          <w:numId w:val="4"/>
-        </w:numPr>
-      </w:pPr>
-      <w:r>
-        <w:t>Stworzenie dynamicznego mechanizmu do buffów</w:t>
-      </w:r>
-    </w:p>
-    <w:p>
-      <w:pPr>
-        <w:pStyle w:val="Akapitzlist"/>
-        <w:numPr>
-          <w:ilvl w:val="1"/>
-          <w:numId w:val="4"/>
-        </w:numPr>
-      </w:pPr>
-      <w:r>
-        <w:t>usunąć podział na pozytyne negatywne</w:t>
-      </w:r>
-    </w:p>
-    <w:p>
-      <w:pPr>
-        <w:pStyle w:val="Akapitzlist"/>
-        <w:numPr>
-          <w:ilvl w:val="1"/>
-          <w:numId w:val="4"/>
-        </w:numPr>
-      </w:pPr>
-      <w:r>
-        <w:t>stworzyć uniwersalny obiekt Action, który będzie opisywał oddziałowanie między jednotkami na polu bitwy,</w:t>
-      </w:r>
-    </w:p>
-    <w:p>
-      <w:r>
-        <w:pict>
-          <v:rect id="_x0000_i1025" style="width:0;height:1.5pt" o:hralign="center" o:hrstd="t" o:hr="t" fillcolor="#a0a0a0" stroked="f"/>
-        </w:pict>
-      </w:r>
-    </w:p>
-    <w:p>
-      <w:pPr>
-        <w:pStyle w:val="Akapitzlist"/>
+        <w:pStyle w:val="ListParagraph"/>
         <w:numPr>
           <w:ilvl w:val="0"/>
           <w:numId w:val="1"/>
@@ -535,7 +551,7 @@
     </w:p>
     <w:p>
       <w:pPr>
-        <w:pStyle w:val="Akapitzlist"/>
+        <w:pStyle w:val="ListParagraph"/>
         <w:numPr>
           <w:ilvl w:val="1"/>
           <w:numId w:val="1"/>
@@ -547,32 +563,32 @@
     </w:p>
     <w:p>
       <w:pPr>
-        <w:pStyle w:val="Akapitzlist"/>
+        <w:pStyle w:val="ListParagraph"/>
         <w:numPr>
           <w:ilvl w:val="1"/>
           <w:numId w:val="1"/>
         </w:numPr>
       </w:pPr>
       <w:r>
+        <w:lastRenderedPageBreak/>
         <w:t>3 tryby akcji na polu bitwy:</w:t>
       </w:r>
     </w:p>
     <w:p>
       <w:pPr>
-        <w:pStyle w:val="Akapitzlist"/>
+        <w:pStyle w:val="ListParagraph"/>
         <w:numPr>
           <w:ilvl w:val="2"/>
           <w:numId w:val="1"/>
         </w:numPr>
       </w:pPr>
       <w:r>
-        <w:lastRenderedPageBreak/>
         <w:t>Pass</w:t>
       </w:r>
     </w:p>
     <w:p>
       <w:pPr>
-        <w:pStyle w:val="Akapitzlist"/>
+        <w:pStyle w:val="ListParagraph"/>
         <w:numPr>
           <w:ilvl w:val="2"/>
           <w:numId w:val="1"/>
@@ -584,7 +600,7 @@
     </w:p>
     <w:p>
       <w:pPr>
-        <w:pStyle w:val="Akapitzlist"/>
+        <w:pStyle w:val="ListParagraph"/>
         <w:numPr>
           <w:ilvl w:val="2"/>
           <w:numId w:val="1"/>
@@ -596,7 +612,7 @@
     </w:p>
     <w:p>
       <w:pPr>
-        <w:pStyle w:val="Akapitzlist"/>
+        <w:pStyle w:val="ListParagraph"/>
         <w:numPr>
           <w:ilvl w:val="0"/>
           <w:numId w:val="1"/>
@@ -614,7 +630,7 @@
     </w:p>
     <w:p>
       <w:pPr>
-        <w:pStyle w:val="Akapitzlist"/>
+        <w:pStyle w:val="ListParagraph"/>
         <w:numPr>
           <w:ilvl w:val="1"/>
           <w:numId w:val="1"/>
@@ -632,7 +648,7 @@
     </w:p>
     <w:p>
       <w:pPr>
-        <w:pStyle w:val="Akapitzlist"/>
+        <w:pStyle w:val="ListParagraph"/>
         <w:numPr>
           <w:ilvl w:val="2"/>
           <w:numId w:val="1"/>
@@ -644,7 +660,7 @@
     </w:p>
     <w:p>
       <w:pPr>
-        <w:pStyle w:val="Akapitzlist"/>
+        <w:pStyle w:val="ListParagraph"/>
         <w:numPr>
           <w:ilvl w:val="2"/>
           <w:numId w:val="1"/>
@@ -656,7 +672,7 @@
     </w:p>
     <w:p>
       <w:pPr>
-        <w:pStyle w:val="Akapitzlist"/>
+        <w:pStyle w:val="ListParagraph"/>
         <w:numPr>
           <w:ilvl w:val="1"/>
           <w:numId w:val="1"/>
@@ -668,7 +684,7 @@
     </w:p>
     <w:p>
       <w:pPr>
-        <w:pStyle w:val="Akapitzlist"/>
+        <w:pStyle w:val="ListParagraph"/>
         <w:numPr>
           <w:ilvl w:val="2"/>
           <w:numId w:val="1"/>
@@ -680,7 +696,7 @@
     </w:p>
     <w:p>
       <w:pPr>
-        <w:pStyle w:val="Akapitzlist"/>
+        <w:pStyle w:val="ListParagraph"/>
         <w:numPr>
           <w:ilvl w:val="2"/>
           <w:numId w:val="1"/>
@@ -692,7 +708,7 @@
     </w:p>
     <w:p>
       <w:pPr>
-        <w:pStyle w:val="Akapitzlist"/>
+        <w:pStyle w:val="ListParagraph"/>
         <w:numPr>
           <w:ilvl w:val="2"/>
           <w:numId w:val="1"/>
@@ -704,7 +720,7 @@
     </w:p>
     <w:p>
       <w:pPr>
-        <w:pStyle w:val="Akapitzlist"/>
+        <w:pStyle w:val="ListParagraph"/>
         <w:numPr>
           <w:ilvl w:val="2"/>
           <w:numId w:val="1"/>
@@ -716,7 +732,7 @@
     </w:p>
     <w:p>
       <w:pPr>
-        <w:pStyle w:val="Akapitzlist"/>
+        <w:pStyle w:val="ListParagraph"/>
         <w:numPr>
           <w:ilvl w:val="2"/>
           <w:numId w:val="1"/>
@@ -738,7 +754,7 @@
 </file>
 
 <file path=word/numbering.xml><?xml version="1.0" encoding="utf-8"?>
-<w:numbering xmlns:ve="http://schemas.openxmlformats.org/markup-compatibility/2006" xmlns:o="urn:schemas-microsoft-com:office:office" xmlns:r="http://schemas.openxmlformats.org/officeDocument/2006/relationships" xmlns:m="http://schemas.openxmlformats.org/officeDocument/2006/math" xmlns:v="urn:schemas-microsoft-com:vml" xmlns:wp="http://schemas.openxmlformats.org/drawingml/2006/wordprocessingDrawing" xmlns:w10="urn:schemas-microsoft-com:office:word" xmlns:w="http://schemas.openxmlformats.org/wordprocessingml/2006/main" xmlns:wne="http://schemas.microsoft.com/office/word/2006/wordml">
+<w:numbering xmlns:wpc="http://schemas.microsoft.com/office/word/2010/wordprocessingCanvas" xmlns:mc="http://schemas.openxmlformats.org/markup-compatibility/2006" xmlns:o="urn:schemas-microsoft-com:office:office" xmlns:r="http://schemas.openxmlformats.org/officeDocument/2006/relationships" xmlns:m="http://schemas.openxmlformats.org/officeDocument/2006/math" xmlns:v="urn:schemas-microsoft-com:vml" xmlns:wp14="http://schemas.microsoft.com/office/word/2010/wordprocessingDrawing" xmlns:wp="http://schemas.openxmlformats.org/drawingml/2006/wordprocessingDrawing" xmlns:w10="urn:schemas-microsoft-com:office:word" xmlns:w="http://schemas.openxmlformats.org/wordprocessingml/2006/main" xmlns:w14="http://schemas.microsoft.com/office/word/2010/wordml" xmlns:wpg="http://schemas.microsoft.com/office/word/2010/wordprocessingGroup" xmlns:wpi="http://schemas.microsoft.com/office/word/2010/wordprocessingInk" xmlns:wne="http://schemas.microsoft.com/office/word/2006/wordml" xmlns:wps="http://schemas.microsoft.com/office/word/2010/wordprocessingShape" mc:Ignorable="w14 wp14">
   <w:abstractNum w:abstractNumId="0">
     <w:nsid w:val="02E5322F"/>
     <w:multiLevelType w:val="hybridMultilevel"/>
@@ -1276,7 +1292,7 @@
 </file>
 
 <file path=word/styles.xml><?xml version="1.0" encoding="utf-8"?>
-<w:styles xmlns:r="http://schemas.openxmlformats.org/officeDocument/2006/relationships" xmlns:w="http://schemas.openxmlformats.org/wordprocessingml/2006/main">
+<w:styles xmlns:mc="http://schemas.openxmlformats.org/markup-compatibility/2006" xmlns:r="http://schemas.openxmlformats.org/officeDocument/2006/relationships" xmlns:w="http://schemas.openxmlformats.org/wordprocessingml/2006/main" xmlns:w14="http://schemas.microsoft.com/office/word/2010/wordml" mc:Ignorable="w14">
   <w:docDefaults>
     <w:rPrDefault>
       <w:rPr>
@@ -1431,23 +1447,22 @@
     <w:lsdException w:name="Bibliography" w:uiPriority="37"/>
     <w:lsdException w:name="TOC Heading" w:uiPriority="39" w:qFormat="1"/>
   </w:latentStyles>
-  <w:style w:type="paragraph" w:default="1" w:styleId="Normalny">
+  <w:style w:type="paragraph" w:default="1" w:styleId="Normal">
     <w:name w:val="Normal"/>
     <w:qFormat/>
     <w:rsid w:val="00172DFD"/>
   </w:style>
-  <w:style w:type="character" w:default="1" w:styleId="Domylnaczcionkaakapitu">
+  <w:style w:type="character" w:default="1" w:styleId="DefaultParagraphFont">
     <w:name w:val="Default Paragraph Font"/>
     <w:uiPriority w:val="1"/>
     <w:semiHidden/>
     <w:unhideWhenUsed/>
   </w:style>
-  <w:style w:type="table" w:default="1" w:styleId="Standardowy">
+  <w:style w:type="table" w:default="1" w:styleId="TableNormal">
     <w:name w:val="Normal Table"/>
     <w:uiPriority w:val="99"/>
     <w:semiHidden/>
     <w:unhideWhenUsed/>
-    <w:qFormat/>
     <w:tblPr>
       <w:tblInd w:w="0" w:type="dxa"/>
       <w:tblCellMar>
@@ -1458,15 +1473,15 @@
       </w:tblCellMar>
     </w:tblPr>
   </w:style>
-  <w:style w:type="numbering" w:default="1" w:styleId="Bezlisty">
+  <w:style w:type="numbering" w:default="1" w:styleId="NoList">
     <w:name w:val="No List"/>
     <w:uiPriority w:val="99"/>
     <w:semiHidden/>
     <w:unhideWhenUsed/>
   </w:style>
-  <w:style w:type="paragraph" w:styleId="Akapitzlist">
+  <w:style w:type="paragraph" w:styleId="ListParagraph">
     <w:name w:val="List Paragraph"/>
-    <w:basedOn w:val="Normalny"/>
+    <w:basedOn w:val="Normal"/>
     <w:uiPriority w:val="34"/>
     <w:qFormat/>
     <w:rsid w:val="00995100"/>
@@ -1478,6 +1493,196 @@
       <w:rFonts w:eastAsiaTheme="minorHAnsi"/>
       <w:lang w:eastAsia="en-US"/>
     </w:rPr>
+  </w:style>
+</w:styles>
+</file>
+
+<file path=word/stylesWithEffects.xml><?xml version="1.0" encoding="utf-8"?>
+<w:styles xmlns:wpc="http://schemas.microsoft.com/office/word/2010/wordprocessingCanvas" xmlns:mc="http://schemas.openxmlformats.org/markup-compatibility/2006" xmlns:o="urn:schemas-microsoft-com:office:office" xmlns:r="http://schemas.openxmlformats.org/officeDocument/2006/relationships" xmlns:m="http://schemas.openxmlformats.org/officeDocument/2006/math" xmlns:v="urn:schemas-microsoft-com:vml" xmlns:wp14="http://schemas.microsoft.com/office/word/2010/wordprocessingDrawing" xmlns:wp="http://schemas.openxmlformats.org/drawingml/2006/wordprocessingDrawing" xmlns:w10="urn:schemas-microsoft-com:office:word" xmlns:w="http://schemas.openxmlformats.org/wordprocessingml/2006/main" xmlns:w14="http://schemas.microsoft.com/office/word/2010/wordml" xmlns:wpg="http://schemas.microsoft.com/office/word/2010/wordprocessingGroup" xmlns:wpi="http://schemas.microsoft.com/office/word/2010/wordprocessingInk" xmlns:wne="http://schemas.microsoft.com/office/word/2006/wordml" xmlns:wps="http://schemas.microsoft.com/office/word/2010/wordprocessingShape" mc:Ignorable="w14 wp14">
+  <w:docDefaults>
+    <w:rPrDefault>
+      <w:rPr>
+        <w:rFonts w:asciiTheme="minorHAnsi" w:eastAsiaTheme="minorEastAsia" w:hAnsiTheme="minorHAnsi" w:cstheme="minorBidi"/>
+        <w:sz w:val="22"/>
+        <w:szCs w:val="22"/>
+        <w:lang w:val="pl-PL" w:eastAsia="pl-PL" w:bidi="ar-SA"/>
+      </w:rPr>
+    </w:rPrDefault>
+    <w:pPrDefault>
+      <w:pPr>
+        <w:spacing w:after="200" w:line="276" w:lineRule="auto"/>
+      </w:pPr>
+    </w:pPrDefault>
+  </w:docDefaults>
+  <w:latentStyles w:defLockedState="0" w:defUIPriority="99" w:defSemiHidden="1" w:defUnhideWhenUsed="1" w:defQFormat="0" w:count="267">
+    <w:lsdException w:name="Normal" w:semiHidden="0" w:uiPriority="0" w:unhideWhenUsed="0" w:qFormat="1"/>
+    <w:lsdException w:name="heading 1" w:semiHidden="0" w:uiPriority="9" w:unhideWhenUsed="0" w:qFormat="1"/>
+    <w:lsdException w:name="heading 2" w:uiPriority="9" w:qFormat="1"/>
+    <w:lsdException w:name="heading 3" w:uiPriority="9" w:qFormat="1"/>
+    <w:lsdException w:name="heading 4" w:uiPriority="9" w:qFormat="1"/>
+    <w:lsdException w:name="heading 5" w:uiPriority="9" w:qFormat="1"/>
+    <w:lsdException w:name="heading 6" w:uiPriority="9" w:qFormat="1"/>
+    <w:lsdException w:name="heading 7" w:uiPriority="9" w:qFormat="1"/>
+    <w:lsdException w:name="heading 8" w:uiPriority="9" w:qFormat="1"/>
+    <w:lsdException w:name="heading 9" w:uiPriority="9" w:qFormat="1"/>
+    <w:lsdException w:name="toc 1" w:uiPriority="39"/>
+    <w:lsdException w:name="toc 2" w:uiPriority="39"/>
+    <w:lsdException w:name="toc 3" w:uiPriority="39"/>
+    <w:lsdException w:name="toc 4" w:uiPriority="39"/>
+    <w:lsdException w:name="toc 5" w:uiPriority="39"/>
+    <w:lsdException w:name="toc 6" w:uiPriority="39"/>
+    <w:lsdException w:name="toc 7" w:uiPriority="39"/>
+    <w:lsdException w:name="toc 8" w:uiPriority="39"/>
+    <w:lsdException w:name="toc 9" w:uiPriority="39"/>
+    <w:lsdException w:name="caption" w:uiPriority="35" w:qFormat="1"/>
+    <w:lsdException w:name="Title" w:semiHidden="0" w:uiPriority="10" w:unhideWhenUsed="0" w:qFormat="1"/>
+    <w:lsdException w:name="Default Paragraph Font" w:uiPriority="1"/>
+    <w:lsdException w:name="Subtitle" w:semiHidden="0" w:uiPriority="11" w:unhideWhenUsed="0" w:qFormat="1"/>
+    <w:lsdException w:name="Strong" w:semiHidden="0" w:uiPriority="22" w:unhideWhenUsed="0" w:qFormat="1"/>
+    <w:lsdException w:name="Emphasis" w:semiHidden="0" w:uiPriority="20" w:unhideWhenUsed="0" w:qFormat="1"/>
+    <w:lsdException w:name="Table Grid" w:semiHidden="0" w:uiPriority="59" w:unhideWhenUsed="0"/>
+    <w:lsdException w:name="Placeholder Text" w:unhideWhenUsed="0"/>
+    <w:lsdException w:name="No Spacing" w:semiHidden="0" w:uiPriority="1" w:unhideWhenUsed="0" w:qFormat="1"/>
+    <w:lsdException w:name="Light Shading" w:semiHidden="0" w:uiPriority="60" w:unhideWhenUsed="0"/>
+    <w:lsdException w:name="Light List" w:semiHidden="0" w:uiPriority="61" w:unhideWhenUsed="0"/>
+    <w:lsdException w:name="Light Grid" w:semiHidden="0" w:uiPriority="62" w:unhideWhenUsed="0"/>
+    <w:lsdException w:name="Medium Shading 1" w:semiHidden="0" w:uiPriority="63" w:unhideWhenUsed="0"/>
+    <w:lsdException w:name="Medium Shading 2" w:semiHidden="0" w:uiPriority="64" w:unhideWhenUsed="0"/>
+    <w:lsdException w:name="Medium List 1" w:semiHidden="0" w:uiPriority="65" w:unhideWhenUsed="0"/>
+    <w:lsdException w:name="Medium List 2" w:semiHidden="0" w:uiPriority="66" w:unhideWhenUsed="0"/>
+    <w:lsdException w:name="Medium Grid 1" w:semiHidden="0" w:uiPriority="67" w:unhideWhenUsed="0"/>
+    <w:lsdException w:name="Medium Grid 2" w:semiHidden="0" w:uiPriority="68" w:unhideWhenUsed="0"/>
+    <w:lsdException w:name="Medium Grid 3" w:semiHidden="0" w:uiPriority="69" w:unhideWhenUsed="0"/>
+    <w:lsdException w:name="Dark List" w:semiHidden="0" w:uiPriority="70" w:unhideWhenUsed="0"/>
+    <w:lsdException w:name="Colorful Shading" w:semiHidden="0" w:uiPriority="71" w:unhideWhenUsed="0"/>
+    <w:lsdException w:name="Colorful List" w:semiHidden="0" w:uiPriority="72" w:unhideWhenUsed="0"/>
+    <w:lsdException w:name="Colorful Grid" w:semiHidden="0" w:uiPriority="73" w:unhideWhenUsed="0"/>
+    <w:lsdException w:name="Light Shading Accent 1" w:semiHidden="0" w:uiPriority="60" w:unhideWhenUsed="0"/>
+    <w:lsdException w:name="Light List Accent 1" w:semiHidden="0" w:uiPriority="61" w:unhideWhenUsed="0"/>
+    <w:lsdException w:name="Light Grid Accent 1" w:semiHidden="0" w:uiPriority="62" w:unhideWhenUsed="0"/>
+    <w:lsdException w:name="Medium Shading 1 Accent 1" w:semiHidden="0" w:uiPriority="63" w:unhideWhenUsed="0"/>
+    <w:lsdException w:name="Medium Shading 2 Accent 1" w:semiHidden="0" w:uiPriority="64" w:unhideWhenUsed="0"/>
+    <w:lsdException w:name="Medium List 1 Accent 1" w:semiHidden="0" w:uiPriority="65" w:unhideWhenUsed="0"/>
+    <w:lsdException w:name="Revision" w:unhideWhenUsed="0"/>
+    <w:lsdException w:name="List Paragraph" w:semiHidden="0" w:uiPriority="34" w:unhideWhenUsed="0" w:qFormat="1"/>
+    <w:lsdException w:name="Quote" w:semiHidden="0" w:uiPriority="29" w:unhideWhenUsed="0" w:qFormat="1"/>
+    <w:lsdException w:name="Intense Quote" w:semiHidden="0" w:uiPriority="30" w:unhideWhenUsed="0" w:qFormat="1"/>
+    <w:lsdException w:name="Medium List 2 Accent 1" w:semiHidden="0" w:uiPriority="66" w:unhideWhenUsed="0"/>
+    <w:lsdException w:name="Medium Grid 1 Accent 1" w:semiHidden="0" w:uiPriority="67" w:unhideWhenUsed="0"/>
+    <w:lsdException w:name="Medium Grid 2 Accent 1" w:semiHidden="0" w:uiPriority="68" w:unhideWhenUsed="0"/>
+    <w:lsdException w:name="Medium Grid 3 Accent 1" w:semiHidden="0" w:uiPriority="69" w:unhideWhenUsed="0"/>
+    <w:lsdException w:name="Dark List Accent 1" w:semiHidden="0" w:uiPriority="70" w:unhideWhenUsed="0"/>
+    <w:lsdException w:name="Colorful Shading Accent 1" w:semiHidden="0" w:uiPriority="71" w:unhideWhenUsed="0"/>
+    <w:lsdException w:name="Colorful List Accent 1" w:semiHidden="0" w:uiPriority="72" w:unhideWhenUsed="0"/>
+    <w:lsdException w:name="Colorful Grid Accent 1" w:semiHidden="0" w:uiPriority="73" w:unhideWhenUsed="0"/>
+    <w:lsdException w:name="Light Shading Accent 2" w:semiHidden="0" w:uiPriority="60" w:unhideWhenUsed="0"/>
+    <w:lsdException w:name="Light List Accent 2" w:semiHidden="0" w:uiPriority="61" w:unhideWhenUsed="0"/>
+    <w:lsdException w:name="Light Grid Accent 2" w:semiHidden="0" w:uiPriority="62" w:unhideWhenUsed="0"/>
+    <w:lsdException w:name="Medium Shading 1 Accent 2" w:semiHidden="0" w:uiPriority="63" w:unhideWhenUsed="0"/>
+    <w:lsdException w:name="Medium Shading 2 Accent 2" w:semiHidden="0" w:uiPriority="64" w:unhideWhenUsed="0"/>
+    <w:lsdException w:name="Medium List 1 Accent 2" w:semiHidden="0" w:uiPriority="65" w:unhideWhenUsed="0"/>
+    <w:lsdException w:name="Medium List 2 Accent 2" w:semiHidden="0" w:uiPriority="66" w:unhideWhenUsed="0"/>
+    <w:lsdException w:name="Medium Grid 1 Accent 2" w:semiHidden="0" w:uiPriority="67" w:unhideWhenUsed="0"/>
+    <w:lsdException w:name="Medium Grid 2 Accent 2" w:semiHidden="0" w:uiPriority="68" w:unhideWhenUsed="0"/>
+    <w:lsdException w:name="Medium Grid 3 Accent 2" w:semiHidden="0" w:uiPriority="69" w:unhideWhenUsed="0"/>
+    <w:lsdException w:name="Dark List Accent 2" w:semiHidden="0" w:uiPriority="70" w:unhideWhenUsed="0"/>
+    <w:lsdException w:name="Colorful Shading Accent 2" w:semiHidden="0" w:uiPriority="71" w:unhideWhenUsed="0"/>
+    <w:lsdException w:name="Colorful List Accent 2" w:semiHidden="0" w:uiPriority="72" w:unhideWhenUsed="0"/>
+    <w:lsdException w:name="Colorful Grid Accent 2" w:semiHidden="0" w:uiPriority="73" w:unhideWhenUsed="0"/>
+    <w:lsdException w:name="Light Shading Accent 3" w:semiHidden="0" w:uiPriority="60" w:unhideWhenUsed="0"/>
+    <w:lsdException w:name="Light List Accent 3" w:semiHidden="0" w:uiPriority="61" w:unhideWhenUsed="0"/>
+    <w:lsdException w:name="Light Grid Accent 3" w:semiHidden="0" w:uiPriority="62" w:unhideWhenUsed="0"/>
+    <w:lsdException w:name="Medium Shading 1 Accent 3" w:semiHidden="0" w:uiPriority="63" w:unhideWhenUsed="0"/>
+    <w:lsdException w:name="Medium Shading 2 Accent 3" w:semiHidden="0" w:uiPriority="64" w:unhideWhenUsed="0"/>
+    <w:lsdException w:name="Medium List 1 Accent 3" w:semiHidden="0" w:uiPriority="65" w:unhideWhenUsed="0"/>
+    <w:lsdException w:name="Medium List 2 Accent 3" w:semiHidden="0" w:uiPriority="66" w:unhideWhenUsed="0"/>
+    <w:lsdException w:name="Medium Grid 1 Accent 3" w:semiHidden="0" w:uiPriority="67" w:unhideWhenUsed="0"/>
+    <w:lsdException w:name="Medium Grid 2 Accent 3" w:semiHidden="0" w:uiPriority="68" w:unhideWhenUsed="0"/>
+    <w:lsdException w:name="Medium Grid 3 Accent 3" w:semiHidden="0" w:uiPriority="69" w:unhideWhenUsed="0"/>
+    <w:lsdException w:name="Dark List Accent 3" w:semiHidden="0" w:uiPriority="70" w:unhideWhenUsed="0"/>
+    <w:lsdException w:name="Colorful Shading Accent 3" w:semiHidden="0" w:uiPriority="71" w:unhideWhenUsed="0"/>
+    <w:lsdException w:name="Colorful List Accent 3" w:semiHidden="0" w:uiPriority="72" w:unhideWhenUsed="0"/>
+    <w:lsdException w:name="Colorful Grid Accent 3" w:semiHidden="0" w:uiPriority="73" w:unhideWhenUsed="0"/>
+    <w:lsdException w:name="Light Shading Accent 4" w:semiHidden="0" w:uiPriority="60" w:unhideWhenUsed="0"/>
+    <w:lsdException w:name="Light List Accent 4" w:semiHidden="0" w:uiPriority="61" w:unhideWhenUsed="0"/>
+    <w:lsdException w:name="Light Grid Accent 4" w:semiHidden="0" w:uiPriority="62" w:unhideWhenUsed="0"/>
+    <w:lsdException w:name="Medium Shading 1 Accent 4" w:semiHidden="0" w:uiPriority="63" w:unhideWhenUsed="0"/>
+    <w:lsdException w:name="Medium Shading 2 Accent 4" w:semiHidden="0" w:uiPriority="64" w:unhideWhenUsed="0"/>
+    <w:lsdException w:name="Medium List 1 Accent 4" w:semiHidden="0" w:uiPriority="65" w:unhideWhenUsed="0"/>
+    <w:lsdException w:name="Medium List 2 Accent 4" w:semiHidden="0" w:uiPriority="66" w:unhideWhenUsed="0"/>
+    <w:lsdException w:name="Medium Grid 1 Accent 4" w:semiHidden="0" w:uiPriority="67" w:unhideWhenUsed="0"/>
+    <w:lsdException w:name="Medium Grid 2 Accent 4" w:semiHidden="0" w:uiPriority="68" w:unhideWhenUsed="0"/>
+    <w:lsdException w:name="Medium Grid 3 Accent 4" w:semiHidden="0" w:uiPriority="69" w:unhideWhenUsed="0"/>
+    <w:lsdException w:name="Dark List Accent 4" w:semiHidden="0" w:uiPriority="70" w:unhideWhenUsed="0"/>
+    <w:lsdException w:name="Colorful Shading Accent 4" w:semiHidden="0" w:uiPriority="71" w:unhideWhenUsed="0"/>
+    <w:lsdException w:name="Colorful List Accent 4" w:semiHidden="0" w:uiPriority="72" w:unhideWhenUsed="0"/>
+    <w:lsdException w:name="Colorful Grid Accent 4" w:semiHidden="0" w:uiPriority="73" w:unhideWhenUsed="0"/>
+    <w:lsdException w:name="Light Shading Accent 5" w:semiHidden="0" w:uiPriority="60" w:unhideWhenUsed="0"/>
+    <w:lsdException w:name="Light List Accent 5" w:semiHidden="0" w:uiPriority="61" w:unhideWhenUsed="0"/>
+    <w:lsdException w:name="Light Grid Accent 5" w:semiHidden="0" w:uiPriority="62" w:unhideWhenUsed="0"/>
+    <w:lsdException w:name="Medium Shading 1 Accent 5" w:semiHidden="0" w:uiPriority="63" w:unhideWhenUsed="0"/>
+    <w:lsdException w:name="Medium Shading 2 Accent 5" w:semiHidden="0" w:uiPriority="64" w:unhideWhenUsed="0"/>
+    <w:lsdException w:name="Medium List 1 Accent 5" w:semiHidden="0" w:uiPriority="65" w:unhideWhenUsed="0"/>
+    <w:lsdException w:name="Medium List 2 Accent 5" w:semiHidden="0" w:uiPriority="66" w:unhideWhenUsed="0"/>
+    <w:lsdException w:name="Medium Grid 1 Accent 5" w:semiHidden="0" w:uiPriority="67" w:unhideWhenUsed="0"/>
+    <w:lsdException w:name="Medium Grid 2 Accent 5" w:semiHidden="0" w:uiPriority="68" w:unhideWhenUsed="0"/>
+    <w:lsdException w:name="Medium Grid 3 Accent 5" w:semiHidden="0" w:uiPriority="69" w:unhideWhenUsed="0"/>
+    <w:lsdException w:name="Dark List Accent 5" w:semiHidden="0" w:uiPriority="70" w:unhideWhenUsed="0"/>
+    <w:lsdException w:name="Colorful Shading Accent 5" w:semiHidden="0" w:uiPriority="71" w:unhideWhenUsed="0"/>
+    <w:lsdException w:name="Colorful List Accent 5" w:semiHidden="0" w:uiPriority="72" w:unhideWhenUsed="0"/>
+    <w:lsdException w:name="Colorful Grid Accent 5" w:semiHidden="0" w:uiPriority="73" w:unhideWhenUsed="0"/>
+    <w:lsdException w:name="Light Shading Accent 6" w:semiHidden="0" w:uiPriority="60" w:unhideWhenUsed="0"/>
+    <w:lsdException w:name="Light List Accent 6" w:semiHidden="0" w:uiPriority="61" w:unhideWhenUsed="0"/>
+    <w:lsdException w:name="Light Grid Accent 6" w:semiHidden="0" w:uiPriority="62" w:unhideWhenUsed="0"/>
+    <w:lsdException w:name="Medium Shading 1 Accent 6" w:semiHidden="0" w:uiPriority="63" w:unhideWhenUsed="0"/>
+    <w:lsdException w:name="Medium Shading 2 Accent 6" w:semiHidden="0" w:uiPriority="64" w:unhideWhenUsed="0"/>
+    <w:lsdException w:name="Medium List 1 Accent 6" w:semiHidden="0" w:uiPriority="65" w:unhideWhenUsed="0"/>
+    <w:lsdException w:name="Medium List 2 Accent 6" w:semiHidden="0" w:uiPriority="66" w:unhideWhenUsed="0"/>
+    <w:lsdException w:name="Medium Grid 1 Accent 6" w:semiHidden="0" w:uiPriority="67" w:unhideWhenUsed="0"/>
+    <w:lsdException w:name="Medium Grid 2 Accent 6" w:semiHidden="0" w:uiPriority="68" w:unhideWhenUsed="0"/>
+    <w:lsdException w:name="Medium Grid 3 Accent 6" w:semiHidden="0" w:uiPriority="69" w:unhideWhenUsed="0"/>
+    <w:lsdException w:name="Dark List Accent 6" w:semiHidden="0" w:uiPriority="70" w:unhideWhenUsed="0"/>
+    <w:lsdException w:name="Colorful Shading Accent 6" w:semiHidden="0" w:uiPriority="71" w:unhideWhenUsed="0"/>
+    <w:lsdException w:name="Colorful List Accent 6" w:semiHidden="0" w:uiPriority="72" w:unhideWhenUsed="0"/>
+    <w:lsdException w:name="Colorful Grid Accent 6" w:semiHidden="0" w:uiPriority="73" w:unhideWhenUsed="0"/>
+    <w:lsdException w:name="Subtle Emphasis" w:semiHidden="0" w:uiPriority="19" w:unhideWhenUsed="0" w:qFormat="1"/>
+    <w:lsdException w:name="Intense Emphasis" w:semiHidden="0" w:uiPriority="21" w:unhideWhenUsed="0" w:qFormat="1"/>
+    <w:lsdException w:name="Subtle Reference" w:semiHidden="0" w:uiPriority="31" w:unhideWhenUsed="0" w:qFormat="1"/>
+    <w:lsdException w:name="Intense Reference" w:semiHidden="0" w:uiPriority="32" w:unhideWhenUsed="0" w:qFormat="1"/>
+    <w:lsdException w:name="Book Title" w:semiHidden="0" w:uiPriority="33" w:unhideWhenUsed="0" w:qFormat="1"/>
+    <w:lsdException w:name="Bibliography" w:uiPriority="37"/>
+    <w:lsdException w:name="TOC Heading" w:uiPriority="39" w:qFormat="1"/>
+  </w:latentStyles>
+  <w:style w:type="paragraph" w:default="1" w:styleId="Normal">
+    <w:name w:val="Normal"/>
+    <w:qFormat/>
+  </w:style>
+  <w:style w:type="character" w:default="1" w:styleId="DefaultParagraphFont">
+    <w:name w:val="Default Paragraph Font"/>
+    <w:uiPriority w:val="1"/>
+    <w:semiHidden/>
+    <w:unhideWhenUsed/>
+  </w:style>
+  <w:style w:type="table" w:default="1" w:styleId="TableNormal">
+    <w:name w:val="Normal Table"/>
+    <w:uiPriority w:val="99"/>
+    <w:semiHidden/>
+    <w:unhideWhenUsed/>
+    <w:tblPr>
+      <w:tblInd w:w="0" w:type="dxa"/>
+      <w:tblCellMar>
+        <w:top w:w="0" w:type="dxa"/>
+        <w:left w:w="108" w:type="dxa"/>
+        <w:bottom w:w="0" w:type="dxa"/>
+        <w:right w:w="108" w:type="dxa"/>
+      </w:tblCellMar>
+    </w:tblPr>
+  </w:style>
+  <w:style w:type="numbering" w:default="1" w:styleId="NoList">
+    <w:name w:val="No List"/>
+    <w:uiPriority w:val="99"/>
+    <w:semiHidden/>
+    <w:unhideWhenUsed/>
   </w:style>
 </w:styles>
 </file>

</xml_diff>

<commit_message>
Units / Attributes - loading unit properties from JSON file
+ deleted all specific implementations of LinkedAttributesChange
</commit_message>
<xml_diff>
--- a/DisciplesBattleSimulator/src/TODO.docx
+++ b/DisciplesBattleSimulator/src/TODO.docx
@@ -1,6 +1,6 @@
 
 <file path=word/document.xml><?xml version="1.0" encoding="utf-8"?>
-<w:document xmlns:wpc="http://schemas.microsoft.com/office/word/2010/wordprocessingCanvas" xmlns:mc="http://schemas.openxmlformats.org/markup-compatibility/2006" xmlns:o="urn:schemas-microsoft-com:office:office" xmlns:r="http://schemas.openxmlformats.org/officeDocument/2006/relationships" xmlns:m="http://schemas.openxmlformats.org/officeDocument/2006/math" xmlns:v="urn:schemas-microsoft-com:vml" xmlns:wp14="http://schemas.microsoft.com/office/word/2010/wordprocessingDrawing" xmlns:wp="http://schemas.openxmlformats.org/drawingml/2006/wordprocessingDrawing" xmlns:w10="urn:schemas-microsoft-com:office:word" xmlns:w="http://schemas.openxmlformats.org/wordprocessingml/2006/main" xmlns:w14="http://schemas.microsoft.com/office/word/2010/wordml" xmlns:wpg="http://schemas.microsoft.com/office/word/2010/wordprocessingGroup" xmlns:wpi="http://schemas.microsoft.com/office/word/2010/wordprocessingInk" xmlns:wne="http://schemas.microsoft.com/office/word/2006/wordml" xmlns:wps="http://schemas.microsoft.com/office/word/2010/wordprocessingShape" mc:Ignorable="w14 wp14">
+<w:document xmlns:ve="http://schemas.openxmlformats.org/markup-compatibility/2006" xmlns:o="urn:schemas-microsoft-com:office:office" xmlns:r="http://schemas.openxmlformats.org/officeDocument/2006/relationships" xmlns:m="http://schemas.openxmlformats.org/officeDocument/2006/math" xmlns:v="urn:schemas-microsoft-com:vml" xmlns:wp="http://schemas.openxmlformats.org/drawingml/2006/wordprocessingDrawing" xmlns:w10="urn:schemas-microsoft-com:office:word" xmlns:w="http://schemas.openxmlformats.org/wordprocessingml/2006/main" xmlns:wne="http://schemas.microsoft.com/office/word/2006/wordml">
   <w:body>
     <w:p>
       <w:pPr>
@@ -17,7 +17,7 @@
     </w:p>
     <w:p>
       <w:pPr>
-        <w:pStyle w:val="ListParagraph"/>
+        <w:pStyle w:val="Akapitzlist"/>
         <w:numPr>
           <w:ilvl w:val="0"/>
           <w:numId w:val="2"/>
@@ -29,7 +29,7 @@
     </w:p>
     <w:p>
       <w:pPr>
-        <w:pStyle w:val="ListParagraph"/>
+        <w:pStyle w:val="Akapitzlist"/>
         <w:numPr>
           <w:ilvl w:val="0"/>
           <w:numId w:val="2"/>
@@ -41,7 +41,7 @@
     </w:p>
     <w:p>
       <w:pPr>
-        <w:pStyle w:val="ListParagraph"/>
+        <w:pStyle w:val="Akapitzlist"/>
         <w:numPr>
           <w:ilvl w:val="0"/>
           <w:numId w:val="2"/>
@@ -78,7 +78,7 @@
     </w:p>
     <w:p>
       <w:pPr>
-        <w:pStyle w:val="ListParagraph"/>
+        <w:pStyle w:val="Akapitzlist"/>
         <w:numPr>
           <w:ilvl w:val="0"/>
           <w:numId w:val="3"/>
@@ -90,7 +90,7 @@
     </w:p>
     <w:p>
       <w:pPr>
-        <w:pStyle w:val="ListParagraph"/>
+        <w:pStyle w:val="Akapitzlist"/>
         <w:numPr>
           <w:ilvl w:val="0"/>
           <w:numId w:val="3"/>
@@ -156,7 +156,7 @@
     </w:p>
     <w:p>
       <w:pPr>
-        <w:pStyle w:val="ListParagraph"/>
+        <w:pStyle w:val="Akapitzlist"/>
         <w:numPr>
           <w:ilvl w:val="0"/>
           <w:numId w:val="4"/>
@@ -174,7 +174,7 @@
     </w:p>
     <w:p>
       <w:pPr>
-        <w:pStyle w:val="ListParagraph"/>
+        <w:pStyle w:val="Akapitzlist"/>
         <w:numPr>
           <w:ilvl w:val="1"/>
           <w:numId w:val="4"/>
@@ -186,7 +186,7 @@
     </w:p>
     <w:p>
       <w:pPr>
-        <w:pStyle w:val="ListParagraph"/>
+        <w:pStyle w:val="Akapitzlist"/>
         <w:numPr>
           <w:ilvl w:val="0"/>
           <w:numId w:val="4"/>
@@ -204,7 +204,7 @@
     </w:p>
     <w:p>
       <w:pPr>
-        <w:pStyle w:val="ListParagraph"/>
+        <w:pStyle w:val="Akapitzlist"/>
         <w:numPr>
           <w:ilvl w:val="1"/>
           <w:numId w:val="4"/>
@@ -224,7 +224,7 @@
     </w:p>
     <w:p>
       <w:pPr>
-        <w:pStyle w:val="ListParagraph"/>
+        <w:pStyle w:val="Akapitzlist"/>
         <w:numPr>
           <w:ilvl w:val="2"/>
           <w:numId w:val="4"/>
@@ -242,7 +242,7 @@
     </w:p>
     <w:p>
       <w:pPr>
-        <w:pStyle w:val="ListParagraph"/>
+        <w:pStyle w:val="Akapitzlist"/>
         <w:numPr>
           <w:ilvl w:val="2"/>
           <w:numId w:val="4"/>
@@ -260,7 +260,37 @@
     </w:p>
     <w:p>
       <w:pPr>
-        <w:pStyle w:val="ListParagraph"/>
+        <w:pStyle w:val="Akapitzlist"/>
+        <w:numPr>
+          <w:ilvl w:val="2"/>
+          <w:numId w:val="4"/>
+        </w:numPr>
+        <w:rPr>
+          <w:color w:val="FF0000"/>
+        </w:rPr>
+      </w:pPr>
+      <w:r>
+        <w:rPr>
+          <w:color w:val="FF0000"/>
+        </w:rPr>
+        <w:t xml:space="preserve">usunięcie różnych implementacji interfejsu </w:t>
+      </w:r>
+      <w:r>
+        <w:rPr>
+          <w:color w:val="FF0000"/>
+        </w:rPr>
+        <w:t>L</w:t>
+      </w:r>
+      <w:r>
+        <w:rPr>
+          <w:color w:val="FF0000"/>
+        </w:rPr>
+        <w:t>inkedAttributesChange</w:t>
+      </w:r>
+    </w:p>
+    <w:p>
+      <w:pPr>
+        <w:pStyle w:val="Akapitzlist"/>
         <w:numPr>
           <w:ilvl w:val="1"/>
           <w:numId w:val="4"/>
@@ -278,7 +308,7 @@
     </w:p>
     <w:p>
       <w:pPr>
-        <w:pStyle w:val="ListParagraph"/>
+        <w:pStyle w:val="Akapitzlist"/>
         <w:numPr>
           <w:ilvl w:val="2"/>
           <w:numId w:val="4"/>
@@ -298,7 +328,7 @@
     </w:p>
     <w:p>
       <w:pPr>
-        <w:pStyle w:val="ListParagraph"/>
+        <w:pStyle w:val="Akapitzlist"/>
         <w:numPr>
           <w:ilvl w:val="1"/>
           <w:numId w:val="4"/>
@@ -316,7 +346,7 @@
     </w:p>
     <w:p>
       <w:pPr>
-        <w:pStyle w:val="ListParagraph"/>
+        <w:pStyle w:val="Akapitzlist"/>
         <w:numPr>
           <w:ilvl w:val="2"/>
           <w:numId w:val="4"/>
@@ -334,7 +364,7 @@
     </w:p>
     <w:p>
       <w:pPr>
-        <w:pStyle w:val="ListParagraph"/>
+        <w:pStyle w:val="Akapitzlist"/>
         <w:numPr>
           <w:ilvl w:val="2"/>
           <w:numId w:val="4"/>
@@ -352,7 +382,7 @@
     </w:p>
     <w:p>
       <w:pPr>
-        <w:pStyle w:val="ListParagraph"/>
+        <w:pStyle w:val="Akapitzlist"/>
         <w:numPr>
           <w:ilvl w:val="1"/>
           <w:numId w:val="4"/>
@@ -370,7 +400,7 @@
     </w:p>
     <w:p>
       <w:pPr>
-        <w:pStyle w:val="ListParagraph"/>
+        <w:pStyle w:val="Akapitzlist"/>
         <w:numPr>
           <w:ilvl w:val="1"/>
           <w:numId w:val="4"/>
@@ -388,7 +418,7 @@
     </w:p>
     <w:p>
       <w:pPr>
-        <w:pStyle w:val="ListParagraph"/>
+        <w:pStyle w:val="Akapitzlist"/>
         <w:numPr>
           <w:ilvl w:val="2"/>
           <w:numId w:val="4"/>
@@ -406,7 +436,7 @@
     </w:p>
     <w:p>
       <w:pPr>
-        <w:pStyle w:val="ListParagraph"/>
+        <w:pStyle w:val="Akapitzlist"/>
         <w:numPr>
           <w:ilvl w:val="2"/>
           <w:numId w:val="4"/>
@@ -424,7 +454,7 @@
     </w:p>
     <w:p>
       <w:pPr>
-        <w:pStyle w:val="ListParagraph"/>
+        <w:pStyle w:val="Akapitzlist"/>
         <w:numPr>
           <w:ilvl w:val="1"/>
           <w:numId w:val="4"/>
@@ -442,7 +472,7 @@
     </w:p>
     <w:p>
       <w:pPr>
-        <w:pStyle w:val="ListParagraph"/>
+        <w:pStyle w:val="Akapitzlist"/>
         <w:numPr>
           <w:ilvl w:val="1"/>
           <w:numId w:val="4"/>
@@ -460,7 +490,7 @@
     </w:p>
     <w:p>
       <w:pPr>
-        <w:pStyle w:val="ListParagraph"/>
+        <w:pStyle w:val="Akapitzlist"/>
         <w:numPr>
           <w:ilvl w:val="0"/>
           <w:numId w:val="4"/>
@@ -478,7 +508,7 @@
     </w:p>
     <w:p>
       <w:pPr>
-        <w:pStyle w:val="ListParagraph"/>
+        <w:pStyle w:val="Akapitzlist"/>
         <w:numPr>
           <w:ilvl w:val="1"/>
           <w:numId w:val="4"/>
@@ -490,7 +520,7 @@
     </w:p>
     <w:p>
       <w:pPr>
-        <w:pStyle w:val="ListParagraph"/>
+        <w:pStyle w:val="Akapitzlist"/>
         <w:numPr>
           <w:ilvl w:val="1"/>
           <w:numId w:val="4"/>
@@ -502,7 +532,7 @@
     </w:p>
     <w:p>
       <w:pPr>
-        <w:pStyle w:val="ListParagraph"/>
+        <w:pStyle w:val="Akapitzlist"/>
         <w:numPr>
           <w:ilvl w:val="1"/>
           <w:numId w:val="4"/>
@@ -514,7 +544,7 @@
     </w:p>
     <w:p>
       <w:pPr>
-        <w:pStyle w:val="ListParagraph"/>
+        <w:pStyle w:val="Akapitzlist"/>
         <w:numPr>
           <w:ilvl w:val="1"/>
           <w:numId w:val="4"/>
@@ -533,7 +563,7 @@
     </w:p>
     <w:p>
       <w:pPr>
-        <w:pStyle w:val="ListParagraph"/>
+        <w:pStyle w:val="Akapitzlist"/>
         <w:numPr>
           <w:ilvl w:val="0"/>
           <w:numId w:val="1"/>
@@ -551,32 +581,32 @@
     </w:p>
     <w:p>
       <w:pPr>
-        <w:pStyle w:val="ListParagraph"/>
+        <w:pStyle w:val="Akapitzlist"/>
         <w:numPr>
           <w:ilvl w:val="1"/>
           <w:numId w:val="1"/>
         </w:numPr>
       </w:pPr>
       <w:r>
+        <w:lastRenderedPageBreak/>
         <w:t>Celność  - co z nią zrobić?</w:t>
       </w:r>
     </w:p>
     <w:p>
       <w:pPr>
-        <w:pStyle w:val="ListParagraph"/>
+        <w:pStyle w:val="Akapitzlist"/>
         <w:numPr>
           <w:ilvl w:val="1"/>
           <w:numId w:val="1"/>
         </w:numPr>
       </w:pPr>
       <w:r>
-        <w:lastRenderedPageBreak/>
         <w:t>3 tryby akcji na polu bitwy:</w:t>
       </w:r>
     </w:p>
     <w:p>
       <w:pPr>
-        <w:pStyle w:val="ListParagraph"/>
+        <w:pStyle w:val="Akapitzlist"/>
         <w:numPr>
           <w:ilvl w:val="2"/>
           <w:numId w:val="1"/>
@@ -588,7 +618,7 @@
     </w:p>
     <w:p>
       <w:pPr>
-        <w:pStyle w:val="ListParagraph"/>
+        <w:pStyle w:val="Akapitzlist"/>
         <w:numPr>
           <w:ilvl w:val="2"/>
           <w:numId w:val="1"/>
@@ -600,7 +630,7 @@
     </w:p>
     <w:p>
       <w:pPr>
-        <w:pStyle w:val="ListParagraph"/>
+        <w:pStyle w:val="Akapitzlist"/>
         <w:numPr>
           <w:ilvl w:val="2"/>
           <w:numId w:val="1"/>
@@ -612,7 +642,7 @@
     </w:p>
     <w:p>
       <w:pPr>
-        <w:pStyle w:val="ListParagraph"/>
+        <w:pStyle w:val="Akapitzlist"/>
         <w:numPr>
           <w:ilvl w:val="0"/>
           <w:numId w:val="1"/>
@@ -630,7 +660,7 @@
     </w:p>
     <w:p>
       <w:pPr>
-        <w:pStyle w:val="ListParagraph"/>
+        <w:pStyle w:val="Akapitzlist"/>
         <w:numPr>
           <w:ilvl w:val="1"/>
           <w:numId w:val="1"/>
@@ -648,7 +678,7 @@
     </w:p>
     <w:p>
       <w:pPr>
-        <w:pStyle w:val="ListParagraph"/>
+        <w:pStyle w:val="Akapitzlist"/>
         <w:numPr>
           <w:ilvl w:val="2"/>
           <w:numId w:val="1"/>
@@ -660,7 +690,7 @@
     </w:p>
     <w:p>
       <w:pPr>
-        <w:pStyle w:val="ListParagraph"/>
+        <w:pStyle w:val="Akapitzlist"/>
         <w:numPr>
           <w:ilvl w:val="2"/>
           <w:numId w:val="1"/>
@@ -672,7 +702,7 @@
     </w:p>
     <w:p>
       <w:pPr>
-        <w:pStyle w:val="ListParagraph"/>
+        <w:pStyle w:val="Akapitzlist"/>
         <w:numPr>
           <w:ilvl w:val="1"/>
           <w:numId w:val="1"/>
@@ -684,7 +714,7 @@
     </w:p>
     <w:p>
       <w:pPr>
-        <w:pStyle w:val="ListParagraph"/>
+        <w:pStyle w:val="Akapitzlist"/>
         <w:numPr>
           <w:ilvl w:val="2"/>
           <w:numId w:val="1"/>
@@ -696,7 +726,7 @@
     </w:p>
     <w:p>
       <w:pPr>
-        <w:pStyle w:val="ListParagraph"/>
+        <w:pStyle w:val="Akapitzlist"/>
         <w:numPr>
           <w:ilvl w:val="2"/>
           <w:numId w:val="1"/>
@@ -708,7 +738,7 @@
     </w:p>
     <w:p>
       <w:pPr>
-        <w:pStyle w:val="ListParagraph"/>
+        <w:pStyle w:val="Akapitzlist"/>
         <w:numPr>
           <w:ilvl w:val="2"/>
           <w:numId w:val="1"/>
@@ -720,7 +750,7 @@
     </w:p>
     <w:p>
       <w:pPr>
-        <w:pStyle w:val="ListParagraph"/>
+        <w:pStyle w:val="Akapitzlist"/>
         <w:numPr>
           <w:ilvl w:val="2"/>
           <w:numId w:val="1"/>
@@ -732,7 +762,7 @@
     </w:p>
     <w:p>
       <w:pPr>
-        <w:pStyle w:val="ListParagraph"/>
+        <w:pStyle w:val="Akapitzlist"/>
         <w:numPr>
           <w:ilvl w:val="2"/>
           <w:numId w:val="1"/>
@@ -754,7 +784,7 @@
 </file>
 
 <file path=word/numbering.xml><?xml version="1.0" encoding="utf-8"?>
-<w:numbering xmlns:wpc="http://schemas.microsoft.com/office/word/2010/wordprocessingCanvas" xmlns:mc="http://schemas.openxmlformats.org/markup-compatibility/2006" xmlns:o="urn:schemas-microsoft-com:office:office" xmlns:r="http://schemas.openxmlformats.org/officeDocument/2006/relationships" xmlns:m="http://schemas.openxmlformats.org/officeDocument/2006/math" xmlns:v="urn:schemas-microsoft-com:vml" xmlns:wp14="http://schemas.microsoft.com/office/word/2010/wordprocessingDrawing" xmlns:wp="http://schemas.openxmlformats.org/drawingml/2006/wordprocessingDrawing" xmlns:w10="urn:schemas-microsoft-com:office:word" xmlns:w="http://schemas.openxmlformats.org/wordprocessingml/2006/main" xmlns:w14="http://schemas.microsoft.com/office/word/2010/wordml" xmlns:wpg="http://schemas.microsoft.com/office/word/2010/wordprocessingGroup" xmlns:wpi="http://schemas.microsoft.com/office/word/2010/wordprocessingInk" xmlns:wne="http://schemas.microsoft.com/office/word/2006/wordml" xmlns:wps="http://schemas.microsoft.com/office/word/2010/wordprocessingShape" mc:Ignorable="w14 wp14">
+<w:numbering xmlns:ve="http://schemas.openxmlformats.org/markup-compatibility/2006" xmlns:o="urn:schemas-microsoft-com:office:office" xmlns:r="http://schemas.openxmlformats.org/officeDocument/2006/relationships" xmlns:m="http://schemas.openxmlformats.org/officeDocument/2006/math" xmlns:v="urn:schemas-microsoft-com:vml" xmlns:wp="http://schemas.openxmlformats.org/drawingml/2006/wordprocessingDrawing" xmlns:w10="urn:schemas-microsoft-com:office:word" xmlns:w="http://schemas.openxmlformats.org/wordprocessingml/2006/main" xmlns:wne="http://schemas.microsoft.com/office/word/2006/wordml">
   <w:abstractNum w:abstractNumId="0">
     <w:nsid w:val="02E5322F"/>
     <w:multiLevelType w:val="hybridMultilevel"/>
@@ -1292,7 +1322,7 @@
 </file>
 
 <file path=word/styles.xml><?xml version="1.0" encoding="utf-8"?>
-<w:styles xmlns:mc="http://schemas.openxmlformats.org/markup-compatibility/2006" xmlns:r="http://schemas.openxmlformats.org/officeDocument/2006/relationships" xmlns:w="http://schemas.openxmlformats.org/wordprocessingml/2006/main" xmlns:w14="http://schemas.microsoft.com/office/word/2010/wordml" mc:Ignorable="w14">
+<w:styles xmlns:r="http://schemas.openxmlformats.org/officeDocument/2006/relationships" xmlns:w="http://schemas.openxmlformats.org/wordprocessingml/2006/main">
   <w:docDefaults>
     <w:rPrDefault>
       <w:rPr>
@@ -1447,22 +1477,23 @@
     <w:lsdException w:name="Bibliography" w:uiPriority="37"/>
     <w:lsdException w:name="TOC Heading" w:uiPriority="39" w:qFormat="1"/>
   </w:latentStyles>
-  <w:style w:type="paragraph" w:default="1" w:styleId="Normal">
+  <w:style w:type="paragraph" w:default="1" w:styleId="Normalny">
     <w:name w:val="Normal"/>
     <w:qFormat/>
     <w:rsid w:val="00172DFD"/>
   </w:style>
-  <w:style w:type="character" w:default="1" w:styleId="DefaultParagraphFont">
+  <w:style w:type="character" w:default="1" w:styleId="Domylnaczcionkaakapitu">
     <w:name w:val="Default Paragraph Font"/>
     <w:uiPriority w:val="1"/>
     <w:semiHidden/>
     <w:unhideWhenUsed/>
   </w:style>
-  <w:style w:type="table" w:default="1" w:styleId="TableNormal">
+  <w:style w:type="table" w:default="1" w:styleId="Standardowy">
     <w:name w:val="Normal Table"/>
     <w:uiPriority w:val="99"/>
     <w:semiHidden/>
     <w:unhideWhenUsed/>
+    <w:qFormat/>
     <w:tblPr>
       <w:tblInd w:w="0" w:type="dxa"/>
       <w:tblCellMar>
@@ -1473,15 +1504,15 @@
       </w:tblCellMar>
     </w:tblPr>
   </w:style>
-  <w:style w:type="numbering" w:default="1" w:styleId="NoList">
+  <w:style w:type="numbering" w:default="1" w:styleId="Bezlisty">
     <w:name w:val="No List"/>
     <w:uiPriority w:val="99"/>
     <w:semiHidden/>
     <w:unhideWhenUsed/>
   </w:style>
-  <w:style w:type="paragraph" w:styleId="ListParagraph">
+  <w:style w:type="paragraph" w:styleId="Akapitzlist">
     <w:name w:val="List Paragraph"/>
-    <w:basedOn w:val="Normal"/>
+    <w:basedOn w:val="Normalny"/>
     <w:uiPriority w:val="34"/>
     <w:qFormat/>
     <w:rsid w:val="00995100"/>

</xml_diff>

<commit_message>
Unit / Attributes - loading attributes from JSON - END
+ refactoring of LinkedAttributes
+ updated specification
</commit_message>
<xml_diff>
--- a/DisciplesBattleSimulator/src/TODO.docx
+++ b/DisciplesBattleSimulator/src/TODO.docx
@@ -1,6 +1,6 @@
 
 <file path=word/document.xml><?xml version="1.0" encoding="utf-8"?>
-<w:document xmlns:ve="http://schemas.openxmlformats.org/markup-compatibility/2006" xmlns:o="urn:schemas-microsoft-com:office:office" xmlns:r="http://schemas.openxmlformats.org/officeDocument/2006/relationships" xmlns:m="http://schemas.openxmlformats.org/officeDocument/2006/math" xmlns:v="urn:schemas-microsoft-com:vml" xmlns:wp="http://schemas.openxmlformats.org/drawingml/2006/wordprocessingDrawing" xmlns:w10="urn:schemas-microsoft-com:office:word" xmlns:w="http://schemas.openxmlformats.org/wordprocessingml/2006/main" xmlns:wne="http://schemas.microsoft.com/office/word/2006/wordml">
+<w:document xmlns:wpc="http://schemas.microsoft.com/office/word/2010/wordprocessingCanvas" xmlns:mc="http://schemas.openxmlformats.org/markup-compatibility/2006" xmlns:o="urn:schemas-microsoft-com:office:office" xmlns:r="http://schemas.openxmlformats.org/officeDocument/2006/relationships" xmlns:m="http://schemas.openxmlformats.org/officeDocument/2006/math" xmlns:v="urn:schemas-microsoft-com:vml" xmlns:wp14="http://schemas.microsoft.com/office/word/2010/wordprocessingDrawing" xmlns:wp="http://schemas.openxmlformats.org/drawingml/2006/wordprocessingDrawing" xmlns:w10="urn:schemas-microsoft-com:office:word" xmlns:w="http://schemas.openxmlformats.org/wordprocessingml/2006/main" xmlns:w14="http://schemas.microsoft.com/office/word/2010/wordml" xmlns:wpg="http://schemas.microsoft.com/office/word/2010/wordprocessingGroup" xmlns:wpi="http://schemas.microsoft.com/office/word/2010/wordprocessingInk" xmlns:wne="http://schemas.microsoft.com/office/word/2006/wordml" xmlns:wps="http://schemas.microsoft.com/office/word/2010/wordprocessingShape" mc:Ignorable="w14 wp14">
   <w:body>
     <w:p>
       <w:pPr>
@@ -17,7 +17,7 @@
     </w:p>
     <w:p>
       <w:pPr>
-        <w:pStyle w:val="Akapitzlist"/>
+        <w:pStyle w:val="ListParagraph"/>
         <w:numPr>
           <w:ilvl w:val="0"/>
           <w:numId w:val="2"/>
@@ -29,7 +29,7 @@
     </w:p>
     <w:p>
       <w:pPr>
-        <w:pStyle w:val="Akapitzlist"/>
+        <w:pStyle w:val="ListParagraph"/>
         <w:numPr>
           <w:ilvl w:val="0"/>
           <w:numId w:val="2"/>
@@ -41,7 +41,7 @@
     </w:p>
     <w:p>
       <w:pPr>
-        <w:pStyle w:val="Akapitzlist"/>
+        <w:pStyle w:val="ListParagraph"/>
         <w:numPr>
           <w:ilvl w:val="0"/>
           <w:numId w:val="2"/>
@@ -78,7 +78,7 @@
     </w:p>
     <w:p>
       <w:pPr>
-        <w:pStyle w:val="Akapitzlist"/>
+        <w:pStyle w:val="ListParagraph"/>
         <w:numPr>
           <w:ilvl w:val="0"/>
           <w:numId w:val="3"/>
@@ -90,7 +90,7 @@
     </w:p>
     <w:p>
       <w:pPr>
-        <w:pStyle w:val="Akapitzlist"/>
+        <w:pStyle w:val="ListParagraph"/>
         <w:numPr>
           <w:ilvl w:val="0"/>
           <w:numId w:val="3"/>
@@ -156,7 +156,7 @@
     </w:p>
     <w:p>
       <w:pPr>
-        <w:pStyle w:val="Akapitzlist"/>
+        <w:pStyle w:val="ListParagraph"/>
         <w:numPr>
           <w:ilvl w:val="0"/>
           <w:numId w:val="4"/>
@@ -174,7 +174,7 @@
     </w:p>
     <w:p>
       <w:pPr>
-        <w:pStyle w:val="Akapitzlist"/>
+        <w:pStyle w:val="ListParagraph"/>
         <w:numPr>
           <w:ilvl w:val="1"/>
           <w:numId w:val="4"/>
@@ -186,7 +186,7 @@
     </w:p>
     <w:p>
       <w:pPr>
-        <w:pStyle w:val="Akapitzlist"/>
+        <w:pStyle w:val="ListParagraph"/>
         <w:numPr>
           <w:ilvl w:val="0"/>
           <w:numId w:val="4"/>
@@ -204,27 +204,27 @@
     </w:p>
     <w:p>
       <w:pPr>
-        <w:pStyle w:val="Akapitzlist"/>
+        <w:pStyle w:val="ListParagraph"/>
         <w:numPr>
           <w:ilvl w:val="1"/>
           <w:numId w:val="4"/>
         </w:numPr>
         <w:rPr>
-          <w:b/>
           <w:color w:val="FF0000"/>
         </w:rPr>
       </w:pPr>
-      <w:r>
-        <w:rPr>
-          <w:b/>
+      <w:bookmarkStart w:id="0" w:name="_GoBack"/>
+      <w:bookmarkEnd w:id="0"/>
+      <w:r>
+        <w:rPr>
           <w:color w:val="FF0000"/>
         </w:rPr>
-        <w:t xml:space="preserve">współczynniki zmiany atrybutów </w:t>
-      </w:r>
-    </w:p>
-    <w:p>
-      <w:pPr>
-        <w:pStyle w:val="Akapitzlist"/>
+        <w:t>AbstractUnit</w:t>
+      </w:r>
+    </w:p>
+    <w:p>
+      <w:pPr>
+        <w:pStyle w:val="ListParagraph"/>
         <w:numPr>
           <w:ilvl w:val="2"/>
           <w:numId w:val="4"/>
@@ -237,60 +237,66 @@
         <w:rPr>
           <w:color w:val="FF0000"/>
         </w:rPr>
-        <w:t>wczytywanie plików JSON</w:t>
-      </w:r>
-    </w:p>
-    <w:p>
-      <w:pPr>
-        <w:pStyle w:val="Akapitzlist"/>
+        <w:t xml:space="preserve">dodać defaultowe implementacje updateValue x 2 oraz te referenced jako prywatna </w:t>
+      </w:r>
+    </w:p>
+    <w:p>
+      <w:pPr>
+        <w:pStyle w:val="ListParagraph"/>
+        <w:numPr>
+          <w:ilvl w:val="1"/>
+          <w:numId w:val="4"/>
+        </w:numPr>
+        <w:rPr>
+          <w:color w:val="E36C0A" w:themeColor="accent6" w:themeShade="BF"/>
+        </w:rPr>
+      </w:pPr>
+      <w:r>
+        <w:rPr>
+          <w:color w:val="E36C0A" w:themeColor="accent6" w:themeShade="BF"/>
+        </w:rPr>
+        <w:t>Klasa akcji: Action</w:t>
+      </w:r>
+    </w:p>
+    <w:p>
+      <w:pPr>
+        <w:pStyle w:val="ListParagraph"/>
         <w:numPr>
           <w:ilvl w:val="2"/>
           <w:numId w:val="4"/>
         </w:numPr>
         <w:rPr>
-          <w:color w:val="FF0000"/>
-        </w:rPr>
-      </w:pPr>
-      <w:r>
-        <w:rPr>
-          <w:color w:val="FF0000"/>
-        </w:rPr>
-        <w:t>dodanie możliwości wczytywania ich z pliku, a nie defaultowe</w:t>
-      </w:r>
-    </w:p>
-    <w:p>
-      <w:pPr>
-        <w:pStyle w:val="Akapitzlist"/>
+          <w:color w:val="E36C0A" w:themeColor="accent6" w:themeShade="BF"/>
+        </w:rPr>
+      </w:pPr>
+      <w:r>
+        <w:rPr>
+          <w:color w:val="E36C0A" w:themeColor="accent6" w:themeShade="BF"/>
+        </w:rPr>
+        <w:t>Typ: attack,</w:t>
+      </w:r>
+    </w:p>
+    <w:p>
+      <w:pPr>
+        <w:pStyle w:val="ListParagraph"/>
         <w:numPr>
           <w:ilvl w:val="2"/>
           <w:numId w:val="4"/>
         </w:numPr>
         <w:rPr>
-          <w:color w:val="FF0000"/>
-        </w:rPr>
-      </w:pPr>
-      <w:r>
-        <w:rPr>
-          <w:color w:val="FF0000"/>
-        </w:rPr>
-        <w:t xml:space="preserve">usunięcie różnych implementacji interfejsu </w:t>
-      </w:r>
-      <w:r>
-        <w:rPr>
-          <w:color w:val="FF0000"/>
-        </w:rPr>
-        <w:t>L</w:t>
-      </w:r>
-      <w:r>
-        <w:rPr>
-          <w:color w:val="FF0000"/>
-        </w:rPr>
-        <w:t>inkedAttributesChange</w:t>
-      </w:r>
-    </w:p>
-    <w:p>
-      <w:pPr>
-        <w:pStyle w:val="Akapitzlist"/>
+          <w:color w:val="E36C0A" w:themeColor="accent6" w:themeShade="BF"/>
+        </w:rPr>
+      </w:pPr>
+      <w:r>
+        <w:rPr>
+          <w:color w:val="E36C0A" w:themeColor="accent6" w:themeShade="BF"/>
+        </w:rPr>
+        <w:t>Mapa: nazwa trybutu - zmiana</w:t>
+      </w:r>
+    </w:p>
+    <w:p>
+      <w:pPr>
+        <w:pStyle w:val="ListParagraph"/>
         <w:numPr>
           <w:ilvl w:val="1"/>
           <w:numId w:val="4"/>
@@ -303,12 +309,30 @@
         <w:rPr>
           <w:color w:val="FF0000"/>
         </w:rPr>
-        <w:t>AbstractUnit</w:t>
-      </w:r>
-    </w:p>
-    <w:p>
-      <w:pPr>
-        <w:pStyle w:val="Akapitzlist"/>
+        <w:t>dodanie walidatorów</w:t>
+      </w:r>
+    </w:p>
+    <w:p>
+      <w:pPr>
+        <w:pStyle w:val="ListParagraph"/>
+        <w:numPr>
+          <w:ilvl w:val="1"/>
+          <w:numId w:val="4"/>
+        </w:numPr>
+        <w:rPr>
+          <w:color w:val="FF0000"/>
+        </w:rPr>
+      </w:pPr>
+      <w:r>
+        <w:rPr>
+          <w:color w:val="FF0000"/>
+        </w:rPr>
+        <w:t>wartości</w:t>
+      </w:r>
+    </w:p>
+    <w:p>
+      <w:pPr>
+        <w:pStyle w:val="ListParagraph"/>
         <w:numPr>
           <w:ilvl w:val="2"/>
           <w:numId w:val="4"/>
@@ -321,68 +345,48 @@
         <w:rPr>
           <w:color w:val="FF0000"/>
         </w:rPr>
-        <w:t xml:space="preserve">dodać defaultowe implementacje updateValue x 2 oraz te referenced jako prywatna </w:t>
-      </w:r>
-      <w:bookmarkStart w:id="0" w:name="_GoBack"/>
-      <w:bookmarkEnd w:id="0"/>
-    </w:p>
-    <w:p>
-      <w:pPr>
-        <w:pStyle w:val="Akapitzlist"/>
+        <w:t>dodanie do attributeValue: minValue, maxValue, defaultValue</w:t>
+      </w:r>
+    </w:p>
+    <w:p>
+      <w:pPr>
+        <w:pStyle w:val="ListParagraph"/>
+        <w:numPr>
+          <w:ilvl w:val="2"/>
+          <w:numId w:val="4"/>
+        </w:numPr>
+        <w:rPr>
+          <w:color w:val="FF0000"/>
+        </w:rPr>
+      </w:pPr>
+      <w:r>
+        <w:rPr>
+          <w:color w:val="FF0000"/>
+        </w:rPr>
+        <w:t>dodanie zmniejszania poniżej 0% statystyk</w:t>
+      </w:r>
+    </w:p>
+    <w:p>
+      <w:pPr>
+        <w:pStyle w:val="ListParagraph"/>
         <w:numPr>
           <w:ilvl w:val="1"/>
           <w:numId w:val="4"/>
         </w:numPr>
         <w:rPr>
-          <w:color w:val="E36C0A" w:themeColor="accent6" w:themeShade="BF"/>
-        </w:rPr>
-      </w:pPr>
-      <w:r>
-        <w:rPr>
-          <w:color w:val="E36C0A" w:themeColor="accent6" w:themeShade="BF"/>
-        </w:rPr>
-        <w:t>Klasa akcji: Action</w:t>
-      </w:r>
-    </w:p>
-    <w:p>
-      <w:pPr>
-        <w:pStyle w:val="Akapitzlist"/>
-        <w:numPr>
-          <w:ilvl w:val="2"/>
-          <w:numId w:val="4"/>
-        </w:numPr>
-        <w:rPr>
-          <w:color w:val="E36C0A" w:themeColor="accent6" w:themeShade="BF"/>
-        </w:rPr>
-      </w:pPr>
-      <w:r>
-        <w:rPr>
-          <w:color w:val="E36C0A" w:themeColor="accent6" w:themeShade="BF"/>
-        </w:rPr>
-        <w:t>Typ: attack,</w:t>
-      </w:r>
-    </w:p>
-    <w:p>
-      <w:pPr>
-        <w:pStyle w:val="Akapitzlist"/>
-        <w:numPr>
-          <w:ilvl w:val="2"/>
-          <w:numId w:val="4"/>
-        </w:numPr>
-        <w:rPr>
-          <w:color w:val="E36C0A" w:themeColor="accent6" w:themeShade="BF"/>
-        </w:rPr>
-      </w:pPr>
-      <w:r>
-        <w:rPr>
-          <w:color w:val="E36C0A" w:themeColor="accent6" w:themeShade="BF"/>
-        </w:rPr>
-        <w:t>Mapa: nazwa trybutu - zmiana</w:t>
-      </w:r>
-    </w:p>
-    <w:p>
-      <w:pPr>
-        <w:pStyle w:val="Akapitzlist"/>
+          <w:color w:val="FF0000"/>
+        </w:rPr>
+      </w:pPr>
+      <w:r>
+        <w:rPr>
+          <w:color w:val="FF0000"/>
+        </w:rPr>
+        <w:t>dziedziczenie - dodać 2 rodzaje atrybutów: Opisowy, Liczbowy, Procentowy</w:t>
+      </w:r>
+    </w:p>
+    <w:p>
+      <w:pPr>
+        <w:pStyle w:val="ListParagraph"/>
         <w:numPr>
           <w:ilvl w:val="1"/>
           <w:numId w:val="4"/>
@@ -395,148 +399,58 @@
         <w:rPr>
           <w:color w:val="FF0000"/>
         </w:rPr>
-        <w:t>dodanie walidatorów</w:t>
-      </w:r>
-    </w:p>
-    <w:p>
-      <w:pPr>
-        <w:pStyle w:val="Akapitzlist"/>
+        <w:t>dodanie enuma określającego typ jednostki</w:t>
+      </w:r>
+    </w:p>
+    <w:p>
+      <w:pPr>
+        <w:pStyle w:val="ListParagraph"/>
+        <w:numPr>
+          <w:ilvl w:val="0"/>
+          <w:numId w:val="4"/>
+        </w:numPr>
+        <w:rPr>
+          <w:u w:val="single"/>
+        </w:rPr>
+      </w:pPr>
+      <w:r>
+        <w:rPr>
+          <w:u w:val="single"/>
+        </w:rPr>
+        <w:t>Sprint 2: Buffy</w:t>
+      </w:r>
+    </w:p>
+    <w:p>
+      <w:pPr>
+        <w:pStyle w:val="ListParagraph"/>
         <w:numPr>
           <w:ilvl w:val="1"/>
           <w:numId w:val="4"/>
         </w:numPr>
-        <w:rPr>
-          <w:color w:val="FF0000"/>
-        </w:rPr>
-      </w:pPr>
-      <w:r>
-        <w:rPr>
-          <w:color w:val="FF0000"/>
-        </w:rPr>
-        <w:t>wartości</w:t>
-      </w:r>
-    </w:p>
-    <w:p>
-      <w:pPr>
-        <w:pStyle w:val="Akapitzlist"/>
-        <w:numPr>
-          <w:ilvl w:val="2"/>
-          <w:numId w:val="4"/>
-        </w:numPr>
-        <w:rPr>
-          <w:color w:val="FF0000"/>
-        </w:rPr>
-      </w:pPr>
-      <w:r>
-        <w:rPr>
-          <w:color w:val="FF0000"/>
-        </w:rPr>
-        <w:t>dodanie do attributeValue: minValue, maxValue, defaultValue</w:t>
-      </w:r>
-    </w:p>
-    <w:p>
-      <w:pPr>
-        <w:pStyle w:val="Akapitzlist"/>
-        <w:numPr>
-          <w:ilvl w:val="2"/>
-          <w:numId w:val="4"/>
-        </w:numPr>
-        <w:rPr>
-          <w:color w:val="FF0000"/>
-        </w:rPr>
-      </w:pPr>
-      <w:r>
-        <w:rPr>
-          <w:color w:val="FF0000"/>
-        </w:rPr>
-        <w:t>dodanie zmniejszania poniżej 0% statystyk</w:t>
-      </w:r>
-    </w:p>
-    <w:p>
-      <w:pPr>
-        <w:pStyle w:val="Akapitzlist"/>
+      </w:pPr>
+      <w:r>
+        <w:t>Stworzenie języka do zapisu buffów</w:t>
+      </w:r>
+    </w:p>
+    <w:p>
+      <w:pPr>
+        <w:pStyle w:val="ListParagraph"/>
         <w:numPr>
           <w:ilvl w:val="1"/>
           <w:numId w:val="4"/>
         </w:numPr>
-        <w:rPr>
-          <w:color w:val="FF0000"/>
-        </w:rPr>
-      </w:pPr>
-      <w:r>
-        <w:rPr>
-          <w:color w:val="FF0000"/>
-        </w:rPr>
-        <w:t>dziedziczenie - dodać 2 rodzaje atrybutów: Opisowy, Liczbowy, Procentowy</w:t>
-      </w:r>
-    </w:p>
-    <w:p>
-      <w:pPr>
-        <w:pStyle w:val="Akapitzlist"/>
+      </w:pPr>
+      <w:r>
+        <w:t>Stworzenie dynamicznego mechanizmu do buffów</w:t>
+      </w:r>
+    </w:p>
+    <w:p>
+      <w:pPr>
+        <w:pStyle w:val="ListParagraph"/>
         <w:numPr>
           <w:ilvl w:val="1"/>
           <w:numId w:val="4"/>
         </w:numPr>
-        <w:rPr>
-          <w:color w:val="FF0000"/>
-        </w:rPr>
-      </w:pPr>
-      <w:r>
-        <w:rPr>
-          <w:color w:val="FF0000"/>
-        </w:rPr>
-        <w:t>dodanie enuma określającego typ jednostki</w:t>
-      </w:r>
-    </w:p>
-    <w:p>
-      <w:pPr>
-        <w:pStyle w:val="Akapitzlist"/>
-        <w:numPr>
-          <w:ilvl w:val="0"/>
-          <w:numId w:val="4"/>
-        </w:numPr>
-        <w:rPr>
-          <w:u w:val="single"/>
-        </w:rPr>
-      </w:pPr>
-      <w:r>
-        <w:rPr>
-          <w:u w:val="single"/>
-        </w:rPr>
-        <w:t>Sprint 2: Buffy</w:t>
-      </w:r>
-    </w:p>
-    <w:p>
-      <w:pPr>
-        <w:pStyle w:val="Akapitzlist"/>
-        <w:numPr>
-          <w:ilvl w:val="1"/>
-          <w:numId w:val="4"/>
-        </w:numPr>
-      </w:pPr>
-      <w:r>
-        <w:t>Stworzenie języka do zapisu buffów</w:t>
-      </w:r>
-    </w:p>
-    <w:p>
-      <w:pPr>
-        <w:pStyle w:val="Akapitzlist"/>
-        <w:numPr>
-          <w:ilvl w:val="1"/>
-          <w:numId w:val="4"/>
-        </w:numPr>
-      </w:pPr>
-      <w:r>
-        <w:t>Stworzenie dynamicznego mechanizmu do buffów</w:t>
-      </w:r>
-    </w:p>
-    <w:p>
-      <w:pPr>
-        <w:pStyle w:val="Akapitzlist"/>
-        <w:numPr>
-          <w:ilvl w:val="1"/>
-          <w:numId w:val="4"/>
-        </w:numPr>
       </w:pPr>
       <w:r>
         <w:t>usunąć podział na pozytyne negatywne</w:t>
@@ -544,7 +458,7 @@
     </w:p>
     <w:p>
       <w:pPr>
-        <w:pStyle w:val="Akapitzlist"/>
+        <w:pStyle w:val="ListParagraph"/>
         <w:numPr>
           <w:ilvl w:val="1"/>
           <w:numId w:val="4"/>
@@ -563,7 +477,7 @@
     </w:p>
     <w:p>
       <w:pPr>
-        <w:pStyle w:val="Akapitzlist"/>
+        <w:pStyle w:val="ListParagraph"/>
         <w:numPr>
           <w:ilvl w:val="0"/>
           <w:numId w:val="1"/>
@@ -581,20 +495,19 @@
     </w:p>
     <w:p>
       <w:pPr>
-        <w:pStyle w:val="Akapitzlist"/>
+        <w:pStyle w:val="ListParagraph"/>
         <w:numPr>
           <w:ilvl w:val="1"/>
           <w:numId w:val="1"/>
         </w:numPr>
       </w:pPr>
       <w:r>
-        <w:lastRenderedPageBreak/>
         <w:t>Celność  - co z nią zrobić?</w:t>
       </w:r>
     </w:p>
     <w:p>
       <w:pPr>
-        <w:pStyle w:val="Akapitzlist"/>
+        <w:pStyle w:val="ListParagraph"/>
         <w:numPr>
           <w:ilvl w:val="1"/>
           <w:numId w:val="1"/>
@@ -606,7 +519,7 @@
     </w:p>
     <w:p>
       <w:pPr>
-        <w:pStyle w:val="Akapitzlist"/>
+        <w:pStyle w:val="ListParagraph"/>
         <w:numPr>
           <w:ilvl w:val="2"/>
           <w:numId w:val="1"/>
@@ -618,7 +531,7 @@
     </w:p>
     <w:p>
       <w:pPr>
-        <w:pStyle w:val="Akapitzlist"/>
+        <w:pStyle w:val="ListParagraph"/>
         <w:numPr>
           <w:ilvl w:val="2"/>
           <w:numId w:val="1"/>
@@ -630,19 +543,20 @@
     </w:p>
     <w:p>
       <w:pPr>
-        <w:pStyle w:val="Akapitzlist"/>
+        <w:pStyle w:val="ListParagraph"/>
         <w:numPr>
           <w:ilvl w:val="2"/>
           <w:numId w:val="1"/>
         </w:numPr>
       </w:pPr>
       <w:r>
+        <w:lastRenderedPageBreak/>
         <w:t>Defensywny – większy % na uniknięcie obrażeń + mały % do pancerza</w:t>
       </w:r>
     </w:p>
     <w:p>
       <w:pPr>
-        <w:pStyle w:val="Akapitzlist"/>
+        <w:pStyle w:val="ListParagraph"/>
         <w:numPr>
           <w:ilvl w:val="0"/>
           <w:numId w:val="1"/>
@@ -660,7 +574,7 @@
     </w:p>
     <w:p>
       <w:pPr>
-        <w:pStyle w:val="Akapitzlist"/>
+        <w:pStyle w:val="ListParagraph"/>
         <w:numPr>
           <w:ilvl w:val="1"/>
           <w:numId w:val="1"/>
@@ -678,7 +592,7 @@
     </w:p>
     <w:p>
       <w:pPr>
-        <w:pStyle w:val="Akapitzlist"/>
+        <w:pStyle w:val="ListParagraph"/>
         <w:numPr>
           <w:ilvl w:val="2"/>
           <w:numId w:val="1"/>
@@ -690,7 +604,7 @@
     </w:p>
     <w:p>
       <w:pPr>
-        <w:pStyle w:val="Akapitzlist"/>
+        <w:pStyle w:val="ListParagraph"/>
         <w:numPr>
           <w:ilvl w:val="2"/>
           <w:numId w:val="1"/>
@@ -702,7 +616,7 @@
     </w:p>
     <w:p>
       <w:pPr>
-        <w:pStyle w:val="Akapitzlist"/>
+        <w:pStyle w:val="ListParagraph"/>
         <w:numPr>
           <w:ilvl w:val="1"/>
           <w:numId w:val="1"/>
@@ -714,7 +628,7 @@
     </w:p>
     <w:p>
       <w:pPr>
-        <w:pStyle w:val="Akapitzlist"/>
+        <w:pStyle w:val="ListParagraph"/>
         <w:numPr>
           <w:ilvl w:val="2"/>
           <w:numId w:val="1"/>
@@ -726,7 +640,7 @@
     </w:p>
     <w:p>
       <w:pPr>
-        <w:pStyle w:val="Akapitzlist"/>
+        <w:pStyle w:val="ListParagraph"/>
         <w:numPr>
           <w:ilvl w:val="2"/>
           <w:numId w:val="1"/>
@@ -738,7 +652,7 @@
     </w:p>
     <w:p>
       <w:pPr>
-        <w:pStyle w:val="Akapitzlist"/>
+        <w:pStyle w:val="ListParagraph"/>
         <w:numPr>
           <w:ilvl w:val="2"/>
           <w:numId w:val="1"/>
@@ -750,7 +664,7 @@
     </w:p>
     <w:p>
       <w:pPr>
-        <w:pStyle w:val="Akapitzlist"/>
+        <w:pStyle w:val="ListParagraph"/>
         <w:numPr>
           <w:ilvl w:val="2"/>
           <w:numId w:val="1"/>
@@ -762,7 +676,7 @@
     </w:p>
     <w:p>
       <w:pPr>
-        <w:pStyle w:val="Akapitzlist"/>
+        <w:pStyle w:val="ListParagraph"/>
         <w:numPr>
           <w:ilvl w:val="2"/>
           <w:numId w:val="1"/>
@@ -784,7 +698,7 @@
 </file>
 
 <file path=word/numbering.xml><?xml version="1.0" encoding="utf-8"?>
-<w:numbering xmlns:ve="http://schemas.openxmlformats.org/markup-compatibility/2006" xmlns:o="urn:schemas-microsoft-com:office:office" xmlns:r="http://schemas.openxmlformats.org/officeDocument/2006/relationships" xmlns:m="http://schemas.openxmlformats.org/officeDocument/2006/math" xmlns:v="urn:schemas-microsoft-com:vml" xmlns:wp="http://schemas.openxmlformats.org/drawingml/2006/wordprocessingDrawing" xmlns:w10="urn:schemas-microsoft-com:office:word" xmlns:w="http://schemas.openxmlformats.org/wordprocessingml/2006/main" xmlns:wne="http://schemas.microsoft.com/office/word/2006/wordml">
+<w:numbering xmlns:wpc="http://schemas.microsoft.com/office/word/2010/wordprocessingCanvas" xmlns:mc="http://schemas.openxmlformats.org/markup-compatibility/2006" xmlns:o="urn:schemas-microsoft-com:office:office" xmlns:r="http://schemas.openxmlformats.org/officeDocument/2006/relationships" xmlns:m="http://schemas.openxmlformats.org/officeDocument/2006/math" xmlns:v="urn:schemas-microsoft-com:vml" xmlns:wp14="http://schemas.microsoft.com/office/word/2010/wordprocessingDrawing" xmlns:wp="http://schemas.openxmlformats.org/drawingml/2006/wordprocessingDrawing" xmlns:w10="urn:schemas-microsoft-com:office:word" xmlns:w="http://schemas.openxmlformats.org/wordprocessingml/2006/main" xmlns:w14="http://schemas.microsoft.com/office/word/2010/wordml" xmlns:wpg="http://schemas.microsoft.com/office/word/2010/wordprocessingGroup" xmlns:wpi="http://schemas.microsoft.com/office/word/2010/wordprocessingInk" xmlns:wne="http://schemas.microsoft.com/office/word/2006/wordml" xmlns:wps="http://schemas.microsoft.com/office/word/2010/wordprocessingShape" mc:Ignorable="w14 wp14">
   <w:abstractNum w:abstractNumId="0">
     <w:nsid w:val="02E5322F"/>
     <w:multiLevelType w:val="hybridMultilevel"/>
@@ -1322,7 +1236,7 @@
 </file>
 
 <file path=word/styles.xml><?xml version="1.0" encoding="utf-8"?>
-<w:styles xmlns:r="http://schemas.openxmlformats.org/officeDocument/2006/relationships" xmlns:w="http://schemas.openxmlformats.org/wordprocessingml/2006/main">
+<w:styles xmlns:mc="http://schemas.openxmlformats.org/markup-compatibility/2006" xmlns:r="http://schemas.openxmlformats.org/officeDocument/2006/relationships" xmlns:w="http://schemas.openxmlformats.org/wordprocessingml/2006/main" xmlns:w14="http://schemas.microsoft.com/office/word/2010/wordml" mc:Ignorable="w14">
   <w:docDefaults>
     <w:rPrDefault>
       <w:rPr>
@@ -1477,23 +1391,22 @@
     <w:lsdException w:name="Bibliography" w:uiPriority="37"/>
     <w:lsdException w:name="TOC Heading" w:uiPriority="39" w:qFormat="1"/>
   </w:latentStyles>
-  <w:style w:type="paragraph" w:default="1" w:styleId="Normalny">
+  <w:style w:type="paragraph" w:default="1" w:styleId="Normal">
     <w:name w:val="Normal"/>
     <w:qFormat/>
     <w:rsid w:val="00172DFD"/>
   </w:style>
-  <w:style w:type="character" w:default="1" w:styleId="Domylnaczcionkaakapitu">
+  <w:style w:type="character" w:default="1" w:styleId="DefaultParagraphFont">
     <w:name w:val="Default Paragraph Font"/>
     <w:uiPriority w:val="1"/>
     <w:semiHidden/>
     <w:unhideWhenUsed/>
   </w:style>
-  <w:style w:type="table" w:default="1" w:styleId="Standardowy">
+  <w:style w:type="table" w:default="1" w:styleId="TableNormal">
     <w:name w:val="Normal Table"/>
     <w:uiPriority w:val="99"/>
     <w:semiHidden/>
     <w:unhideWhenUsed/>
-    <w:qFormat/>
     <w:tblPr>
       <w:tblInd w:w="0" w:type="dxa"/>
       <w:tblCellMar>
@@ -1504,15 +1417,15 @@
       </w:tblCellMar>
     </w:tblPr>
   </w:style>
-  <w:style w:type="numbering" w:default="1" w:styleId="Bezlisty">
+  <w:style w:type="numbering" w:default="1" w:styleId="NoList">
     <w:name w:val="No List"/>
     <w:uiPriority w:val="99"/>
     <w:semiHidden/>
     <w:unhideWhenUsed/>
   </w:style>
-  <w:style w:type="paragraph" w:styleId="Akapitzlist">
+  <w:style w:type="paragraph" w:styleId="ListParagraph">
     <w:name w:val="List Paragraph"/>
-    <w:basedOn w:val="Normalny"/>
+    <w:basedOn w:val="Normal"/>
     <w:uiPriority w:val="34"/>
     <w:qFormat/>
     <w:rsid w:val="00995100"/>

</xml_diff>

<commit_message>
Unit / Attributes - SPEC update
+ added unit enums: race & type
</commit_message>
<xml_diff>
--- a/DisciplesBattleSimulator/src/TODO.docx
+++ b/DisciplesBattleSimulator/src/TODO.docx
@@ -1,6 +1,6 @@
 
 <file path=word/document.xml><?xml version="1.0" encoding="utf-8"?>
-<w:document xmlns:wpc="http://schemas.microsoft.com/office/word/2010/wordprocessingCanvas" xmlns:mc="http://schemas.openxmlformats.org/markup-compatibility/2006" xmlns:o="urn:schemas-microsoft-com:office:office" xmlns:r="http://schemas.openxmlformats.org/officeDocument/2006/relationships" xmlns:m="http://schemas.openxmlformats.org/officeDocument/2006/math" xmlns:v="urn:schemas-microsoft-com:vml" xmlns:wp14="http://schemas.microsoft.com/office/word/2010/wordprocessingDrawing" xmlns:wp="http://schemas.openxmlformats.org/drawingml/2006/wordprocessingDrawing" xmlns:w10="urn:schemas-microsoft-com:office:word" xmlns:w="http://schemas.openxmlformats.org/wordprocessingml/2006/main" xmlns:w14="http://schemas.microsoft.com/office/word/2010/wordml" xmlns:wpg="http://schemas.microsoft.com/office/word/2010/wordprocessingGroup" xmlns:wpi="http://schemas.microsoft.com/office/word/2010/wordprocessingInk" xmlns:wne="http://schemas.microsoft.com/office/word/2006/wordml" xmlns:wps="http://schemas.microsoft.com/office/word/2010/wordprocessingShape" mc:Ignorable="w14 wp14">
+<w:document xmlns:ve="http://schemas.openxmlformats.org/markup-compatibility/2006" xmlns:o="urn:schemas-microsoft-com:office:office" xmlns:r="http://schemas.openxmlformats.org/officeDocument/2006/relationships" xmlns:m="http://schemas.openxmlformats.org/officeDocument/2006/math" xmlns:v="urn:schemas-microsoft-com:vml" xmlns:wp="http://schemas.openxmlformats.org/drawingml/2006/wordprocessingDrawing" xmlns:w10="urn:schemas-microsoft-com:office:word" xmlns:w="http://schemas.openxmlformats.org/wordprocessingml/2006/main" xmlns:wne="http://schemas.microsoft.com/office/word/2006/wordml">
   <w:body>
     <w:p>
       <w:pPr>
@@ -17,7 +17,7 @@
     </w:p>
     <w:p>
       <w:pPr>
-        <w:pStyle w:val="ListParagraph"/>
+        <w:pStyle w:val="Akapitzlist"/>
         <w:numPr>
           <w:ilvl w:val="0"/>
           <w:numId w:val="2"/>
@@ -29,7 +29,7 @@
     </w:p>
     <w:p>
       <w:pPr>
-        <w:pStyle w:val="ListParagraph"/>
+        <w:pStyle w:val="Akapitzlist"/>
         <w:numPr>
           <w:ilvl w:val="0"/>
           <w:numId w:val="2"/>
@@ -41,7 +41,7 @@
     </w:p>
     <w:p>
       <w:pPr>
-        <w:pStyle w:val="ListParagraph"/>
+        <w:pStyle w:val="Akapitzlist"/>
         <w:numPr>
           <w:ilvl w:val="0"/>
           <w:numId w:val="2"/>
@@ -78,27 +78,72 @@
     </w:p>
     <w:p>
       <w:pPr>
-        <w:pStyle w:val="ListParagraph"/>
+        <w:pStyle w:val="Akapitzlist"/>
         <w:numPr>
           <w:ilvl w:val="0"/>
           <w:numId w:val="3"/>
         </w:numPr>
       </w:pPr>
       <w:r>
-        <w:t>Nazewnictwo klas: XAbstract,XImpl, X</w:t>
-      </w:r>
-    </w:p>
-    <w:p>
-      <w:pPr>
-        <w:pStyle w:val="ListParagraph"/>
+        <w:t xml:space="preserve">Nazewnictwo klas: </w:t>
+      </w:r>
+      <w:proofErr w:type="spellStart"/>
+      <w:r>
+        <w:t>XAbstract,XImpl</w:t>
+      </w:r>
+      <w:proofErr w:type="spellEnd"/>
+      <w:r>
+        <w:t>, X</w:t>
+      </w:r>
+    </w:p>
+    <w:p>
+      <w:pPr>
+        <w:pStyle w:val="Akapitzlist"/>
         <w:numPr>
           <w:ilvl w:val="0"/>
           <w:numId w:val="3"/>
         </w:numPr>
       </w:pPr>
       <w:r>
-        <w:t>Nazwy pakietów: api, impl, units, models, base</w:t>
-      </w:r>
+        <w:t xml:space="preserve">Nazwy pakietów: </w:t>
+      </w:r>
+      <w:proofErr w:type="spellStart"/>
+      <w:r>
+        <w:t>api</w:t>
+      </w:r>
+      <w:proofErr w:type="spellEnd"/>
+      <w:r>
+        <w:t xml:space="preserve">, </w:t>
+      </w:r>
+      <w:proofErr w:type="spellStart"/>
+      <w:r>
+        <w:t>impl</w:t>
+      </w:r>
+      <w:proofErr w:type="spellEnd"/>
+      <w:r>
+        <w:t xml:space="preserve">, </w:t>
+      </w:r>
+      <w:proofErr w:type="spellStart"/>
+      <w:r>
+        <w:t>units</w:t>
+      </w:r>
+      <w:proofErr w:type="spellEnd"/>
+      <w:r>
+        <w:t xml:space="preserve">, </w:t>
+      </w:r>
+      <w:proofErr w:type="spellStart"/>
+      <w:r>
+        <w:t>models</w:t>
+      </w:r>
+      <w:proofErr w:type="spellEnd"/>
+      <w:r>
+        <w:t xml:space="preserve">, </w:t>
+      </w:r>
+      <w:proofErr w:type="spellStart"/>
+      <w:r>
+        <w:t>base</w:t>
+      </w:r>
+      <w:proofErr w:type="spellEnd"/>
     </w:p>
     <w:p>
       <w:pPr>
@@ -151,12 +196,20 @@
         <w:t>XXX</w:t>
       </w:r>
       <w:r>
-        <w:t xml:space="preserve"> – done!</w:t>
-      </w:r>
-    </w:p>
-    <w:p>
-      <w:pPr>
-        <w:pStyle w:val="ListParagraph"/>
+        <w:t xml:space="preserve"> – </w:t>
+      </w:r>
+      <w:proofErr w:type="spellStart"/>
+      <w:r>
+        <w:t>done</w:t>
+      </w:r>
+      <w:proofErr w:type="spellEnd"/>
+      <w:r>
+        <w:t>!</w:t>
+      </w:r>
+    </w:p>
+    <w:p>
+      <w:pPr>
+        <w:pStyle w:val="Akapitzlist"/>
         <w:numPr>
           <w:ilvl w:val="0"/>
           <w:numId w:val="4"/>
@@ -169,24 +222,200 @@
         <w:rPr>
           <w:u w:val="single"/>
         </w:rPr>
-        <w:t>Ogólnie</w:t>
-      </w:r>
-    </w:p>
-    <w:p>
-      <w:pPr>
-        <w:pStyle w:val="ListParagraph"/>
+        <w:t xml:space="preserve">Sprint 1: </w:t>
+      </w:r>
+      <w:r>
+        <w:rPr>
+          <w:u w:val="single"/>
+        </w:rPr>
+        <w:t>Atrybuty</w:t>
+      </w:r>
+    </w:p>
+    <w:p>
+      <w:pPr>
+        <w:pStyle w:val="Akapitzlist"/>
         <w:numPr>
           <w:ilvl w:val="1"/>
           <w:numId w:val="4"/>
         </w:numPr>
-      </w:pPr>
-      <w:r>
-        <w:t>każda klasa = walidator</w:t>
-      </w:r>
-    </w:p>
-    <w:p>
-      <w:pPr>
-        <w:pStyle w:val="ListParagraph"/>
+        <w:rPr>
+          <w:color w:val="FF0000"/>
+        </w:rPr>
+      </w:pPr>
+      <w:bookmarkStart w:id="0" w:name="_GoBack"/>
+      <w:bookmarkEnd w:id="0"/>
+      <w:r>
+        <w:rPr>
+          <w:color w:val="FF0000"/>
+        </w:rPr>
+        <w:t xml:space="preserve">dodanie </w:t>
+      </w:r>
+      <w:proofErr w:type="spellStart"/>
+      <w:r>
+        <w:rPr>
+          <w:color w:val="FF0000"/>
+        </w:rPr>
+        <w:t>walidatorów</w:t>
+      </w:r>
+      <w:proofErr w:type="spellEnd"/>
+    </w:p>
+    <w:p>
+      <w:pPr>
+        <w:pStyle w:val="Akapitzlist"/>
+        <w:numPr>
+          <w:ilvl w:val="1"/>
+          <w:numId w:val="4"/>
+        </w:numPr>
+        <w:rPr>
+          <w:color w:val="FF0000"/>
+        </w:rPr>
+      </w:pPr>
+      <w:r>
+        <w:rPr>
+          <w:color w:val="FF0000"/>
+        </w:rPr>
+        <w:t>wartości</w:t>
+      </w:r>
+    </w:p>
+    <w:p>
+      <w:pPr>
+        <w:pStyle w:val="Akapitzlist"/>
+        <w:numPr>
+          <w:ilvl w:val="2"/>
+          <w:numId w:val="4"/>
+        </w:numPr>
+        <w:rPr>
+          <w:color w:val="FF0000"/>
+        </w:rPr>
+      </w:pPr>
+      <w:r>
+        <w:rPr>
+          <w:color w:val="FF0000"/>
+        </w:rPr>
+        <w:t xml:space="preserve">dodanie do </w:t>
+      </w:r>
+      <w:proofErr w:type="spellStart"/>
+      <w:r>
+        <w:rPr>
+          <w:color w:val="FF0000"/>
+        </w:rPr>
+        <w:t>attributeValue</w:t>
+      </w:r>
+      <w:proofErr w:type="spellEnd"/>
+      <w:r>
+        <w:rPr>
+          <w:color w:val="FF0000"/>
+        </w:rPr>
+        <w:t xml:space="preserve">: </w:t>
+      </w:r>
+      <w:proofErr w:type="spellStart"/>
+      <w:r>
+        <w:rPr>
+          <w:color w:val="FF0000"/>
+        </w:rPr>
+        <w:t>minValue</w:t>
+      </w:r>
+      <w:proofErr w:type="spellEnd"/>
+      <w:r>
+        <w:rPr>
+          <w:color w:val="FF0000"/>
+        </w:rPr>
+        <w:t xml:space="preserve">, </w:t>
+      </w:r>
+      <w:proofErr w:type="spellStart"/>
+      <w:r>
+        <w:rPr>
+          <w:color w:val="FF0000"/>
+        </w:rPr>
+        <w:t>maxValue</w:t>
+      </w:r>
+      <w:proofErr w:type="spellEnd"/>
+      <w:r>
+        <w:rPr>
+          <w:color w:val="FF0000"/>
+        </w:rPr>
+        <w:t xml:space="preserve">, </w:t>
+      </w:r>
+      <w:proofErr w:type="spellStart"/>
+      <w:r>
+        <w:rPr>
+          <w:color w:val="FF0000"/>
+        </w:rPr>
+        <w:t>defaultValue</w:t>
+      </w:r>
+      <w:proofErr w:type="spellEnd"/>
+    </w:p>
+    <w:p>
+      <w:pPr>
+        <w:pStyle w:val="Akapitzlist"/>
+        <w:numPr>
+          <w:ilvl w:val="2"/>
+          <w:numId w:val="4"/>
+        </w:numPr>
+        <w:rPr>
+          <w:color w:val="FF0000"/>
+        </w:rPr>
+      </w:pPr>
+      <w:r>
+        <w:rPr>
+          <w:color w:val="FF0000"/>
+        </w:rPr>
+        <w:t>dodanie zmniejszania poniżej 0% statystyk</w:t>
+      </w:r>
+    </w:p>
+    <w:p>
+      <w:pPr>
+        <w:pStyle w:val="Akapitzlist"/>
+        <w:numPr>
+          <w:ilvl w:val="1"/>
+          <w:numId w:val="4"/>
+        </w:numPr>
+        <w:rPr>
+          <w:color w:val="FF0000"/>
+        </w:rPr>
+      </w:pPr>
+      <w:r>
+        <w:rPr>
+          <w:color w:val="FF0000"/>
+        </w:rPr>
+        <w:t>dziedziczenie - dodać 2 rodzaje atrybutów: Opisowy, Liczbowy, Procentowy</w:t>
+      </w:r>
+    </w:p>
+    <w:p>
+      <w:pPr>
+        <w:pStyle w:val="Akapitzlist"/>
+        <w:numPr>
+          <w:ilvl w:val="1"/>
+          <w:numId w:val="4"/>
+        </w:numPr>
+        <w:rPr>
+          <w:color w:val="FF0000"/>
+        </w:rPr>
+      </w:pPr>
+      <w:r>
+        <w:rPr>
+          <w:color w:val="FF0000"/>
+        </w:rPr>
+        <w:t xml:space="preserve">dodanie </w:t>
+      </w:r>
+      <w:proofErr w:type="spellStart"/>
+      <w:r>
+        <w:rPr>
+          <w:color w:val="FF0000"/>
+        </w:rPr>
+        <w:t>enuma</w:t>
+      </w:r>
+      <w:proofErr w:type="spellEnd"/>
+      <w:r>
+        <w:rPr>
+          <w:color w:val="FF0000"/>
+        </w:rPr>
+        <w:t xml:space="preserve"> określającego typ jednostki</w:t>
+      </w:r>
+    </w:p>
+    <w:p>
+      <w:pPr>
+        <w:pStyle w:val="Akapitzlist"/>
         <w:numPr>
           <w:ilvl w:val="0"/>
           <w:numId w:val="4"/>
@@ -199,273 +428,206 @@
         <w:rPr>
           <w:u w:val="single"/>
         </w:rPr>
-        <w:t>Sprint 1: Attrybuty</w:t>
-      </w:r>
-    </w:p>
-    <w:p>
-      <w:pPr>
-        <w:pStyle w:val="ListParagraph"/>
+        <w:t>Sprint 2: Akcje – Atak</w:t>
+      </w:r>
+    </w:p>
+    <w:p>
+      <w:pPr>
+        <w:pStyle w:val="Akapitzlist"/>
         <w:numPr>
           <w:ilvl w:val="1"/>
           <w:numId w:val="4"/>
         </w:numPr>
         <w:rPr>
-          <w:color w:val="FF0000"/>
-        </w:rPr>
-      </w:pPr>
-      <w:bookmarkStart w:id="0" w:name="_GoBack"/>
-      <w:bookmarkEnd w:id="0"/>
-      <w:r>
-        <w:rPr>
-          <w:color w:val="FF0000"/>
-        </w:rPr>
-        <w:t>AbstractUnit</w:t>
-      </w:r>
-    </w:p>
-    <w:p>
-      <w:pPr>
-        <w:pStyle w:val="ListParagraph"/>
+          <w:color w:val="E36C0A" w:themeColor="accent6" w:themeShade="BF"/>
+        </w:rPr>
+      </w:pPr>
+      <w:r>
+        <w:rPr>
+          <w:color w:val="E36C0A" w:themeColor="accent6" w:themeShade="BF"/>
+        </w:rPr>
+        <w:t>Klasa akcji: Action</w:t>
+      </w:r>
+    </w:p>
+    <w:p>
+      <w:pPr>
+        <w:pStyle w:val="Akapitzlist"/>
         <w:numPr>
           <w:ilvl w:val="2"/>
           <w:numId w:val="4"/>
         </w:numPr>
         <w:rPr>
-          <w:color w:val="FF0000"/>
-        </w:rPr>
-      </w:pPr>
-      <w:r>
-        <w:rPr>
-          <w:color w:val="FF0000"/>
-        </w:rPr>
-        <w:t xml:space="preserve">dodać defaultowe implementacje updateValue x 2 oraz te referenced jako prywatna </w:t>
-      </w:r>
-    </w:p>
-    <w:p>
-      <w:pPr>
-        <w:pStyle w:val="ListParagraph"/>
+          <w:color w:val="E36C0A" w:themeColor="accent6" w:themeShade="BF"/>
+        </w:rPr>
+      </w:pPr>
+      <w:r>
+        <w:rPr>
+          <w:color w:val="E36C0A" w:themeColor="accent6" w:themeShade="BF"/>
+        </w:rPr>
+        <w:t xml:space="preserve">Typ: </w:t>
+      </w:r>
+      <w:proofErr w:type="spellStart"/>
+      <w:r>
+        <w:rPr>
+          <w:color w:val="E36C0A" w:themeColor="accent6" w:themeShade="BF"/>
+        </w:rPr>
+        <w:t>attack</w:t>
+      </w:r>
+      <w:proofErr w:type="spellEnd"/>
+      <w:r>
+        <w:rPr>
+          <w:color w:val="E36C0A" w:themeColor="accent6" w:themeShade="BF"/>
+        </w:rPr>
+        <w:t>,</w:t>
+      </w:r>
+    </w:p>
+    <w:p>
+      <w:pPr>
+        <w:pStyle w:val="Akapitzlist"/>
+        <w:numPr>
+          <w:ilvl w:val="2"/>
+          <w:numId w:val="4"/>
+        </w:numPr>
+        <w:rPr>
+          <w:color w:val="E36C0A" w:themeColor="accent6" w:themeShade="BF"/>
+        </w:rPr>
+      </w:pPr>
+      <w:r>
+        <w:rPr>
+          <w:color w:val="E36C0A" w:themeColor="accent6" w:themeShade="BF"/>
+        </w:rPr>
+        <w:t>Mapa: nazwa trybutu - zmiana</w:t>
+      </w:r>
+    </w:p>
+    <w:p>
+      <w:pPr>
+        <w:pStyle w:val="Akapitzlist"/>
+        <w:numPr>
+          <w:ilvl w:val="0"/>
+          <w:numId w:val="4"/>
+        </w:numPr>
+        <w:rPr>
+          <w:u w:val="single"/>
+        </w:rPr>
+      </w:pPr>
+      <w:r>
+        <w:rPr>
+          <w:u w:val="single"/>
+        </w:rPr>
+        <w:t xml:space="preserve">Sprint </w:t>
+      </w:r>
+      <w:r>
+        <w:rPr>
+          <w:u w:val="single"/>
+        </w:rPr>
+        <w:t>3</w:t>
+      </w:r>
+      <w:r>
+        <w:rPr>
+          <w:u w:val="single"/>
+        </w:rPr>
+        <w:t xml:space="preserve">: </w:t>
+      </w:r>
+      <w:proofErr w:type="spellStart"/>
+      <w:r>
+        <w:rPr>
+          <w:u w:val="single"/>
+        </w:rPr>
+        <w:t>Buffy</w:t>
+      </w:r>
+      <w:proofErr w:type="spellEnd"/>
+    </w:p>
+    <w:p>
+      <w:pPr>
+        <w:pStyle w:val="Akapitzlist"/>
         <w:numPr>
           <w:ilvl w:val="1"/>
           <w:numId w:val="4"/>
         </w:numPr>
-        <w:rPr>
-          <w:color w:val="E36C0A" w:themeColor="accent6" w:themeShade="BF"/>
-        </w:rPr>
-      </w:pPr>
-      <w:r>
-        <w:rPr>
-          <w:color w:val="E36C0A" w:themeColor="accent6" w:themeShade="BF"/>
-        </w:rPr>
-        <w:t>Klasa akcji: Action</w:t>
-      </w:r>
-    </w:p>
-    <w:p>
-      <w:pPr>
-        <w:pStyle w:val="ListParagraph"/>
-        <w:numPr>
-          <w:ilvl w:val="2"/>
-          <w:numId w:val="4"/>
-        </w:numPr>
-        <w:rPr>
-          <w:color w:val="E36C0A" w:themeColor="accent6" w:themeShade="BF"/>
-        </w:rPr>
-      </w:pPr>
-      <w:r>
-        <w:rPr>
-          <w:color w:val="E36C0A" w:themeColor="accent6" w:themeShade="BF"/>
-        </w:rPr>
-        <w:t>Typ: attack,</w:t>
-      </w:r>
-    </w:p>
-    <w:p>
-      <w:pPr>
-        <w:pStyle w:val="ListParagraph"/>
-        <w:numPr>
-          <w:ilvl w:val="2"/>
-          <w:numId w:val="4"/>
-        </w:numPr>
-        <w:rPr>
-          <w:color w:val="E36C0A" w:themeColor="accent6" w:themeShade="BF"/>
-        </w:rPr>
-      </w:pPr>
-      <w:r>
-        <w:rPr>
-          <w:color w:val="E36C0A" w:themeColor="accent6" w:themeShade="BF"/>
-        </w:rPr>
-        <w:t>Mapa: nazwa trybutu - zmiana</w:t>
-      </w:r>
-    </w:p>
-    <w:p>
-      <w:pPr>
-        <w:pStyle w:val="ListParagraph"/>
+      </w:pPr>
+      <w:r>
+        <w:t xml:space="preserve">Stworzenie języka do zapisu </w:t>
+      </w:r>
+      <w:proofErr w:type="spellStart"/>
+      <w:r>
+        <w:t>buffów</w:t>
+      </w:r>
+      <w:proofErr w:type="spellEnd"/>
+    </w:p>
+    <w:p>
+      <w:pPr>
+        <w:pStyle w:val="Akapitzlist"/>
         <w:numPr>
           <w:ilvl w:val="1"/>
           <w:numId w:val="4"/>
         </w:numPr>
-        <w:rPr>
-          <w:color w:val="FF0000"/>
-        </w:rPr>
-      </w:pPr>
-      <w:r>
-        <w:rPr>
-          <w:color w:val="FF0000"/>
-        </w:rPr>
-        <w:t>dodanie walidatorów</w:t>
-      </w:r>
-    </w:p>
-    <w:p>
-      <w:pPr>
-        <w:pStyle w:val="ListParagraph"/>
+      </w:pPr>
+      <w:r>
+        <w:t xml:space="preserve">Stworzenie dynamicznego mechanizmu do </w:t>
+      </w:r>
+      <w:proofErr w:type="spellStart"/>
+      <w:r>
+        <w:t>buffów</w:t>
+      </w:r>
+      <w:proofErr w:type="spellEnd"/>
+    </w:p>
+    <w:p>
+      <w:pPr>
+        <w:pStyle w:val="Akapitzlist"/>
         <w:numPr>
           <w:ilvl w:val="1"/>
           <w:numId w:val="4"/>
         </w:numPr>
-        <w:rPr>
-          <w:color w:val="FF0000"/>
-        </w:rPr>
-      </w:pPr>
-      <w:r>
-        <w:rPr>
-          <w:color w:val="FF0000"/>
-        </w:rPr>
-        <w:t>wartości</w:t>
-      </w:r>
-    </w:p>
-    <w:p>
-      <w:pPr>
-        <w:pStyle w:val="ListParagraph"/>
-        <w:numPr>
-          <w:ilvl w:val="2"/>
-          <w:numId w:val="4"/>
-        </w:numPr>
-        <w:rPr>
-          <w:color w:val="FF0000"/>
-        </w:rPr>
-      </w:pPr>
-      <w:r>
-        <w:rPr>
-          <w:color w:val="FF0000"/>
-        </w:rPr>
-        <w:t>dodanie do attributeValue: minValue, maxValue, defaultValue</w:t>
-      </w:r>
-    </w:p>
-    <w:p>
-      <w:pPr>
-        <w:pStyle w:val="ListParagraph"/>
-        <w:numPr>
-          <w:ilvl w:val="2"/>
-          <w:numId w:val="4"/>
-        </w:numPr>
-        <w:rPr>
-          <w:color w:val="FF0000"/>
-        </w:rPr>
-      </w:pPr>
-      <w:r>
-        <w:rPr>
-          <w:color w:val="FF0000"/>
-        </w:rPr>
-        <w:t>dodanie zmniejszania poniżej 0% statystyk</w:t>
-      </w:r>
-    </w:p>
-    <w:p>
-      <w:pPr>
-        <w:pStyle w:val="ListParagraph"/>
+      </w:pPr>
+      <w:r>
+        <w:t xml:space="preserve">usunąć podział na </w:t>
+      </w:r>
+      <w:proofErr w:type="spellStart"/>
+      <w:r>
+        <w:t>pozytyne</w:t>
+      </w:r>
+      <w:proofErr w:type="spellEnd"/>
+      <w:r>
+        <w:t xml:space="preserve"> </w:t>
+      </w:r>
+      <w:proofErr w:type="spellStart"/>
+      <w:r>
+        <w:t>negatyw</w:t>
+      </w:r>
+      <w:r>
+        <w:t>’’</w:t>
+      </w:r>
+      <w:r>
+        <w:t>ne</w:t>
+      </w:r>
+      <w:proofErr w:type="spellEnd"/>
+    </w:p>
+    <w:p>
+      <w:pPr>
+        <w:pStyle w:val="Akapitzlist"/>
         <w:numPr>
           <w:ilvl w:val="1"/>
           <w:numId w:val="4"/>
         </w:numPr>
-        <w:rPr>
-          <w:color w:val="FF0000"/>
-        </w:rPr>
-      </w:pPr>
-      <w:r>
-        <w:rPr>
-          <w:color w:val="FF0000"/>
-        </w:rPr>
-        <w:t>dziedziczenie - dodać 2 rodzaje atrybutów: Opisowy, Liczbowy, Procentowy</w:t>
-      </w:r>
-    </w:p>
-    <w:p>
-      <w:pPr>
-        <w:pStyle w:val="ListParagraph"/>
-        <w:numPr>
-          <w:ilvl w:val="1"/>
-          <w:numId w:val="4"/>
-        </w:numPr>
-        <w:rPr>
-          <w:color w:val="FF0000"/>
-        </w:rPr>
-      </w:pPr>
-      <w:r>
-        <w:rPr>
-          <w:color w:val="FF0000"/>
-        </w:rPr>
-        <w:t>dodanie enuma określającego typ jednostki</w:t>
-      </w:r>
-    </w:p>
-    <w:p>
-      <w:pPr>
-        <w:pStyle w:val="ListParagraph"/>
-        <w:numPr>
-          <w:ilvl w:val="0"/>
-          <w:numId w:val="4"/>
-        </w:numPr>
-        <w:rPr>
-          <w:u w:val="single"/>
-        </w:rPr>
-      </w:pPr>
-      <w:r>
-        <w:rPr>
-          <w:u w:val="single"/>
-        </w:rPr>
-        <w:t>Sprint 2: Buffy</w:t>
-      </w:r>
-    </w:p>
-    <w:p>
-      <w:pPr>
-        <w:pStyle w:val="ListParagraph"/>
-        <w:numPr>
-          <w:ilvl w:val="1"/>
-          <w:numId w:val="4"/>
-        </w:numPr>
-      </w:pPr>
-      <w:r>
-        <w:t>Stworzenie języka do zapisu buffów</w:t>
-      </w:r>
-    </w:p>
-    <w:p>
-      <w:pPr>
-        <w:pStyle w:val="ListParagraph"/>
-        <w:numPr>
-          <w:ilvl w:val="1"/>
-          <w:numId w:val="4"/>
-        </w:numPr>
-      </w:pPr>
-      <w:r>
-        <w:t>Stworzenie dynamicznego mechanizmu do buffów</w:t>
-      </w:r>
-    </w:p>
-    <w:p>
-      <w:pPr>
-        <w:pStyle w:val="ListParagraph"/>
-        <w:numPr>
-          <w:ilvl w:val="1"/>
-          <w:numId w:val="4"/>
-        </w:numPr>
-      </w:pPr>
-      <w:r>
-        <w:t>usunąć podział na pozytyne negatywne</w:t>
-      </w:r>
-    </w:p>
-    <w:p>
-      <w:pPr>
-        <w:pStyle w:val="ListParagraph"/>
-        <w:numPr>
-          <w:ilvl w:val="1"/>
-          <w:numId w:val="4"/>
-        </w:numPr>
-      </w:pPr>
-      <w:r>
-        <w:t>stworzyć uniwersalny obiekt Action, który będzie opisywał oddziałowanie między jednotkami na polu bitwy,</w:t>
+      </w:pPr>
+      <w:r>
+        <w:t xml:space="preserve">stworzyć uniwersalny obiekt Action, który będzie opisywał </w:t>
+      </w:r>
+      <w:proofErr w:type="spellStart"/>
+      <w:r>
+        <w:t>oddziałowanie</w:t>
+      </w:r>
+      <w:proofErr w:type="spellEnd"/>
+      <w:r>
+        <w:t xml:space="preserve"> między </w:t>
+      </w:r>
+      <w:proofErr w:type="spellStart"/>
+      <w:r>
+        <w:t>jednotkami</w:t>
+      </w:r>
+      <w:proofErr w:type="spellEnd"/>
+      <w:r>
+        <w:t xml:space="preserve"> na polu bitwy,</w:t>
       </w:r>
     </w:p>
     <w:p>
@@ -477,7 +639,7 @@
     </w:p>
     <w:p>
       <w:pPr>
-        <w:pStyle w:val="ListParagraph"/>
+        <w:pStyle w:val="Akapitzlist"/>
         <w:numPr>
           <w:ilvl w:val="0"/>
           <w:numId w:val="1"/>
@@ -495,7 +657,7 @@
     </w:p>
     <w:p>
       <w:pPr>
-        <w:pStyle w:val="ListParagraph"/>
+        <w:pStyle w:val="Akapitzlist"/>
         <w:numPr>
           <w:ilvl w:val="1"/>
           <w:numId w:val="1"/>
@@ -507,7 +669,7 @@
     </w:p>
     <w:p>
       <w:pPr>
-        <w:pStyle w:val="ListParagraph"/>
+        <w:pStyle w:val="Akapitzlist"/>
         <w:numPr>
           <w:ilvl w:val="1"/>
           <w:numId w:val="1"/>
@@ -519,7 +681,7 @@
     </w:p>
     <w:p>
       <w:pPr>
-        <w:pStyle w:val="ListParagraph"/>
+        <w:pStyle w:val="Akapitzlist"/>
         <w:numPr>
           <w:ilvl w:val="2"/>
           <w:numId w:val="1"/>
@@ -531,7 +693,7 @@
     </w:p>
     <w:p>
       <w:pPr>
-        <w:pStyle w:val="ListParagraph"/>
+        <w:pStyle w:val="Akapitzlist"/>
         <w:numPr>
           <w:ilvl w:val="2"/>
           <w:numId w:val="1"/>
@@ -543,20 +705,19 @@
     </w:p>
     <w:p>
       <w:pPr>
-        <w:pStyle w:val="ListParagraph"/>
+        <w:pStyle w:val="Akapitzlist"/>
         <w:numPr>
           <w:ilvl w:val="2"/>
           <w:numId w:val="1"/>
         </w:numPr>
       </w:pPr>
       <w:r>
-        <w:lastRenderedPageBreak/>
         <w:t>Defensywny – większy % na uniknięcie obrażeń + mały % do pancerza</w:t>
       </w:r>
     </w:p>
     <w:p>
       <w:pPr>
-        <w:pStyle w:val="ListParagraph"/>
+        <w:pStyle w:val="Akapitzlist"/>
         <w:numPr>
           <w:ilvl w:val="0"/>
           <w:numId w:val="1"/>
@@ -574,7 +735,7 @@
     </w:p>
     <w:p>
       <w:pPr>
-        <w:pStyle w:val="ListParagraph"/>
+        <w:pStyle w:val="Akapitzlist"/>
         <w:numPr>
           <w:ilvl w:val="1"/>
           <w:numId w:val="1"/>
@@ -592,31 +753,39 @@
     </w:p>
     <w:p>
       <w:pPr>
-        <w:pStyle w:val="ListParagraph"/>
+        <w:pStyle w:val="Akapitzlist"/>
         <w:numPr>
           <w:ilvl w:val="2"/>
           <w:numId w:val="1"/>
         </w:numPr>
       </w:pPr>
+      <w:proofErr w:type="spellStart"/>
       <w:r>
         <w:t>AttributeChange</w:t>
       </w:r>
-    </w:p>
-    <w:p>
-      <w:pPr>
-        <w:pStyle w:val="ListParagraph"/>
+      <w:proofErr w:type="spellEnd"/>
+    </w:p>
+    <w:p>
+      <w:pPr>
+        <w:pStyle w:val="Akapitzlist"/>
         <w:numPr>
           <w:ilvl w:val="2"/>
           <w:numId w:val="1"/>
         </w:numPr>
       </w:pPr>
       <w:r>
-        <w:t>[] Buff</w:t>
-      </w:r>
-    </w:p>
-    <w:p>
-      <w:pPr>
-        <w:pStyle w:val="ListParagraph"/>
+        <w:lastRenderedPageBreak/>
+        <w:t xml:space="preserve">[] </w:t>
+      </w:r>
+      <w:proofErr w:type="spellStart"/>
+      <w:r>
+        <w:t>Buff</w:t>
+      </w:r>
+      <w:proofErr w:type="spellEnd"/>
+    </w:p>
+    <w:p>
+      <w:pPr>
+        <w:pStyle w:val="Akapitzlist"/>
         <w:numPr>
           <w:ilvl w:val="1"/>
           <w:numId w:val="1"/>
@@ -628,7 +797,7 @@
     </w:p>
     <w:p>
       <w:pPr>
-        <w:pStyle w:val="ListParagraph"/>
+        <w:pStyle w:val="Akapitzlist"/>
         <w:numPr>
           <w:ilvl w:val="2"/>
           <w:numId w:val="1"/>
@@ -640,7 +809,7 @@
     </w:p>
     <w:p>
       <w:pPr>
-        <w:pStyle w:val="ListParagraph"/>
+        <w:pStyle w:val="Akapitzlist"/>
         <w:numPr>
           <w:ilvl w:val="2"/>
           <w:numId w:val="1"/>
@@ -652,7 +821,7 @@
     </w:p>
     <w:p>
       <w:pPr>
-        <w:pStyle w:val="ListParagraph"/>
+        <w:pStyle w:val="Akapitzlist"/>
         <w:numPr>
           <w:ilvl w:val="2"/>
           <w:numId w:val="1"/>
@@ -664,7 +833,7 @@
     </w:p>
     <w:p>
       <w:pPr>
-        <w:pStyle w:val="ListParagraph"/>
+        <w:pStyle w:val="Akapitzlist"/>
         <w:numPr>
           <w:ilvl w:val="2"/>
           <w:numId w:val="1"/>
@@ -676,7 +845,7 @@
     </w:p>
     <w:p>
       <w:pPr>
-        <w:pStyle w:val="ListParagraph"/>
+        <w:pStyle w:val="Akapitzlist"/>
         <w:numPr>
           <w:ilvl w:val="2"/>
           <w:numId w:val="1"/>
@@ -698,7 +867,7 @@
 </file>
 
 <file path=word/numbering.xml><?xml version="1.0" encoding="utf-8"?>
-<w:numbering xmlns:wpc="http://schemas.microsoft.com/office/word/2010/wordprocessingCanvas" xmlns:mc="http://schemas.openxmlformats.org/markup-compatibility/2006" xmlns:o="urn:schemas-microsoft-com:office:office" xmlns:r="http://schemas.openxmlformats.org/officeDocument/2006/relationships" xmlns:m="http://schemas.openxmlformats.org/officeDocument/2006/math" xmlns:v="urn:schemas-microsoft-com:vml" xmlns:wp14="http://schemas.microsoft.com/office/word/2010/wordprocessingDrawing" xmlns:wp="http://schemas.openxmlformats.org/drawingml/2006/wordprocessingDrawing" xmlns:w10="urn:schemas-microsoft-com:office:word" xmlns:w="http://schemas.openxmlformats.org/wordprocessingml/2006/main" xmlns:w14="http://schemas.microsoft.com/office/word/2010/wordml" xmlns:wpg="http://schemas.microsoft.com/office/word/2010/wordprocessingGroup" xmlns:wpi="http://schemas.microsoft.com/office/word/2010/wordprocessingInk" xmlns:wne="http://schemas.microsoft.com/office/word/2006/wordml" xmlns:wps="http://schemas.microsoft.com/office/word/2010/wordprocessingShape" mc:Ignorable="w14 wp14">
+<w:numbering xmlns:ve="http://schemas.openxmlformats.org/markup-compatibility/2006" xmlns:o="urn:schemas-microsoft-com:office:office" xmlns:r="http://schemas.openxmlformats.org/officeDocument/2006/relationships" xmlns:m="http://schemas.openxmlformats.org/officeDocument/2006/math" xmlns:v="urn:schemas-microsoft-com:vml" xmlns:wp="http://schemas.openxmlformats.org/drawingml/2006/wordprocessingDrawing" xmlns:w10="urn:schemas-microsoft-com:office:word" xmlns:w="http://schemas.openxmlformats.org/wordprocessingml/2006/main" xmlns:wne="http://schemas.microsoft.com/office/word/2006/wordml">
   <w:abstractNum w:abstractNumId="0">
     <w:nsid w:val="02E5322F"/>
     <w:multiLevelType w:val="hybridMultilevel"/>
@@ -1236,7 +1405,7 @@
 </file>
 
 <file path=word/styles.xml><?xml version="1.0" encoding="utf-8"?>
-<w:styles xmlns:mc="http://schemas.openxmlformats.org/markup-compatibility/2006" xmlns:r="http://schemas.openxmlformats.org/officeDocument/2006/relationships" xmlns:w="http://schemas.openxmlformats.org/wordprocessingml/2006/main" xmlns:w14="http://schemas.microsoft.com/office/word/2010/wordml" mc:Ignorable="w14">
+<w:styles xmlns:r="http://schemas.openxmlformats.org/officeDocument/2006/relationships" xmlns:w="http://schemas.openxmlformats.org/wordprocessingml/2006/main">
   <w:docDefaults>
     <w:rPrDefault>
       <w:rPr>
@@ -1391,22 +1560,23 @@
     <w:lsdException w:name="Bibliography" w:uiPriority="37"/>
     <w:lsdException w:name="TOC Heading" w:uiPriority="39" w:qFormat="1"/>
   </w:latentStyles>
-  <w:style w:type="paragraph" w:default="1" w:styleId="Normal">
+  <w:style w:type="paragraph" w:default="1" w:styleId="Normalny">
     <w:name w:val="Normal"/>
     <w:qFormat/>
     <w:rsid w:val="00172DFD"/>
   </w:style>
-  <w:style w:type="character" w:default="1" w:styleId="DefaultParagraphFont">
+  <w:style w:type="character" w:default="1" w:styleId="Domylnaczcionkaakapitu">
     <w:name w:val="Default Paragraph Font"/>
     <w:uiPriority w:val="1"/>
     <w:semiHidden/>
     <w:unhideWhenUsed/>
   </w:style>
-  <w:style w:type="table" w:default="1" w:styleId="TableNormal">
+  <w:style w:type="table" w:default="1" w:styleId="Standardowy">
     <w:name w:val="Normal Table"/>
     <w:uiPriority w:val="99"/>
     <w:semiHidden/>
     <w:unhideWhenUsed/>
+    <w:qFormat/>
     <w:tblPr>
       <w:tblInd w:w="0" w:type="dxa"/>
       <w:tblCellMar>
@@ -1417,15 +1587,15 @@
       </w:tblCellMar>
     </w:tblPr>
   </w:style>
-  <w:style w:type="numbering" w:default="1" w:styleId="NoList">
+  <w:style w:type="numbering" w:default="1" w:styleId="Bezlisty">
     <w:name w:val="No List"/>
     <w:uiPriority w:val="99"/>
     <w:semiHidden/>
     <w:unhideWhenUsed/>
   </w:style>
-  <w:style w:type="paragraph" w:styleId="ListParagraph">
+  <w:style w:type="paragraph" w:styleId="Akapitzlist">
     <w:name w:val="List Paragraph"/>
-    <w:basedOn w:val="Normal"/>
+    <w:basedOn w:val="Normalny"/>
     <w:uiPriority w:val="34"/>
     <w:qFormat/>
     <w:rsid w:val="00995100"/>

</xml_diff>

<commit_message>
Unit / Attributes - Simplify attributes using SimpleAttributes class
+ deleted classes representing simple attributes e.g UnitName
</commit_message>
<xml_diff>
--- a/DisciplesBattleSimulator/src/TODO.docx
+++ b/DisciplesBattleSimulator/src/TODO.docx
@@ -89,11 +89,17 @@
       </w:r>
       <w:proofErr w:type="spellStart"/>
       <w:r>
-        <w:t>XAbstract,XImpl</w:t>
+        <w:t>AbstractX</w:t>
+      </w:r>
+      <w:r>
+        <w:t>,XImpl</w:t>
       </w:r>
       <w:proofErr w:type="spellEnd"/>
       <w:r>
         <w:t>, X</w:t>
+      </w:r>
+      <w:r>
+        <w:t xml:space="preserve"> (interfejs)</w:t>
       </w:r>
     </w:p>
     <w:p>
@@ -107,6 +113,32 @@
       <w:r>
         <w:t xml:space="preserve">Nazwy pakietów: </w:t>
       </w:r>
+    </w:p>
+    <w:p>
+      <w:pPr>
+        <w:pStyle w:val="Akapitzlist"/>
+        <w:numPr>
+          <w:ilvl w:val="1"/>
+          <w:numId w:val="3"/>
+        </w:numPr>
+      </w:pPr>
+      <w:proofErr w:type="spellStart"/>
+      <w:r>
+        <w:t>units</w:t>
+      </w:r>
+      <w:proofErr w:type="spellEnd"/>
+      <w:r>
+        <w:t xml:space="preserve"> </w:t>
+      </w:r>
+    </w:p>
+    <w:p>
+      <w:pPr>
+        <w:pStyle w:val="Akapitzlist"/>
+        <w:numPr>
+          <w:ilvl w:val="2"/>
+          <w:numId w:val="3"/>
+        </w:numPr>
+      </w:pPr>
       <w:proofErr w:type="spellStart"/>
       <w:r>
         <w:t>api</w:t>
@@ -115,30 +147,52 @@
       <w:r>
         <w:t xml:space="preserve">, </w:t>
       </w:r>
+    </w:p>
+    <w:p>
+      <w:pPr>
+        <w:pStyle w:val="Akapitzlist"/>
+        <w:numPr>
+          <w:ilvl w:val="2"/>
+          <w:numId w:val="3"/>
+        </w:numPr>
+      </w:pPr>
       <w:proofErr w:type="spellStart"/>
       <w:r>
         <w:t>impl</w:t>
       </w:r>
       <w:proofErr w:type="spellEnd"/>
       <w:r>
+        <w:t>,</w:t>
+      </w:r>
+      <w:r>
+        <w:t xml:space="preserve"> </w:t>
+      </w:r>
+    </w:p>
+    <w:p>
+      <w:pPr>
+        <w:pStyle w:val="Akapitzlist"/>
+        <w:numPr>
+          <w:ilvl w:val="3"/>
+          <w:numId w:val="3"/>
+        </w:numPr>
+      </w:pPr>
+      <w:proofErr w:type="spellStart"/>
+      <w:r>
+        <w:t>models</w:t>
+      </w:r>
+      <w:proofErr w:type="spellEnd"/>
+      <w:r>
         <w:t xml:space="preserve">, </w:t>
       </w:r>
-      <w:proofErr w:type="spellStart"/>
-      <w:r>
-        <w:t>units</w:t>
-      </w:r>
-      <w:proofErr w:type="spellEnd"/>
-      <w:r>
-        <w:t xml:space="preserve">, </w:t>
-      </w:r>
-      <w:proofErr w:type="spellStart"/>
-      <w:r>
-        <w:t>models</w:t>
-      </w:r>
-      <w:proofErr w:type="spellEnd"/>
-      <w:r>
-        <w:t xml:space="preserve">, </w:t>
-      </w:r>
+    </w:p>
+    <w:p>
+      <w:pPr>
+        <w:pStyle w:val="Akapitzlist"/>
+        <w:numPr>
+          <w:ilvl w:val="3"/>
+          <w:numId w:val="3"/>
+        </w:numPr>
+      </w:pPr>
       <w:proofErr w:type="spellStart"/>
       <w:r>
         <w:t>base</w:t>
@@ -246,18 +300,11 @@
       <w:bookmarkEnd w:id="0"/>
       <w:r>
         <w:rPr>
-          <w:color w:val="FF0000"/>
-        </w:rPr>
-        <w:t xml:space="preserve">dodanie </w:t>
-      </w:r>
-      <w:proofErr w:type="spellStart"/>
-      <w:r>
-        <w:rPr>
-          <w:color w:val="FF0000"/>
-        </w:rPr>
-        <w:t>walidatorów</w:t>
-      </w:r>
-      <w:proofErr w:type="spellEnd"/>
+          <w:b/>
+          <w:color w:val="FF0000"/>
+        </w:rPr>
+        <w:t>Dokończenie procesu wczytywania atrybutów</w:t>
+      </w:r>
     </w:p>
     <w:p>
       <w:pPr>
@@ -274,6 +321,32 @@
         <w:rPr>
           <w:color w:val="FF0000"/>
         </w:rPr>
+        <w:t xml:space="preserve">dodanie </w:t>
+      </w:r>
+      <w:proofErr w:type="spellStart"/>
+      <w:r>
+        <w:rPr>
+          <w:color w:val="FF0000"/>
+        </w:rPr>
+        <w:t>walidatorów</w:t>
+      </w:r>
+      <w:proofErr w:type="spellEnd"/>
+    </w:p>
+    <w:p>
+      <w:pPr>
+        <w:pStyle w:val="Akapitzlist"/>
+        <w:numPr>
+          <w:ilvl w:val="1"/>
+          <w:numId w:val="4"/>
+        </w:numPr>
+        <w:rPr>
+          <w:color w:val="FF0000"/>
+        </w:rPr>
+      </w:pPr>
+      <w:r>
+        <w:rPr>
+          <w:color w:val="FF0000"/>
+        </w:rPr>
         <w:t>wartości</w:t>
       </w:r>
     </w:p>
@@ -412,6 +485,64 @@
         </w:rPr>
         <w:t xml:space="preserve"> określającego typ jednostki</w:t>
       </w:r>
+    </w:p>
+    <w:p>
+      <w:pPr>
+        <w:pStyle w:val="Akapitzlist"/>
+        <w:numPr>
+          <w:ilvl w:val="1"/>
+          <w:numId w:val="4"/>
+        </w:numPr>
+        <w:rPr>
+          <w:color w:val="E36C0A" w:themeColor="accent6" w:themeShade="BF"/>
+        </w:rPr>
+      </w:pPr>
+      <w:r>
+        <w:rPr>
+          <w:color w:val="E36C0A" w:themeColor="accent6" w:themeShade="BF"/>
+        </w:rPr>
+        <w:t>stworzenie klas opisujących proste atrybuty</w:t>
+      </w:r>
+    </w:p>
+    <w:p>
+      <w:pPr>
+        <w:pStyle w:val="Akapitzlist"/>
+        <w:numPr>
+          <w:ilvl w:val="2"/>
+          <w:numId w:val="4"/>
+        </w:numPr>
+        <w:rPr>
+          <w:color w:val="E36C0A" w:themeColor="accent6" w:themeShade="BF"/>
+        </w:rPr>
+      </w:pPr>
+      <w:proofErr w:type="spellStart"/>
+      <w:r>
+        <w:rPr>
+          <w:color w:val="E36C0A" w:themeColor="accent6" w:themeShade="BF"/>
+        </w:rPr>
+        <w:t>SimpleTextAttribute</w:t>
+      </w:r>
+      <w:proofErr w:type="spellEnd"/>
+    </w:p>
+    <w:p>
+      <w:pPr>
+        <w:pStyle w:val="Akapitzlist"/>
+        <w:numPr>
+          <w:ilvl w:val="2"/>
+          <w:numId w:val="4"/>
+        </w:numPr>
+        <w:rPr>
+          <w:color w:val="E36C0A" w:themeColor="accent6" w:themeShade="BF"/>
+        </w:rPr>
+      </w:pPr>
+      <w:proofErr w:type="spellStart"/>
+      <w:r>
+        <w:rPr>
+          <w:color w:val="E36C0A" w:themeColor="accent6" w:themeShade="BF"/>
+        </w:rPr>
+        <w:t>SimpleNumericAttribute</w:t>
+      </w:r>
+      <w:proofErr w:type="spellEnd"/>
     </w:p>
     <w:p>
       <w:pPr>
@@ -652,6 +783,7 @@
         <w:rPr>
           <w:b/>
         </w:rPr>
+        <w:lastRenderedPageBreak/>
         <w:t>Przemyśleć</w:t>
       </w:r>
     </w:p>
@@ -774,7 +906,6 @@
         </w:numPr>
       </w:pPr>
       <w:r>
-        <w:lastRenderedPageBreak/>
         <w:t xml:space="preserve">[] </w:t>
       </w:r>
       <w:proofErr w:type="spellStart"/>

</xml_diff>

<commit_message>
Units / Attributes - Loading attributes - FINISH!
+ SPEC update
</commit_message>
<xml_diff>
--- a/DisciplesBattleSimulator/src/TODO.docx
+++ b/DisciplesBattleSimulator/src/TODO.docx
@@ -276,12 +276,6 @@
         <w:rPr>
           <w:u w:val="single"/>
         </w:rPr>
-        <w:t xml:space="preserve">Sprint 1: </w:t>
-      </w:r>
-      <w:r>
-        <w:rPr>
-          <w:u w:val="single"/>
-        </w:rPr>
         <w:t>Atrybuty</w:t>
       </w:r>
     </w:p>
@@ -303,7 +297,25 @@
           <w:b/>
           <w:color w:val="FF0000"/>
         </w:rPr>
-        <w:t>Dokończenie procesu wczytywania atrybutów</w:t>
+        <w:t>Zapisywanie wartości atrybutów liczbowych jako zmiennoprzecinkowe</w:t>
+      </w:r>
+    </w:p>
+    <w:p>
+      <w:pPr>
+        <w:pStyle w:val="Akapitzlist"/>
+        <w:numPr>
+          <w:ilvl w:val="2"/>
+          <w:numId w:val="4"/>
+        </w:numPr>
+        <w:rPr>
+          <w:color w:val="FF0000"/>
+        </w:rPr>
+      </w:pPr>
+      <w:r>
+        <w:rPr>
+          <w:color w:val="FF0000"/>
+        </w:rPr>
+        <w:t>zmniejszy to liczbę błędów w przyszłości,</w:t>
       </w:r>
     </w:p>
     <w:p>
@@ -451,7 +463,73 @@
         <w:rPr>
           <w:color w:val="FF0000"/>
         </w:rPr>
-        <w:t>dziedziczenie - dodać 2 rodzaje atrybutów: Opisowy, Liczbowy, Procentowy</w:t>
+        <w:t xml:space="preserve">Refaktor - </w:t>
+      </w:r>
+      <w:r>
+        <w:rPr>
+          <w:color w:val="FF0000"/>
+        </w:rPr>
+        <w:t xml:space="preserve">rodzaje atrybutów: </w:t>
+      </w:r>
+    </w:p>
+    <w:p>
+      <w:pPr>
+        <w:pStyle w:val="Akapitzlist"/>
+        <w:numPr>
+          <w:ilvl w:val="2"/>
+          <w:numId w:val="4"/>
+        </w:numPr>
+        <w:rPr>
+          <w:color w:val="FF0000"/>
+        </w:rPr>
+      </w:pPr>
+      <w:r>
+        <w:rPr>
+          <w:color w:val="FF0000"/>
+        </w:rPr>
+        <w:t xml:space="preserve">Opisowy, </w:t>
+      </w:r>
+    </w:p>
+    <w:p>
+      <w:pPr>
+        <w:pStyle w:val="Akapitzlist"/>
+        <w:numPr>
+          <w:ilvl w:val="2"/>
+          <w:numId w:val="4"/>
+        </w:numPr>
+        <w:rPr>
+          <w:color w:val="FF0000"/>
+        </w:rPr>
+      </w:pPr>
+      <w:r>
+        <w:rPr>
+          <w:color w:val="FF0000"/>
+        </w:rPr>
+        <w:t xml:space="preserve">Liczbowy, </w:t>
+      </w:r>
+    </w:p>
+    <w:p>
+      <w:pPr>
+        <w:pStyle w:val="Akapitzlist"/>
+        <w:numPr>
+          <w:ilvl w:val="2"/>
+          <w:numId w:val="4"/>
+        </w:numPr>
+        <w:rPr>
+          <w:color w:val="FF0000"/>
+        </w:rPr>
+      </w:pPr>
+      <w:r>
+        <w:rPr>
+          <w:color w:val="FF0000"/>
+        </w:rPr>
+        <w:t>Procentowy</w:t>
+      </w:r>
+      <w:r>
+        <w:rPr>
+          <w:color w:val="FF0000"/>
+        </w:rPr>
+        <w:t>,</w:t>
       </w:r>
     </w:p>
     <w:p>
@@ -469,21 +547,7 @@
         <w:rPr>
           <w:color w:val="FF0000"/>
         </w:rPr>
-        <w:t xml:space="preserve">dodanie </w:t>
-      </w:r>
-      <w:proofErr w:type="spellStart"/>
-      <w:r>
-        <w:rPr>
-          <w:color w:val="FF0000"/>
-        </w:rPr>
-        <w:t>enuma</w:t>
-      </w:r>
-      <w:proofErr w:type="spellEnd"/>
-      <w:r>
-        <w:rPr>
-          <w:color w:val="FF0000"/>
-        </w:rPr>
-        <w:t xml:space="preserve"> określającego typ jednostki</w:t>
+        <w:t>wczytywanie domyślnych wartości współczynników zmiany</w:t>
       </w:r>
     </w:p>
     <w:p>
@@ -559,7 +623,7 @@
         <w:rPr>
           <w:u w:val="single"/>
         </w:rPr>
-        <w:t>Sprint 2: Akcje – Atak</w:t>
+        <w:t>Akcje – Atak</w:t>
       </w:r>
     </w:p>
     <w:p>
@@ -645,20 +709,28 @@
         <w:rPr>
           <w:u w:val="single"/>
         </w:rPr>
-        <w:t xml:space="preserve">Sprint </w:t>
-      </w:r>
+        <w:t xml:space="preserve">System rozwoju i </w:t>
+      </w:r>
+      <w:proofErr w:type="spellStart"/>
       <w:r>
         <w:rPr>
           <w:u w:val="single"/>
         </w:rPr>
-        <w:t>3</w:t>
-      </w:r>
-      <w:r>
+        <w:t>levelowania</w:t>
+      </w:r>
+      <w:proofErr w:type="spellEnd"/>
+    </w:p>
+    <w:p>
+      <w:pPr>
+        <w:pStyle w:val="Akapitzlist"/>
+        <w:numPr>
+          <w:ilvl w:val="0"/>
+          <w:numId w:val="4"/>
+        </w:numPr>
         <w:rPr>
           <w:u w:val="single"/>
         </w:rPr>
-        <w:t xml:space="preserve">: </w:t>
-      </w:r>
+      </w:pPr>
       <w:proofErr w:type="spellStart"/>
       <w:r>
         <w:rPr>
@@ -742,6 +814,7 @@
         </w:numPr>
       </w:pPr>
       <w:r>
+        <w:lastRenderedPageBreak/>
         <w:t xml:space="preserve">stworzyć uniwersalny obiekt Action, który będzie opisywał </w:t>
       </w:r>
       <w:proofErr w:type="spellStart"/>
@@ -783,7 +856,6 @@
         <w:rPr>
           <w:b/>
         </w:rPr>
-        <w:lastRenderedPageBreak/>
         <w:t>Przemyśleć</w:t>
       </w:r>
     </w:p>

</xml_diff>

<commit_message>
Units / Attributes - TODO list update
</commit_message>
<xml_diff>
--- a/DisciplesBattleSimulator/src/TODO.docx
+++ b/DisciplesBattleSimulator/src/TODO.docx
@@ -87,16 +87,11 @@
       <w:r>
         <w:t xml:space="preserve">Nazewnictwo klas: </w:t>
       </w:r>
-      <w:proofErr w:type="spellStart"/>
       <w:r>
         <w:t>AbstractX</w:t>
       </w:r>
       <w:r>
-        <w:t>,XImpl</w:t>
-      </w:r>
-      <w:proofErr w:type="spellEnd"/>
-      <w:r>
-        <w:t>, X</w:t>
+        <w:t>,XImpl, X</w:t>
       </w:r>
       <w:r>
         <w:t xml:space="preserve"> (interfejs)</w:t>
@@ -122,13 +117,8 @@
           <w:numId w:val="3"/>
         </w:numPr>
       </w:pPr>
-      <w:proofErr w:type="spellStart"/>
-      <w:r>
-        <w:t>units</w:t>
-      </w:r>
-      <w:proofErr w:type="spellEnd"/>
-      <w:r>
-        <w:t xml:space="preserve"> </w:t>
+      <w:r>
+        <w:t xml:space="preserve">units </w:t>
       </w:r>
     </w:p>
     <w:p>
@@ -139,13 +129,8 @@
           <w:numId w:val="3"/>
         </w:numPr>
       </w:pPr>
-      <w:proofErr w:type="spellStart"/>
-      <w:r>
-        <w:t>api</w:t>
-      </w:r>
-      <w:proofErr w:type="spellEnd"/>
-      <w:r>
-        <w:t xml:space="preserve">, </w:t>
+      <w:r>
+        <w:t xml:space="preserve">api, </w:t>
       </w:r>
     </w:p>
     <w:p>
@@ -156,13 +141,8 @@
           <w:numId w:val="3"/>
         </w:numPr>
       </w:pPr>
-      <w:proofErr w:type="spellStart"/>
-      <w:r>
-        <w:t>impl</w:t>
-      </w:r>
-      <w:proofErr w:type="spellEnd"/>
-      <w:r>
-        <w:t>,</w:t>
+      <w:r>
+        <w:t>impl,</w:t>
       </w:r>
       <w:r>
         <w:t xml:space="preserve"> </w:t>
@@ -176,13 +156,8 @@
           <w:numId w:val="3"/>
         </w:numPr>
       </w:pPr>
-      <w:proofErr w:type="spellStart"/>
-      <w:r>
-        <w:t>models</w:t>
-      </w:r>
-      <w:proofErr w:type="spellEnd"/>
-      <w:r>
-        <w:t xml:space="preserve">, </w:t>
+      <w:r>
+        <w:t xml:space="preserve">models, </w:t>
       </w:r>
     </w:p>
     <w:p>
@@ -193,11 +168,9 @@
           <w:numId w:val="3"/>
         </w:numPr>
       </w:pPr>
-      <w:proofErr w:type="spellStart"/>
       <w:r>
         <w:t>base</w:t>
       </w:r>
-      <w:proofErr w:type="spellEnd"/>
     </w:p>
     <w:p>
       <w:pPr>
@@ -250,15 +223,7 @@
         <w:t>XXX</w:t>
       </w:r>
       <w:r>
-        <w:t xml:space="preserve"> – </w:t>
-      </w:r>
-      <w:proofErr w:type="spellStart"/>
-      <w:r>
-        <w:t>done</w:t>
-      </w:r>
-      <w:proofErr w:type="spellEnd"/>
-      <w:r>
-        <w:t>!</w:t>
+        <w:t xml:space="preserve"> – done!</w:t>
       </w:r>
     </w:p>
     <w:p>
@@ -272,6 +237,12 @@
           <w:u w:val="single"/>
         </w:rPr>
       </w:pPr>
+      <w:r>
+        <w:rPr>
+          <w:u w:val="single"/>
+        </w:rPr>
+        <w:t xml:space="preserve">SPRINT: </w:t>
+      </w:r>
       <w:r>
         <w:rPr>
           <w:u w:val="single"/>
@@ -333,16 +304,8 @@
         <w:rPr>
           <w:color w:val="FF0000"/>
         </w:rPr>
-        <w:t xml:space="preserve">dodanie </w:t>
-      </w:r>
-      <w:proofErr w:type="spellStart"/>
-      <w:r>
-        <w:rPr>
-          <w:color w:val="FF0000"/>
-        </w:rPr>
-        <w:t>walidatorów</w:t>
-      </w:r>
-      <w:proofErr w:type="spellEnd"/>
+        <w:t>dodanie walidatorów</w:t>
+      </w:r>
     </w:p>
     <w:p>
       <w:pPr>
@@ -359,6 +322,48 @@
         <w:rPr>
           <w:color w:val="FF0000"/>
         </w:rPr>
+        <w:t xml:space="preserve">nowy atrybut - </w:t>
+      </w:r>
+      <w:r>
+        <w:rPr>
+          <w:color w:val="FF0000"/>
+        </w:rPr>
+        <w:t>ochrona przed pociskami</w:t>
+      </w:r>
+    </w:p>
+    <w:p>
+      <w:pPr>
+        <w:pStyle w:val="Akapitzlist"/>
+        <w:numPr>
+          <w:ilvl w:val="2"/>
+          <w:numId w:val="4"/>
+        </w:numPr>
+        <w:rPr>
+          <w:color w:val="FF0000"/>
+        </w:rPr>
+      </w:pPr>
+      <w:r>
+        <w:rPr>
+          <w:color w:val="FF0000"/>
+        </w:rPr>
+        <w:t>podlinkować do wytrzymałości pancerza</w:t>
+      </w:r>
+    </w:p>
+    <w:p>
+      <w:pPr>
+        <w:pStyle w:val="Akapitzlist"/>
+        <w:numPr>
+          <w:ilvl w:val="1"/>
+          <w:numId w:val="4"/>
+        </w:numPr>
+        <w:rPr>
+          <w:color w:val="FF0000"/>
+        </w:rPr>
+      </w:pPr>
+      <w:r>
+        <w:rPr>
+          <w:color w:val="FF0000"/>
+        </w:rPr>
         <w:t>wartości</w:t>
       </w:r>
     </w:p>
@@ -377,58 +382,8 @@
         <w:rPr>
           <w:color w:val="FF0000"/>
         </w:rPr>
-        <w:t xml:space="preserve">dodanie do </w:t>
-      </w:r>
-      <w:proofErr w:type="spellStart"/>
-      <w:r>
-        <w:rPr>
-          <w:color w:val="FF0000"/>
-        </w:rPr>
-        <w:t>attributeValue</w:t>
-      </w:r>
-      <w:proofErr w:type="spellEnd"/>
-      <w:r>
-        <w:rPr>
-          <w:color w:val="FF0000"/>
-        </w:rPr>
-        <w:t xml:space="preserve">: </w:t>
-      </w:r>
-      <w:proofErr w:type="spellStart"/>
-      <w:r>
-        <w:rPr>
-          <w:color w:val="FF0000"/>
-        </w:rPr>
-        <w:t>minValue</w:t>
-      </w:r>
-      <w:proofErr w:type="spellEnd"/>
-      <w:r>
-        <w:rPr>
-          <w:color w:val="FF0000"/>
-        </w:rPr>
-        <w:t xml:space="preserve">, </w:t>
-      </w:r>
-      <w:proofErr w:type="spellStart"/>
-      <w:r>
-        <w:rPr>
-          <w:color w:val="FF0000"/>
-        </w:rPr>
-        <w:t>maxValue</w:t>
-      </w:r>
-      <w:proofErr w:type="spellEnd"/>
-      <w:r>
-        <w:rPr>
-          <w:color w:val="FF0000"/>
-        </w:rPr>
-        <w:t xml:space="preserve">, </w:t>
-      </w:r>
-      <w:proofErr w:type="spellStart"/>
-      <w:r>
-        <w:rPr>
-          <w:color w:val="FF0000"/>
-        </w:rPr>
-        <w:t>defaultValue</w:t>
-      </w:r>
-      <w:proofErr w:type="spellEnd"/>
+        <w:t>dodanie do attributeValue: minValue, maxValue, defaultValue</w:t>
+      </w:r>
     </w:p>
     <w:p>
       <w:pPr>
@@ -579,14 +534,12 @@
           <w:color w:val="E36C0A" w:themeColor="accent6" w:themeShade="BF"/>
         </w:rPr>
       </w:pPr>
-      <w:proofErr w:type="spellStart"/>
       <w:r>
         <w:rPr>
           <w:color w:val="E36C0A" w:themeColor="accent6" w:themeShade="BF"/>
         </w:rPr>
         <w:t>SimpleTextAttribute</w:t>
       </w:r>
-      <w:proofErr w:type="spellEnd"/>
     </w:p>
     <w:p>
       <w:pPr>
@@ -599,14 +552,12 @@
           <w:color w:val="E36C0A" w:themeColor="accent6" w:themeShade="BF"/>
         </w:rPr>
       </w:pPr>
-      <w:proofErr w:type="spellStart"/>
       <w:r>
         <w:rPr>
           <w:color w:val="E36C0A" w:themeColor="accent6" w:themeShade="BF"/>
         </w:rPr>
         <w:t>SimpleNumericAttribute</w:t>
       </w:r>
-      <w:proofErr w:type="spellEnd"/>
     </w:p>
     <w:p>
       <w:pPr>
@@ -623,6 +574,97 @@
         <w:rPr>
           <w:u w:val="single"/>
         </w:rPr>
+        <w:t>SPRINT: Levelowanie jednostek</w:t>
+      </w:r>
+    </w:p>
+    <w:p>
+      <w:pPr>
+        <w:pStyle w:val="Akapitzlist"/>
+        <w:numPr>
+          <w:ilvl w:val="0"/>
+          <w:numId w:val="4"/>
+        </w:numPr>
+        <w:rPr>
+          <w:u w:val="single"/>
+        </w:rPr>
+      </w:pPr>
+      <w:r>
+        <w:rPr>
+          <w:u w:val="single"/>
+        </w:rPr>
+        <w:t>SPRINT: Buffy</w:t>
+      </w:r>
+    </w:p>
+    <w:p>
+      <w:pPr>
+        <w:pStyle w:val="Akapitzlist"/>
+        <w:numPr>
+          <w:ilvl w:val="1"/>
+          <w:numId w:val="4"/>
+        </w:numPr>
+      </w:pPr>
+      <w:r>
+        <w:t>Stworzenie języka do zapisu buffów</w:t>
+      </w:r>
+    </w:p>
+    <w:p>
+      <w:pPr>
+        <w:pStyle w:val="Akapitzlist"/>
+        <w:numPr>
+          <w:ilvl w:val="1"/>
+          <w:numId w:val="4"/>
+        </w:numPr>
+      </w:pPr>
+      <w:r>
+        <w:t>Stworzenie dynamicznego mechanizmu do buffów</w:t>
+      </w:r>
+    </w:p>
+    <w:p>
+      <w:pPr>
+        <w:pStyle w:val="Akapitzlist"/>
+        <w:numPr>
+          <w:ilvl w:val="1"/>
+          <w:numId w:val="4"/>
+        </w:numPr>
+      </w:pPr>
+      <w:r>
+        <w:t>usunąć podział na pozytyne negatyw’’ne</w:t>
+      </w:r>
+    </w:p>
+    <w:p>
+      <w:pPr>
+        <w:pStyle w:val="Akapitzlist"/>
+        <w:numPr>
+          <w:ilvl w:val="1"/>
+          <w:numId w:val="4"/>
+        </w:numPr>
+      </w:pPr>
+      <w:r>
+        <w:t>stworzyć uniwersalny obiekt Action, który będzie opisywał oddziałowanie między jednotkami na polu bitwy,</w:t>
+      </w:r>
+    </w:p>
+    <w:p>
+      <w:pPr>
+        <w:pStyle w:val="Akapitzlist"/>
+        <w:numPr>
+          <w:ilvl w:val="0"/>
+          <w:numId w:val="4"/>
+        </w:numPr>
+        <w:rPr>
+          <w:u w:val="single"/>
+        </w:rPr>
+      </w:pPr>
+      <w:r>
+        <w:rPr>
+          <w:u w:val="single"/>
+        </w:rPr>
+        <w:lastRenderedPageBreak/>
+        <w:t xml:space="preserve">SPRINT: </w:t>
+      </w:r>
+      <w:r>
+        <w:rPr>
+          <w:u w:val="single"/>
+        </w:rPr>
         <w:t>Akcje – Atak</w:t>
       </w:r>
     </w:p>
@@ -634,6 +676,114 @@
           <w:numId w:val="4"/>
         </w:numPr>
         <w:rPr>
+          <w:color w:val="FF0000"/>
+        </w:rPr>
+      </w:pPr>
+      <w:r>
+        <w:rPr>
+          <w:color w:val="FF0000"/>
+        </w:rPr>
+        <w:t>Przebieg</w:t>
+      </w:r>
+    </w:p>
+    <w:p>
+      <w:pPr>
+        <w:pStyle w:val="Akapitzlist"/>
+        <w:numPr>
+          <w:ilvl w:val="2"/>
+          <w:numId w:val="4"/>
+        </w:numPr>
+        <w:rPr>
+          <w:color w:val="FF0000"/>
+        </w:rPr>
+      </w:pPr>
+      <w:r>
+        <w:rPr>
+          <w:color w:val="FF0000"/>
+        </w:rPr>
+        <w:t>trafi / nie trafi</w:t>
+      </w:r>
+    </w:p>
+    <w:p>
+      <w:pPr>
+        <w:pStyle w:val="Akapitzlist"/>
+        <w:numPr>
+          <w:ilvl w:val="2"/>
+          <w:numId w:val="4"/>
+        </w:numPr>
+        <w:rPr>
+          <w:color w:val="FF0000"/>
+        </w:rPr>
+      </w:pPr>
+      <w:r>
+        <w:rPr>
+          <w:color w:val="FF0000"/>
+        </w:rPr>
+        <w:t>sprawdź buffy chroniące</w:t>
+      </w:r>
+    </w:p>
+    <w:p>
+      <w:pPr>
+        <w:pStyle w:val="Akapitzlist"/>
+        <w:numPr>
+          <w:ilvl w:val="2"/>
+          <w:numId w:val="4"/>
+        </w:numPr>
+        <w:rPr>
+          <w:color w:val="FF0000"/>
+        </w:rPr>
+      </w:pPr>
+      <w:r>
+        <w:rPr>
+          <w:color w:val="FF0000"/>
+        </w:rPr>
+        <w:t>zadaj obrażenia</w:t>
+      </w:r>
+    </w:p>
+    <w:p>
+      <w:pPr>
+        <w:pStyle w:val="Akapitzlist"/>
+        <w:numPr>
+          <w:ilvl w:val="2"/>
+          <w:numId w:val="4"/>
+        </w:numPr>
+        <w:rPr>
+          <w:color w:val="FF0000"/>
+        </w:rPr>
+      </w:pPr>
+      <w:r>
+        <w:rPr>
+          <w:color w:val="FF0000"/>
+        </w:rPr>
+        <w:t>sprawdź życie jednostki</w:t>
+      </w:r>
+    </w:p>
+    <w:p>
+      <w:pPr>
+        <w:pStyle w:val="Akapitzlist"/>
+        <w:numPr>
+          <w:ilvl w:val="2"/>
+          <w:numId w:val="4"/>
+        </w:numPr>
+        <w:rPr>
+          <w:color w:val="FF0000"/>
+        </w:rPr>
+      </w:pPr>
+      <w:r>
+        <w:rPr>
+          <w:color w:val="FF0000"/>
+        </w:rPr>
+        <w:t>nałóż buffy - kary</w:t>
+      </w:r>
+    </w:p>
+    <w:p>
+      <w:pPr>
+        <w:pStyle w:val="Akapitzlist"/>
+        <w:numPr>
+          <w:ilvl w:val="1"/>
+          <w:numId w:val="4"/>
+        </w:numPr>
+        <w:rPr>
           <w:color w:val="E36C0A" w:themeColor="accent6" w:themeShade="BF"/>
         </w:rPr>
       </w:pPr>
@@ -659,39 +809,37 @@
         <w:rPr>
           <w:color w:val="E36C0A" w:themeColor="accent6" w:themeShade="BF"/>
         </w:rPr>
-        <w:t xml:space="preserve">Typ: </w:t>
-      </w:r>
-      <w:proofErr w:type="spellStart"/>
-      <w:r>
+        <w:t>Typ: attack,</w:t>
+      </w:r>
+    </w:p>
+    <w:p>
+      <w:pPr>
+        <w:pStyle w:val="Akapitzlist"/>
+        <w:numPr>
+          <w:ilvl w:val="2"/>
+          <w:numId w:val="4"/>
+        </w:numPr>
         <w:rPr>
           <w:color w:val="E36C0A" w:themeColor="accent6" w:themeShade="BF"/>
         </w:rPr>
-        <w:t>attack</w:t>
-      </w:r>
-      <w:proofErr w:type="spellEnd"/>
+      </w:pPr>
       <w:r>
         <w:rPr>
           <w:color w:val="E36C0A" w:themeColor="accent6" w:themeShade="BF"/>
         </w:rPr>
-        <w:t>,</w:t>
-      </w:r>
-    </w:p>
-    <w:p>
-      <w:pPr>
-        <w:pStyle w:val="Akapitzlist"/>
-        <w:numPr>
-          <w:ilvl w:val="2"/>
-          <w:numId w:val="4"/>
-        </w:numPr>
+        <w:t xml:space="preserve">Mapa: nazwa trybutu </w:t>
+      </w:r>
+      <w:r>
         <w:rPr>
           <w:color w:val="E36C0A" w:themeColor="accent6" w:themeShade="BF"/>
         </w:rPr>
-      </w:pPr>
+        <w:t>–</w:t>
+      </w:r>
       <w:r>
         <w:rPr>
           <w:color w:val="E36C0A" w:themeColor="accent6" w:themeShade="BF"/>
         </w:rPr>
-        <w:t>Mapa: nazwa trybutu - zmiana</w:t>
+        <w:t xml:space="preserve"> zmiana</w:t>
       </w:r>
     </w:p>
     <w:p>
@@ -709,36 +857,8 @@
         <w:rPr>
           <w:u w:val="single"/>
         </w:rPr>
-        <w:t xml:space="preserve">System rozwoju i </w:t>
-      </w:r>
-      <w:proofErr w:type="spellStart"/>
-      <w:r>
-        <w:rPr>
-          <w:u w:val="single"/>
-        </w:rPr>
-        <w:t>levelowania</w:t>
-      </w:r>
-      <w:proofErr w:type="spellEnd"/>
-    </w:p>
-    <w:p>
-      <w:pPr>
-        <w:pStyle w:val="Akapitzlist"/>
-        <w:numPr>
-          <w:ilvl w:val="0"/>
-          <w:numId w:val="4"/>
-        </w:numPr>
-        <w:rPr>
-          <w:u w:val="single"/>
-        </w:rPr>
-      </w:pPr>
-      <w:proofErr w:type="spellStart"/>
-      <w:r>
-        <w:rPr>
-          <w:u w:val="single"/>
-        </w:rPr>
-        <w:t>Buffy</w:t>
-      </w:r>
-      <w:proofErr w:type="spellEnd"/>
+        <w:t>SPRINT: Akcje - Ruch</w:t>
+      </w:r>
     </w:p>
     <w:p>
       <w:pPr>
@@ -747,91 +867,87 @@
           <w:ilvl w:val="1"/>
           <w:numId w:val="4"/>
         </w:numPr>
-      </w:pPr>
-      <w:r>
-        <w:t xml:space="preserve">Stworzenie języka do zapisu </w:t>
-      </w:r>
-      <w:proofErr w:type="spellStart"/>
-      <w:r>
-        <w:t>buffów</w:t>
-      </w:r>
-      <w:proofErr w:type="spellEnd"/>
-    </w:p>
-    <w:p>
-      <w:pPr>
-        <w:pStyle w:val="Akapitzlist"/>
-        <w:numPr>
-          <w:ilvl w:val="1"/>
-          <w:numId w:val="4"/>
-        </w:numPr>
-      </w:pPr>
-      <w:r>
-        <w:t xml:space="preserve">Stworzenie dynamicznego mechanizmu do </w:t>
-      </w:r>
-      <w:proofErr w:type="spellStart"/>
-      <w:r>
-        <w:t>buffów</w:t>
-      </w:r>
-      <w:proofErr w:type="spellEnd"/>
-    </w:p>
-    <w:p>
-      <w:pPr>
-        <w:pStyle w:val="Akapitzlist"/>
-        <w:numPr>
-          <w:ilvl w:val="1"/>
-          <w:numId w:val="4"/>
-        </w:numPr>
-      </w:pPr>
-      <w:r>
-        <w:t xml:space="preserve">usunąć podział na </w:t>
-      </w:r>
-      <w:proofErr w:type="spellStart"/>
-      <w:r>
-        <w:t>pozytyne</w:t>
-      </w:r>
-      <w:proofErr w:type="spellEnd"/>
-      <w:r>
-        <w:t xml:space="preserve"> </w:t>
-      </w:r>
-      <w:proofErr w:type="spellStart"/>
-      <w:r>
-        <w:t>negatyw</w:t>
-      </w:r>
-      <w:r>
-        <w:t>’’</w:t>
-      </w:r>
-      <w:r>
-        <w:t>ne</w:t>
-      </w:r>
-      <w:proofErr w:type="spellEnd"/>
-    </w:p>
-    <w:p>
-      <w:pPr>
-        <w:pStyle w:val="Akapitzlist"/>
-        <w:numPr>
-          <w:ilvl w:val="1"/>
-          <w:numId w:val="4"/>
-        </w:numPr>
-      </w:pPr>
-      <w:r>
-        <w:lastRenderedPageBreak/>
-        <w:t xml:space="preserve">stworzyć uniwersalny obiekt Action, który będzie opisywał </w:t>
-      </w:r>
-      <w:proofErr w:type="spellStart"/>
-      <w:r>
-        <w:t>oddziałowanie</w:t>
-      </w:r>
-      <w:proofErr w:type="spellEnd"/>
-      <w:r>
-        <w:t xml:space="preserve"> między </w:t>
-      </w:r>
-      <w:proofErr w:type="spellStart"/>
-      <w:r>
-        <w:t>jednotkami</w:t>
-      </w:r>
-      <w:proofErr w:type="spellEnd"/>
-      <w:r>
-        <w:t xml:space="preserve"> na polu bitwy,</w:t>
+        <w:rPr>
+          <w:color w:val="FF0000"/>
+        </w:rPr>
+      </w:pPr>
+      <w:r>
+        <w:rPr>
+          <w:color w:val="FF0000"/>
+        </w:rPr>
+        <w:t>Przebieg</w:t>
+      </w:r>
+    </w:p>
+    <w:p>
+      <w:pPr>
+        <w:pStyle w:val="Akapitzlist"/>
+        <w:numPr>
+          <w:ilvl w:val="2"/>
+          <w:numId w:val="4"/>
+        </w:numPr>
+        <w:rPr>
+          <w:color w:val="FF0000"/>
+        </w:rPr>
+      </w:pPr>
+      <w:r>
+        <w:rPr>
+          <w:color w:val="FF0000"/>
+        </w:rPr>
+        <w:t>sprawdź buffy „dobre”</w:t>
+      </w:r>
+    </w:p>
+    <w:p>
+      <w:pPr>
+        <w:pStyle w:val="Akapitzlist"/>
+        <w:numPr>
+          <w:ilvl w:val="2"/>
+          <w:numId w:val="4"/>
+        </w:numPr>
+        <w:rPr>
+          <w:color w:val="FF0000"/>
+        </w:rPr>
+      </w:pPr>
+      <w:r>
+        <w:rPr>
+          <w:color w:val="FF0000"/>
+        </w:rPr>
+        <w:t>... „złe”</w:t>
+      </w:r>
+    </w:p>
+    <w:p>
+      <w:pPr>
+        <w:pStyle w:val="Akapitzlist"/>
+        <w:numPr>
+          <w:ilvl w:val="2"/>
+          <w:numId w:val="4"/>
+        </w:numPr>
+        <w:rPr>
+          <w:color w:val="FF0000"/>
+        </w:rPr>
+      </w:pPr>
+      <w:r>
+        <w:rPr>
+          <w:color w:val="FF0000"/>
+        </w:rPr>
+        <w:t>zaznacz jednostkę,</w:t>
+      </w:r>
+    </w:p>
+    <w:p>
+      <w:pPr>
+        <w:pStyle w:val="Akapitzlist"/>
+        <w:numPr>
+          <w:ilvl w:val="2"/>
+          <w:numId w:val="4"/>
+        </w:numPr>
+        <w:rPr>
+          <w:color w:val="FF0000"/>
+        </w:rPr>
+      </w:pPr>
+      <w:r>
+        <w:rPr>
+          <w:color w:val="FF0000"/>
+        </w:rPr>
+        <w:t>wykonaj ruch,</w:t>
       </w:r>
     </w:p>
     <w:p>
@@ -963,11 +1079,9 @@
           <w:numId w:val="1"/>
         </w:numPr>
       </w:pPr>
-      <w:proofErr w:type="spellStart"/>
       <w:r>
         <w:t>AttributeChange</w:t>
       </w:r>
-      <w:proofErr w:type="spellEnd"/>
     </w:p>
     <w:p>
       <w:pPr>
@@ -978,13 +1092,8 @@
         </w:numPr>
       </w:pPr>
       <w:r>
-        <w:t xml:space="preserve">[] </w:t>
-      </w:r>
-      <w:proofErr w:type="spellStart"/>
-      <w:r>
-        <w:t>Buff</w:t>
-      </w:r>
-      <w:proofErr w:type="spellEnd"/>
+        <w:t>[] Buff</w:t>
+      </w:r>
     </w:p>
     <w:p>
       <w:pPr>

</xml_diff>

<commit_message>
Unit / Attributes - new model of resistances: meele, projectile, elemental, mind
+ SPEC refactor :)
</commit_message>
<xml_diff>
--- a/DisciplesBattleSimulator/src/TODO.docx
+++ b/DisciplesBattleSimulator/src/TODO.docx
@@ -87,11 +87,16 @@
       <w:r>
         <w:t xml:space="preserve">Nazewnictwo klas: </w:t>
       </w:r>
+      <w:proofErr w:type="spellStart"/>
       <w:r>
         <w:t>AbstractX</w:t>
       </w:r>
       <w:r>
-        <w:t>,XImpl, X</w:t>
+        <w:t>,XImpl</w:t>
+      </w:r>
+      <w:proofErr w:type="spellEnd"/>
+      <w:r>
+        <w:t>, X</w:t>
       </w:r>
       <w:r>
         <w:t xml:space="preserve"> (interfejs)</w:t>
@@ -117,8 +122,13 @@
           <w:numId w:val="3"/>
         </w:numPr>
       </w:pPr>
-      <w:r>
-        <w:t xml:space="preserve">units </w:t>
+      <w:proofErr w:type="spellStart"/>
+      <w:r>
+        <w:t>units</w:t>
+      </w:r>
+      <w:proofErr w:type="spellEnd"/>
+      <w:r>
+        <w:t xml:space="preserve"> </w:t>
       </w:r>
     </w:p>
     <w:p>
@@ -129,8 +139,13 @@
           <w:numId w:val="3"/>
         </w:numPr>
       </w:pPr>
-      <w:r>
-        <w:t xml:space="preserve">api, </w:t>
+      <w:proofErr w:type="spellStart"/>
+      <w:r>
+        <w:t>api</w:t>
+      </w:r>
+      <w:proofErr w:type="spellEnd"/>
+      <w:r>
+        <w:t xml:space="preserve">, </w:t>
       </w:r>
     </w:p>
     <w:p>
@@ -141,8 +156,13 @@
           <w:numId w:val="3"/>
         </w:numPr>
       </w:pPr>
-      <w:r>
-        <w:t>impl,</w:t>
+      <w:proofErr w:type="spellStart"/>
+      <w:r>
+        <w:t>impl</w:t>
+      </w:r>
+      <w:proofErr w:type="spellEnd"/>
+      <w:r>
+        <w:t>,</w:t>
       </w:r>
       <w:r>
         <w:t xml:space="preserve"> </w:t>
@@ -156,8 +176,13 @@
           <w:numId w:val="3"/>
         </w:numPr>
       </w:pPr>
-      <w:r>
-        <w:t xml:space="preserve">models, </w:t>
+      <w:proofErr w:type="spellStart"/>
+      <w:r>
+        <w:t>models</w:t>
+      </w:r>
+      <w:proofErr w:type="spellEnd"/>
+      <w:r>
+        <w:t xml:space="preserve">, </w:t>
       </w:r>
     </w:p>
     <w:p>
@@ -168,9 +193,11 @@
           <w:numId w:val="3"/>
         </w:numPr>
       </w:pPr>
+      <w:proofErr w:type="spellStart"/>
       <w:r>
         <w:t>base</w:t>
       </w:r>
+      <w:proofErr w:type="spellEnd"/>
     </w:p>
     <w:p>
       <w:pPr>
@@ -223,7 +250,15 @@
         <w:t>XXX</w:t>
       </w:r>
       <w:r>
-        <w:t xml:space="preserve"> – done!</w:t>
+        <w:t xml:space="preserve"> – </w:t>
+      </w:r>
+      <w:proofErr w:type="spellStart"/>
+      <w:r>
+        <w:t>done</w:t>
+      </w:r>
+      <w:proofErr w:type="spellEnd"/>
+      <w:r>
+        <w:t>!</w:t>
       </w:r>
     </w:p>
     <w:p>
@@ -304,8 +339,16 @@
         <w:rPr>
           <w:color w:val="FF0000"/>
         </w:rPr>
-        <w:t>dodanie walidatorów</w:t>
-      </w:r>
+        <w:t xml:space="preserve">dodanie </w:t>
+      </w:r>
+      <w:proofErr w:type="spellStart"/>
+      <w:r>
+        <w:rPr>
+          <w:color w:val="FF0000"/>
+        </w:rPr>
+        <w:t>walidatorów</w:t>
+      </w:r>
+      <w:proofErr w:type="spellEnd"/>
     </w:p>
     <w:p>
       <w:pPr>
@@ -315,18 +358,18 @@
           <w:numId w:val="4"/>
         </w:numPr>
         <w:rPr>
-          <w:color w:val="FF0000"/>
-        </w:rPr>
-      </w:pPr>
-      <w:r>
-        <w:rPr>
-          <w:color w:val="FF0000"/>
+          <w:color w:val="E36C0A" w:themeColor="accent6" w:themeShade="BF"/>
+        </w:rPr>
+      </w:pPr>
+      <w:r>
+        <w:rPr>
+          <w:color w:val="E36C0A" w:themeColor="accent6" w:themeShade="BF"/>
         </w:rPr>
         <w:t xml:space="preserve">nowy atrybut - </w:t>
       </w:r>
       <w:r>
         <w:rPr>
-          <w:color w:val="FF0000"/>
+          <w:color w:val="E36C0A" w:themeColor="accent6" w:themeShade="BF"/>
         </w:rPr>
         <w:t>ochrona przed pociskami</w:t>
       </w:r>
@@ -342,11 +385,19 @@
           <w:color w:val="FF0000"/>
         </w:rPr>
       </w:pPr>
-      <w:r>
-        <w:rPr>
-          <w:color w:val="FF0000"/>
-        </w:rPr>
-        <w:t>podlinkować do wytrzymałości pancerza</w:t>
+      <w:proofErr w:type="spellStart"/>
+      <w:r>
+        <w:rPr>
+          <w:color w:val="FF0000"/>
+        </w:rPr>
+        <w:t>podlinkować</w:t>
+      </w:r>
+      <w:proofErr w:type="spellEnd"/>
+      <w:r>
+        <w:rPr>
+          <w:color w:val="FF0000"/>
+        </w:rPr>
+        <w:t xml:space="preserve"> do wytrzymałości pancerza</w:t>
       </w:r>
     </w:p>
     <w:p>
@@ -375,15 +426,74 @@
           <w:numId w:val="4"/>
         </w:numPr>
         <w:rPr>
-          <w:color w:val="FF0000"/>
-        </w:rPr>
-      </w:pPr>
-      <w:r>
-        <w:rPr>
-          <w:color w:val="FF0000"/>
-        </w:rPr>
-        <w:t>dodanie do attributeValue: minValue, maxValue, defaultValue</w:t>
-      </w:r>
+          <w:b/>
+          <w:color w:val="FF0000"/>
+        </w:rPr>
+      </w:pPr>
+      <w:r>
+        <w:rPr>
+          <w:b/>
+          <w:color w:val="FF0000"/>
+        </w:rPr>
+        <w:t xml:space="preserve">dodanie do </w:t>
+      </w:r>
+      <w:proofErr w:type="spellStart"/>
+      <w:r>
+        <w:rPr>
+          <w:b/>
+          <w:color w:val="FF0000"/>
+        </w:rPr>
+        <w:t>attributeValue</w:t>
+      </w:r>
+      <w:proofErr w:type="spellEnd"/>
+      <w:r>
+        <w:rPr>
+          <w:b/>
+          <w:color w:val="FF0000"/>
+        </w:rPr>
+        <w:t xml:space="preserve">: </w:t>
+      </w:r>
+      <w:proofErr w:type="spellStart"/>
+      <w:r>
+        <w:rPr>
+          <w:b/>
+          <w:color w:val="FF0000"/>
+        </w:rPr>
+        <w:t>minValue</w:t>
+      </w:r>
+      <w:proofErr w:type="spellEnd"/>
+      <w:r>
+        <w:rPr>
+          <w:b/>
+          <w:color w:val="FF0000"/>
+        </w:rPr>
+        <w:t xml:space="preserve">, </w:t>
+      </w:r>
+      <w:proofErr w:type="spellStart"/>
+      <w:r>
+        <w:rPr>
+          <w:b/>
+          <w:color w:val="FF0000"/>
+        </w:rPr>
+        <w:t>maxValue</w:t>
+      </w:r>
+      <w:proofErr w:type="spellEnd"/>
+      <w:r>
+        <w:rPr>
+          <w:b/>
+          <w:color w:val="FF0000"/>
+        </w:rPr>
+        <w:t xml:space="preserve">, </w:t>
+      </w:r>
+      <w:proofErr w:type="spellStart"/>
+      <w:r>
+        <w:rPr>
+          <w:b/>
+          <w:color w:val="FF0000"/>
+        </w:rPr>
+        <w:t>defaultValue</w:t>
+      </w:r>
+      <w:proofErr w:type="spellEnd"/>
     </w:p>
     <w:p>
       <w:pPr>
@@ -534,12 +644,14 @@
           <w:color w:val="E36C0A" w:themeColor="accent6" w:themeShade="BF"/>
         </w:rPr>
       </w:pPr>
+      <w:proofErr w:type="spellStart"/>
       <w:r>
         <w:rPr>
           <w:color w:val="E36C0A" w:themeColor="accent6" w:themeShade="BF"/>
         </w:rPr>
         <w:t>SimpleTextAttribute</w:t>
       </w:r>
+      <w:proofErr w:type="spellEnd"/>
     </w:p>
     <w:p>
       <w:pPr>
@@ -552,12 +664,14 @@
           <w:color w:val="E36C0A" w:themeColor="accent6" w:themeShade="BF"/>
         </w:rPr>
       </w:pPr>
+      <w:proofErr w:type="spellStart"/>
       <w:r>
         <w:rPr>
           <w:color w:val="E36C0A" w:themeColor="accent6" w:themeShade="BF"/>
         </w:rPr>
         <w:t>SimpleNumericAttribute</w:t>
       </w:r>
+      <w:proofErr w:type="spellEnd"/>
     </w:p>
     <w:p>
       <w:pPr>
@@ -574,7 +688,21 @@
         <w:rPr>
           <w:u w:val="single"/>
         </w:rPr>
-        <w:t>SPRINT: Levelowanie jednostek</w:t>
+        <w:t xml:space="preserve">SPRINT: </w:t>
+      </w:r>
+      <w:proofErr w:type="spellStart"/>
+      <w:r>
+        <w:rPr>
+          <w:u w:val="single"/>
+        </w:rPr>
+        <w:t>Levelowanie</w:t>
+      </w:r>
+      <w:proofErr w:type="spellEnd"/>
+      <w:r>
+        <w:rPr>
+          <w:u w:val="single"/>
+        </w:rPr>
+        <w:t xml:space="preserve"> jednostek</w:t>
       </w:r>
     </w:p>
     <w:p>
@@ -604,8 +732,13 @@
         </w:numPr>
       </w:pPr>
       <w:r>
-        <w:t>Stworzenie języka do zapisu buffów</w:t>
-      </w:r>
+        <w:t xml:space="preserve">Stworzenie języka do zapisu </w:t>
+      </w:r>
+      <w:proofErr w:type="spellStart"/>
+      <w:r>
+        <w:t>buffów</w:t>
+      </w:r>
+      <w:proofErr w:type="spellEnd"/>
     </w:p>
     <w:p>
       <w:pPr>
@@ -616,8 +749,13 @@
         </w:numPr>
       </w:pPr>
       <w:r>
-        <w:t>Stworzenie dynamicznego mechanizmu do buffów</w:t>
-      </w:r>
+        <w:t xml:space="preserve">Stworzenie dynamicznego mechanizmu do </w:t>
+      </w:r>
+      <w:proofErr w:type="spellStart"/>
+      <w:r>
+        <w:t>buffów</w:t>
+      </w:r>
+      <w:proofErr w:type="spellEnd"/>
     </w:p>
     <w:p>
       <w:pPr>
@@ -628,8 +766,21 @@
         </w:numPr>
       </w:pPr>
       <w:r>
-        <w:t>usunąć podział na pozytyne negatyw’’ne</w:t>
-      </w:r>
+        <w:t xml:space="preserve">usunąć podział na </w:t>
+      </w:r>
+      <w:proofErr w:type="spellStart"/>
+      <w:r>
+        <w:t>pozytyne</w:t>
+      </w:r>
+      <w:proofErr w:type="spellEnd"/>
+      <w:r>
+        <w:t xml:space="preserve"> </w:t>
+      </w:r>
+      <w:proofErr w:type="spellStart"/>
+      <w:r>
+        <w:t>negatyw’’ne</w:t>
+      </w:r>
+      <w:proofErr w:type="spellEnd"/>
     </w:p>
     <w:p>
       <w:pPr>
@@ -640,7 +791,23 @@
         </w:numPr>
       </w:pPr>
       <w:r>
-        <w:t>stworzyć uniwersalny obiekt Action, który będzie opisywał oddziałowanie między jednotkami na polu bitwy,</w:t>
+        <w:t xml:space="preserve">stworzyć uniwersalny obiekt Action, który będzie opisywał </w:t>
+      </w:r>
+      <w:proofErr w:type="spellStart"/>
+      <w:r>
+        <w:t>oddziałowanie</w:t>
+      </w:r>
+      <w:proofErr w:type="spellEnd"/>
+      <w:r>
+        <w:t xml:space="preserve"> między </w:t>
+      </w:r>
+      <w:proofErr w:type="spellStart"/>
+      <w:r>
+        <w:t>jednotkami</w:t>
+      </w:r>
+      <w:proofErr w:type="spellEnd"/>
+      <w:r>
+        <w:t xml:space="preserve"> na polu bitwy,</w:t>
       </w:r>
     </w:p>
     <w:p>
@@ -809,7 +976,21 @@
         <w:rPr>
           <w:color w:val="E36C0A" w:themeColor="accent6" w:themeShade="BF"/>
         </w:rPr>
-        <w:t>Typ: attack,</w:t>
+        <w:t xml:space="preserve">Typ: </w:t>
+      </w:r>
+      <w:proofErr w:type="spellStart"/>
+      <w:r>
+        <w:rPr>
+          <w:color w:val="E36C0A" w:themeColor="accent6" w:themeShade="BF"/>
+        </w:rPr>
+        <w:t>attack</w:t>
+      </w:r>
+      <w:proofErr w:type="spellEnd"/>
+      <w:r>
+        <w:rPr>
+          <w:color w:val="E36C0A" w:themeColor="accent6" w:themeShade="BF"/>
+        </w:rPr>
+        <w:t>,</w:t>
       </w:r>
     </w:p>
     <w:p>
@@ -1079,9 +1260,11 @@
           <w:numId w:val="1"/>
         </w:numPr>
       </w:pPr>
+      <w:proofErr w:type="spellStart"/>
       <w:r>
         <w:t>AttributeChange</w:t>
       </w:r>
+      <w:proofErr w:type="spellEnd"/>
     </w:p>
     <w:p>
       <w:pPr>
@@ -1092,8 +1275,13 @@
         </w:numPr>
       </w:pPr>
       <w:r>
-        <w:t>[] Buff</w:t>
-      </w:r>
+        <w:t xml:space="preserve">[] </w:t>
+      </w:r>
+      <w:proofErr w:type="spellStart"/>
+      <w:r>
+        <w:t>Buff</w:t>
+      </w:r>
+      <w:proofErr w:type="spellEnd"/>
     </w:p>
     <w:p>
       <w:pPr>

</xml_diff>

<commit_message>
Units / Attributes - Added MIN & MAX value for attributes
</commit_message>
<xml_diff>
--- a/DisciplesBattleSimulator/src/TODO.docx
+++ b/DisciplesBattleSimulator/src/TODO.docx
@@ -87,16 +87,11 @@
       <w:r>
         <w:t xml:space="preserve">Nazewnictwo klas: </w:t>
       </w:r>
-      <w:proofErr w:type="spellStart"/>
       <w:r>
         <w:t>AbstractX</w:t>
       </w:r>
       <w:r>
-        <w:t>,XImpl</w:t>
-      </w:r>
-      <w:proofErr w:type="spellEnd"/>
-      <w:r>
-        <w:t>, X</w:t>
+        <w:t>,XImpl, X</w:t>
       </w:r>
       <w:r>
         <w:t xml:space="preserve"> (interfejs)</w:t>
@@ -122,13 +117,8 @@
           <w:numId w:val="3"/>
         </w:numPr>
       </w:pPr>
-      <w:proofErr w:type="spellStart"/>
-      <w:r>
-        <w:t>units</w:t>
-      </w:r>
-      <w:proofErr w:type="spellEnd"/>
-      <w:r>
-        <w:t xml:space="preserve"> </w:t>
+      <w:r>
+        <w:t xml:space="preserve">units </w:t>
       </w:r>
     </w:p>
     <w:p>
@@ -139,13 +129,8 @@
           <w:numId w:val="3"/>
         </w:numPr>
       </w:pPr>
-      <w:proofErr w:type="spellStart"/>
-      <w:r>
-        <w:t>api</w:t>
-      </w:r>
-      <w:proofErr w:type="spellEnd"/>
-      <w:r>
-        <w:t xml:space="preserve">, </w:t>
+      <w:r>
+        <w:t xml:space="preserve">api, </w:t>
       </w:r>
     </w:p>
     <w:p>
@@ -156,13 +141,8 @@
           <w:numId w:val="3"/>
         </w:numPr>
       </w:pPr>
-      <w:proofErr w:type="spellStart"/>
-      <w:r>
-        <w:t>impl</w:t>
-      </w:r>
-      <w:proofErr w:type="spellEnd"/>
-      <w:r>
-        <w:t>,</w:t>
+      <w:r>
+        <w:t>impl,</w:t>
       </w:r>
       <w:r>
         <w:t xml:space="preserve"> </w:t>
@@ -176,13 +156,8 @@
           <w:numId w:val="3"/>
         </w:numPr>
       </w:pPr>
-      <w:proofErr w:type="spellStart"/>
-      <w:r>
-        <w:t>models</w:t>
-      </w:r>
-      <w:proofErr w:type="spellEnd"/>
-      <w:r>
-        <w:t xml:space="preserve">, </w:t>
+      <w:r>
+        <w:t xml:space="preserve">models, </w:t>
       </w:r>
     </w:p>
     <w:p>
@@ -193,11 +168,9 @@
           <w:numId w:val="3"/>
         </w:numPr>
       </w:pPr>
-      <w:proofErr w:type="spellStart"/>
       <w:r>
         <w:t>base</w:t>
       </w:r>
-      <w:proofErr w:type="spellEnd"/>
     </w:p>
     <w:p>
       <w:pPr>
@@ -250,15 +223,7 @@
         <w:t>XXX</w:t>
       </w:r>
       <w:r>
-        <w:t xml:space="preserve"> – </w:t>
-      </w:r>
-      <w:proofErr w:type="spellStart"/>
-      <w:r>
-        <w:t>done</w:t>
-      </w:r>
-      <w:proofErr w:type="spellEnd"/>
-      <w:r>
-        <w:t>!</w:t>
+        <w:t xml:space="preserve"> – done!</w:t>
       </w:r>
     </w:p>
     <w:p>
@@ -339,16 +304,8 @@
         <w:rPr>
           <w:color w:val="FF0000"/>
         </w:rPr>
-        <w:t xml:space="preserve">dodanie </w:t>
-      </w:r>
-      <w:proofErr w:type="spellStart"/>
-      <w:r>
-        <w:rPr>
-          <w:color w:val="FF0000"/>
-        </w:rPr>
-        <w:t>walidatorów</w:t>
-      </w:r>
-      <w:proofErr w:type="spellEnd"/>
+        <w:t>dodanie walidatorów</w:t>
+      </w:r>
     </w:p>
     <w:p>
       <w:pPr>
@@ -385,19 +342,11 @@
           <w:color w:val="FF0000"/>
         </w:rPr>
       </w:pPr>
-      <w:proofErr w:type="spellStart"/>
-      <w:r>
-        <w:rPr>
-          <w:color w:val="FF0000"/>
-        </w:rPr>
-        <w:t>podlinkować</w:t>
-      </w:r>
-      <w:proofErr w:type="spellEnd"/>
-      <w:r>
-        <w:rPr>
-          <w:color w:val="FF0000"/>
-        </w:rPr>
-        <w:t xml:space="preserve"> do wytrzymałości pancerza</w:t>
+      <w:r>
+        <w:rPr>
+          <w:color w:val="FF0000"/>
+        </w:rPr>
+        <w:t>podlinkować do wytrzymałości pancerza</w:t>
       </w:r>
     </w:p>
     <w:p>
@@ -426,74 +375,39 @@
           <w:numId w:val="4"/>
         </w:numPr>
         <w:rPr>
-          <w:b/>
-          <w:color w:val="FF0000"/>
-        </w:rPr>
-      </w:pPr>
-      <w:r>
-        <w:rPr>
-          <w:b/>
-          <w:color w:val="FF0000"/>
-        </w:rPr>
-        <w:t xml:space="preserve">dodanie do </w:t>
-      </w:r>
-      <w:proofErr w:type="spellStart"/>
-      <w:r>
-        <w:rPr>
-          <w:b/>
-          <w:color w:val="FF0000"/>
-        </w:rPr>
-        <w:t>attributeValue</w:t>
-      </w:r>
-      <w:proofErr w:type="spellEnd"/>
-      <w:r>
-        <w:rPr>
-          <w:b/>
-          <w:color w:val="FF0000"/>
-        </w:rPr>
-        <w:t xml:space="preserve">: </w:t>
-      </w:r>
-      <w:proofErr w:type="spellStart"/>
-      <w:r>
-        <w:rPr>
-          <w:b/>
-          <w:color w:val="FF0000"/>
-        </w:rPr>
-        <w:t>minValue</w:t>
-      </w:r>
-      <w:proofErr w:type="spellEnd"/>
-      <w:r>
-        <w:rPr>
-          <w:b/>
-          <w:color w:val="FF0000"/>
-        </w:rPr>
-        <w:t xml:space="preserve">, </w:t>
-      </w:r>
-      <w:proofErr w:type="spellStart"/>
-      <w:r>
-        <w:rPr>
-          <w:b/>
-          <w:color w:val="FF0000"/>
-        </w:rPr>
-        <w:t>maxValue</w:t>
-      </w:r>
-      <w:proofErr w:type="spellEnd"/>
-      <w:r>
-        <w:rPr>
-          <w:b/>
-          <w:color w:val="FF0000"/>
-        </w:rPr>
-        <w:t xml:space="preserve">, </w:t>
-      </w:r>
-      <w:proofErr w:type="spellStart"/>
-      <w:r>
-        <w:rPr>
-          <w:b/>
-          <w:color w:val="FF0000"/>
-        </w:rPr>
-        <w:t>defaultValue</w:t>
-      </w:r>
-      <w:proofErr w:type="spellEnd"/>
+          <w:color w:val="E36C0A" w:themeColor="accent6" w:themeShade="BF"/>
+        </w:rPr>
+      </w:pPr>
+      <w:r>
+        <w:rPr>
+          <w:color w:val="E36C0A" w:themeColor="accent6" w:themeShade="BF"/>
+        </w:rPr>
+        <w:t>dodanie do attri</w:t>
+      </w:r>
+      <w:r>
+        <w:rPr>
+          <w:color w:val="E36C0A" w:themeColor="accent6" w:themeShade="BF"/>
+        </w:rPr>
+        <w:t>buteValue: minValue, maxValue,</w:t>
+      </w:r>
+    </w:p>
+    <w:p>
+      <w:pPr>
+        <w:pStyle w:val="Akapitzlist"/>
+        <w:numPr>
+          <w:ilvl w:val="2"/>
+          <w:numId w:val="4"/>
+        </w:numPr>
+        <w:rPr>
+          <w:color w:val="FF0000"/>
+        </w:rPr>
+      </w:pPr>
+      <w:r>
+        <w:rPr>
+          <w:color w:val="FF0000"/>
+        </w:rPr>
+        <w:t>sprawdzanie wartości przed ustawieniem</w:t>
+      </w:r>
     </w:p>
     <w:p>
       <w:pPr>
@@ -644,14 +558,12 @@
           <w:color w:val="E36C0A" w:themeColor="accent6" w:themeShade="BF"/>
         </w:rPr>
       </w:pPr>
-      <w:proofErr w:type="spellStart"/>
       <w:r>
         <w:rPr>
           <w:color w:val="E36C0A" w:themeColor="accent6" w:themeShade="BF"/>
         </w:rPr>
         <w:t>SimpleTextAttribute</w:t>
       </w:r>
-      <w:proofErr w:type="spellEnd"/>
     </w:p>
     <w:p>
       <w:pPr>
@@ -664,14 +576,12 @@
           <w:color w:val="E36C0A" w:themeColor="accent6" w:themeShade="BF"/>
         </w:rPr>
       </w:pPr>
-      <w:proofErr w:type="spellStart"/>
       <w:r>
         <w:rPr>
           <w:color w:val="E36C0A" w:themeColor="accent6" w:themeShade="BF"/>
         </w:rPr>
         <w:t>SimpleNumericAttribute</w:t>
       </w:r>
-      <w:proofErr w:type="spellEnd"/>
     </w:p>
     <w:p>
       <w:pPr>
@@ -688,39 +598,98 @@
         <w:rPr>
           <w:u w:val="single"/>
         </w:rPr>
+        <w:t>SPRINT: Levelowanie jednostek</w:t>
+      </w:r>
+    </w:p>
+    <w:p>
+      <w:pPr>
+        <w:pStyle w:val="Akapitzlist"/>
+        <w:numPr>
+          <w:ilvl w:val="0"/>
+          <w:numId w:val="4"/>
+        </w:numPr>
+        <w:rPr>
+          <w:u w:val="single"/>
+        </w:rPr>
+      </w:pPr>
+      <w:r>
+        <w:rPr>
+          <w:u w:val="single"/>
+        </w:rPr>
+        <w:t>SPRINT: Buffy</w:t>
+      </w:r>
+    </w:p>
+    <w:p>
+      <w:pPr>
+        <w:pStyle w:val="Akapitzlist"/>
+        <w:numPr>
+          <w:ilvl w:val="1"/>
+          <w:numId w:val="4"/>
+        </w:numPr>
+      </w:pPr>
+      <w:r>
+        <w:t>Stworzenie języka do zapisu buffów</w:t>
+      </w:r>
+    </w:p>
+    <w:p>
+      <w:pPr>
+        <w:pStyle w:val="Akapitzlist"/>
+        <w:numPr>
+          <w:ilvl w:val="1"/>
+          <w:numId w:val="4"/>
+        </w:numPr>
+      </w:pPr>
+      <w:r>
+        <w:t>Stworzenie dynamicznego mechanizmu do buffów</w:t>
+      </w:r>
+    </w:p>
+    <w:p>
+      <w:pPr>
+        <w:pStyle w:val="Akapitzlist"/>
+        <w:numPr>
+          <w:ilvl w:val="1"/>
+          <w:numId w:val="4"/>
+        </w:numPr>
+      </w:pPr>
+      <w:r>
+        <w:t>usunąć podział na pozytyne negatyw’’ne</w:t>
+      </w:r>
+    </w:p>
+    <w:p>
+      <w:pPr>
+        <w:pStyle w:val="Akapitzlist"/>
+        <w:numPr>
+          <w:ilvl w:val="1"/>
+          <w:numId w:val="4"/>
+        </w:numPr>
+      </w:pPr>
+      <w:r>
+        <w:lastRenderedPageBreak/>
+        <w:t>stworzyć uniwersalny obiekt Action, który będzie opisywał oddziałowanie między jednotkami na polu bitwy,</w:t>
+      </w:r>
+    </w:p>
+    <w:p>
+      <w:pPr>
+        <w:pStyle w:val="Akapitzlist"/>
+        <w:numPr>
+          <w:ilvl w:val="0"/>
+          <w:numId w:val="4"/>
+        </w:numPr>
+        <w:rPr>
+          <w:u w:val="single"/>
+        </w:rPr>
+      </w:pPr>
+      <w:r>
+        <w:rPr>
+          <w:u w:val="single"/>
+        </w:rPr>
         <w:t xml:space="preserve">SPRINT: </w:t>
       </w:r>
-      <w:proofErr w:type="spellStart"/>
       <w:r>
         <w:rPr>
           <w:u w:val="single"/>
         </w:rPr>
-        <w:t>Levelowanie</w:t>
-      </w:r>
-      <w:proofErr w:type="spellEnd"/>
-      <w:r>
-        <w:rPr>
-          <w:u w:val="single"/>
-        </w:rPr>
-        <w:t xml:space="preserve"> jednostek</w:t>
-      </w:r>
-    </w:p>
-    <w:p>
-      <w:pPr>
-        <w:pStyle w:val="Akapitzlist"/>
-        <w:numPr>
-          <w:ilvl w:val="0"/>
-          <w:numId w:val="4"/>
-        </w:numPr>
-        <w:rPr>
-          <w:u w:val="single"/>
-        </w:rPr>
-      </w:pPr>
-      <w:r>
-        <w:rPr>
-          <w:u w:val="single"/>
-        </w:rPr>
-        <w:t>SPRINT: Buffy</w:t>
+        <w:t>Akcje – Atak</w:t>
       </w:r>
     </w:p>
     <w:p>
@@ -730,15 +699,106 @@
           <w:ilvl w:val="1"/>
           <w:numId w:val="4"/>
         </w:numPr>
-      </w:pPr>
-      <w:r>
-        <w:t xml:space="preserve">Stworzenie języka do zapisu </w:t>
-      </w:r>
-      <w:proofErr w:type="spellStart"/>
-      <w:r>
-        <w:t>buffów</w:t>
-      </w:r>
-      <w:proofErr w:type="spellEnd"/>
+        <w:rPr>
+          <w:color w:val="FF0000"/>
+        </w:rPr>
+      </w:pPr>
+      <w:r>
+        <w:rPr>
+          <w:color w:val="FF0000"/>
+        </w:rPr>
+        <w:t>Przebieg</w:t>
+      </w:r>
+    </w:p>
+    <w:p>
+      <w:pPr>
+        <w:pStyle w:val="Akapitzlist"/>
+        <w:numPr>
+          <w:ilvl w:val="2"/>
+          <w:numId w:val="4"/>
+        </w:numPr>
+        <w:rPr>
+          <w:color w:val="FF0000"/>
+        </w:rPr>
+      </w:pPr>
+      <w:r>
+        <w:rPr>
+          <w:color w:val="FF0000"/>
+        </w:rPr>
+        <w:t>trafi / nie trafi</w:t>
+      </w:r>
+    </w:p>
+    <w:p>
+      <w:pPr>
+        <w:pStyle w:val="Akapitzlist"/>
+        <w:numPr>
+          <w:ilvl w:val="2"/>
+          <w:numId w:val="4"/>
+        </w:numPr>
+        <w:rPr>
+          <w:color w:val="FF0000"/>
+        </w:rPr>
+      </w:pPr>
+      <w:r>
+        <w:rPr>
+          <w:color w:val="FF0000"/>
+        </w:rPr>
+        <w:t>sprawdź buffy chroniące</w:t>
+      </w:r>
+    </w:p>
+    <w:p>
+      <w:pPr>
+        <w:pStyle w:val="Akapitzlist"/>
+        <w:numPr>
+          <w:ilvl w:val="2"/>
+          <w:numId w:val="4"/>
+        </w:numPr>
+        <w:rPr>
+          <w:color w:val="FF0000"/>
+        </w:rPr>
+      </w:pPr>
+      <w:r>
+        <w:rPr>
+          <w:color w:val="FF0000"/>
+        </w:rPr>
+        <w:t>zadaj obrażenia</w:t>
+      </w:r>
+    </w:p>
+    <w:p>
+      <w:pPr>
+        <w:pStyle w:val="Akapitzlist"/>
+        <w:numPr>
+          <w:ilvl w:val="2"/>
+          <w:numId w:val="4"/>
+        </w:numPr>
+        <w:rPr>
+          <w:color w:val="FF0000"/>
+        </w:rPr>
+      </w:pPr>
+      <w:r>
+        <w:rPr>
+          <w:color w:val="FF0000"/>
+        </w:rPr>
+        <w:t>sprawdź życie jednostki</w:t>
+      </w:r>
+    </w:p>
+    <w:p>
+      <w:pPr>
+        <w:pStyle w:val="Akapitzlist"/>
+        <w:numPr>
+          <w:ilvl w:val="2"/>
+          <w:numId w:val="4"/>
+        </w:numPr>
+        <w:rPr>
+          <w:color w:val="FF0000"/>
+        </w:rPr>
+      </w:pPr>
+      <w:r>
+        <w:rPr>
+          <w:color w:val="FF0000"/>
+        </w:rPr>
+        <w:t>nałóż buffy - kary</w:t>
+      </w:r>
     </w:p>
     <w:p>
       <w:pPr>
@@ -747,209 +807,6 @@
           <w:ilvl w:val="1"/>
           <w:numId w:val="4"/>
         </w:numPr>
-      </w:pPr>
-      <w:r>
-        <w:t xml:space="preserve">Stworzenie dynamicznego mechanizmu do </w:t>
-      </w:r>
-      <w:proofErr w:type="spellStart"/>
-      <w:r>
-        <w:t>buffów</w:t>
-      </w:r>
-      <w:proofErr w:type="spellEnd"/>
-    </w:p>
-    <w:p>
-      <w:pPr>
-        <w:pStyle w:val="Akapitzlist"/>
-        <w:numPr>
-          <w:ilvl w:val="1"/>
-          <w:numId w:val="4"/>
-        </w:numPr>
-      </w:pPr>
-      <w:r>
-        <w:t xml:space="preserve">usunąć podział na </w:t>
-      </w:r>
-      <w:proofErr w:type="spellStart"/>
-      <w:r>
-        <w:t>pozytyne</w:t>
-      </w:r>
-      <w:proofErr w:type="spellEnd"/>
-      <w:r>
-        <w:t xml:space="preserve"> </w:t>
-      </w:r>
-      <w:proofErr w:type="spellStart"/>
-      <w:r>
-        <w:t>negatyw’’ne</w:t>
-      </w:r>
-      <w:proofErr w:type="spellEnd"/>
-    </w:p>
-    <w:p>
-      <w:pPr>
-        <w:pStyle w:val="Akapitzlist"/>
-        <w:numPr>
-          <w:ilvl w:val="1"/>
-          <w:numId w:val="4"/>
-        </w:numPr>
-      </w:pPr>
-      <w:r>
-        <w:t xml:space="preserve">stworzyć uniwersalny obiekt Action, który będzie opisywał </w:t>
-      </w:r>
-      <w:proofErr w:type="spellStart"/>
-      <w:r>
-        <w:t>oddziałowanie</w:t>
-      </w:r>
-      <w:proofErr w:type="spellEnd"/>
-      <w:r>
-        <w:t xml:space="preserve"> między </w:t>
-      </w:r>
-      <w:proofErr w:type="spellStart"/>
-      <w:r>
-        <w:t>jednotkami</w:t>
-      </w:r>
-      <w:proofErr w:type="spellEnd"/>
-      <w:r>
-        <w:t xml:space="preserve"> na polu bitwy,</w:t>
-      </w:r>
-    </w:p>
-    <w:p>
-      <w:pPr>
-        <w:pStyle w:val="Akapitzlist"/>
-        <w:numPr>
-          <w:ilvl w:val="0"/>
-          <w:numId w:val="4"/>
-        </w:numPr>
-        <w:rPr>
-          <w:u w:val="single"/>
-        </w:rPr>
-      </w:pPr>
-      <w:r>
-        <w:rPr>
-          <w:u w:val="single"/>
-        </w:rPr>
-        <w:lastRenderedPageBreak/>
-        <w:t xml:space="preserve">SPRINT: </w:t>
-      </w:r>
-      <w:r>
-        <w:rPr>
-          <w:u w:val="single"/>
-        </w:rPr>
-        <w:t>Akcje – Atak</w:t>
-      </w:r>
-    </w:p>
-    <w:p>
-      <w:pPr>
-        <w:pStyle w:val="Akapitzlist"/>
-        <w:numPr>
-          <w:ilvl w:val="1"/>
-          <w:numId w:val="4"/>
-        </w:numPr>
-        <w:rPr>
-          <w:color w:val="FF0000"/>
-        </w:rPr>
-      </w:pPr>
-      <w:r>
-        <w:rPr>
-          <w:color w:val="FF0000"/>
-        </w:rPr>
-        <w:t>Przebieg</w:t>
-      </w:r>
-    </w:p>
-    <w:p>
-      <w:pPr>
-        <w:pStyle w:val="Akapitzlist"/>
-        <w:numPr>
-          <w:ilvl w:val="2"/>
-          <w:numId w:val="4"/>
-        </w:numPr>
-        <w:rPr>
-          <w:color w:val="FF0000"/>
-        </w:rPr>
-      </w:pPr>
-      <w:r>
-        <w:rPr>
-          <w:color w:val="FF0000"/>
-        </w:rPr>
-        <w:t>trafi / nie trafi</w:t>
-      </w:r>
-    </w:p>
-    <w:p>
-      <w:pPr>
-        <w:pStyle w:val="Akapitzlist"/>
-        <w:numPr>
-          <w:ilvl w:val="2"/>
-          <w:numId w:val="4"/>
-        </w:numPr>
-        <w:rPr>
-          <w:color w:val="FF0000"/>
-        </w:rPr>
-      </w:pPr>
-      <w:r>
-        <w:rPr>
-          <w:color w:val="FF0000"/>
-        </w:rPr>
-        <w:t>sprawdź buffy chroniące</w:t>
-      </w:r>
-    </w:p>
-    <w:p>
-      <w:pPr>
-        <w:pStyle w:val="Akapitzlist"/>
-        <w:numPr>
-          <w:ilvl w:val="2"/>
-          <w:numId w:val="4"/>
-        </w:numPr>
-        <w:rPr>
-          <w:color w:val="FF0000"/>
-        </w:rPr>
-      </w:pPr>
-      <w:r>
-        <w:rPr>
-          <w:color w:val="FF0000"/>
-        </w:rPr>
-        <w:t>zadaj obrażenia</w:t>
-      </w:r>
-    </w:p>
-    <w:p>
-      <w:pPr>
-        <w:pStyle w:val="Akapitzlist"/>
-        <w:numPr>
-          <w:ilvl w:val="2"/>
-          <w:numId w:val="4"/>
-        </w:numPr>
-        <w:rPr>
-          <w:color w:val="FF0000"/>
-        </w:rPr>
-      </w:pPr>
-      <w:r>
-        <w:rPr>
-          <w:color w:val="FF0000"/>
-        </w:rPr>
-        <w:t>sprawdź życie jednostki</w:t>
-      </w:r>
-    </w:p>
-    <w:p>
-      <w:pPr>
-        <w:pStyle w:val="Akapitzlist"/>
-        <w:numPr>
-          <w:ilvl w:val="2"/>
-          <w:numId w:val="4"/>
-        </w:numPr>
-        <w:rPr>
-          <w:color w:val="FF0000"/>
-        </w:rPr>
-      </w:pPr>
-      <w:r>
-        <w:rPr>
-          <w:color w:val="FF0000"/>
-        </w:rPr>
-        <w:t>nałóż buffy - kary</w:t>
-      </w:r>
-    </w:p>
-    <w:p>
-      <w:pPr>
-        <w:pStyle w:val="Akapitzlist"/>
-        <w:numPr>
-          <w:ilvl w:val="1"/>
-          <w:numId w:val="4"/>
-        </w:numPr>
         <w:rPr>
           <w:color w:val="E36C0A" w:themeColor="accent6" w:themeShade="BF"/>
         </w:rPr>
@@ -976,21 +833,7 @@
         <w:rPr>
           <w:color w:val="E36C0A" w:themeColor="accent6" w:themeShade="BF"/>
         </w:rPr>
-        <w:t xml:space="preserve">Typ: </w:t>
-      </w:r>
-      <w:proofErr w:type="spellStart"/>
-      <w:r>
-        <w:rPr>
-          <w:color w:val="E36C0A" w:themeColor="accent6" w:themeShade="BF"/>
-        </w:rPr>
-        <w:t>attack</w:t>
-      </w:r>
-      <w:proofErr w:type="spellEnd"/>
-      <w:r>
-        <w:rPr>
-          <w:color w:val="E36C0A" w:themeColor="accent6" w:themeShade="BF"/>
-        </w:rPr>
-        <w:t>,</w:t>
+        <w:t>Typ: attack,</w:t>
       </w:r>
     </w:p>
     <w:p>
@@ -1260,11 +1103,9 @@
           <w:numId w:val="1"/>
         </w:numPr>
       </w:pPr>
-      <w:proofErr w:type="spellStart"/>
       <w:r>
         <w:t>AttributeChange</w:t>
       </w:r>
-      <w:proofErr w:type="spellEnd"/>
     </w:p>
     <w:p>
       <w:pPr>
@@ -1275,13 +1116,8 @@
         </w:numPr>
       </w:pPr>
       <w:r>
-        <w:t xml:space="preserve">[] </w:t>
-      </w:r>
-      <w:proofErr w:type="spellStart"/>
-      <w:r>
-        <w:t>Buff</w:t>
-      </w:r>
-      <w:proofErr w:type="spellEnd"/>
+        <w:t>[] Buff</w:t>
+      </w:r>
     </w:p>
     <w:p>
       <w:pPr>

</xml_diff>

<commit_message>
Units / Attributes - small refactoring
</commit_message>
<xml_diff>
--- a/DisciplesBattleSimulator/src/TODO.docx
+++ b/DisciplesBattleSimulator/src/TODO.docx
@@ -1,6 +1,6 @@
 
 <file path=word/document.xml><?xml version="1.0" encoding="utf-8"?>
-<w:document xmlns:ve="http://schemas.openxmlformats.org/markup-compatibility/2006" xmlns:o="urn:schemas-microsoft-com:office:office" xmlns:r="http://schemas.openxmlformats.org/officeDocument/2006/relationships" xmlns:m="http://schemas.openxmlformats.org/officeDocument/2006/math" xmlns:v="urn:schemas-microsoft-com:vml" xmlns:wp="http://schemas.openxmlformats.org/drawingml/2006/wordprocessingDrawing" xmlns:w10="urn:schemas-microsoft-com:office:word" xmlns:w="http://schemas.openxmlformats.org/wordprocessingml/2006/main" xmlns:wne="http://schemas.microsoft.com/office/word/2006/wordml">
+<w:document xmlns:wpc="http://schemas.microsoft.com/office/word/2010/wordprocessingCanvas" xmlns:mc="http://schemas.openxmlformats.org/markup-compatibility/2006" xmlns:o="urn:schemas-microsoft-com:office:office" xmlns:r="http://schemas.openxmlformats.org/officeDocument/2006/relationships" xmlns:m="http://schemas.openxmlformats.org/officeDocument/2006/math" xmlns:v="urn:schemas-microsoft-com:vml" xmlns:wp14="http://schemas.microsoft.com/office/word/2010/wordprocessingDrawing" xmlns:wp="http://schemas.openxmlformats.org/drawingml/2006/wordprocessingDrawing" xmlns:w10="urn:schemas-microsoft-com:office:word" xmlns:w="http://schemas.openxmlformats.org/wordprocessingml/2006/main" xmlns:w14="http://schemas.microsoft.com/office/word/2010/wordml" xmlns:wpg="http://schemas.microsoft.com/office/word/2010/wordprocessingGroup" xmlns:wpi="http://schemas.microsoft.com/office/word/2010/wordprocessingInk" xmlns:wne="http://schemas.microsoft.com/office/word/2006/wordml" xmlns:wps="http://schemas.microsoft.com/office/word/2010/wordprocessingShape" mc:Ignorable="w14 wp14">
   <w:body>
     <w:p>
       <w:pPr>
@@ -17,7 +17,7 @@
     </w:p>
     <w:p>
       <w:pPr>
-        <w:pStyle w:val="Akapitzlist"/>
+        <w:pStyle w:val="ListParagraph"/>
         <w:numPr>
           <w:ilvl w:val="0"/>
           <w:numId w:val="2"/>
@@ -29,7 +29,7 @@
     </w:p>
     <w:p>
       <w:pPr>
-        <w:pStyle w:val="Akapitzlist"/>
+        <w:pStyle w:val="ListParagraph"/>
         <w:numPr>
           <w:ilvl w:val="0"/>
           <w:numId w:val="2"/>
@@ -41,7 +41,7 @@
     </w:p>
     <w:p>
       <w:pPr>
-        <w:pStyle w:val="Akapitzlist"/>
+        <w:pStyle w:val="ListParagraph"/>
         <w:numPr>
           <w:ilvl w:val="0"/>
           <w:numId w:val="2"/>
@@ -78,7 +78,7 @@
     </w:p>
     <w:p>
       <w:pPr>
-        <w:pStyle w:val="Akapitzlist"/>
+        <w:pStyle w:val="ListParagraph"/>
         <w:numPr>
           <w:ilvl w:val="0"/>
           <w:numId w:val="3"/>
@@ -99,7 +99,7 @@
     </w:p>
     <w:p>
       <w:pPr>
-        <w:pStyle w:val="Akapitzlist"/>
+        <w:pStyle w:val="ListParagraph"/>
         <w:numPr>
           <w:ilvl w:val="0"/>
           <w:numId w:val="3"/>
@@ -111,7 +111,7 @@
     </w:p>
     <w:p>
       <w:pPr>
-        <w:pStyle w:val="Akapitzlist"/>
+        <w:pStyle w:val="ListParagraph"/>
         <w:numPr>
           <w:ilvl w:val="1"/>
           <w:numId w:val="3"/>
@@ -123,7 +123,7 @@
     </w:p>
     <w:p>
       <w:pPr>
-        <w:pStyle w:val="Akapitzlist"/>
+        <w:pStyle w:val="ListParagraph"/>
         <w:numPr>
           <w:ilvl w:val="2"/>
           <w:numId w:val="3"/>
@@ -135,7 +135,7 @@
     </w:p>
     <w:p>
       <w:pPr>
-        <w:pStyle w:val="Akapitzlist"/>
+        <w:pStyle w:val="ListParagraph"/>
         <w:numPr>
           <w:ilvl w:val="2"/>
           <w:numId w:val="3"/>
@@ -150,7 +150,7 @@
     </w:p>
     <w:p>
       <w:pPr>
-        <w:pStyle w:val="Akapitzlist"/>
+        <w:pStyle w:val="ListParagraph"/>
         <w:numPr>
           <w:ilvl w:val="3"/>
           <w:numId w:val="3"/>
@@ -162,7 +162,7 @@
     </w:p>
     <w:p>
       <w:pPr>
-        <w:pStyle w:val="Akapitzlist"/>
+        <w:pStyle w:val="ListParagraph"/>
         <w:numPr>
           <w:ilvl w:val="3"/>
           <w:numId w:val="3"/>
@@ -228,7 +228,7 @@
     </w:p>
     <w:p>
       <w:pPr>
-        <w:pStyle w:val="Akapitzlist"/>
+        <w:pStyle w:val="ListParagraph"/>
         <w:numPr>
           <w:ilvl w:val="0"/>
           <w:numId w:val="4"/>
@@ -252,7 +252,7 @@
     </w:p>
     <w:p>
       <w:pPr>
-        <w:pStyle w:val="Akapitzlist"/>
+        <w:pStyle w:val="ListParagraph"/>
         <w:numPr>
           <w:ilvl w:val="1"/>
           <w:numId w:val="4"/>
@@ -261,37 +261,632 @@
           <w:color w:val="FF0000"/>
         </w:rPr>
       </w:pPr>
+      <w:r>
+        <w:rPr>
+          <w:b/>
+          <w:color w:val="FF0000"/>
+        </w:rPr>
+        <w:t>Zapisywanie wartości atrybutów liczbowych jako zmiennoprzecinkowe</w:t>
+      </w:r>
+    </w:p>
+    <w:p>
+      <w:pPr>
+        <w:pStyle w:val="ListParagraph"/>
+        <w:numPr>
+          <w:ilvl w:val="2"/>
+          <w:numId w:val="4"/>
+        </w:numPr>
+        <w:rPr>
+          <w:color w:val="FF0000"/>
+        </w:rPr>
+      </w:pPr>
+      <w:r>
+        <w:rPr>
+          <w:color w:val="FF0000"/>
+        </w:rPr>
+        <w:t>zmniejszy to liczbę błędów w przyszłości,</w:t>
+      </w:r>
+    </w:p>
+    <w:p>
+      <w:pPr>
+        <w:pStyle w:val="ListParagraph"/>
+        <w:numPr>
+          <w:ilvl w:val="1"/>
+          <w:numId w:val="4"/>
+        </w:numPr>
+        <w:rPr>
+          <w:color w:val="FF0000"/>
+        </w:rPr>
+      </w:pPr>
+      <w:r>
+        <w:rPr>
+          <w:color w:val="FF0000"/>
+        </w:rPr>
+        <w:t>dodanie walidatorów</w:t>
+      </w:r>
+    </w:p>
+    <w:p>
+      <w:pPr>
+        <w:pStyle w:val="ListParagraph"/>
+        <w:numPr>
+          <w:ilvl w:val="1"/>
+          <w:numId w:val="4"/>
+        </w:numPr>
+        <w:rPr>
+          <w:color w:val="E36C0A" w:themeColor="accent6" w:themeShade="BF"/>
+        </w:rPr>
+      </w:pPr>
+      <w:r>
+        <w:rPr>
+          <w:color w:val="E36C0A" w:themeColor="accent6" w:themeShade="BF"/>
+        </w:rPr>
+        <w:t xml:space="preserve">nowy atrybut - </w:t>
+      </w:r>
+      <w:r>
+        <w:rPr>
+          <w:color w:val="E36C0A" w:themeColor="accent6" w:themeShade="BF"/>
+        </w:rPr>
+        <w:t>ochrona przed pociskami</w:t>
+      </w:r>
+    </w:p>
+    <w:p>
+      <w:pPr>
+        <w:pStyle w:val="ListParagraph"/>
+        <w:numPr>
+          <w:ilvl w:val="2"/>
+          <w:numId w:val="4"/>
+        </w:numPr>
+        <w:rPr>
+          <w:color w:val="E36C0A" w:themeColor="accent6" w:themeShade="BF"/>
+        </w:rPr>
+      </w:pPr>
+      <w:r>
+        <w:rPr>
+          <w:color w:val="E36C0A" w:themeColor="accent6" w:themeShade="BF"/>
+        </w:rPr>
+        <w:t>podlinkować do wytrzymałości pancerza</w:t>
+      </w:r>
+    </w:p>
+    <w:p>
+      <w:pPr>
+        <w:pStyle w:val="ListParagraph"/>
+        <w:numPr>
+          <w:ilvl w:val="1"/>
+          <w:numId w:val="4"/>
+        </w:numPr>
+        <w:rPr>
+          <w:color w:val="FF0000"/>
+        </w:rPr>
+      </w:pPr>
+      <w:r>
+        <w:rPr>
+          <w:color w:val="FF0000"/>
+        </w:rPr>
+        <w:t>wartości</w:t>
+      </w:r>
+    </w:p>
+    <w:p>
+      <w:pPr>
+        <w:pStyle w:val="ListParagraph"/>
+        <w:numPr>
+          <w:ilvl w:val="2"/>
+          <w:numId w:val="4"/>
+        </w:numPr>
+        <w:rPr>
+          <w:color w:val="E36C0A" w:themeColor="accent6" w:themeShade="BF"/>
+        </w:rPr>
+      </w:pPr>
+      <w:r>
+        <w:rPr>
+          <w:color w:val="E36C0A" w:themeColor="accent6" w:themeShade="BF"/>
+        </w:rPr>
+        <w:t>dodanie do attri</w:t>
+      </w:r>
+      <w:r>
+        <w:rPr>
+          <w:color w:val="E36C0A" w:themeColor="accent6" w:themeShade="BF"/>
+        </w:rPr>
+        <w:t>buteValue: minValue, maxValue,</w:t>
+      </w:r>
+    </w:p>
+    <w:p>
+      <w:pPr>
+        <w:pStyle w:val="ListParagraph"/>
+        <w:numPr>
+          <w:ilvl w:val="2"/>
+          <w:numId w:val="4"/>
+        </w:numPr>
+        <w:rPr>
+          <w:color w:val="FF0000"/>
+        </w:rPr>
+      </w:pPr>
+      <w:r>
+        <w:rPr>
+          <w:color w:val="FF0000"/>
+        </w:rPr>
+        <w:t>sprawdzanie wartości przed ustawieniem</w:t>
+      </w:r>
+    </w:p>
+    <w:p>
+      <w:pPr>
+        <w:pStyle w:val="ListParagraph"/>
+        <w:numPr>
+          <w:ilvl w:val="2"/>
+          <w:numId w:val="4"/>
+        </w:numPr>
+        <w:rPr>
+          <w:color w:val="FF0000"/>
+        </w:rPr>
+      </w:pPr>
+      <w:r>
+        <w:rPr>
+          <w:color w:val="FF0000"/>
+        </w:rPr>
+        <w:t>dodanie zmniejszania poniżej 0% statystyk</w:t>
+      </w:r>
+    </w:p>
+    <w:p>
+      <w:pPr>
+        <w:pStyle w:val="ListParagraph"/>
+        <w:numPr>
+          <w:ilvl w:val="1"/>
+          <w:numId w:val="4"/>
+        </w:numPr>
+        <w:rPr>
+          <w:color w:val="FF0000"/>
+        </w:rPr>
+      </w:pPr>
+      <w:r>
+        <w:rPr>
+          <w:color w:val="FF0000"/>
+        </w:rPr>
+        <w:t xml:space="preserve">Refaktor - </w:t>
+      </w:r>
+      <w:r>
+        <w:rPr>
+          <w:color w:val="FF0000"/>
+        </w:rPr>
+        <w:t xml:space="preserve">rodzaje atrybutów: </w:t>
+      </w:r>
+    </w:p>
+    <w:p>
+      <w:pPr>
+        <w:pStyle w:val="ListParagraph"/>
+        <w:numPr>
+          <w:ilvl w:val="2"/>
+          <w:numId w:val="4"/>
+        </w:numPr>
+        <w:rPr>
+          <w:color w:val="FF0000"/>
+        </w:rPr>
+      </w:pPr>
+      <w:r>
+        <w:rPr>
+          <w:color w:val="FF0000"/>
+        </w:rPr>
+        <w:t xml:space="preserve">Opisowy, </w:t>
+      </w:r>
+    </w:p>
+    <w:p>
+      <w:pPr>
+        <w:pStyle w:val="ListParagraph"/>
+        <w:numPr>
+          <w:ilvl w:val="2"/>
+          <w:numId w:val="4"/>
+        </w:numPr>
+        <w:rPr>
+          <w:color w:val="FF0000"/>
+        </w:rPr>
+      </w:pPr>
+      <w:r>
+        <w:rPr>
+          <w:color w:val="FF0000"/>
+        </w:rPr>
+        <w:t xml:space="preserve">Liczbowy, </w:t>
+      </w:r>
+    </w:p>
+    <w:p>
+      <w:pPr>
+        <w:pStyle w:val="ListParagraph"/>
+        <w:numPr>
+          <w:ilvl w:val="2"/>
+          <w:numId w:val="4"/>
+        </w:numPr>
+        <w:rPr>
+          <w:color w:val="FF0000"/>
+        </w:rPr>
+      </w:pPr>
+      <w:r>
+        <w:rPr>
+          <w:color w:val="FF0000"/>
+        </w:rPr>
+        <w:t>Procentowy</w:t>
+      </w:r>
+      <w:r>
+        <w:rPr>
+          <w:color w:val="FF0000"/>
+        </w:rPr>
+        <w:t>,</w:t>
+      </w:r>
+    </w:p>
+    <w:p>
+      <w:pPr>
+        <w:pStyle w:val="ListParagraph"/>
+        <w:numPr>
+          <w:ilvl w:val="1"/>
+          <w:numId w:val="4"/>
+        </w:numPr>
+        <w:rPr>
+          <w:color w:val="FF0000"/>
+        </w:rPr>
+      </w:pPr>
+      <w:r>
+        <w:rPr>
+          <w:color w:val="FF0000"/>
+        </w:rPr>
+        <w:t>wczytywanie domyślnych wartości współczynników zmiany</w:t>
+      </w:r>
+    </w:p>
+    <w:p>
+      <w:pPr>
+        <w:pStyle w:val="ListParagraph"/>
+        <w:numPr>
+          <w:ilvl w:val="1"/>
+          <w:numId w:val="4"/>
+        </w:numPr>
+        <w:rPr>
+          <w:color w:val="E36C0A" w:themeColor="accent6" w:themeShade="BF"/>
+        </w:rPr>
+      </w:pPr>
+      <w:r>
+        <w:rPr>
+          <w:color w:val="E36C0A" w:themeColor="accent6" w:themeShade="BF"/>
+        </w:rPr>
+        <w:t>stworzenie klas opisujących proste atrybuty</w:t>
+      </w:r>
+    </w:p>
+    <w:p>
+      <w:pPr>
+        <w:pStyle w:val="ListParagraph"/>
+        <w:numPr>
+          <w:ilvl w:val="2"/>
+          <w:numId w:val="4"/>
+        </w:numPr>
+        <w:rPr>
+          <w:color w:val="E36C0A" w:themeColor="accent6" w:themeShade="BF"/>
+        </w:rPr>
+      </w:pPr>
+      <w:r>
+        <w:rPr>
+          <w:color w:val="E36C0A" w:themeColor="accent6" w:themeShade="BF"/>
+        </w:rPr>
+        <w:t>SimpleTextAttribute</w:t>
+      </w:r>
+    </w:p>
+    <w:p>
+      <w:pPr>
+        <w:pStyle w:val="ListParagraph"/>
+        <w:numPr>
+          <w:ilvl w:val="2"/>
+          <w:numId w:val="4"/>
+        </w:numPr>
+        <w:rPr>
+          <w:color w:val="E36C0A" w:themeColor="accent6" w:themeShade="BF"/>
+        </w:rPr>
+      </w:pPr>
+      <w:r>
+        <w:rPr>
+          <w:color w:val="E36C0A" w:themeColor="accent6" w:themeShade="BF"/>
+        </w:rPr>
+        <w:t>SimpleNumericAttribute</w:t>
+      </w:r>
+    </w:p>
+    <w:p>
+      <w:pPr>
+        <w:pStyle w:val="ListParagraph"/>
+        <w:numPr>
+          <w:ilvl w:val="0"/>
+          <w:numId w:val="4"/>
+        </w:numPr>
+        <w:rPr>
+          <w:u w:val="single"/>
+        </w:rPr>
+      </w:pPr>
+      <w:r>
+        <w:rPr>
+          <w:u w:val="single"/>
+        </w:rPr>
+        <w:t>SPRINT: Levelowanie jednostek</w:t>
+      </w:r>
+    </w:p>
+    <w:p>
+      <w:pPr>
+        <w:pStyle w:val="ListParagraph"/>
+        <w:numPr>
+          <w:ilvl w:val="0"/>
+          <w:numId w:val="4"/>
+        </w:numPr>
+        <w:rPr>
+          <w:u w:val="single"/>
+        </w:rPr>
+      </w:pPr>
+      <w:r>
+        <w:rPr>
+          <w:u w:val="single"/>
+        </w:rPr>
+        <w:t>SPRINT: Buffy</w:t>
+      </w:r>
+    </w:p>
+    <w:p>
+      <w:pPr>
+        <w:pStyle w:val="ListParagraph"/>
+        <w:numPr>
+          <w:ilvl w:val="1"/>
+          <w:numId w:val="4"/>
+        </w:numPr>
+      </w:pPr>
+      <w:r>
+        <w:t>Stworzenie języka do zapisu buffów</w:t>
+      </w:r>
+    </w:p>
+    <w:p>
+      <w:pPr>
+        <w:pStyle w:val="ListParagraph"/>
+        <w:numPr>
+          <w:ilvl w:val="1"/>
+          <w:numId w:val="4"/>
+        </w:numPr>
+      </w:pPr>
+      <w:r>
+        <w:t>Stworzenie dynamicznego mechanizmu do buffów</w:t>
+      </w:r>
+    </w:p>
+    <w:p>
+      <w:pPr>
+        <w:pStyle w:val="ListParagraph"/>
+        <w:numPr>
+          <w:ilvl w:val="1"/>
+          <w:numId w:val="4"/>
+        </w:numPr>
+      </w:pPr>
+      <w:r>
+        <w:t>usunąć podział na pozytyne negatyw’’ne</w:t>
+      </w:r>
+    </w:p>
+    <w:p>
+      <w:pPr>
+        <w:pStyle w:val="ListParagraph"/>
+        <w:numPr>
+          <w:ilvl w:val="1"/>
+          <w:numId w:val="4"/>
+        </w:numPr>
+      </w:pPr>
+      <w:r>
+        <w:lastRenderedPageBreak/>
+        <w:t>stworzyć uniwersalny obiekt Action, który będzie opisywał oddziałowanie między jednotkami na polu bitwy,</w:t>
+      </w:r>
+    </w:p>
+    <w:p>
+      <w:pPr>
+        <w:pStyle w:val="ListParagraph"/>
+        <w:numPr>
+          <w:ilvl w:val="0"/>
+          <w:numId w:val="4"/>
+        </w:numPr>
+        <w:rPr>
+          <w:u w:val="single"/>
+        </w:rPr>
+      </w:pPr>
+      <w:r>
+        <w:rPr>
+          <w:u w:val="single"/>
+        </w:rPr>
+        <w:t xml:space="preserve">SPRINT: </w:t>
+      </w:r>
+      <w:r>
+        <w:rPr>
+          <w:u w:val="single"/>
+        </w:rPr>
+        <w:t>Akcje – Atak</w:t>
+      </w:r>
+    </w:p>
+    <w:p>
+      <w:pPr>
+        <w:pStyle w:val="ListParagraph"/>
+        <w:numPr>
+          <w:ilvl w:val="1"/>
+          <w:numId w:val="4"/>
+        </w:numPr>
+        <w:rPr>
+          <w:color w:val="FF0000"/>
+        </w:rPr>
+      </w:pPr>
+      <w:r>
+        <w:rPr>
+          <w:color w:val="FF0000"/>
+        </w:rPr>
+        <w:t>Przebieg</w:t>
+      </w:r>
+    </w:p>
+    <w:p>
+      <w:pPr>
+        <w:pStyle w:val="ListParagraph"/>
+        <w:numPr>
+          <w:ilvl w:val="2"/>
+          <w:numId w:val="4"/>
+        </w:numPr>
+        <w:rPr>
+          <w:color w:val="FF0000"/>
+        </w:rPr>
+      </w:pPr>
+      <w:r>
+        <w:rPr>
+          <w:color w:val="FF0000"/>
+        </w:rPr>
+        <w:t>trafi / nie trafi</w:t>
+      </w:r>
+    </w:p>
+    <w:p>
+      <w:pPr>
+        <w:pStyle w:val="ListParagraph"/>
+        <w:numPr>
+          <w:ilvl w:val="2"/>
+          <w:numId w:val="4"/>
+        </w:numPr>
+        <w:rPr>
+          <w:color w:val="FF0000"/>
+        </w:rPr>
+      </w:pPr>
+      <w:r>
+        <w:rPr>
+          <w:color w:val="FF0000"/>
+        </w:rPr>
+        <w:t>sprawdź buffy chroniące</w:t>
+      </w:r>
+    </w:p>
+    <w:p>
+      <w:pPr>
+        <w:pStyle w:val="ListParagraph"/>
+        <w:numPr>
+          <w:ilvl w:val="2"/>
+          <w:numId w:val="4"/>
+        </w:numPr>
+        <w:rPr>
+          <w:color w:val="FF0000"/>
+        </w:rPr>
+      </w:pPr>
+      <w:r>
+        <w:rPr>
+          <w:color w:val="FF0000"/>
+        </w:rPr>
+        <w:t>zadaj obrażenia</w:t>
+      </w:r>
+    </w:p>
+    <w:p>
+      <w:pPr>
+        <w:pStyle w:val="ListParagraph"/>
+        <w:numPr>
+          <w:ilvl w:val="2"/>
+          <w:numId w:val="4"/>
+        </w:numPr>
+        <w:rPr>
+          <w:color w:val="FF0000"/>
+        </w:rPr>
+      </w:pPr>
+      <w:r>
+        <w:rPr>
+          <w:color w:val="FF0000"/>
+        </w:rPr>
+        <w:t>sprawdź życie jednostki</w:t>
+      </w:r>
+    </w:p>
+    <w:p>
+      <w:pPr>
+        <w:pStyle w:val="ListParagraph"/>
+        <w:numPr>
+          <w:ilvl w:val="2"/>
+          <w:numId w:val="4"/>
+        </w:numPr>
+        <w:rPr>
+          <w:color w:val="FF0000"/>
+        </w:rPr>
+      </w:pPr>
+      <w:r>
+        <w:rPr>
+          <w:color w:val="FF0000"/>
+        </w:rPr>
+        <w:t>nałóż buffy - kary</w:t>
+      </w:r>
+    </w:p>
+    <w:p>
+      <w:pPr>
+        <w:pStyle w:val="ListParagraph"/>
+        <w:numPr>
+          <w:ilvl w:val="1"/>
+          <w:numId w:val="4"/>
+        </w:numPr>
+        <w:rPr>
+          <w:color w:val="E36C0A" w:themeColor="accent6" w:themeShade="BF"/>
+        </w:rPr>
+      </w:pPr>
+      <w:r>
+        <w:rPr>
+          <w:color w:val="E36C0A" w:themeColor="accent6" w:themeShade="BF"/>
+        </w:rPr>
+        <w:t>Klasa akcji: Action</w:t>
+      </w:r>
+    </w:p>
+    <w:p>
+      <w:pPr>
+        <w:pStyle w:val="ListParagraph"/>
+        <w:numPr>
+          <w:ilvl w:val="2"/>
+          <w:numId w:val="4"/>
+        </w:numPr>
+        <w:rPr>
+          <w:color w:val="E36C0A" w:themeColor="accent6" w:themeShade="BF"/>
+        </w:rPr>
+      </w:pPr>
+      <w:r>
+        <w:rPr>
+          <w:color w:val="E36C0A" w:themeColor="accent6" w:themeShade="BF"/>
+        </w:rPr>
+        <w:t>Typ: attack,</w:t>
+      </w:r>
+    </w:p>
+    <w:p>
+      <w:pPr>
+        <w:pStyle w:val="ListParagraph"/>
+        <w:numPr>
+          <w:ilvl w:val="2"/>
+          <w:numId w:val="4"/>
+        </w:numPr>
+        <w:rPr>
+          <w:color w:val="E36C0A" w:themeColor="accent6" w:themeShade="BF"/>
+        </w:rPr>
+      </w:pPr>
+      <w:r>
+        <w:rPr>
+          <w:color w:val="E36C0A" w:themeColor="accent6" w:themeShade="BF"/>
+        </w:rPr>
+        <w:t xml:space="preserve">Mapa: nazwa trybutu </w:t>
+      </w:r>
+      <w:r>
+        <w:rPr>
+          <w:color w:val="E36C0A" w:themeColor="accent6" w:themeShade="BF"/>
+        </w:rPr>
+        <w:t>–</w:t>
+      </w:r>
+      <w:r>
+        <w:rPr>
+          <w:color w:val="E36C0A" w:themeColor="accent6" w:themeShade="BF"/>
+        </w:rPr>
+        <w:t xml:space="preserve"> zmiana</w:t>
+      </w:r>
       <w:bookmarkStart w:id="0" w:name="_GoBack"/>
       <w:bookmarkEnd w:id="0"/>
-      <w:r>
-        <w:rPr>
-          <w:b/>
-          <w:color w:val="FF0000"/>
-        </w:rPr>
-        <w:t>Zapisywanie wartości atrybutów liczbowych jako zmiennoprzecinkowe</w:t>
-      </w:r>
-    </w:p>
-    <w:p>
-      <w:pPr>
-        <w:pStyle w:val="Akapitzlist"/>
-        <w:numPr>
-          <w:ilvl w:val="2"/>
-          <w:numId w:val="4"/>
-        </w:numPr>
-        <w:rPr>
-          <w:color w:val="FF0000"/>
-        </w:rPr>
-      </w:pPr>
-      <w:r>
-        <w:rPr>
-          <w:color w:val="FF0000"/>
-        </w:rPr>
-        <w:t>zmniejszy to liczbę błędów w przyszłości,</w:t>
-      </w:r>
-    </w:p>
-    <w:p>
-      <w:pPr>
-        <w:pStyle w:val="Akapitzlist"/>
+    </w:p>
+    <w:p>
+      <w:pPr>
+        <w:pStyle w:val="ListParagraph"/>
+        <w:numPr>
+          <w:ilvl w:val="0"/>
+          <w:numId w:val="4"/>
+        </w:numPr>
+        <w:rPr>
+          <w:u w:val="single"/>
+        </w:rPr>
+      </w:pPr>
+      <w:r>
+        <w:rPr>
+          <w:u w:val="single"/>
+        </w:rPr>
+        <w:t>SPRINT: Akcje - Ruch</w:t>
+      </w:r>
+    </w:p>
+    <w:p>
+      <w:pPr>
+        <w:pStyle w:val="ListParagraph"/>
         <w:numPr>
           <w:ilvl w:val="1"/>
           <w:numId w:val="4"/>
@@ -304,607 +899,12 @@
         <w:rPr>
           <w:color w:val="FF0000"/>
         </w:rPr>
-        <w:t>dodanie walidatorów</w:t>
-      </w:r>
-    </w:p>
-    <w:p>
-      <w:pPr>
-        <w:pStyle w:val="Akapitzlist"/>
-        <w:numPr>
-          <w:ilvl w:val="1"/>
-          <w:numId w:val="4"/>
-        </w:numPr>
-        <w:rPr>
-          <w:color w:val="E36C0A" w:themeColor="accent6" w:themeShade="BF"/>
-        </w:rPr>
-      </w:pPr>
-      <w:r>
-        <w:rPr>
-          <w:color w:val="E36C0A" w:themeColor="accent6" w:themeShade="BF"/>
-        </w:rPr>
-        <w:t xml:space="preserve">nowy atrybut - </w:t>
-      </w:r>
-      <w:r>
-        <w:rPr>
-          <w:color w:val="E36C0A" w:themeColor="accent6" w:themeShade="BF"/>
-        </w:rPr>
-        <w:t>ochrona przed pociskami</w:t>
-      </w:r>
-    </w:p>
-    <w:p>
-      <w:pPr>
-        <w:pStyle w:val="Akapitzlist"/>
-        <w:numPr>
-          <w:ilvl w:val="2"/>
-          <w:numId w:val="4"/>
-        </w:numPr>
-        <w:rPr>
-          <w:color w:val="FF0000"/>
-        </w:rPr>
-      </w:pPr>
-      <w:r>
-        <w:rPr>
-          <w:color w:val="FF0000"/>
-        </w:rPr>
-        <w:t>podlinkować do wytrzymałości pancerza</w:t>
-      </w:r>
-    </w:p>
-    <w:p>
-      <w:pPr>
-        <w:pStyle w:val="Akapitzlist"/>
-        <w:numPr>
-          <w:ilvl w:val="1"/>
-          <w:numId w:val="4"/>
-        </w:numPr>
-        <w:rPr>
-          <w:color w:val="FF0000"/>
-        </w:rPr>
-      </w:pPr>
-      <w:r>
-        <w:rPr>
-          <w:color w:val="FF0000"/>
-        </w:rPr>
-        <w:t>wartości</w:t>
-      </w:r>
-    </w:p>
-    <w:p>
-      <w:pPr>
-        <w:pStyle w:val="Akapitzlist"/>
-        <w:numPr>
-          <w:ilvl w:val="2"/>
-          <w:numId w:val="4"/>
-        </w:numPr>
-        <w:rPr>
-          <w:color w:val="E36C0A" w:themeColor="accent6" w:themeShade="BF"/>
-        </w:rPr>
-      </w:pPr>
-      <w:r>
-        <w:rPr>
-          <w:color w:val="E36C0A" w:themeColor="accent6" w:themeShade="BF"/>
-        </w:rPr>
-        <w:t>dodanie do attri</w:t>
-      </w:r>
-      <w:r>
-        <w:rPr>
-          <w:color w:val="E36C0A" w:themeColor="accent6" w:themeShade="BF"/>
-        </w:rPr>
-        <w:t>buteValue: minValue, maxValue,</w:t>
-      </w:r>
-    </w:p>
-    <w:p>
-      <w:pPr>
-        <w:pStyle w:val="Akapitzlist"/>
-        <w:numPr>
-          <w:ilvl w:val="2"/>
-          <w:numId w:val="4"/>
-        </w:numPr>
-        <w:rPr>
-          <w:color w:val="FF0000"/>
-        </w:rPr>
-      </w:pPr>
-      <w:r>
-        <w:rPr>
-          <w:color w:val="FF0000"/>
-        </w:rPr>
-        <w:t>sprawdzanie wartości przed ustawieniem</w:t>
-      </w:r>
-    </w:p>
-    <w:p>
-      <w:pPr>
-        <w:pStyle w:val="Akapitzlist"/>
-        <w:numPr>
-          <w:ilvl w:val="2"/>
-          <w:numId w:val="4"/>
-        </w:numPr>
-        <w:rPr>
-          <w:color w:val="FF0000"/>
-        </w:rPr>
-      </w:pPr>
-      <w:r>
-        <w:rPr>
-          <w:color w:val="FF0000"/>
-        </w:rPr>
-        <w:t>dodanie zmniejszania poniżej 0% statystyk</w:t>
-      </w:r>
-    </w:p>
-    <w:p>
-      <w:pPr>
-        <w:pStyle w:val="Akapitzlist"/>
-        <w:numPr>
-          <w:ilvl w:val="1"/>
-          <w:numId w:val="4"/>
-        </w:numPr>
-        <w:rPr>
-          <w:color w:val="FF0000"/>
-        </w:rPr>
-      </w:pPr>
-      <w:r>
-        <w:rPr>
-          <w:color w:val="FF0000"/>
-        </w:rPr>
-        <w:t xml:space="preserve">Refaktor - </w:t>
-      </w:r>
-      <w:r>
-        <w:rPr>
-          <w:color w:val="FF0000"/>
-        </w:rPr>
-        <w:t xml:space="preserve">rodzaje atrybutów: </w:t>
-      </w:r>
-    </w:p>
-    <w:p>
-      <w:pPr>
-        <w:pStyle w:val="Akapitzlist"/>
-        <w:numPr>
-          <w:ilvl w:val="2"/>
-          <w:numId w:val="4"/>
-        </w:numPr>
-        <w:rPr>
-          <w:color w:val="FF0000"/>
-        </w:rPr>
-      </w:pPr>
-      <w:r>
-        <w:rPr>
-          <w:color w:val="FF0000"/>
-        </w:rPr>
-        <w:t xml:space="preserve">Opisowy, </w:t>
-      </w:r>
-    </w:p>
-    <w:p>
-      <w:pPr>
-        <w:pStyle w:val="Akapitzlist"/>
-        <w:numPr>
-          <w:ilvl w:val="2"/>
-          <w:numId w:val="4"/>
-        </w:numPr>
-        <w:rPr>
-          <w:color w:val="FF0000"/>
-        </w:rPr>
-      </w:pPr>
-      <w:r>
-        <w:rPr>
-          <w:color w:val="FF0000"/>
-        </w:rPr>
-        <w:t xml:space="preserve">Liczbowy, </w:t>
-      </w:r>
-    </w:p>
-    <w:p>
-      <w:pPr>
-        <w:pStyle w:val="Akapitzlist"/>
-        <w:numPr>
-          <w:ilvl w:val="2"/>
-          <w:numId w:val="4"/>
-        </w:numPr>
-        <w:rPr>
-          <w:color w:val="FF0000"/>
-        </w:rPr>
-      </w:pPr>
-      <w:r>
-        <w:rPr>
-          <w:color w:val="FF0000"/>
-        </w:rPr>
-        <w:t>Procentowy</w:t>
-      </w:r>
-      <w:r>
-        <w:rPr>
-          <w:color w:val="FF0000"/>
-        </w:rPr>
-        <w:t>,</w:t>
-      </w:r>
-    </w:p>
-    <w:p>
-      <w:pPr>
-        <w:pStyle w:val="Akapitzlist"/>
-        <w:numPr>
-          <w:ilvl w:val="1"/>
-          <w:numId w:val="4"/>
-        </w:numPr>
-        <w:rPr>
-          <w:color w:val="FF0000"/>
-        </w:rPr>
-      </w:pPr>
-      <w:r>
-        <w:rPr>
-          <w:color w:val="FF0000"/>
-        </w:rPr>
-        <w:t>wczytywanie domyślnych wartości współczynników zmiany</w:t>
-      </w:r>
-    </w:p>
-    <w:p>
-      <w:pPr>
-        <w:pStyle w:val="Akapitzlist"/>
-        <w:numPr>
-          <w:ilvl w:val="1"/>
-          <w:numId w:val="4"/>
-        </w:numPr>
-        <w:rPr>
-          <w:color w:val="E36C0A" w:themeColor="accent6" w:themeShade="BF"/>
-        </w:rPr>
-      </w:pPr>
-      <w:r>
-        <w:rPr>
-          <w:color w:val="E36C0A" w:themeColor="accent6" w:themeShade="BF"/>
-        </w:rPr>
-        <w:t>stworzenie klas opisujących proste atrybuty</w:t>
-      </w:r>
-    </w:p>
-    <w:p>
-      <w:pPr>
-        <w:pStyle w:val="Akapitzlist"/>
-        <w:numPr>
-          <w:ilvl w:val="2"/>
-          <w:numId w:val="4"/>
-        </w:numPr>
-        <w:rPr>
-          <w:color w:val="E36C0A" w:themeColor="accent6" w:themeShade="BF"/>
-        </w:rPr>
-      </w:pPr>
-      <w:r>
-        <w:rPr>
-          <w:color w:val="E36C0A" w:themeColor="accent6" w:themeShade="BF"/>
-        </w:rPr>
-        <w:t>SimpleTextAttribute</w:t>
-      </w:r>
-    </w:p>
-    <w:p>
-      <w:pPr>
-        <w:pStyle w:val="Akapitzlist"/>
-        <w:numPr>
-          <w:ilvl w:val="2"/>
-          <w:numId w:val="4"/>
-        </w:numPr>
-        <w:rPr>
-          <w:color w:val="E36C0A" w:themeColor="accent6" w:themeShade="BF"/>
-        </w:rPr>
-      </w:pPr>
-      <w:r>
-        <w:rPr>
-          <w:color w:val="E36C0A" w:themeColor="accent6" w:themeShade="BF"/>
-        </w:rPr>
-        <w:t>SimpleNumericAttribute</w:t>
-      </w:r>
-    </w:p>
-    <w:p>
-      <w:pPr>
-        <w:pStyle w:val="Akapitzlist"/>
-        <w:numPr>
-          <w:ilvl w:val="0"/>
-          <w:numId w:val="4"/>
-        </w:numPr>
-        <w:rPr>
-          <w:u w:val="single"/>
-        </w:rPr>
-      </w:pPr>
-      <w:r>
-        <w:rPr>
-          <w:u w:val="single"/>
-        </w:rPr>
-        <w:t>SPRINT: Levelowanie jednostek</w:t>
-      </w:r>
-    </w:p>
-    <w:p>
-      <w:pPr>
-        <w:pStyle w:val="Akapitzlist"/>
-        <w:numPr>
-          <w:ilvl w:val="0"/>
-          <w:numId w:val="4"/>
-        </w:numPr>
-        <w:rPr>
-          <w:u w:val="single"/>
-        </w:rPr>
-      </w:pPr>
-      <w:r>
-        <w:rPr>
-          <w:u w:val="single"/>
-        </w:rPr>
-        <w:t>SPRINT: Buffy</w:t>
-      </w:r>
-    </w:p>
-    <w:p>
-      <w:pPr>
-        <w:pStyle w:val="Akapitzlist"/>
-        <w:numPr>
-          <w:ilvl w:val="1"/>
-          <w:numId w:val="4"/>
-        </w:numPr>
-      </w:pPr>
-      <w:r>
-        <w:t>Stworzenie języka do zapisu buffów</w:t>
-      </w:r>
-    </w:p>
-    <w:p>
-      <w:pPr>
-        <w:pStyle w:val="Akapitzlist"/>
-        <w:numPr>
-          <w:ilvl w:val="1"/>
-          <w:numId w:val="4"/>
-        </w:numPr>
-      </w:pPr>
-      <w:r>
-        <w:t>Stworzenie dynamicznego mechanizmu do buffów</w:t>
-      </w:r>
-    </w:p>
-    <w:p>
-      <w:pPr>
-        <w:pStyle w:val="Akapitzlist"/>
-        <w:numPr>
-          <w:ilvl w:val="1"/>
-          <w:numId w:val="4"/>
-        </w:numPr>
-      </w:pPr>
-      <w:r>
-        <w:t>usunąć podział na pozytyne negatyw’’ne</w:t>
-      </w:r>
-    </w:p>
-    <w:p>
-      <w:pPr>
-        <w:pStyle w:val="Akapitzlist"/>
-        <w:numPr>
-          <w:ilvl w:val="1"/>
-          <w:numId w:val="4"/>
-        </w:numPr>
-      </w:pPr>
-      <w:r>
-        <w:lastRenderedPageBreak/>
-        <w:t>stworzyć uniwersalny obiekt Action, który będzie opisywał oddziałowanie między jednotkami na polu bitwy,</w:t>
-      </w:r>
-    </w:p>
-    <w:p>
-      <w:pPr>
-        <w:pStyle w:val="Akapitzlist"/>
-        <w:numPr>
-          <w:ilvl w:val="0"/>
-          <w:numId w:val="4"/>
-        </w:numPr>
-        <w:rPr>
-          <w:u w:val="single"/>
-        </w:rPr>
-      </w:pPr>
-      <w:r>
-        <w:rPr>
-          <w:u w:val="single"/>
-        </w:rPr>
-        <w:t xml:space="preserve">SPRINT: </w:t>
-      </w:r>
-      <w:r>
-        <w:rPr>
-          <w:u w:val="single"/>
-        </w:rPr>
-        <w:t>Akcje – Atak</w:t>
-      </w:r>
-    </w:p>
-    <w:p>
-      <w:pPr>
-        <w:pStyle w:val="Akapitzlist"/>
-        <w:numPr>
-          <w:ilvl w:val="1"/>
-          <w:numId w:val="4"/>
-        </w:numPr>
-        <w:rPr>
-          <w:color w:val="FF0000"/>
-        </w:rPr>
-      </w:pPr>
-      <w:r>
-        <w:rPr>
-          <w:color w:val="FF0000"/>
-        </w:rPr>
         <w:t>Przebieg</w:t>
       </w:r>
     </w:p>
     <w:p>
       <w:pPr>
-        <w:pStyle w:val="Akapitzlist"/>
-        <w:numPr>
-          <w:ilvl w:val="2"/>
-          <w:numId w:val="4"/>
-        </w:numPr>
-        <w:rPr>
-          <w:color w:val="FF0000"/>
-        </w:rPr>
-      </w:pPr>
-      <w:r>
-        <w:rPr>
-          <w:color w:val="FF0000"/>
-        </w:rPr>
-        <w:t>trafi / nie trafi</w:t>
-      </w:r>
-    </w:p>
-    <w:p>
-      <w:pPr>
-        <w:pStyle w:val="Akapitzlist"/>
-        <w:numPr>
-          <w:ilvl w:val="2"/>
-          <w:numId w:val="4"/>
-        </w:numPr>
-        <w:rPr>
-          <w:color w:val="FF0000"/>
-        </w:rPr>
-      </w:pPr>
-      <w:r>
-        <w:rPr>
-          <w:color w:val="FF0000"/>
-        </w:rPr>
-        <w:t>sprawdź buffy chroniące</w:t>
-      </w:r>
-    </w:p>
-    <w:p>
-      <w:pPr>
-        <w:pStyle w:val="Akapitzlist"/>
-        <w:numPr>
-          <w:ilvl w:val="2"/>
-          <w:numId w:val="4"/>
-        </w:numPr>
-        <w:rPr>
-          <w:color w:val="FF0000"/>
-        </w:rPr>
-      </w:pPr>
-      <w:r>
-        <w:rPr>
-          <w:color w:val="FF0000"/>
-        </w:rPr>
-        <w:t>zadaj obrażenia</w:t>
-      </w:r>
-    </w:p>
-    <w:p>
-      <w:pPr>
-        <w:pStyle w:val="Akapitzlist"/>
-        <w:numPr>
-          <w:ilvl w:val="2"/>
-          <w:numId w:val="4"/>
-        </w:numPr>
-        <w:rPr>
-          <w:color w:val="FF0000"/>
-        </w:rPr>
-      </w:pPr>
-      <w:r>
-        <w:rPr>
-          <w:color w:val="FF0000"/>
-        </w:rPr>
-        <w:t>sprawdź życie jednostki</w:t>
-      </w:r>
-    </w:p>
-    <w:p>
-      <w:pPr>
-        <w:pStyle w:val="Akapitzlist"/>
-        <w:numPr>
-          <w:ilvl w:val="2"/>
-          <w:numId w:val="4"/>
-        </w:numPr>
-        <w:rPr>
-          <w:color w:val="FF0000"/>
-        </w:rPr>
-      </w:pPr>
-      <w:r>
-        <w:rPr>
-          <w:color w:val="FF0000"/>
-        </w:rPr>
-        <w:t>nałóż buffy - kary</w:t>
-      </w:r>
-    </w:p>
-    <w:p>
-      <w:pPr>
-        <w:pStyle w:val="Akapitzlist"/>
-        <w:numPr>
-          <w:ilvl w:val="1"/>
-          <w:numId w:val="4"/>
-        </w:numPr>
-        <w:rPr>
-          <w:color w:val="E36C0A" w:themeColor="accent6" w:themeShade="BF"/>
-        </w:rPr>
-      </w:pPr>
-      <w:r>
-        <w:rPr>
-          <w:color w:val="E36C0A" w:themeColor="accent6" w:themeShade="BF"/>
-        </w:rPr>
-        <w:t>Klasa akcji: Action</w:t>
-      </w:r>
-    </w:p>
-    <w:p>
-      <w:pPr>
-        <w:pStyle w:val="Akapitzlist"/>
-        <w:numPr>
-          <w:ilvl w:val="2"/>
-          <w:numId w:val="4"/>
-        </w:numPr>
-        <w:rPr>
-          <w:color w:val="E36C0A" w:themeColor="accent6" w:themeShade="BF"/>
-        </w:rPr>
-      </w:pPr>
-      <w:r>
-        <w:rPr>
-          <w:color w:val="E36C0A" w:themeColor="accent6" w:themeShade="BF"/>
-        </w:rPr>
-        <w:t>Typ: attack,</w:t>
-      </w:r>
-    </w:p>
-    <w:p>
-      <w:pPr>
-        <w:pStyle w:val="Akapitzlist"/>
-        <w:numPr>
-          <w:ilvl w:val="2"/>
-          <w:numId w:val="4"/>
-        </w:numPr>
-        <w:rPr>
-          <w:color w:val="E36C0A" w:themeColor="accent6" w:themeShade="BF"/>
-        </w:rPr>
-      </w:pPr>
-      <w:r>
-        <w:rPr>
-          <w:color w:val="E36C0A" w:themeColor="accent6" w:themeShade="BF"/>
-        </w:rPr>
-        <w:t xml:space="preserve">Mapa: nazwa trybutu </w:t>
-      </w:r>
-      <w:r>
-        <w:rPr>
-          <w:color w:val="E36C0A" w:themeColor="accent6" w:themeShade="BF"/>
-        </w:rPr>
-        <w:t>–</w:t>
-      </w:r>
-      <w:r>
-        <w:rPr>
-          <w:color w:val="E36C0A" w:themeColor="accent6" w:themeShade="BF"/>
-        </w:rPr>
-        <w:t xml:space="preserve"> zmiana</w:t>
-      </w:r>
-    </w:p>
-    <w:p>
-      <w:pPr>
-        <w:pStyle w:val="Akapitzlist"/>
-        <w:numPr>
-          <w:ilvl w:val="0"/>
-          <w:numId w:val="4"/>
-        </w:numPr>
-        <w:rPr>
-          <w:u w:val="single"/>
-        </w:rPr>
-      </w:pPr>
-      <w:r>
-        <w:rPr>
-          <w:u w:val="single"/>
-        </w:rPr>
-        <w:t>SPRINT: Akcje - Ruch</w:t>
-      </w:r>
-    </w:p>
-    <w:p>
-      <w:pPr>
-        <w:pStyle w:val="Akapitzlist"/>
-        <w:numPr>
-          <w:ilvl w:val="1"/>
-          <w:numId w:val="4"/>
-        </w:numPr>
-        <w:rPr>
-          <w:color w:val="FF0000"/>
-        </w:rPr>
-      </w:pPr>
-      <w:r>
-        <w:rPr>
-          <w:color w:val="FF0000"/>
-        </w:rPr>
-        <w:t>Przebieg</w:t>
-      </w:r>
-    </w:p>
-    <w:p>
-      <w:pPr>
-        <w:pStyle w:val="Akapitzlist"/>
+        <w:pStyle w:val="ListParagraph"/>
         <w:numPr>
           <w:ilvl w:val="2"/>
           <w:numId w:val="4"/>
@@ -922,7 +922,7 @@
     </w:p>
     <w:p>
       <w:pPr>
-        <w:pStyle w:val="Akapitzlist"/>
+        <w:pStyle w:val="ListParagraph"/>
         <w:numPr>
           <w:ilvl w:val="2"/>
           <w:numId w:val="4"/>
@@ -940,7 +940,7 @@
     </w:p>
     <w:p>
       <w:pPr>
-        <w:pStyle w:val="Akapitzlist"/>
+        <w:pStyle w:val="ListParagraph"/>
         <w:numPr>
           <w:ilvl w:val="2"/>
           <w:numId w:val="4"/>
@@ -958,7 +958,7 @@
     </w:p>
     <w:p>
       <w:pPr>
-        <w:pStyle w:val="Akapitzlist"/>
+        <w:pStyle w:val="ListParagraph"/>
         <w:numPr>
           <w:ilvl w:val="2"/>
           <w:numId w:val="4"/>
@@ -983,7 +983,7 @@
     </w:p>
     <w:p>
       <w:pPr>
-        <w:pStyle w:val="Akapitzlist"/>
+        <w:pStyle w:val="ListParagraph"/>
         <w:numPr>
           <w:ilvl w:val="0"/>
           <w:numId w:val="1"/>
@@ -1001,31 +1001,70 @@
     </w:p>
     <w:p>
       <w:pPr>
-        <w:pStyle w:val="Akapitzlist"/>
+        <w:pStyle w:val="ListParagraph"/>
         <w:numPr>
           <w:ilvl w:val="1"/>
           <w:numId w:val="1"/>
         </w:numPr>
-      </w:pPr>
-      <w:r>
-        <w:t>Celność  - co z nią zrobić?</w:t>
-      </w:r>
-    </w:p>
-    <w:p>
-      <w:pPr>
-        <w:pStyle w:val="Akapitzlist"/>
+        <w:tabs>
+          <w:tab w:val="left" w:pos="6379"/>
+        </w:tabs>
+      </w:pPr>
+      <w:r>
+        <w:t>Po co dzielić jednostki na typy? Co daje taki podzial?</w:t>
+      </w:r>
+    </w:p>
+    <w:p>
+      <w:pPr>
+        <w:pStyle w:val="ListParagraph"/>
         <w:numPr>
           <w:ilvl w:val="1"/>
           <w:numId w:val="1"/>
         </w:numPr>
       </w:pPr>
       <w:r>
+        <w:t>Celność  - co z nią zrobić?</w:t>
+      </w:r>
+    </w:p>
+    <w:p>
+      <w:pPr>
+        <w:pStyle w:val="ListParagraph"/>
+        <w:numPr>
+          <w:ilvl w:val="2"/>
+          <w:numId w:val="1"/>
+        </w:numPr>
+      </w:pPr>
+      <w:r>
+        <w:t>Zamienić na szansę na blok/unik/zasłonę,</w:t>
+      </w:r>
+    </w:p>
+    <w:p>
+      <w:pPr>
+        <w:pStyle w:val="ListParagraph"/>
+        <w:numPr>
+          <w:ilvl w:val="1"/>
+          <w:numId w:val="1"/>
+        </w:numPr>
+      </w:pPr>
+      <w:r>
+        <w:t>Ciosy: szybki (mniejsze szanse na zasłonę/użycie um. pasywnych) i ciężki (szansa na zadanie obrażeń krytycznych)</w:t>
+      </w:r>
+    </w:p>
+    <w:p>
+      <w:pPr>
+        <w:pStyle w:val="ListParagraph"/>
+        <w:numPr>
+          <w:ilvl w:val="1"/>
+          <w:numId w:val="1"/>
+        </w:numPr>
+      </w:pPr>
+      <w:r>
         <w:t>3 tryby akcji na polu bitwy:</w:t>
       </w:r>
     </w:p>
     <w:p>
       <w:pPr>
-        <w:pStyle w:val="Akapitzlist"/>
+        <w:pStyle w:val="ListParagraph"/>
         <w:numPr>
           <w:ilvl w:val="2"/>
           <w:numId w:val="1"/>
@@ -1037,7 +1076,7 @@
     </w:p>
     <w:p>
       <w:pPr>
-        <w:pStyle w:val="Akapitzlist"/>
+        <w:pStyle w:val="ListParagraph"/>
         <w:numPr>
           <w:ilvl w:val="2"/>
           <w:numId w:val="1"/>
@@ -1049,7 +1088,7 @@
     </w:p>
     <w:p>
       <w:pPr>
-        <w:pStyle w:val="Akapitzlist"/>
+        <w:pStyle w:val="ListParagraph"/>
         <w:numPr>
           <w:ilvl w:val="2"/>
           <w:numId w:val="1"/>
@@ -1061,7 +1100,7 @@
     </w:p>
     <w:p>
       <w:pPr>
-        <w:pStyle w:val="Akapitzlist"/>
+        <w:pStyle w:val="ListParagraph"/>
         <w:numPr>
           <w:ilvl w:val="0"/>
           <w:numId w:val="1"/>
@@ -1079,7 +1118,7 @@
     </w:p>
     <w:p>
       <w:pPr>
-        <w:pStyle w:val="Akapitzlist"/>
+        <w:pStyle w:val="ListParagraph"/>
         <w:numPr>
           <w:ilvl w:val="1"/>
           <w:numId w:val="1"/>
@@ -1097,7 +1136,7 @@
     </w:p>
     <w:p>
       <w:pPr>
-        <w:pStyle w:val="Akapitzlist"/>
+        <w:pStyle w:val="ListParagraph"/>
         <w:numPr>
           <w:ilvl w:val="2"/>
           <w:numId w:val="1"/>
@@ -1109,7 +1148,7 @@
     </w:p>
     <w:p>
       <w:pPr>
-        <w:pStyle w:val="Akapitzlist"/>
+        <w:pStyle w:val="ListParagraph"/>
         <w:numPr>
           <w:ilvl w:val="2"/>
           <w:numId w:val="1"/>
@@ -1121,7 +1160,7 @@
     </w:p>
     <w:p>
       <w:pPr>
-        <w:pStyle w:val="Akapitzlist"/>
+        <w:pStyle w:val="ListParagraph"/>
         <w:numPr>
           <w:ilvl w:val="1"/>
           <w:numId w:val="1"/>
@@ -1133,7 +1172,7 @@
     </w:p>
     <w:p>
       <w:pPr>
-        <w:pStyle w:val="Akapitzlist"/>
+        <w:pStyle w:val="ListParagraph"/>
         <w:numPr>
           <w:ilvl w:val="2"/>
           <w:numId w:val="1"/>
@@ -1145,7 +1184,7 @@
     </w:p>
     <w:p>
       <w:pPr>
-        <w:pStyle w:val="Akapitzlist"/>
+        <w:pStyle w:val="ListParagraph"/>
         <w:numPr>
           <w:ilvl w:val="2"/>
           <w:numId w:val="1"/>
@@ -1157,7 +1196,7 @@
     </w:p>
     <w:p>
       <w:pPr>
-        <w:pStyle w:val="Akapitzlist"/>
+        <w:pStyle w:val="ListParagraph"/>
         <w:numPr>
           <w:ilvl w:val="2"/>
           <w:numId w:val="1"/>
@@ -1169,7 +1208,7 @@
     </w:p>
     <w:p>
       <w:pPr>
-        <w:pStyle w:val="Akapitzlist"/>
+        <w:pStyle w:val="ListParagraph"/>
         <w:numPr>
           <w:ilvl w:val="2"/>
           <w:numId w:val="1"/>
@@ -1181,7 +1220,7 @@
     </w:p>
     <w:p>
       <w:pPr>
-        <w:pStyle w:val="Akapitzlist"/>
+        <w:pStyle w:val="ListParagraph"/>
         <w:numPr>
           <w:ilvl w:val="2"/>
           <w:numId w:val="1"/>
@@ -1203,7 +1242,7 @@
 </file>
 
 <file path=word/numbering.xml><?xml version="1.0" encoding="utf-8"?>
-<w:numbering xmlns:ve="http://schemas.openxmlformats.org/markup-compatibility/2006" xmlns:o="urn:schemas-microsoft-com:office:office" xmlns:r="http://schemas.openxmlformats.org/officeDocument/2006/relationships" xmlns:m="http://schemas.openxmlformats.org/officeDocument/2006/math" xmlns:v="urn:schemas-microsoft-com:vml" xmlns:wp="http://schemas.openxmlformats.org/drawingml/2006/wordprocessingDrawing" xmlns:w10="urn:schemas-microsoft-com:office:word" xmlns:w="http://schemas.openxmlformats.org/wordprocessingml/2006/main" xmlns:wne="http://schemas.microsoft.com/office/word/2006/wordml">
+<w:numbering xmlns:wpc="http://schemas.microsoft.com/office/word/2010/wordprocessingCanvas" xmlns:mc="http://schemas.openxmlformats.org/markup-compatibility/2006" xmlns:o="urn:schemas-microsoft-com:office:office" xmlns:r="http://schemas.openxmlformats.org/officeDocument/2006/relationships" xmlns:m="http://schemas.openxmlformats.org/officeDocument/2006/math" xmlns:v="urn:schemas-microsoft-com:vml" xmlns:wp14="http://schemas.microsoft.com/office/word/2010/wordprocessingDrawing" xmlns:wp="http://schemas.openxmlformats.org/drawingml/2006/wordprocessingDrawing" xmlns:w10="urn:schemas-microsoft-com:office:word" xmlns:w="http://schemas.openxmlformats.org/wordprocessingml/2006/main" xmlns:w14="http://schemas.microsoft.com/office/word/2010/wordml" xmlns:wpg="http://schemas.microsoft.com/office/word/2010/wordprocessingGroup" xmlns:wpi="http://schemas.microsoft.com/office/word/2010/wordprocessingInk" xmlns:wne="http://schemas.microsoft.com/office/word/2006/wordml" xmlns:wps="http://schemas.microsoft.com/office/word/2010/wordprocessingShape" mc:Ignorable="w14 wp14">
   <w:abstractNum w:abstractNumId="0">
     <w:nsid w:val="02E5322F"/>
     <w:multiLevelType w:val="hybridMultilevel"/>
@@ -1741,7 +1780,7 @@
 </file>
 
 <file path=word/styles.xml><?xml version="1.0" encoding="utf-8"?>
-<w:styles xmlns:r="http://schemas.openxmlformats.org/officeDocument/2006/relationships" xmlns:w="http://schemas.openxmlformats.org/wordprocessingml/2006/main">
+<w:styles xmlns:mc="http://schemas.openxmlformats.org/markup-compatibility/2006" xmlns:r="http://schemas.openxmlformats.org/officeDocument/2006/relationships" xmlns:w="http://schemas.openxmlformats.org/wordprocessingml/2006/main" xmlns:w14="http://schemas.microsoft.com/office/word/2010/wordml" mc:Ignorable="w14">
   <w:docDefaults>
     <w:rPrDefault>
       <w:rPr>
@@ -1896,23 +1935,22 @@
     <w:lsdException w:name="Bibliography" w:uiPriority="37"/>
     <w:lsdException w:name="TOC Heading" w:uiPriority="39" w:qFormat="1"/>
   </w:latentStyles>
-  <w:style w:type="paragraph" w:default="1" w:styleId="Normalny">
+  <w:style w:type="paragraph" w:default="1" w:styleId="Normal">
     <w:name w:val="Normal"/>
     <w:qFormat/>
     <w:rsid w:val="00172DFD"/>
   </w:style>
-  <w:style w:type="character" w:default="1" w:styleId="Domylnaczcionkaakapitu">
+  <w:style w:type="character" w:default="1" w:styleId="DefaultParagraphFont">
     <w:name w:val="Default Paragraph Font"/>
     <w:uiPriority w:val="1"/>
     <w:semiHidden/>
     <w:unhideWhenUsed/>
   </w:style>
-  <w:style w:type="table" w:default="1" w:styleId="Standardowy">
+  <w:style w:type="table" w:default="1" w:styleId="TableNormal">
     <w:name w:val="Normal Table"/>
     <w:uiPriority w:val="99"/>
     <w:semiHidden/>
     <w:unhideWhenUsed/>
-    <w:qFormat/>
     <w:tblPr>
       <w:tblInd w:w="0" w:type="dxa"/>
       <w:tblCellMar>
@@ -1923,15 +1961,15 @@
       </w:tblCellMar>
     </w:tblPr>
   </w:style>
-  <w:style w:type="numbering" w:default="1" w:styleId="Bezlisty">
+  <w:style w:type="numbering" w:default="1" w:styleId="NoList">
     <w:name w:val="No List"/>
     <w:uiPriority w:val="99"/>
     <w:semiHidden/>
     <w:unhideWhenUsed/>
   </w:style>
-  <w:style w:type="paragraph" w:styleId="Akapitzlist">
+  <w:style w:type="paragraph" w:styleId="ListParagraph">
     <w:name w:val="List Paragraph"/>
-    <w:basedOn w:val="Normalny"/>
+    <w:basedOn w:val="Normal"/>
     <w:uiPriority w:val="34"/>
     <w:qFormat/>
     <w:rsid w:val="00995100"/>

</xml_diff>

<commit_message>
Unit / Attributes - Sepearation of loading linked attributes
+ SPEC changes
</commit_message>
<xml_diff>
--- a/DisciplesBattleSimulator/src/TODO.docx
+++ b/DisciplesBattleSimulator/src/TODO.docx
@@ -531,6 +531,26 @@
       <w:pPr>
         <w:pStyle w:val="ListParagraph"/>
         <w:numPr>
+          <w:ilvl w:val="2"/>
+          <w:numId w:val="4"/>
+        </w:numPr>
+        <w:rPr>
+          <w:b/>
+          <w:color w:val="FF0000"/>
+        </w:rPr>
+      </w:pPr>
+      <w:r>
+        <w:rPr>
+          <w:b/>
+          <w:color w:val="FF0000"/>
+        </w:rPr>
+        <w:t>loadAdditionalData &gt; zrobic kopiowanie atrybutu hitPoints dla maxHp</w:t>
+      </w:r>
+    </w:p>
+    <w:p>
+      <w:pPr>
+        <w:pStyle w:val="ListParagraph"/>
+        <w:numPr>
           <w:ilvl w:val="1"/>
           <w:numId w:val="4"/>
         </w:numPr>
@@ -562,6 +582,8 @@
         </w:rPr>
         <w:t>SimpleTextAttribute</w:t>
       </w:r>
+      <w:bookmarkStart w:id="0" w:name="_GoBack"/>
+      <w:bookmarkEnd w:id="0"/>
     </w:p>
     <w:p>
       <w:pPr>
@@ -863,8 +885,6 @@
         </w:rPr>
         <w:t xml:space="preserve"> zmiana</w:t>
       </w:r>
-      <w:bookmarkStart w:id="0" w:name="_GoBack"/>
-      <w:bookmarkEnd w:id="0"/>
     </w:p>
     <w:p>
       <w:pPr>

</xml_diff>

<commit_message>
Units / Attributes - Refactoring - Linked attributes loader
</commit_message>
<xml_diff>
--- a/DisciplesBattleSimulator/src/TODO.docx
+++ b/DisciplesBattleSimulator/src/TODO.docx
@@ -551,6 +551,26 @@
       <w:pPr>
         <w:pStyle w:val="ListParagraph"/>
         <w:numPr>
+          <w:ilvl w:val="2"/>
+          <w:numId w:val="4"/>
+        </w:numPr>
+        <w:rPr>
+          <w:b/>
+          <w:color w:val="FF0000"/>
+        </w:rPr>
+      </w:pPr>
+      <w:r>
+        <w:rPr>
+          <w:b/>
+          <w:color w:val="FF0000"/>
+        </w:rPr>
+        <w:t>dodanie pliku json opisującego wszystkie zależności między atrybutami</w:t>
+      </w:r>
+    </w:p>
+    <w:p>
+      <w:pPr>
+        <w:pStyle w:val="ListParagraph"/>
+        <w:numPr>
           <w:ilvl w:val="1"/>
           <w:numId w:val="4"/>
         </w:numPr>
@@ -581,6 +601,90 @@
           <w:color w:val="E36C0A" w:themeColor="accent6" w:themeShade="BF"/>
         </w:rPr>
         <w:t>SimpleTextAttribute</w:t>
+      </w:r>
+    </w:p>
+    <w:p>
+      <w:pPr>
+        <w:pStyle w:val="ListParagraph"/>
+        <w:numPr>
+          <w:ilvl w:val="2"/>
+          <w:numId w:val="4"/>
+        </w:numPr>
+        <w:rPr>
+          <w:color w:val="E36C0A" w:themeColor="accent6" w:themeShade="BF"/>
+        </w:rPr>
+      </w:pPr>
+      <w:r>
+        <w:rPr>
+          <w:color w:val="E36C0A" w:themeColor="accent6" w:themeShade="BF"/>
+        </w:rPr>
+        <w:t>SimpleNumericAttribute</w:t>
+      </w:r>
+    </w:p>
+    <w:p>
+      <w:pPr>
+        <w:pStyle w:val="ListParagraph"/>
+        <w:numPr>
+          <w:ilvl w:val="0"/>
+          <w:numId w:val="4"/>
+        </w:numPr>
+        <w:rPr>
+          <w:u w:val="single"/>
+        </w:rPr>
+      </w:pPr>
+      <w:r>
+        <w:rPr>
+          <w:u w:val="single"/>
+        </w:rPr>
+        <w:t>SPRINT: Levelowanie jednostek</w:t>
+      </w:r>
+    </w:p>
+    <w:p>
+      <w:pPr>
+        <w:pStyle w:val="ListParagraph"/>
+        <w:numPr>
+          <w:ilvl w:val="1"/>
+          <w:numId w:val="4"/>
+        </w:numPr>
+        <w:rPr>
+          <w:color w:val="FF0000"/>
+        </w:rPr>
+      </w:pPr>
+      <w:r>
+        <w:rPr>
+          <w:color w:val="FF0000"/>
+        </w:rPr>
+        <w:t>Przy nowym poziomie powinny się zmniać wspołczynniki zmiany</w:t>
+      </w:r>
+    </w:p>
+    <w:p>
+      <w:pPr>
+        <w:pStyle w:val="ListParagraph"/>
+        <w:numPr>
+          <w:ilvl w:val="0"/>
+          <w:numId w:val="4"/>
+        </w:numPr>
+        <w:rPr>
+          <w:u w:val="single"/>
+        </w:rPr>
+      </w:pPr>
+      <w:r>
+        <w:rPr>
+          <w:u w:val="single"/>
+        </w:rPr>
+        <w:t>SPRINT: Buffy</w:t>
+      </w:r>
+    </w:p>
+    <w:p>
+      <w:pPr>
+        <w:pStyle w:val="ListParagraph"/>
+        <w:numPr>
+          <w:ilvl w:val="1"/>
+          <w:numId w:val="4"/>
+        </w:numPr>
+      </w:pPr>
+      <w:r>
+        <w:t>Stworzenie języka do zapisu buffów</w:t>
       </w:r>
       <w:bookmarkStart w:id="0" w:name="_GoBack"/>
       <w:bookmarkEnd w:id="0"/>
@@ -589,66 +693,13 @@
       <w:pPr>
         <w:pStyle w:val="ListParagraph"/>
         <w:numPr>
-          <w:ilvl w:val="2"/>
-          <w:numId w:val="4"/>
-        </w:numPr>
-        <w:rPr>
-          <w:color w:val="E36C0A" w:themeColor="accent6" w:themeShade="BF"/>
-        </w:rPr>
-      </w:pPr>
-      <w:r>
-        <w:rPr>
-          <w:color w:val="E36C0A" w:themeColor="accent6" w:themeShade="BF"/>
-        </w:rPr>
-        <w:t>SimpleNumericAttribute</w:t>
-      </w:r>
-    </w:p>
-    <w:p>
-      <w:pPr>
-        <w:pStyle w:val="ListParagraph"/>
-        <w:numPr>
-          <w:ilvl w:val="0"/>
-          <w:numId w:val="4"/>
-        </w:numPr>
-        <w:rPr>
-          <w:u w:val="single"/>
-        </w:rPr>
-      </w:pPr>
-      <w:r>
-        <w:rPr>
-          <w:u w:val="single"/>
-        </w:rPr>
-        <w:t>SPRINT: Levelowanie jednostek</w:t>
-      </w:r>
-    </w:p>
-    <w:p>
-      <w:pPr>
-        <w:pStyle w:val="ListParagraph"/>
-        <w:numPr>
-          <w:ilvl w:val="0"/>
-          <w:numId w:val="4"/>
-        </w:numPr>
-        <w:rPr>
-          <w:u w:val="single"/>
-        </w:rPr>
-      </w:pPr>
-      <w:r>
-        <w:rPr>
-          <w:u w:val="single"/>
-        </w:rPr>
-        <w:t>SPRINT: Buffy</w:t>
-      </w:r>
-    </w:p>
-    <w:p>
-      <w:pPr>
-        <w:pStyle w:val="ListParagraph"/>
-        <w:numPr>
           <w:ilvl w:val="1"/>
           <w:numId w:val="4"/>
         </w:numPr>
       </w:pPr>
       <w:r>
-        <w:t>Stworzenie języka do zapisu buffów</w:t>
+        <w:lastRenderedPageBreak/>
+        <w:t>Stworzenie dynamicznego mechanizmu do buffów</w:t>
       </w:r>
     </w:p>
     <w:p>
@@ -660,7 +711,7 @@
         </w:numPr>
       </w:pPr>
       <w:r>
-        <w:t>Stworzenie dynamicznego mechanizmu do buffów</w:t>
+        <w:t>usunąć podział na pozytyne negatyw’’ne</w:t>
       </w:r>
     </w:p>
     <w:p>
@@ -672,19 +723,6 @@
         </w:numPr>
       </w:pPr>
       <w:r>
-        <w:t>usunąć podział na pozytyne negatyw’’ne</w:t>
-      </w:r>
-    </w:p>
-    <w:p>
-      <w:pPr>
-        <w:pStyle w:val="ListParagraph"/>
-        <w:numPr>
-          <w:ilvl w:val="1"/>
-          <w:numId w:val="4"/>
-        </w:numPr>
-      </w:pPr>
-      <w:r>
-        <w:lastRenderedPageBreak/>
         <w:t>stworzyć uniwersalny obiekt Action, który będzie opisywał oddziałowanie między jednotkami na polu bitwy,</w:t>
       </w:r>
     </w:p>

</xml_diff>

<commit_message>
Units / Attributes - deleted loading linked attributes from file
+ deleted armor resistance
</commit_message>
<xml_diff>
--- a/DisciplesBattleSimulator/src/TODO.docx
+++ b/DisciplesBattleSimulator/src/TODO.docx
@@ -258,14 +258,47 @@
           <w:numId w:val="4"/>
         </w:numPr>
         <w:rPr>
-          <w:color w:val="FF0000"/>
-        </w:rPr>
-      </w:pPr>
-      <w:r>
-        <w:rPr>
           <w:b/>
           <w:color w:val="FF0000"/>
         </w:rPr>
+      </w:pPr>
+      <w:r>
+        <w:rPr>
+          <w:b/>
+          <w:color w:val="FF0000"/>
+        </w:rPr>
+        <w:t>Zap</w:t>
+      </w:r>
+      <w:r>
+        <w:rPr>
+          <w:b/>
+          <w:color w:val="FF0000"/>
+        </w:rPr>
+        <w:t>i</w:t>
+      </w:r>
+      <w:r>
+        <w:rPr>
+          <w:b/>
+          <w:color w:val="FF0000"/>
+        </w:rPr>
+        <w:t>sywanie jednostek w bazie danych</w:t>
+      </w:r>
+    </w:p>
+    <w:p>
+      <w:pPr>
+        <w:pStyle w:val="ListParagraph"/>
+        <w:numPr>
+          <w:ilvl w:val="1"/>
+          <w:numId w:val="4"/>
+        </w:numPr>
+        <w:rPr>
+          <w:color w:val="FF0000"/>
+        </w:rPr>
+      </w:pPr>
+      <w:r>
+        <w:rPr>
+          <w:color w:val="FF0000"/>
+        </w:rPr>
         <w:t>Zapisywanie wartości atrybutów liczbowych jako zmiennoprzecinkowe</w:t>
       </w:r>
     </w:p>
@@ -320,6 +353,24 @@
         <w:rPr>
           <w:color w:val="E36C0A" w:themeColor="accent6" w:themeShade="BF"/>
         </w:rPr>
+        <w:t>odporności</w:t>
+      </w:r>
+    </w:p>
+    <w:p>
+      <w:pPr>
+        <w:pStyle w:val="ListParagraph"/>
+        <w:numPr>
+          <w:ilvl w:val="2"/>
+          <w:numId w:val="4"/>
+        </w:numPr>
+        <w:rPr>
+          <w:color w:val="E36C0A" w:themeColor="accent6" w:themeShade="BF"/>
+        </w:rPr>
+      </w:pPr>
+      <w:r>
+        <w:rPr>
+          <w:color w:val="E36C0A" w:themeColor="accent6" w:themeShade="BF"/>
+        </w:rPr>
         <w:t xml:space="preserve">nowy atrybut - </w:t>
       </w:r>
       <w:r>
@@ -337,6 +388,126 @@
           <w:numId w:val="4"/>
         </w:numPr>
         <w:rPr>
+          <w:color w:val="FF0000"/>
+        </w:rPr>
+      </w:pPr>
+      <w:r>
+        <w:rPr>
+          <w:color w:val="FF0000"/>
+        </w:rPr>
+        <w:t>k</w:t>
+      </w:r>
+      <w:r>
+        <w:rPr>
+          <w:color w:val="FF0000"/>
+        </w:rPr>
+        <w:t xml:space="preserve">ażda odporność ma dwa poziomy – zależną od pancerz, która </w:t>
+      </w:r>
+      <w:r>
+        <w:rPr>
+          <w:color w:val="FF0000"/>
+        </w:rPr>
+        <w:t xml:space="preserve">tylko </w:t>
+      </w:r>
+      <w:r>
+        <w:rPr>
+          <w:color w:val="FF0000"/>
+        </w:rPr>
+        <w:t xml:space="preserve">spada </w:t>
+      </w:r>
+      <w:r>
+        <w:rPr>
+          <w:color w:val="FF0000"/>
+        </w:rPr>
+        <w:t xml:space="preserve">oraz </w:t>
+      </w:r>
+      <w:r>
+        <w:rPr>
+          <w:color w:val="FF0000"/>
+        </w:rPr>
+        <w:t>wrodzoną – poziom poniżej któ</w:t>
+      </w:r>
+      <w:r>
+        <w:rPr>
+          <w:color w:val="FF0000"/>
+        </w:rPr>
+        <w:t>r</w:t>
+      </w:r>
+      <w:r>
+        <w:rPr>
+          <w:color w:val="FF0000"/>
+        </w:rPr>
+        <w:t>ego nie można zejść,</w:t>
+      </w:r>
+    </w:p>
+    <w:p>
+      <w:pPr>
+        <w:pStyle w:val="ListParagraph"/>
+        <w:numPr>
+          <w:ilvl w:val="3"/>
+          <w:numId w:val="4"/>
+        </w:numPr>
+        <w:rPr>
+          <w:color w:val="FF0000"/>
+        </w:rPr>
+      </w:pPr>
+      <w:r>
+        <w:rPr>
+          <w:color w:val="FF0000"/>
+        </w:rPr>
+        <w:t>usunąć wytrzymałość pancerza</w:t>
+      </w:r>
+      <w:r>
+        <w:rPr>
+          <w:color w:val="FF0000"/>
+        </w:rPr>
+        <w:t>,</w:t>
+      </w:r>
+    </w:p>
+    <w:p>
+      <w:pPr>
+        <w:pStyle w:val="ListParagraph"/>
+        <w:numPr>
+          <w:ilvl w:val="3"/>
+          <w:numId w:val="4"/>
+        </w:numPr>
+        <w:rPr>
+          <w:color w:val="FF0000"/>
+        </w:rPr>
+      </w:pPr>
+      <w:r>
+        <w:rPr>
+          <w:color w:val="FF0000"/>
+        </w:rPr>
+        <w:t>zmiany w spec, grafach,</w:t>
+      </w:r>
+    </w:p>
+    <w:p>
+      <w:pPr>
+        <w:pStyle w:val="ListParagraph"/>
+        <w:numPr>
+          <w:ilvl w:val="1"/>
+          <w:numId w:val="4"/>
+        </w:numPr>
+        <w:rPr>
+          <w:color w:val="FF0000"/>
+        </w:rPr>
+      </w:pPr>
+      <w:r>
+        <w:rPr>
+          <w:color w:val="FF0000"/>
+        </w:rPr>
+        <w:t>wartości</w:t>
+      </w:r>
+    </w:p>
+    <w:p>
+      <w:pPr>
+        <w:pStyle w:val="ListParagraph"/>
+        <w:numPr>
+          <w:ilvl w:val="2"/>
+          <w:numId w:val="4"/>
+        </w:numPr>
+        <w:rPr>
           <w:color w:val="E36C0A" w:themeColor="accent6" w:themeShade="BF"/>
         </w:rPr>
       </w:pPr>
@@ -344,7 +515,68 @@
         <w:rPr>
           <w:color w:val="E36C0A" w:themeColor="accent6" w:themeShade="BF"/>
         </w:rPr>
-        <w:t>podlinkować do wytrzymałości pancerza</w:t>
+        <w:t>dodanie do attri</w:t>
+      </w:r>
+      <w:r>
+        <w:rPr>
+          <w:color w:val="E36C0A" w:themeColor="accent6" w:themeShade="BF"/>
+        </w:rPr>
+        <w:t>buteValue: minValue, maxValue,</w:t>
+      </w:r>
+    </w:p>
+    <w:p>
+      <w:pPr>
+        <w:pStyle w:val="ListParagraph"/>
+        <w:numPr>
+          <w:ilvl w:val="3"/>
+          <w:numId w:val="4"/>
+        </w:numPr>
+        <w:rPr>
+          <w:color w:val="FF0000"/>
+        </w:rPr>
+      </w:pPr>
+      <w:r>
+        <w:rPr>
+          <w:b/>
+          <w:color w:val="FF0000"/>
+        </w:rPr>
+        <w:t>refaktor – umiesczenie ich w klasie AttributeValue</w:t>
+      </w:r>
+    </w:p>
+    <w:p>
+      <w:pPr>
+        <w:pStyle w:val="ListParagraph"/>
+        <w:numPr>
+          <w:ilvl w:val="2"/>
+          <w:numId w:val="4"/>
+        </w:numPr>
+        <w:rPr>
+          <w:color w:val="FF0000"/>
+        </w:rPr>
+      </w:pPr>
+      <w:r>
+        <w:rPr>
+          <w:color w:val="FF0000"/>
+        </w:rPr>
+        <w:t>sprawdzanie wartości przed ustawieniem</w:t>
+      </w:r>
+    </w:p>
+    <w:p>
+      <w:pPr>
+        <w:pStyle w:val="ListParagraph"/>
+        <w:numPr>
+          <w:ilvl w:val="2"/>
+          <w:numId w:val="4"/>
+        </w:numPr>
+        <w:rPr>
+          <w:color w:val="FF0000"/>
+        </w:rPr>
+      </w:pPr>
+      <w:r>
+        <w:rPr>
+          <w:color w:val="FF0000"/>
+        </w:rPr>
+        <w:t>dodanie zmniejszania poniżej 0% statystyk</w:t>
       </w:r>
     </w:p>
     <w:p>
@@ -362,14 +594,138 @@
         <w:rPr>
           <w:color w:val="FF0000"/>
         </w:rPr>
-        <w:t>wartości</w:t>
-      </w:r>
-    </w:p>
-    <w:p>
-      <w:pPr>
-        <w:pStyle w:val="ListParagraph"/>
-        <w:numPr>
-          <w:ilvl w:val="2"/>
+        <w:t xml:space="preserve">Refaktor - </w:t>
+      </w:r>
+      <w:r>
+        <w:rPr>
+          <w:color w:val="FF0000"/>
+        </w:rPr>
+        <w:t xml:space="preserve">rodzaje atrybutów: </w:t>
+      </w:r>
+    </w:p>
+    <w:p>
+      <w:pPr>
+        <w:pStyle w:val="ListParagraph"/>
+        <w:numPr>
+          <w:ilvl w:val="2"/>
+          <w:numId w:val="4"/>
+        </w:numPr>
+        <w:rPr>
+          <w:color w:val="FF0000"/>
+        </w:rPr>
+      </w:pPr>
+      <w:r>
+        <w:rPr>
+          <w:color w:val="FF0000"/>
+        </w:rPr>
+        <w:t xml:space="preserve">Opisowy, </w:t>
+      </w:r>
+    </w:p>
+    <w:p>
+      <w:pPr>
+        <w:pStyle w:val="ListParagraph"/>
+        <w:numPr>
+          <w:ilvl w:val="2"/>
+          <w:numId w:val="4"/>
+        </w:numPr>
+        <w:rPr>
+          <w:color w:val="FF0000"/>
+        </w:rPr>
+      </w:pPr>
+      <w:r>
+        <w:rPr>
+          <w:color w:val="FF0000"/>
+        </w:rPr>
+        <w:t xml:space="preserve">Liczbowy, </w:t>
+      </w:r>
+    </w:p>
+    <w:p>
+      <w:pPr>
+        <w:pStyle w:val="ListParagraph"/>
+        <w:numPr>
+          <w:ilvl w:val="2"/>
+          <w:numId w:val="4"/>
+        </w:numPr>
+        <w:rPr>
+          <w:color w:val="FF0000"/>
+        </w:rPr>
+      </w:pPr>
+      <w:r>
+        <w:rPr>
+          <w:color w:val="FF0000"/>
+        </w:rPr>
+        <w:t>Procentowy</w:t>
+      </w:r>
+      <w:r>
+        <w:rPr>
+          <w:color w:val="FF0000"/>
+        </w:rPr>
+        <w:t>,</w:t>
+      </w:r>
+    </w:p>
+    <w:p>
+      <w:pPr>
+        <w:pStyle w:val="ListParagraph"/>
+        <w:numPr>
+          <w:ilvl w:val="1"/>
+          <w:numId w:val="4"/>
+        </w:numPr>
+        <w:rPr>
+          <w:color w:val="FF0000"/>
+        </w:rPr>
+      </w:pPr>
+      <w:r>
+        <w:rPr>
+          <w:color w:val="FF0000"/>
+        </w:rPr>
+        <w:t>wczytywanie domyślnych wartości współczynników zmiany</w:t>
+      </w:r>
+    </w:p>
+    <w:p>
+      <w:pPr>
+        <w:pStyle w:val="ListParagraph"/>
+        <w:numPr>
+          <w:ilvl w:val="2"/>
+          <w:numId w:val="4"/>
+        </w:numPr>
+        <w:rPr>
+          <w:b/>
+          <w:color w:val="FF0000"/>
+        </w:rPr>
+      </w:pPr>
+      <w:r>
+        <w:rPr>
+          <w:b/>
+          <w:color w:val="FF0000"/>
+        </w:rPr>
+        <w:t>loadAdditionalData &gt; zrobic kopiowanie atrybutu hitPoints dla maxHp</w:t>
+      </w:r>
+    </w:p>
+    <w:p>
+      <w:pPr>
+        <w:pStyle w:val="ListParagraph"/>
+        <w:numPr>
+          <w:ilvl w:val="2"/>
+          <w:numId w:val="4"/>
+        </w:numPr>
+        <w:rPr>
+          <w:b/>
+          <w:color w:val="FF0000"/>
+        </w:rPr>
+      </w:pPr>
+      <w:r>
+        <w:rPr>
+          <w:b/>
+          <w:color w:val="FF0000"/>
+        </w:rPr>
+        <w:t>dodanie pliku json opisującego wszystkie zależności między atrybutami</w:t>
+      </w:r>
+    </w:p>
+    <w:p>
+      <w:pPr>
+        <w:pStyle w:val="ListParagraph"/>
+        <w:numPr>
+          <w:ilvl w:val="1"/>
           <w:numId w:val="4"/>
         </w:numPr>
         <w:rPr>
@@ -380,49 +736,62 @@
         <w:rPr>
           <w:color w:val="E36C0A" w:themeColor="accent6" w:themeShade="BF"/>
         </w:rPr>
-        <w:t>dodanie do attri</w:t>
-      </w:r>
-      <w:r>
+        <w:t>stworzenie klas opisujących proste atrybuty</w:t>
+      </w:r>
+    </w:p>
+    <w:p>
+      <w:pPr>
+        <w:pStyle w:val="ListParagraph"/>
+        <w:numPr>
+          <w:ilvl w:val="2"/>
+          <w:numId w:val="4"/>
+        </w:numPr>
         <w:rPr>
           <w:color w:val="E36C0A" w:themeColor="accent6" w:themeShade="BF"/>
         </w:rPr>
-        <w:t>buteValue: minValue, maxValue,</w:t>
-      </w:r>
-    </w:p>
-    <w:p>
-      <w:pPr>
-        <w:pStyle w:val="ListParagraph"/>
-        <w:numPr>
-          <w:ilvl w:val="2"/>
-          <w:numId w:val="4"/>
-        </w:numPr>
-        <w:rPr>
-          <w:color w:val="FF0000"/>
-        </w:rPr>
-      </w:pPr>
-      <w:r>
-        <w:rPr>
-          <w:color w:val="FF0000"/>
-        </w:rPr>
-        <w:t>sprawdzanie wartości przed ustawieniem</w:t>
-      </w:r>
-    </w:p>
-    <w:p>
-      <w:pPr>
-        <w:pStyle w:val="ListParagraph"/>
-        <w:numPr>
-          <w:ilvl w:val="2"/>
-          <w:numId w:val="4"/>
-        </w:numPr>
-        <w:rPr>
-          <w:color w:val="FF0000"/>
-        </w:rPr>
-      </w:pPr>
-      <w:r>
-        <w:rPr>
-          <w:color w:val="FF0000"/>
-        </w:rPr>
-        <w:t>dodanie zmniejszania poniżej 0% statystyk</w:t>
+      </w:pPr>
+      <w:r>
+        <w:rPr>
+          <w:color w:val="E36C0A" w:themeColor="accent6" w:themeShade="BF"/>
+        </w:rPr>
+        <w:lastRenderedPageBreak/>
+        <w:t>SimpleTextAttribute</w:t>
+      </w:r>
+    </w:p>
+    <w:p>
+      <w:pPr>
+        <w:pStyle w:val="ListParagraph"/>
+        <w:numPr>
+          <w:ilvl w:val="2"/>
+          <w:numId w:val="4"/>
+        </w:numPr>
+        <w:rPr>
+          <w:color w:val="E36C0A" w:themeColor="accent6" w:themeShade="BF"/>
+        </w:rPr>
+      </w:pPr>
+      <w:r>
+        <w:rPr>
+          <w:color w:val="E36C0A" w:themeColor="accent6" w:themeShade="BF"/>
+        </w:rPr>
+        <w:t>SimpleNumericAttribute</w:t>
+      </w:r>
+    </w:p>
+    <w:p>
+      <w:pPr>
+        <w:pStyle w:val="ListParagraph"/>
+        <w:numPr>
+          <w:ilvl w:val="0"/>
+          <w:numId w:val="4"/>
+        </w:numPr>
+        <w:rPr>
+          <w:u w:val="single"/>
+        </w:rPr>
+      </w:pPr>
+      <w:r>
+        <w:rPr>
+          <w:u w:val="single"/>
+        </w:rPr>
+        <w:t>SPRINT: Levelowanie jednostek</w:t>
       </w:r>
     </w:p>
     <w:p>
@@ -440,73 +809,31 @@
         <w:rPr>
           <w:color w:val="FF0000"/>
         </w:rPr>
-        <w:t xml:space="preserve">Refaktor - </w:t>
-      </w:r>
-      <w:r>
-        <w:rPr>
-          <w:color w:val="FF0000"/>
-        </w:rPr>
-        <w:t xml:space="preserve">rodzaje atrybutów: </w:t>
-      </w:r>
-    </w:p>
-    <w:p>
-      <w:pPr>
-        <w:pStyle w:val="ListParagraph"/>
-        <w:numPr>
-          <w:ilvl w:val="2"/>
-          <w:numId w:val="4"/>
-        </w:numPr>
-        <w:rPr>
-          <w:color w:val="FF0000"/>
-        </w:rPr>
-      </w:pPr>
-      <w:r>
-        <w:rPr>
-          <w:color w:val="FF0000"/>
-        </w:rPr>
-        <w:t xml:space="preserve">Opisowy, </w:t>
-      </w:r>
-    </w:p>
-    <w:p>
-      <w:pPr>
-        <w:pStyle w:val="ListParagraph"/>
-        <w:numPr>
-          <w:ilvl w:val="2"/>
-          <w:numId w:val="4"/>
-        </w:numPr>
-        <w:rPr>
-          <w:color w:val="FF0000"/>
-        </w:rPr>
-      </w:pPr>
-      <w:r>
-        <w:rPr>
-          <w:color w:val="FF0000"/>
-        </w:rPr>
-        <w:t xml:space="preserve">Liczbowy, </w:t>
-      </w:r>
-    </w:p>
-    <w:p>
-      <w:pPr>
-        <w:pStyle w:val="ListParagraph"/>
-        <w:numPr>
-          <w:ilvl w:val="2"/>
-          <w:numId w:val="4"/>
-        </w:numPr>
-        <w:rPr>
-          <w:color w:val="FF0000"/>
-        </w:rPr>
-      </w:pPr>
-      <w:r>
-        <w:rPr>
-          <w:color w:val="FF0000"/>
-        </w:rPr>
-        <w:t>Procentowy</w:t>
-      </w:r>
-      <w:r>
-        <w:rPr>
-          <w:color w:val="FF0000"/>
-        </w:rPr>
-        <w:t>,</w:t>
+        <w:t>Przy nowym poziomie powinny się zmniać wspołczynniki zmiany</w:t>
+      </w:r>
+    </w:p>
+    <w:p>
+      <w:pPr>
+        <w:pStyle w:val="ListParagraph"/>
+        <w:numPr>
+          <w:ilvl w:val="0"/>
+          <w:numId w:val="4"/>
+        </w:numPr>
+        <w:rPr>
+          <w:u w:val="single"/>
+        </w:rPr>
+      </w:pPr>
+      <w:r>
+        <w:rPr>
+          <w:u w:val="single"/>
+        </w:rPr>
+        <w:t>SPRINT: Buffy</w:t>
+      </w:r>
+      <w:r>
+        <w:rPr>
+          <w:u w:val="single"/>
+        </w:rPr>
+        <w:t xml:space="preserve"> / um. Pasywne</w:t>
       </w:r>
     </w:p>
     <w:p>
@@ -516,55 +843,9 @@
           <w:ilvl w:val="1"/>
           <w:numId w:val="4"/>
         </w:numPr>
-        <w:rPr>
-          <w:color w:val="FF0000"/>
-        </w:rPr>
-      </w:pPr>
-      <w:r>
-        <w:rPr>
-          <w:color w:val="FF0000"/>
-        </w:rPr>
-        <w:t>wczytywanie domyślnych wartości współczynników zmiany</w:t>
-      </w:r>
-    </w:p>
-    <w:p>
-      <w:pPr>
-        <w:pStyle w:val="ListParagraph"/>
-        <w:numPr>
-          <w:ilvl w:val="2"/>
-          <w:numId w:val="4"/>
-        </w:numPr>
-        <w:rPr>
-          <w:b/>
-          <w:color w:val="FF0000"/>
-        </w:rPr>
-      </w:pPr>
-      <w:r>
-        <w:rPr>
-          <w:b/>
-          <w:color w:val="FF0000"/>
-        </w:rPr>
-        <w:t>loadAdditionalData &gt; zrobic kopiowanie atrybutu hitPoints dla maxHp</w:t>
-      </w:r>
-    </w:p>
-    <w:p>
-      <w:pPr>
-        <w:pStyle w:val="ListParagraph"/>
-        <w:numPr>
-          <w:ilvl w:val="2"/>
-          <w:numId w:val="4"/>
-        </w:numPr>
-        <w:rPr>
-          <w:b/>
-          <w:color w:val="FF0000"/>
-        </w:rPr>
-      </w:pPr>
-      <w:r>
-        <w:rPr>
-          <w:b/>
-          <w:color w:val="FF0000"/>
-        </w:rPr>
-        <w:t>dodanie pliku json opisującego wszystkie zależności między atrybutami</w:t>
+      </w:pPr>
+      <w:r>
+        <w:t>Stworzenie języka do zapisu buffów</w:t>
       </w:r>
     </w:p>
     <w:p>
@@ -574,6 +855,204 @@
           <w:ilvl w:val="1"/>
           <w:numId w:val="4"/>
         </w:numPr>
+      </w:pPr>
+      <w:r>
+        <w:t>Stworzenie dynamicznego mechanizmu do buffów</w:t>
+      </w:r>
+    </w:p>
+    <w:p>
+      <w:pPr>
+        <w:pStyle w:val="ListParagraph"/>
+        <w:numPr>
+          <w:ilvl w:val="1"/>
+          <w:numId w:val="4"/>
+        </w:numPr>
+      </w:pPr>
+      <w:r>
+        <w:t>usunąć podział na pozytyne negatyw’’ne</w:t>
+      </w:r>
+    </w:p>
+    <w:p>
+      <w:pPr>
+        <w:pStyle w:val="ListParagraph"/>
+        <w:numPr>
+          <w:ilvl w:val="1"/>
+          <w:numId w:val="4"/>
+        </w:numPr>
+      </w:pPr>
+      <w:r>
+        <w:t>stworzyć uniwersalny obiekt Action, który będzie opisywał oddziałowanie między jednotkami na polu bitwy,</w:t>
+      </w:r>
+    </w:p>
+    <w:p>
+      <w:pPr>
+        <w:pStyle w:val="ListParagraph"/>
+        <w:numPr>
+          <w:ilvl w:val="1"/>
+          <w:numId w:val="4"/>
+        </w:numPr>
+      </w:pPr>
+      <w:r>
+        <w:t>dodanie defaultowych buffów</w:t>
+      </w:r>
+    </w:p>
+    <w:p>
+      <w:pPr>
+        <w:pStyle w:val="ListParagraph"/>
+        <w:numPr>
+          <w:ilvl w:val="2"/>
+          <w:numId w:val="4"/>
+        </w:numPr>
+      </w:pPr>
+      <w:r>
+        <w:t>odporności naturaln</w:t>
+      </w:r>
+      <w:r>
+        <w:t>e</w:t>
+      </w:r>
+      <w:r>
+        <w:t xml:space="preserve"> (np. dla nieumarłych buffem będzie odpornosc na zywioly, smierc – zawsze 75%) </w:t>
+      </w:r>
+    </w:p>
+    <w:p>
+      <w:pPr>
+        <w:pStyle w:val="ListParagraph"/>
+        <w:numPr>
+          <w:ilvl w:val="0"/>
+          <w:numId w:val="4"/>
+        </w:numPr>
+        <w:rPr>
+          <w:u w:val="single"/>
+        </w:rPr>
+      </w:pPr>
+      <w:r>
+        <w:rPr>
+          <w:u w:val="single"/>
+        </w:rPr>
+        <w:t xml:space="preserve">SPRINT: </w:t>
+      </w:r>
+      <w:r>
+        <w:rPr>
+          <w:u w:val="single"/>
+        </w:rPr>
+        <w:t>Akcje – Atak</w:t>
+      </w:r>
+    </w:p>
+    <w:p>
+      <w:pPr>
+        <w:pStyle w:val="ListParagraph"/>
+        <w:numPr>
+          <w:ilvl w:val="1"/>
+          <w:numId w:val="4"/>
+        </w:numPr>
+        <w:rPr>
+          <w:color w:val="FF0000"/>
+        </w:rPr>
+      </w:pPr>
+      <w:r>
+        <w:rPr>
+          <w:color w:val="FF0000"/>
+        </w:rPr>
+        <w:t>Przebieg</w:t>
+      </w:r>
+    </w:p>
+    <w:p>
+      <w:pPr>
+        <w:pStyle w:val="ListParagraph"/>
+        <w:numPr>
+          <w:ilvl w:val="2"/>
+          <w:numId w:val="4"/>
+        </w:numPr>
+        <w:rPr>
+          <w:color w:val="FF0000"/>
+        </w:rPr>
+      </w:pPr>
+      <w:r>
+        <w:rPr>
+          <w:color w:val="FF0000"/>
+        </w:rPr>
+        <w:t>trafi / nie trafi</w:t>
+      </w:r>
+    </w:p>
+    <w:p>
+      <w:pPr>
+        <w:pStyle w:val="ListParagraph"/>
+        <w:numPr>
+          <w:ilvl w:val="2"/>
+          <w:numId w:val="4"/>
+        </w:numPr>
+        <w:rPr>
+          <w:color w:val="FF0000"/>
+        </w:rPr>
+      </w:pPr>
+      <w:r>
+        <w:rPr>
+          <w:color w:val="FF0000"/>
+        </w:rPr>
+        <w:t>sprawdź buffy chroniące</w:t>
+      </w:r>
+    </w:p>
+    <w:p>
+      <w:pPr>
+        <w:pStyle w:val="ListParagraph"/>
+        <w:numPr>
+          <w:ilvl w:val="2"/>
+          <w:numId w:val="4"/>
+        </w:numPr>
+        <w:rPr>
+          <w:color w:val="FF0000"/>
+        </w:rPr>
+      </w:pPr>
+      <w:r>
+        <w:rPr>
+          <w:color w:val="FF0000"/>
+        </w:rPr>
+        <w:t>zadaj obrażenia</w:t>
+      </w:r>
+    </w:p>
+    <w:p>
+      <w:pPr>
+        <w:pStyle w:val="ListParagraph"/>
+        <w:numPr>
+          <w:ilvl w:val="2"/>
+          <w:numId w:val="4"/>
+        </w:numPr>
+        <w:rPr>
+          <w:color w:val="FF0000"/>
+        </w:rPr>
+      </w:pPr>
+      <w:r>
+        <w:rPr>
+          <w:color w:val="FF0000"/>
+        </w:rPr>
+        <w:t>sprawdź życie jednostki</w:t>
+      </w:r>
+    </w:p>
+    <w:p>
+      <w:pPr>
+        <w:pStyle w:val="ListParagraph"/>
+        <w:numPr>
+          <w:ilvl w:val="2"/>
+          <w:numId w:val="4"/>
+        </w:numPr>
+        <w:rPr>
+          <w:color w:val="FF0000"/>
+        </w:rPr>
+      </w:pPr>
+      <w:r>
+        <w:rPr>
+          <w:color w:val="FF0000"/>
+        </w:rPr>
+        <w:t>nałóż buffy - kary</w:t>
+      </w:r>
+    </w:p>
+    <w:p>
+      <w:pPr>
+        <w:pStyle w:val="ListParagraph"/>
+        <w:numPr>
+          <w:ilvl w:val="1"/>
+          <w:numId w:val="4"/>
+        </w:numPr>
         <w:rPr>
           <w:color w:val="E36C0A" w:themeColor="accent6" w:themeShade="BF"/>
         </w:rPr>
@@ -582,299 +1061,10 @@
         <w:rPr>
           <w:color w:val="E36C0A" w:themeColor="accent6" w:themeShade="BF"/>
         </w:rPr>
-        <w:t>stworzenie klas opisujących proste atrybuty</w:t>
-      </w:r>
-    </w:p>
-    <w:p>
-      <w:pPr>
-        <w:pStyle w:val="ListParagraph"/>
-        <w:numPr>
-          <w:ilvl w:val="2"/>
-          <w:numId w:val="4"/>
-        </w:numPr>
-        <w:rPr>
-          <w:color w:val="E36C0A" w:themeColor="accent6" w:themeShade="BF"/>
-        </w:rPr>
-      </w:pPr>
-      <w:r>
-        <w:rPr>
-          <w:color w:val="E36C0A" w:themeColor="accent6" w:themeShade="BF"/>
-        </w:rPr>
-        <w:t>SimpleTextAttribute</w:t>
-      </w:r>
-    </w:p>
-    <w:p>
-      <w:pPr>
-        <w:pStyle w:val="ListParagraph"/>
-        <w:numPr>
-          <w:ilvl w:val="2"/>
-          <w:numId w:val="4"/>
-        </w:numPr>
-        <w:rPr>
-          <w:color w:val="E36C0A" w:themeColor="accent6" w:themeShade="BF"/>
-        </w:rPr>
-      </w:pPr>
-      <w:r>
-        <w:rPr>
-          <w:color w:val="E36C0A" w:themeColor="accent6" w:themeShade="BF"/>
-        </w:rPr>
-        <w:t>SimpleNumericAttribute</w:t>
-      </w:r>
-    </w:p>
-    <w:p>
-      <w:pPr>
-        <w:pStyle w:val="ListParagraph"/>
-        <w:numPr>
-          <w:ilvl w:val="0"/>
-          <w:numId w:val="4"/>
-        </w:numPr>
-        <w:rPr>
-          <w:u w:val="single"/>
-        </w:rPr>
-      </w:pPr>
-      <w:r>
-        <w:rPr>
-          <w:u w:val="single"/>
-        </w:rPr>
-        <w:t>SPRINT: Levelowanie jednostek</w:t>
-      </w:r>
-    </w:p>
-    <w:p>
-      <w:pPr>
-        <w:pStyle w:val="ListParagraph"/>
-        <w:numPr>
-          <w:ilvl w:val="1"/>
-          <w:numId w:val="4"/>
-        </w:numPr>
-        <w:rPr>
-          <w:color w:val="FF0000"/>
-        </w:rPr>
-      </w:pPr>
-      <w:r>
-        <w:rPr>
-          <w:color w:val="FF0000"/>
-        </w:rPr>
-        <w:t>Przy nowym poziomie powinny się zmniać wspołczynniki zmiany</w:t>
-      </w:r>
-    </w:p>
-    <w:p>
-      <w:pPr>
-        <w:pStyle w:val="ListParagraph"/>
-        <w:numPr>
-          <w:ilvl w:val="0"/>
-          <w:numId w:val="4"/>
-        </w:numPr>
-        <w:rPr>
-          <w:u w:val="single"/>
-        </w:rPr>
-      </w:pPr>
-      <w:r>
-        <w:rPr>
-          <w:u w:val="single"/>
-        </w:rPr>
-        <w:t>SPRINT: Buffy</w:t>
-      </w:r>
-    </w:p>
-    <w:p>
-      <w:pPr>
-        <w:pStyle w:val="ListParagraph"/>
-        <w:numPr>
-          <w:ilvl w:val="1"/>
-          <w:numId w:val="4"/>
-        </w:numPr>
-      </w:pPr>
-      <w:r>
-        <w:t>Stworzenie języka do zapisu buffów</w:t>
+        <w:t>Klasa akcji: Action</w:t>
       </w:r>
       <w:bookmarkStart w:id="0" w:name="_GoBack"/>
       <w:bookmarkEnd w:id="0"/>
-    </w:p>
-    <w:p>
-      <w:pPr>
-        <w:pStyle w:val="ListParagraph"/>
-        <w:numPr>
-          <w:ilvl w:val="1"/>
-          <w:numId w:val="4"/>
-        </w:numPr>
-      </w:pPr>
-      <w:r>
-        <w:lastRenderedPageBreak/>
-        <w:t>Stworzenie dynamicznego mechanizmu do buffów</w:t>
-      </w:r>
-    </w:p>
-    <w:p>
-      <w:pPr>
-        <w:pStyle w:val="ListParagraph"/>
-        <w:numPr>
-          <w:ilvl w:val="1"/>
-          <w:numId w:val="4"/>
-        </w:numPr>
-      </w:pPr>
-      <w:r>
-        <w:t>usunąć podział na pozytyne negatyw’’ne</w:t>
-      </w:r>
-    </w:p>
-    <w:p>
-      <w:pPr>
-        <w:pStyle w:val="ListParagraph"/>
-        <w:numPr>
-          <w:ilvl w:val="1"/>
-          <w:numId w:val="4"/>
-        </w:numPr>
-      </w:pPr>
-      <w:r>
-        <w:t>stworzyć uniwersalny obiekt Action, który będzie opisywał oddziałowanie między jednotkami na polu bitwy,</w:t>
-      </w:r>
-    </w:p>
-    <w:p>
-      <w:pPr>
-        <w:pStyle w:val="ListParagraph"/>
-        <w:numPr>
-          <w:ilvl w:val="0"/>
-          <w:numId w:val="4"/>
-        </w:numPr>
-        <w:rPr>
-          <w:u w:val="single"/>
-        </w:rPr>
-      </w:pPr>
-      <w:r>
-        <w:rPr>
-          <w:u w:val="single"/>
-        </w:rPr>
-        <w:t xml:space="preserve">SPRINT: </w:t>
-      </w:r>
-      <w:r>
-        <w:rPr>
-          <w:u w:val="single"/>
-        </w:rPr>
-        <w:t>Akcje – Atak</w:t>
-      </w:r>
-    </w:p>
-    <w:p>
-      <w:pPr>
-        <w:pStyle w:val="ListParagraph"/>
-        <w:numPr>
-          <w:ilvl w:val="1"/>
-          <w:numId w:val="4"/>
-        </w:numPr>
-        <w:rPr>
-          <w:color w:val="FF0000"/>
-        </w:rPr>
-      </w:pPr>
-      <w:r>
-        <w:rPr>
-          <w:color w:val="FF0000"/>
-        </w:rPr>
-        <w:t>Przebieg</w:t>
-      </w:r>
-    </w:p>
-    <w:p>
-      <w:pPr>
-        <w:pStyle w:val="ListParagraph"/>
-        <w:numPr>
-          <w:ilvl w:val="2"/>
-          <w:numId w:val="4"/>
-        </w:numPr>
-        <w:rPr>
-          <w:color w:val="FF0000"/>
-        </w:rPr>
-      </w:pPr>
-      <w:r>
-        <w:rPr>
-          <w:color w:val="FF0000"/>
-        </w:rPr>
-        <w:t>trafi / nie trafi</w:t>
-      </w:r>
-    </w:p>
-    <w:p>
-      <w:pPr>
-        <w:pStyle w:val="ListParagraph"/>
-        <w:numPr>
-          <w:ilvl w:val="2"/>
-          <w:numId w:val="4"/>
-        </w:numPr>
-        <w:rPr>
-          <w:color w:val="FF0000"/>
-        </w:rPr>
-      </w:pPr>
-      <w:r>
-        <w:rPr>
-          <w:color w:val="FF0000"/>
-        </w:rPr>
-        <w:t>sprawdź buffy chroniące</w:t>
-      </w:r>
-    </w:p>
-    <w:p>
-      <w:pPr>
-        <w:pStyle w:val="ListParagraph"/>
-        <w:numPr>
-          <w:ilvl w:val="2"/>
-          <w:numId w:val="4"/>
-        </w:numPr>
-        <w:rPr>
-          <w:color w:val="FF0000"/>
-        </w:rPr>
-      </w:pPr>
-      <w:r>
-        <w:rPr>
-          <w:color w:val="FF0000"/>
-        </w:rPr>
-        <w:t>zadaj obrażenia</w:t>
-      </w:r>
-    </w:p>
-    <w:p>
-      <w:pPr>
-        <w:pStyle w:val="ListParagraph"/>
-        <w:numPr>
-          <w:ilvl w:val="2"/>
-          <w:numId w:val="4"/>
-        </w:numPr>
-        <w:rPr>
-          <w:color w:val="FF0000"/>
-        </w:rPr>
-      </w:pPr>
-      <w:r>
-        <w:rPr>
-          <w:color w:val="FF0000"/>
-        </w:rPr>
-        <w:t>sprawdź życie jednostki</w:t>
-      </w:r>
-    </w:p>
-    <w:p>
-      <w:pPr>
-        <w:pStyle w:val="ListParagraph"/>
-        <w:numPr>
-          <w:ilvl w:val="2"/>
-          <w:numId w:val="4"/>
-        </w:numPr>
-        <w:rPr>
-          <w:color w:val="FF0000"/>
-        </w:rPr>
-      </w:pPr>
-      <w:r>
-        <w:rPr>
-          <w:color w:val="FF0000"/>
-        </w:rPr>
-        <w:t>nałóż buffy - kary</w:t>
-      </w:r>
-    </w:p>
-    <w:p>
-      <w:pPr>
-        <w:pStyle w:val="ListParagraph"/>
-        <w:numPr>
-          <w:ilvl w:val="1"/>
-          <w:numId w:val="4"/>
-        </w:numPr>
-        <w:rPr>
-          <w:color w:val="E36C0A" w:themeColor="accent6" w:themeShade="BF"/>
-        </w:rPr>
-      </w:pPr>
-      <w:r>
-        <w:rPr>
-          <w:color w:val="E36C0A" w:themeColor="accent6" w:themeShade="BF"/>
-        </w:rPr>
-        <w:t>Klasa akcji: Action</w:t>
-      </w:r>
     </w:p>
     <w:p>
       <w:pPr>
@@ -1225,6 +1415,7 @@
         </w:numPr>
       </w:pPr>
       <w:r>
+        <w:lastRenderedPageBreak/>
         <w:t>Pętla - Mechanizm atakowania</w:t>
       </w:r>
     </w:p>

</xml_diff>

<commit_message>
Units / Attributes - SPEC update
</commit_message>
<xml_diff>
--- a/DisciplesBattleSimulator/src/TODO.docx
+++ b/DisciplesBattleSimulator/src/TODO.docx
@@ -337,734 +337,571 @@
         </w:rPr>
         <w:t>dodanie walidatorów</w:t>
       </w:r>
-    </w:p>
-    <w:p>
-      <w:pPr>
-        <w:pStyle w:val="ListParagraph"/>
-        <w:numPr>
-          <w:ilvl w:val="1"/>
-          <w:numId w:val="4"/>
-        </w:numPr>
-        <w:rPr>
-          <w:color w:val="E36C0A" w:themeColor="accent6" w:themeShade="BF"/>
-        </w:rPr>
-      </w:pPr>
-      <w:r>
-        <w:rPr>
-          <w:color w:val="E36C0A" w:themeColor="accent6" w:themeShade="BF"/>
-        </w:rPr>
-        <w:t>odporności</w:t>
-      </w:r>
-    </w:p>
-    <w:p>
-      <w:pPr>
-        <w:pStyle w:val="ListParagraph"/>
-        <w:numPr>
-          <w:ilvl w:val="2"/>
-          <w:numId w:val="4"/>
-        </w:numPr>
-        <w:rPr>
-          <w:color w:val="E36C0A" w:themeColor="accent6" w:themeShade="BF"/>
-        </w:rPr>
-      </w:pPr>
-      <w:r>
-        <w:rPr>
-          <w:color w:val="E36C0A" w:themeColor="accent6" w:themeShade="BF"/>
-        </w:rPr>
-        <w:t xml:space="preserve">nowy atrybut - </w:t>
-      </w:r>
-      <w:r>
-        <w:rPr>
-          <w:color w:val="E36C0A" w:themeColor="accent6" w:themeShade="BF"/>
-        </w:rPr>
-        <w:t>ochrona przed pociskami</w:t>
-      </w:r>
-    </w:p>
-    <w:p>
-      <w:pPr>
-        <w:pStyle w:val="ListParagraph"/>
-        <w:numPr>
-          <w:ilvl w:val="2"/>
-          <w:numId w:val="4"/>
-        </w:numPr>
-        <w:rPr>
-          <w:color w:val="FF0000"/>
-        </w:rPr>
-      </w:pPr>
-      <w:r>
-        <w:rPr>
-          <w:color w:val="FF0000"/>
-        </w:rPr>
-        <w:t>k</w:t>
-      </w:r>
-      <w:r>
-        <w:rPr>
-          <w:color w:val="FF0000"/>
-        </w:rPr>
-        <w:t xml:space="preserve">ażda odporność ma dwa poziomy – zależną od pancerz, która </w:t>
-      </w:r>
-      <w:r>
-        <w:rPr>
-          <w:color w:val="FF0000"/>
-        </w:rPr>
-        <w:t xml:space="preserve">tylko </w:t>
-      </w:r>
-      <w:r>
-        <w:rPr>
-          <w:color w:val="FF0000"/>
-        </w:rPr>
-        <w:t xml:space="preserve">spada </w:t>
-      </w:r>
-      <w:r>
-        <w:rPr>
-          <w:color w:val="FF0000"/>
-        </w:rPr>
-        <w:t xml:space="preserve">oraz </w:t>
-      </w:r>
-      <w:r>
-        <w:rPr>
-          <w:color w:val="FF0000"/>
-        </w:rPr>
-        <w:t>wrodzoną – poziom poniżej któ</w:t>
-      </w:r>
-      <w:r>
-        <w:rPr>
-          <w:color w:val="FF0000"/>
-        </w:rPr>
-        <w:t>r</w:t>
-      </w:r>
-      <w:r>
-        <w:rPr>
-          <w:color w:val="FF0000"/>
-        </w:rPr>
-        <w:t>ego nie można zejść,</w:t>
-      </w:r>
-    </w:p>
-    <w:p>
-      <w:pPr>
-        <w:pStyle w:val="ListParagraph"/>
-        <w:numPr>
-          <w:ilvl w:val="3"/>
-          <w:numId w:val="4"/>
-        </w:numPr>
-        <w:rPr>
-          <w:color w:val="FF0000"/>
-        </w:rPr>
-      </w:pPr>
-      <w:r>
-        <w:rPr>
-          <w:color w:val="FF0000"/>
-        </w:rPr>
-        <w:t>usunąć wytrzymałość pancerza</w:t>
-      </w:r>
-      <w:r>
-        <w:rPr>
-          <w:color w:val="FF0000"/>
-        </w:rPr>
-        <w:t>,</w:t>
-      </w:r>
-    </w:p>
-    <w:p>
-      <w:pPr>
-        <w:pStyle w:val="ListParagraph"/>
-        <w:numPr>
-          <w:ilvl w:val="3"/>
-          <w:numId w:val="4"/>
-        </w:numPr>
-        <w:rPr>
-          <w:color w:val="FF0000"/>
-        </w:rPr>
-      </w:pPr>
-      <w:r>
-        <w:rPr>
-          <w:color w:val="FF0000"/>
-        </w:rPr>
-        <w:t>zmiany w spec, grafach,</w:t>
-      </w:r>
-    </w:p>
-    <w:p>
-      <w:pPr>
-        <w:pStyle w:val="ListParagraph"/>
-        <w:numPr>
-          <w:ilvl w:val="1"/>
-          <w:numId w:val="4"/>
-        </w:numPr>
-        <w:rPr>
-          <w:color w:val="FF0000"/>
-        </w:rPr>
-      </w:pPr>
-      <w:r>
-        <w:rPr>
-          <w:color w:val="FF0000"/>
-        </w:rPr>
-        <w:t>wartości</w:t>
-      </w:r>
-    </w:p>
-    <w:p>
-      <w:pPr>
-        <w:pStyle w:val="ListParagraph"/>
-        <w:numPr>
-          <w:ilvl w:val="2"/>
-          <w:numId w:val="4"/>
-        </w:numPr>
-        <w:rPr>
-          <w:color w:val="E36C0A" w:themeColor="accent6" w:themeShade="BF"/>
-        </w:rPr>
-      </w:pPr>
-      <w:r>
-        <w:rPr>
-          <w:color w:val="E36C0A" w:themeColor="accent6" w:themeShade="BF"/>
-        </w:rPr>
-        <w:t>dodanie do attri</w:t>
-      </w:r>
-      <w:r>
-        <w:rPr>
-          <w:color w:val="E36C0A" w:themeColor="accent6" w:themeShade="BF"/>
-        </w:rPr>
-        <w:t>buteValue: minValue, maxValue,</w:t>
-      </w:r>
-    </w:p>
-    <w:p>
-      <w:pPr>
-        <w:pStyle w:val="ListParagraph"/>
-        <w:numPr>
-          <w:ilvl w:val="3"/>
-          <w:numId w:val="4"/>
-        </w:numPr>
-        <w:rPr>
-          <w:color w:val="FF0000"/>
-        </w:rPr>
-      </w:pPr>
-      <w:r>
-        <w:rPr>
-          <w:b/>
-          <w:color w:val="FF0000"/>
-        </w:rPr>
-        <w:t>refaktor – umiesczenie ich w klasie AttributeValue</w:t>
-      </w:r>
-    </w:p>
-    <w:p>
-      <w:pPr>
-        <w:pStyle w:val="ListParagraph"/>
-        <w:numPr>
-          <w:ilvl w:val="2"/>
-          <w:numId w:val="4"/>
-        </w:numPr>
-        <w:rPr>
-          <w:color w:val="FF0000"/>
-        </w:rPr>
-      </w:pPr>
-      <w:r>
-        <w:rPr>
-          <w:color w:val="FF0000"/>
-        </w:rPr>
-        <w:t>sprawdzanie wartości przed ustawieniem</w:t>
-      </w:r>
-    </w:p>
-    <w:p>
-      <w:pPr>
-        <w:pStyle w:val="ListParagraph"/>
-        <w:numPr>
-          <w:ilvl w:val="2"/>
-          <w:numId w:val="4"/>
-        </w:numPr>
-        <w:rPr>
-          <w:color w:val="FF0000"/>
-        </w:rPr>
-      </w:pPr>
-      <w:r>
-        <w:rPr>
-          <w:color w:val="FF0000"/>
-        </w:rPr>
-        <w:t>dodanie zmniejszania poniżej 0% statystyk</w:t>
-      </w:r>
-    </w:p>
-    <w:p>
-      <w:pPr>
-        <w:pStyle w:val="ListParagraph"/>
-        <w:numPr>
-          <w:ilvl w:val="1"/>
-          <w:numId w:val="4"/>
-        </w:numPr>
-        <w:rPr>
-          <w:color w:val="FF0000"/>
-        </w:rPr>
-      </w:pPr>
-      <w:r>
-        <w:rPr>
-          <w:color w:val="FF0000"/>
-        </w:rPr>
-        <w:t xml:space="preserve">Refaktor - </w:t>
-      </w:r>
-      <w:r>
-        <w:rPr>
-          <w:color w:val="FF0000"/>
-        </w:rPr>
-        <w:t xml:space="preserve">rodzaje atrybutów: </w:t>
-      </w:r>
-    </w:p>
-    <w:p>
-      <w:pPr>
-        <w:pStyle w:val="ListParagraph"/>
-        <w:numPr>
-          <w:ilvl w:val="2"/>
-          <w:numId w:val="4"/>
-        </w:numPr>
-        <w:rPr>
-          <w:color w:val="FF0000"/>
-        </w:rPr>
-      </w:pPr>
-      <w:r>
-        <w:rPr>
-          <w:color w:val="FF0000"/>
-        </w:rPr>
-        <w:t xml:space="preserve">Opisowy, </w:t>
-      </w:r>
-    </w:p>
-    <w:p>
-      <w:pPr>
-        <w:pStyle w:val="ListParagraph"/>
-        <w:numPr>
-          <w:ilvl w:val="2"/>
-          <w:numId w:val="4"/>
-        </w:numPr>
-        <w:rPr>
-          <w:color w:val="FF0000"/>
-        </w:rPr>
-      </w:pPr>
-      <w:r>
-        <w:rPr>
-          <w:color w:val="FF0000"/>
-        </w:rPr>
-        <w:t xml:space="preserve">Liczbowy, </w:t>
-      </w:r>
-    </w:p>
-    <w:p>
-      <w:pPr>
-        <w:pStyle w:val="ListParagraph"/>
-        <w:numPr>
-          <w:ilvl w:val="2"/>
-          <w:numId w:val="4"/>
-        </w:numPr>
-        <w:rPr>
-          <w:color w:val="FF0000"/>
-        </w:rPr>
-      </w:pPr>
-      <w:r>
-        <w:rPr>
-          <w:color w:val="FF0000"/>
-        </w:rPr>
-        <w:t>Procentowy</w:t>
-      </w:r>
-      <w:r>
-        <w:rPr>
-          <w:color w:val="FF0000"/>
-        </w:rPr>
-        <w:t>,</w:t>
-      </w:r>
-    </w:p>
-    <w:p>
-      <w:pPr>
-        <w:pStyle w:val="ListParagraph"/>
-        <w:numPr>
-          <w:ilvl w:val="1"/>
-          <w:numId w:val="4"/>
-        </w:numPr>
-        <w:rPr>
-          <w:color w:val="FF0000"/>
-        </w:rPr>
-      </w:pPr>
-      <w:r>
-        <w:rPr>
-          <w:color w:val="FF0000"/>
-        </w:rPr>
-        <w:t>wczytywanie domyślnych wartości współczynników zmiany</w:t>
-      </w:r>
-    </w:p>
-    <w:p>
-      <w:pPr>
-        <w:pStyle w:val="ListParagraph"/>
-        <w:numPr>
-          <w:ilvl w:val="2"/>
-          <w:numId w:val="4"/>
-        </w:numPr>
-        <w:rPr>
-          <w:b/>
-          <w:color w:val="FF0000"/>
-        </w:rPr>
-      </w:pPr>
-      <w:r>
-        <w:rPr>
-          <w:b/>
-          <w:color w:val="FF0000"/>
-        </w:rPr>
-        <w:t>loadAdditionalData &gt; zrobic kopiowanie atrybutu hitPoints dla maxHp</w:t>
-      </w:r>
-    </w:p>
-    <w:p>
-      <w:pPr>
-        <w:pStyle w:val="ListParagraph"/>
-        <w:numPr>
-          <w:ilvl w:val="2"/>
-          <w:numId w:val="4"/>
-        </w:numPr>
-        <w:rPr>
-          <w:b/>
-          <w:color w:val="FF0000"/>
-        </w:rPr>
-      </w:pPr>
-      <w:r>
-        <w:rPr>
-          <w:b/>
-          <w:color w:val="FF0000"/>
-        </w:rPr>
-        <w:t>dodanie pliku json opisującego wszystkie zależności między atrybutami</w:t>
-      </w:r>
-    </w:p>
-    <w:p>
-      <w:pPr>
-        <w:pStyle w:val="ListParagraph"/>
-        <w:numPr>
-          <w:ilvl w:val="1"/>
-          <w:numId w:val="4"/>
-        </w:numPr>
-        <w:rPr>
-          <w:color w:val="E36C0A" w:themeColor="accent6" w:themeShade="BF"/>
-        </w:rPr>
-      </w:pPr>
-      <w:r>
-        <w:rPr>
-          <w:color w:val="E36C0A" w:themeColor="accent6" w:themeShade="BF"/>
-        </w:rPr>
-        <w:t>stworzenie klas opisujących proste atrybuty</w:t>
-      </w:r>
-    </w:p>
-    <w:p>
-      <w:pPr>
-        <w:pStyle w:val="ListParagraph"/>
-        <w:numPr>
-          <w:ilvl w:val="2"/>
-          <w:numId w:val="4"/>
-        </w:numPr>
-        <w:rPr>
-          <w:color w:val="E36C0A" w:themeColor="accent6" w:themeShade="BF"/>
-        </w:rPr>
-      </w:pPr>
-      <w:r>
-        <w:rPr>
-          <w:color w:val="E36C0A" w:themeColor="accent6" w:themeShade="BF"/>
-        </w:rPr>
-        <w:lastRenderedPageBreak/>
-        <w:t>SimpleTextAttribute</w:t>
-      </w:r>
-    </w:p>
-    <w:p>
-      <w:pPr>
-        <w:pStyle w:val="ListParagraph"/>
-        <w:numPr>
-          <w:ilvl w:val="2"/>
-          <w:numId w:val="4"/>
-        </w:numPr>
-        <w:rPr>
-          <w:color w:val="E36C0A" w:themeColor="accent6" w:themeShade="BF"/>
-        </w:rPr>
-      </w:pPr>
-      <w:r>
-        <w:rPr>
-          <w:color w:val="E36C0A" w:themeColor="accent6" w:themeShade="BF"/>
-        </w:rPr>
-        <w:t>SimpleNumericAttribute</w:t>
-      </w:r>
-    </w:p>
-    <w:p>
-      <w:pPr>
-        <w:pStyle w:val="ListParagraph"/>
-        <w:numPr>
-          <w:ilvl w:val="0"/>
-          <w:numId w:val="4"/>
-        </w:numPr>
-        <w:rPr>
-          <w:u w:val="single"/>
-        </w:rPr>
-      </w:pPr>
-      <w:r>
-        <w:rPr>
-          <w:u w:val="single"/>
-        </w:rPr>
-        <w:t>SPRINT: Levelowanie jednostek</w:t>
-      </w:r>
-    </w:p>
-    <w:p>
-      <w:pPr>
-        <w:pStyle w:val="ListParagraph"/>
-        <w:numPr>
-          <w:ilvl w:val="1"/>
-          <w:numId w:val="4"/>
-        </w:numPr>
-        <w:rPr>
-          <w:color w:val="FF0000"/>
-        </w:rPr>
-      </w:pPr>
-      <w:r>
-        <w:rPr>
-          <w:color w:val="FF0000"/>
-        </w:rPr>
-        <w:t>Przy nowym poziomie powinny się zmniać wspołczynniki zmiany</w:t>
-      </w:r>
-    </w:p>
-    <w:p>
-      <w:pPr>
-        <w:pStyle w:val="ListParagraph"/>
-        <w:numPr>
-          <w:ilvl w:val="0"/>
-          <w:numId w:val="4"/>
-        </w:numPr>
-        <w:rPr>
-          <w:u w:val="single"/>
-        </w:rPr>
-      </w:pPr>
-      <w:r>
-        <w:rPr>
-          <w:u w:val="single"/>
-        </w:rPr>
-        <w:t>SPRINT: Buffy</w:t>
-      </w:r>
-      <w:r>
-        <w:rPr>
-          <w:u w:val="single"/>
-        </w:rPr>
-        <w:t xml:space="preserve"> / um. Pasywne</w:t>
-      </w:r>
-    </w:p>
-    <w:p>
-      <w:pPr>
-        <w:pStyle w:val="ListParagraph"/>
-        <w:numPr>
-          <w:ilvl w:val="1"/>
-          <w:numId w:val="4"/>
-        </w:numPr>
-      </w:pPr>
-      <w:r>
-        <w:t>Stworzenie języka do zapisu buffów</w:t>
-      </w:r>
-    </w:p>
-    <w:p>
-      <w:pPr>
-        <w:pStyle w:val="ListParagraph"/>
-        <w:numPr>
-          <w:ilvl w:val="1"/>
-          <w:numId w:val="4"/>
-        </w:numPr>
-      </w:pPr>
-      <w:r>
-        <w:t>Stworzenie dynamicznego mechanizmu do buffów</w:t>
-      </w:r>
-    </w:p>
-    <w:p>
-      <w:pPr>
-        <w:pStyle w:val="ListParagraph"/>
-        <w:numPr>
-          <w:ilvl w:val="1"/>
-          <w:numId w:val="4"/>
-        </w:numPr>
-      </w:pPr>
-      <w:r>
-        <w:t>usunąć podział na pozytyne negatyw’’ne</w:t>
-      </w:r>
-    </w:p>
-    <w:p>
-      <w:pPr>
-        <w:pStyle w:val="ListParagraph"/>
-        <w:numPr>
-          <w:ilvl w:val="1"/>
-          <w:numId w:val="4"/>
-        </w:numPr>
-      </w:pPr>
-      <w:r>
-        <w:t>stworzyć uniwersalny obiekt Action, który będzie opisywał oddziałowanie między jednotkami na polu bitwy,</w:t>
-      </w:r>
-    </w:p>
-    <w:p>
-      <w:pPr>
-        <w:pStyle w:val="ListParagraph"/>
-        <w:numPr>
-          <w:ilvl w:val="1"/>
-          <w:numId w:val="4"/>
-        </w:numPr>
-      </w:pPr>
-      <w:r>
-        <w:t>dodanie defaultowych buffów</w:t>
-      </w:r>
-    </w:p>
-    <w:p>
-      <w:pPr>
-        <w:pStyle w:val="ListParagraph"/>
-        <w:numPr>
-          <w:ilvl w:val="2"/>
-          <w:numId w:val="4"/>
-        </w:numPr>
-      </w:pPr>
-      <w:r>
-        <w:t>odporności naturaln</w:t>
-      </w:r>
-      <w:r>
-        <w:t>e</w:t>
-      </w:r>
-      <w:r>
-        <w:t xml:space="preserve"> (np. dla nieumarłych buffem będzie odpornosc na zywioly, smierc – zawsze 75%) </w:t>
-      </w:r>
-    </w:p>
-    <w:p>
-      <w:pPr>
-        <w:pStyle w:val="ListParagraph"/>
-        <w:numPr>
-          <w:ilvl w:val="0"/>
-          <w:numId w:val="4"/>
-        </w:numPr>
-        <w:rPr>
-          <w:u w:val="single"/>
-        </w:rPr>
-      </w:pPr>
-      <w:r>
-        <w:rPr>
-          <w:u w:val="single"/>
-        </w:rPr>
-        <w:t xml:space="preserve">SPRINT: </w:t>
-      </w:r>
-      <w:r>
-        <w:rPr>
-          <w:u w:val="single"/>
-        </w:rPr>
-        <w:t>Akcje – Atak</w:t>
-      </w:r>
-    </w:p>
-    <w:p>
-      <w:pPr>
-        <w:pStyle w:val="ListParagraph"/>
-        <w:numPr>
-          <w:ilvl w:val="1"/>
-          <w:numId w:val="4"/>
-        </w:numPr>
-        <w:rPr>
-          <w:color w:val="FF0000"/>
-        </w:rPr>
-      </w:pPr>
-      <w:r>
-        <w:rPr>
-          <w:color w:val="FF0000"/>
-        </w:rPr>
-        <w:t>Przebieg</w:t>
-      </w:r>
-    </w:p>
-    <w:p>
-      <w:pPr>
-        <w:pStyle w:val="ListParagraph"/>
-        <w:numPr>
-          <w:ilvl w:val="2"/>
-          <w:numId w:val="4"/>
-        </w:numPr>
-        <w:rPr>
-          <w:color w:val="FF0000"/>
-        </w:rPr>
-      </w:pPr>
-      <w:r>
-        <w:rPr>
-          <w:color w:val="FF0000"/>
-        </w:rPr>
-        <w:t>trafi / nie trafi</w:t>
-      </w:r>
-    </w:p>
-    <w:p>
-      <w:pPr>
-        <w:pStyle w:val="ListParagraph"/>
-        <w:numPr>
-          <w:ilvl w:val="2"/>
-          <w:numId w:val="4"/>
-        </w:numPr>
-        <w:rPr>
-          <w:color w:val="FF0000"/>
-        </w:rPr>
-      </w:pPr>
-      <w:r>
-        <w:rPr>
-          <w:color w:val="FF0000"/>
-        </w:rPr>
-        <w:t>sprawdź buffy chroniące</w:t>
-      </w:r>
-    </w:p>
-    <w:p>
-      <w:pPr>
-        <w:pStyle w:val="ListParagraph"/>
-        <w:numPr>
-          <w:ilvl w:val="2"/>
-          <w:numId w:val="4"/>
-        </w:numPr>
-        <w:rPr>
-          <w:color w:val="FF0000"/>
-        </w:rPr>
-      </w:pPr>
-      <w:r>
-        <w:rPr>
-          <w:color w:val="FF0000"/>
-        </w:rPr>
-        <w:t>zadaj obrażenia</w:t>
-      </w:r>
-    </w:p>
-    <w:p>
-      <w:pPr>
-        <w:pStyle w:val="ListParagraph"/>
-        <w:numPr>
-          <w:ilvl w:val="2"/>
-          <w:numId w:val="4"/>
-        </w:numPr>
-        <w:rPr>
-          <w:color w:val="FF0000"/>
-        </w:rPr>
-      </w:pPr>
-      <w:r>
-        <w:rPr>
-          <w:color w:val="FF0000"/>
-        </w:rPr>
-        <w:t>sprawdź życie jednostki</w:t>
-      </w:r>
-    </w:p>
-    <w:p>
-      <w:pPr>
-        <w:pStyle w:val="ListParagraph"/>
-        <w:numPr>
-          <w:ilvl w:val="2"/>
-          <w:numId w:val="4"/>
-        </w:numPr>
-        <w:rPr>
-          <w:color w:val="FF0000"/>
-        </w:rPr>
-      </w:pPr>
-      <w:r>
-        <w:rPr>
-          <w:color w:val="FF0000"/>
-        </w:rPr>
-        <w:t>nałóż buffy - kary</w:t>
-      </w:r>
-    </w:p>
-    <w:p>
-      <w:pPr>
-        <w:pStyle w:val="ListParagraph"/>
-        <w:numPr>
-          <w:ilvl w:val="1"/>
-          <w:numId w:val="4"/>
-        </w:numPr>
-        <w:rPr>
-          <w:color w:val="E36C0A" w:themeColor="accent6" w:themeShade="BF"/>
-        </w:rPr>
-      </w:pPr>
-      <w:r>
-        <w:rPr>
-          <w:color w:val="E36C0A" w:themeColor="accent6" w:themeShade="BF"/>
-        </w:rPr>
-        <w:t>Klasa akcji: Action</w:t>
-      </w:r>
       <w:bookmarkStart w:id="0" w:name="_GoBack"/>
       <w:bookmarkEnd w:id="0"/>
+    </w:p>
+    <w:p>
+      <w:pPr>
+        <w:pStyle w:val="ListParagraph"/>
+        <w:numPr>
+          <w:ilvl w:val="1"/>
+          <w:numId w:val="4"/>
+        </w:numPr>
+        <w:rPr>
+          <w:color w:val="FF0000"/>
+        </w:rPr>
+      </w:pPr>
+      <w:r>
+        <w:rPr>
+          <w:color w:val="FF0000"/>
+        </w:rPr>
+        <w:t>odporności</w:t>
+      </w:r>
+    </w:p>
+    <w:p>
+      <w:pPr>
+        <w:pStyle w:val="ListParagraph"/>
+        <w:numPr>
+          <w:ilvl w:val="2"/>
+          <w:numId w:val="4"/>
+        </w:numPr>
+        <w:rPr>
+          <w:color w:val="FF0000"/>
+        </w:rPr>
+      </w:pPr>
+      <w:r>
+        <w:rPr>
+          <w:color w:val="FF0000"/>
+        </w:rPr>
+        <w:t xml:space="preserve">usunięcie wytrzymałosci pancerza &gt; </w:t>
+      </w:r>
+      <w:r>
+        <w:rPr>
+          <w:color w:val="FF0000"/>
+        </w:rPr>
+        <w:t>zmiany w spec, grafach,</w:t>
+      </w:r>
+    </w:p>
+    <w:p>
+      <w:pPr>
+        <w:pStyle w:val="ListParagraph"/>
+        <w:numPr>
+          <w:ilvl w:val="1"/>
+          <w:numId w:val="4"/>
+        </w:numPr>
+        <w:rPr>
+          <w:color w:val="FF0000"/>
+        </w:rPr>
+      </w:pPr>
+      <w:r>
+        <w:rPr>
+          <w:color w:val="FF0000"/>
+        </w:rPr>
+        <w:t>wartości</w:t>
+      </w:r>
+    </w:p>
+    <w:p>
+      <w:pPr>
+        <w:pStyle w:val="ListParagraph"/>
+        <w:numPr>
+          <w:ilvl w:val="2"/>
+          <w:numId w:val="4"/>
+        </w:numPr>
+        <w:rPr>
+          <w:color w:val="FF0000"/>
+        </w:rPr>
+      </w:pPr>
+      <w:r>
+        <w:rPr>
+          <w:b/>
+          <w:color w:val="FF0000"/>
+        </w:rPr>
+        <w:t xml:space="preserve">refaktor – umiesczenie </w:t>
+      </w:r>
+      <w:r>
+        <w:rPr>
+          <w:b/>
+          <w:color w:val="FF0000"/>
+        </w:rPr>
+        <w:t xml:space="preserve">wartości atrybutu </w:t>
+      </w:r>
+      <w:r>
+        <w:rPr>
+          <w:b/>
+          <w:color w:val="FF0000"/>
+        </w:rPr>
+        <w:t>w klasie AttributeValue</w:t>
+      </w:r>
+    </w:p>
+    <w:p>
+      <w:pPr>
+        <w:pStyle w:val="ListParagraph"/>
+        <w:numPr>
+          <w:ilvl w:val="2"/>
+          <w:numId w:val="4"/>
+        </w:numPr>
+        <w:rPr>
+          <w:color w:val="FF0000"/>
+        </w:rPr>
+      </w:pPr>
+      <w:r>
+        <w:rPr>
+          <w:color w:val="FF0000"/>
+        </w:rPr>
+        <w:t>sprawdzanie wartości przed ustawieniem</w:t>
+      </w:r>
+    </w:p>
+    <w:p>
+      <w:pPr>
+        <w:pStyle w:val="ListParagraph"/>
+        <w:numPr>
+          <w:ilvl w:val="2"/>
+          <w:numId w:val="4"/>
+        </w:numPr>
+        <w:rPr>
+          <w:color w:val="FF0000"/>
+        </w:rPr>
+      </w:pPr>
+      <w:r>
+        <w:rPr>
+          <w:color w:val="FF0000"/>
+        </w:rPr>
+        <w:t>dodanie zmniejszania poniżej 0% statystyk</w:t>
+      </w:r>
+    </w:p>
+    <w:p>
+      <w:pPr>
+        <w:pStyle w:val="ListParagraph"/>
+        <w:numPr>
+          <w:ilvl w:val="1"/>
+          <w:numId w:val="4"/>
+        </w:numPr>
+        <w:rPr>
+          <w:color w:val="FF0000"/>
+        </w:rPr>
+      </w:pPr>
+      <w:r>
+        <w:rPr>
+          <w:color w:val="FF0000"/>
+        </w:rPr>
+        <w:t xml:space="preserve">Refaktor - </w:t>
+      </w:r>
+      <w:r>
+        <w:rPr>
+          <w:color w:val="FF0000"/>
+        </w:rPr>
+        <w:t xml:space="preserve">rodzaje atrybutów: </w:t>
+      </w:r>
+    </w:p>
+    <w:p>
+      <w:pPr>
+        <w:pStyle w:val="ListParagraph"/>
+        <w:numPr>
+          <w:ilvl w:val="2"/>
+          <w:numId w:val="4"/>
+        </w:numPr>
+        <w:rPr>
+          <w:color w:val="FF0000"/>
+        </w:rPr>
+      </w:pPr>
+      <w:r>
+        <w:rPr>
+          <w:color w:val="FF0000"/>
+        </w:rPr>
+        <w:t xml:space="preserve">Opisowy, </w:t>
+      </w:r>
+    </w:p>
+    <w:p>
+      <w:pPr>
+        <w:pStyle w:val="ListParagraph"/>
+        <w:numPr>
+          <w:ilvl w:val="2"/>
+          <w:numId w:val="4"/>
+        </w:numPr>
+        <w:rPr>
+          <w:color w:val="FF0000"/>
+        </w:rPr>
+      </w:pPr>
+      <w:r>
+        <w:rPr>
+          <w:color w:val="FF0000"/>
+        </w:rPr>
+        <w:t xml:space="preserve">Liczbowy, </w:t>
+      </w:r>
+    </w:p>
+    <w:p>
+      <w:pPr>
+        <w:pStyle w:val="ListParagraph"/>
+        <w:numPr>
+          <w:ilvl w:val="2"/>
+          <w:numId w:val="4"/>
+        </w:numPr>
+        <w:rPr>
+          <w:color w:val="FF0000"/>
+        </w:rPr>
+      </w:pPr>
+      <w:r>
+        <w:rPr>
+          <w:color w:val="FF0000"/>
+        </w:rPr>
+        <w:t>Procentowy</w:t>
+      </w:r>
+      <w:r>
+        <w:rPr>
+          <w:color w:val="FF0000"/>
+        </w:rPr>
+        <w:t>,</w:t>
+      </w:r>
+    </w:p>
+    <w:p>
+      <w:pPr>
+        <w:pStyle w:val="ListParagraph"/>
+        <w:numPr>
+          <w:ilvl w:val="1"/>
+          <w:numId w:val="4"/>
+        </w:numPr>
+        <w:rPr>
+          <w:color w:val="FF0000"/>
+        </w:rPr>
+      </w:pPr>
+      <w:r>
+        <w:rPr>
+          <w:color w:val="FF0000"/>
+        </w:rPr>
+        <w:t>wczytywanie domyślnych wartości współczynników zmiany</w:t>
+      </w:r>
+    </w:p>
+    <w:p>
+      <w:pPr>
+        <w:pStyle w:val="ListParagraph"/>
+        <w:numPr>
+          <w:ilvl w:val="2"/>
+          <w:numId w:val="4"/>
+        </w:numPr>
+        <w:rPr>
+          <w:b/>
+          <w:color w:val="FF0000"/>
+        </w:rPr>
+      </w:pPr>
+      <w:r>
+        <w:rPr>
+          <w:b/>
+          <w:color w:val="FF0000"/>
+        </w:rPr>
+        <w:t>loadAdditionalData &gt; zrobic kopiowanie atrybutu hitPoints dla maxHp</w:t>
+      </w:r>
+    </w:p>
+    <w:p>
+      <w:pPr>
+        <w:pStyle w:val="ListParagraph"/>
+        <w:numPr>
+          <w:ilvl w:val="2"/>
+          <w:numId w:val="4"/>
+        </w:numPr>
+        <w:rPr>
+          <w:b/>
+          <w:color w:val="FF0000"/>
+        </w:rPr>
+      </w:pPr>
+      <w:r>
+        <w:rPr>
+          <w:b/>
+          <w:color w:val="FF0000"/>
+        </w:rPr>
+        <w:t>dodanie pliku json opisującego wszystkie zależności między atrybutami</w:t>
+      </w:r>
+    </w:p>
+    <w:p>
+      <w:pPr>
+        <w:pStyle w:val="ListParagraph"/>
+        <w:numPr>
+          <w:ilvl w:val="0"/>
+          <w:numId w:val="4"/>
+        </w:numPr>
+        <w:rPr>
+          <w:u w:val="single"/>
+        </w:rPr>
+      </w:pPr>
+      <w:r>
+        <w:rPr>
+          <w:u w:val="single"/>
+        </w:rPr>
+        <w:t>SPRINT: Levelowanie jednostek</w:t>
+      </w:r>
+    </w:p>
+    <w:p>
+      <w:pPr>
+        <w:pStyle w:val="ListParagraph"/>
+        <w:numPr>
+          <w:ilvl w:val="1"/>
+          <w:numId w:val="4"/>
+        </w:numPr>
+        <w:rPr>
+          <w:color w:val="FF0000"/>
+        </w:rPr>
+      </w:pPr>
+      <w:r>
+        <w:rPr>
+          <w:color w:val="FF0000"/>
+        </w:rPr>
+        <w:t>Przy nowym poziomie powinny się zmniać wspołczynniki zmiany</w:t>
+      </w:r>
+    </w:p>
+    <w:p>
+      <w:pPr>
+        <w:pStyle w:val="ListParagraph"/>
+        <w:numPr>
+          <w:ilvl w:val="0"/>
+          <w:numId w:val="4"/>
+        </w:numPr>
+        <w:rPr>
+          <w:u w:val="single"/>
+        </w:rPr>
+      </w:pPr>
+      <w:r>
+        <w:rPr>
+          <w:u w:val="single"/>
+        </w:rPr>
+        <w:t>SPRINT: Buffy</w:t>
+      </w:r>
+      <w:r>
+        <w:rPr>
+          <w:u w:val="single"/>
+        </w:rPr>
+        <w:t xml:space="preserve"> / um. Pasywne</w:t>
+      </w:r>
+    </w:p>
+    <w:p>
+      <w:pPr>
+        <w:pStyle w:val="ListParagraph"/>
+        <w:numPr>
+          <w:ilvl w:val="1"/>
+          <w:numId w:val="4"/>
+        </w:numPr>
+      </w:pPr>
+      <w:r>
+        <w:t>Stworzenie języka do zapisu buffów</w:t>
+      </w:r>
+    </w:p>
+    <w:p>
+      <w:pPr>
+        <w:pStyle w:val="ListParagraph"/>
+        <w:numPr>
+          <w:ilvl w:val="1"/>
+          <w:numId w:val="4"/>
+        </w:numPr>
+      </w:pPr>
+      <w:r>
+        <w:t>Stworzenie dynamicznego mechanizmu do buffów</w:t>
+      </w:r>
+    </w:p>
+    <w:p>
+      <w:pPr>
+        <w:pStyle w:val="ListParagraph"/>
+        <w:numPr>
+          <w:ilvl w:val="1"/>
+          <w:numId w:val="4"/>
+        </w:numPr>
+      </w:pPr>
+      <w:r>
+        <w:t>usunąć podział na pozytyne negatyw’’ne</w:t>
+      </w:r>
+    </w:p>
+    <w:p>
+      <w:pPr>
+        <w:pStyle w:val="ListParagraph"/>
+        <w:numPr>
+          <w:ilvl w:val="1"/>
+          <w:numId w:val="4"/>
+        </w:numPr>
+      </w:pPr>
+      <w:r>
+        <w:lastRenderedPageBreak/>
+        <w:t>stworzyć uniwersalny obiekt Action, który będzie opisywał oddziałowanie między jednotkami na polu bitwy,</w:t>
+      </w:r>
+    </w:p>
+    <w:p>
+      <w:pPr>
+        <w:pStyle w:val="ListParagraph"/>
+        <w:numPr>
+          <w:ilvl w:val="1"/>
+          <w:numId w:val="4"/>
+        </w:numPr>
+      </w:pPr>
+      <w:r>
+        <w:t>dodanie defaultowych buffów</w:t>
+      </w:r>
+    </w:p>
+    <w:p>
+      <w:pPr>
+        <w:pStyle w:val="ListParagraph"/>
+        <w:numPr>
+          <w:ilvl w:val="2"/>
+          <w:numId w:val="4"/>
+        </w:numPr>
+      </w:pPr>
+      <w:r>
+        <w:t xml:space="preserve">odporności </w:t>
+      </w:r>
+      <w:r>
+        <w:t>wrodzone</w:t>
+      </w:r>
+      <w:r>
+        <w:t xml:space="preserve"> (np. dla nieumarłych buffem będzie odpornosc na zywioly, smierc – zawsze 75%) </w:t>
+      </w:r>
+      <w:r>
+        <w:t>+ sprawdzanie</w:t>
+      </w:r>
+    </w:p>
+    <w:p>
+      <w:pPr>
+        <w:pStyle w:val="ListParagraph"/>
+        <w:numPr>
+          <w:ilvl w:val="0"/>
+          <w:numId w:val="4"/>
+        </w:numPr>
+        <w:rPr>
+          <w:u w:val="single"/>
+        </w:rPr>
+      </w:pPr>
+      <w:r>
+        <w:rPr>
+          <w:u w:val="single"/>
+        </w:rPr>
+        <w:t xml:space="preserve">SPRINT: </w:t>
+      </w:r>
+      <w:r>
+        <w:rPr>
+          <w:u w:val="single"/>
+        </w:rPr>
+        <w:t>Akcje – Atak</w:t>
+      </w:r>
+    </w:p>
+    <w:p>
+      <w:pPr>
+        <w:pStyle w:val="ListParagraph"/>
+        <w:numPr>
+          <w:ilvl w:val="1"/>
+          <w:numId w:val="4"/>
+        </w:numPr>
+        <w:rPr>
+          <w:color w:val="FF0000"/>
+        </w:rPr>
+      </w:pPr>
+      <w:r>
+        <w:rPr>
+          <w:color w:val="FF0000"/>
+        </w:rPr>
+        <w:t>Przebieg</w:t>
+      </w:r>
+    </w:p>
+    <w:p>
+      <w:pPr>
+        <w:pStyle w:val="ListParagraph"/>
+        <w:numPr>
+          <w:ilvl w:val="2"/>
+          <w:numId w:val="4"/>
+        </w:numPr>
+        <w:rPr>
+          <w:color w:val="FF0000"/>
+        </w:rPr>
+      </w:pPr>
+      <w:r>
+        <w:rPr>
+          <w:color w:val="FF0000"/>
+        </w:rPr>
+        <w:t>trafi / nie trafi</w:t>
+      </w:r>
+    </w:p>
+    <w:p>
+      <w:pPr>
+        <w:pStyle w:val="ListParagraph"/>
+        <w:numPr>
+          <w:ilvl w:val="2"/>
+          <w:numId w:val="4"/>
+        </w:numPr>
+        <w:rPr>
+          <w:color w:val="FF0000"/>
+        </w:rPr>
+      </w:pPr>
+      <w:r>
+        <w:rPr>
+          <w:color w:val="FF0000"/>
+        </w:rPr>
+        <w:t>sprawdź buffy chroniące</w:t>
+      </w:r>
+    </w:p>
+    <w:p>
+      <w:pPr>
+        <w:pStyle w:val="ListParagraph"/>
+        <w:numPr>
+          <w:ilvl w:val="2"/>
+          <w:numId w:val="4"/>
+        </w:numPr>
+        <w:rPr>
+          <w:color w:val="FF0000"/>
+        </w:rPr>
+      </w:pPr>
+      <w:r>
+        <w:rPr>
+          <w:color w:val="FF0000"/>
+        </w:rPr>
+        <w:t>zadaj obrażenia</w:t>
+      </w:r>
+    </w:p>
+    <w:p>
+      <w:pPr>
+        <w:pStyle w:val="ListParagraph"/>
+        <w:numPr>
+          <w:ilvl w:val="2"/>
+          <w:numId w:val="4"/>
+        </w:numPr>
+        <w:rPr>
+          <w:color w:val="FF0000"/>
+        </w:rPr>
+      </w:pPr>
+      <w:r>
+        <w:rPr>
+          <w:color w:val="FF0000"/>
+        </w:rPr>
+        <w:t>sprawdź życie jednostki</w:t>
+      </w:r>
+    </w:p>
+    <w:p>
+      <w:pPr>
+        <w:pStyle w:val="ListParagraph"/>
+        <w:numPr>
+          <w:ilvl w:val="2"/>
+          <w:numId w:val="4"/>
+        </w:numPr>
+        <w:rPr>
+          <w:color w:val="FF0000"/>
+        </w:rPr>
+      </w:pPr>
+      <w:r>
+        <w:rPr>
+          <w:color w:val="FF0000"/>
+        </w:rPr>
+        <w:t>nałóż buffy - kary</w:t>
+      </w:r>
+    </w:p>
+    <w:p>
+      <w:pPr>
+        <w:pStyle w:val="ListParagraph"/>
+        <w:numPr>
+          <w:ilvl w:val="1"/>
+          <w:numId w:val="4"/>
+        </w:numPr>
+        <w:rPr>
+          <w:color w:val="E36C0A" w:themeColor="accent6" w:themeShade="BF"/>
+        </w:rPr>
+      </w:pPr>
+      <w:r>
+        <w:rPr>
+          <w:color w:val="E36C0A" w:themeColor="accent6" w:themeShade="BF"/>
+        </w:rPr>
+        <w:t>Klasa akcji: Action</w:t>
+      </w:r>
     </w:p>
     <w:p>
       <w:pPr>
@@ -1415,7 +1252,6 @@
         </w:numPr>
       </w:pPr>
       <w:r>
-        <w:lastRenderedPageBreak/>
         <w:t>Pętla - Mechanizm atakowania</w:t>
       </w:r>
     </w:p>

</xml_diff>

<commit_message>
Unit / Attributes - moved MIN & MAX attribute value to AttributeValue classes
+ SPEC update
</commit_message>
<xml_diff>
--- a/DisciplesBattleSimulator/src/TODO.docx
+++ b/DisciplesBattleSimulator/src/TODO.docx
@@ -258,6 +258,24 @@
           <w:numId w:val="4"/>
         </w:numPr>
         <w:rPr>
+          <w:color w:val="FF0000"/>
+        </w:rPr>
+      </w:pPr>
+      <w:r>
+        <w:rPr>
+          <w:color w:val="FF0000"/>
+        </w:rPr>
+        <w:t>Refaktor – AbstractAttribute/public void update( - wywalic</w:t>
+      </w:r>
+    </w:p>
+    <w:p>
+      <w:pPr>
+        <w:pStyle w:val="ListParagraph"/>
+        <w:numPr>
+          <w:ilvl w:val="1"/>
+          <w:numId w:val="4"/>
+        </w:numPr>
+        <w:rPr>
           <w:b/>
           <w:color w:val="FF0000"/>
         </w:rPr>
@@ -336,180 +354,147 @@
           <w:color w:val="FF0000"/>
         </w:rPr>
         <w:t>dodanie walidatorów</w:t>
+      </w:r>
+    </w:p>
+    <w:p>
+      <w:pPr>
+        <w:pStyle w:val="ListParagraph"/>
+        <w:numPr>
+          <w:ilvl w:val="1"/>
+          <w:numId w:val="4"/>
+        </w:numPr>
+        <w:rPr>
+          <w:color w:val="FF0000"/>
+        </w:rPr>
+      </w:pPr>
+      <w:r>
+        <w:rPr>
+          <w:color w:val="FF0000"/>
+        </w:rPr>
+        <w:t>odporności</w:t>
+      </w:r>
+    </w:p>
+    <w:p>
+      <w:pPr>
+        <w:pStyle w:val="ListParagraph"/>
+        <w:numPr>
+          <w:ilvl w:val="2"/>
+          <w:numId w:val="4"/>
+        </w:numPr>
+        <w:rPr>
+          <w:color w:val="FF0000"/>
+        </w:rPr>
+      </w:pPr>
+      <w:r>
+        <w:rPr>
+          <w:color w:val="FF0000"/>
+        </w:rPr>
+        <w:t xml:space="preserve">usunięcie wytrzymałosci pancerza &gt; </w:t>
+      </w:r>
+      <w:r>
+        <w:rPr>
+          <w:color w:val="FF0000"/>
+        </w:rPr>
+        <w:t>zmiany w spec, grafach,</w:t>
+      </w:r>
+    </w:p>
+    <w:p>
+      <w:pPr>
+        <w:pStyle w:val="ListParagraph"/>
+        <w:numPr>
+          <w:ilvl w:val="1"/>
+          <w:numId w:val="4"/>
+        </w:numPr>
+        <w:rPr>
+          <w:color w:val="FF0000"/>
+        </w:rPr>
+      </w:pPr>
+      <w:r>
+        <w:rPr>
+          <w:color w:val="FF0000"/>
+        </w:rPr>
+        <w:t>wartości</w:t>
+      </w:r>
+    </w:p>
+    <w:p>
+      <w:pPr>
+        <w:pStyle w:val="ListParagraph"/>
+        <w:numPr>
+          <w:ilvl w:val="2"/>
+          <w:numId w:val="4"/>
+        </w:numPr>
+        <w:rPr>
+          <w:color w:val="FF0000"/>
+        </w:rPr>
+      </w:pPr>
+      <w:r>
+        <w:rPr>
+          <w:color w:val="FF0000"/>
+        </w:rPr>
+        <w:t>sprawdzanie wartości przed ustawieniem</w:t>
+      </w:r>
+    </w:p>
+    <w:p>
+      <w:pPr>
+        <w:pStyle w:val="ListParagraph"/>
+        <w:numPr>
+          <w:ilvl w:val="2"/>
+          <w:numId w:val="4"/>
+        </w:numPr>
+        <w:rPr>
+          <w:color w:val="FF0000"/>
+        </w:rPr>
+      </w:pPr>
+      <w:r>
+        <w:rPr>
+          <w:color w:val="FF0000"/>
+        </w:rPr>
+        <w:t>dodanie zmniejszania poniżej 0% statystyk</w:t>
+      </w:r>
+    </w:p>
+    <w:p>
+      <w:pPr>
+        <w:pStyle w:val="ListParagraph"/>
+        <w:numPr>
+          <w:ilvl w:val="1"/>
+          <w:numId w:val="4"/>
+        </w:numPr>
+        <w:rPr>
+          <w:color w:val="FF0000"/>
+        </w:rPr>
+      </w:pPr>
+      <w:r>
+        <w:rPr>
+          <w:color w:val="FF0000"/>
+        </w:rPr>
+        <w:t xml:space="preserve">Refaktor - </w:t>
+      </w:r>
+      <w:r>
+        <w:rPr>
+          <w:color w:val="FF0000"/>
+        </w:rPr>
+        <w:t xml:space="preserve">rodzaje atrybutów: </w:t>
+      </w:r>
+    </w:p>
+    <w:p>
+      <w:pPr>
+        <w:pStyle w:val="ListParagraph"/>
+        <w:numPr>
+          <w:ilvl w:val="2"/>
+          <w:numId w:val="4"/>
+        </w:numPr>
+        <w:rPr>
+          <w:color w:val="FF0000"/>
+        </w:rPr>
+      </w:pPr>
+      <w:r>
+        <w:rPr>
+          <w:color w:val="FF0000"/>
+        </w:rPr>
+        <w:t xml:space="preserve">Opisowy, </w:t>
       </w:r>
       <w:bookmarkStart w:id="0" w:name="_GoBack"/>
       <w:bookmarkEnd w:id="0"/>
-    </w:p>
-    <w:p>
-      <w:pPr>
-        <w:pStyle w:val="ListParagraph"/>
-        <w:numPr>
-          <w:ilvl w:val="1"/>
-          <w:numId w:val="4"/>
-        </w:numPr>
-        <w:rPr>
-          <w:color w:val="FF0000"/>
-        </w:rPr>
-      </w:pPr>
-      <w:r>
-        <w:rPr>
-          <w:color w:val="FF0000"/>
-        </w:rPr>
-        <w:t>odporności</w:t>
-      </w:r>
-    </w:p>
-    <w:p>
-      <w:pPr>
-        <w:pStyle w:val="ListParagraph"/>
-        <w:numPr>
-          <w:ilvl w:val="2"/>
-          <w:numId w:val="4"/>
-        </w:numPr>
-        <w:rPr>
-          <w:color w:val="FF0000"/>
-        </w:rPr>
-      </w:pPr>
-      <w:r>
-        <w:rPr>
-          <w:color w:val="FF0000"/>
-        </w:rPr>
-        <w:t xml:space="preserve">usunięcie wytrzymałosci pancerza &gt; </w:t>
-      </w:r>
-      <w:r>
-        <w:rPr>
-          <w:color w:val="FF0000"/>
-        </w:rPr>
-        <w:t>zmiany w spec, grafach,</w:t>
-      </w:r>
-    </w:p>
-    <w:p>
-      <w:pPr>
-        <w:pStyle w:val="ListParagraph"/>
-        <w:numPr>
-          <w:ilvl w:val="1"/>
-          <w:numId w:val="4"/>
-        </w:numPr>
-        <w:rPr>
-          <w:color w:val="FF0000"/>
-        </w:rPr>
-      </w:pPr>
-      <w:r>
-        <w:rPr>
-          <w:color w:val="FF0000"/>
-        </w:rPr>
-        <w:t>wartości</w:t>
-      </w:r>
-    </w:p>
-    <w:p>
-      <w:pPr>
-        <w:pStyle w:val="ListParagraph"/>
-        <w:numPr>
-          <w:ilvl w:val="2"/>
-          <w:numId w:val="4"/>
-        </w:numPr>
-        <w:rPr>
-          <w:color w:val="FF0000"/>
-        </w:rPr>
-      </w:pPr>
-      <w:r>
-        <w:rPr>
-          <w:b/>
-          <w:color w:val="FF0000"/>
-        </w:rPr>
-        <w:t xml:space="preserve">refaktor – umiesczenie </w:t>
-      </w:r>
-      <w:r>
-        <w:rPr>
-          <w:b/>
-          <w:color w:val="FF0000"/>
-        </w:rPr>
-        <w:t xml:space="preserve">wartości atrybutu </w:t>
-      </w:r>
-      <w:r>
-        <w:rPr>
-          <w:b/>
-          <w:color w:val="FF0000"/>
-        </w:rPr>
-        <w:t>w klasie AttributeValue</w:t>
-      </w:r>
-    </w:p>
-    <w:p>
-      <w:pPr>
-        <w:pStyle w:val="ListParagraph"/>
-        <w:numPr>
-          <w:ilvl w:val="2"/>
-          <w:numId w:val="4"/>
-        </w:numPr>
-        <w:rPr>
-          <w:color w:val="FF0000"/>
-        </w:rPr>
-      </w:pPr>
-      <w:r>
-        <w:rPr>
-          <w:color w:val="FF0000"/>
-        </w:rPr>
-        <w:t>sprawdzanie wartości przed ustawieniem</w:t>
-      </w:r>
-    </w:p>
-    <w:p>
-      <w:pPr>
-        <w:pStyle w:val="ListParagraph"/>
-        <w:numPr>
-          <w:ilvl w:val="2"/>
-          <w:numId w:val="4"/>
-        </w:numPr>
-        <w:rPr>
-          <w:color w:val="FF0000"/>
-        </w:rPr>
-      </w:pPr>
-      <w:r>
-        <w:rPr>
-          <w:color w:val="FF0000"/>
-        </w:rPr>
-        <w:t>dodanie zmniejszania poniżej 0% statystyk</w:t>
-      </w:r>
-    </w:p>
-    <w:p>
-      <w:pPr>
-        <w:pStyle w:val="ListParagraph"/>
-        <w:numPr>
-          <w:ilvl w:val="1"/>
-          <w:numId w:val="4"/>
-        </w:numPr>
-        <w:rPr>
-          <w:color w:val="FF0000"/>
-        </w:rPr>
-      </w:pPr>
-      <w:r>
-        <w:rPr>
-          <w:color w:val="FF0000"/>
-        </w:rPr>
-        <w:t xml:space="preserve">Refaktor - </w:t>
-      </w:r>
-      <w:r>
-        <w:rPr>
-          <w:color w:val="FF0000"/>
-        </w:rPr>
-        <w:t xml:space="preserve">rodzaje atrybutów: </w:t>
-      </w:r>
-    </w:p>
-    <w:p>
-      <w:pPr>
-        <w:pStyle w:val="ListParagraph"/>
-        <w:numPr>
-          <w:ilvl w:val="2"/>
-          <w:numId w:val="4"/>
-        </w:numPr>
-        <w:rPr>
-          <w:color w:val="FF0000"/>
-        </w:rPr>
-      </w:pPr>
-      <w:r>
-        <w:rPr>
-          <w:color w:val="FF0000"/>
-        </w:rPr>
-        <w:t xml:space="preserve">Opisowy, </w:t>
-      </w:r>
     </w:p>
     <w:p>
       <w:pPr>

</xml_diff>

<commit_message>
Database - Fix for dynamic loading connection.url property
</commit_message>
<xml_diff>
--- a/DisciplesBattleSimulator/src/TODO.docx
+++ b/DisciplesBattleSimulator/src/TODO.docx
@@ -241,13 +241,13 @@
         <w:rPr>
           <w:u w:val="single"/>
         </w:rPr>
-        <w:t xml:space="preserve">SPRINT: </w:t>
+        <w:t>SPRINT: Baza danych</w:t>
       </w:r>
       <w:r>
         <w:rPr>
           <w:u w:val="single"/>
         </w:rPr>
-        <w:t>Atrybuty</w:t>
+        <w:t xml:space="preserve"> i jej obsługa</w:t>
       </w:r>
     </w:p>
     <w:p>
@@ -257,15 +257,9 @@
           <w:ilvl w:val="1"/>
           <w:numId w:val="4"/>
         </w:numPr>
-        <w:rPr>
-          <w:color w:val="FF0000"/>
-        </w:rPr>
-      </w:pPr>
-      <w:r>
-        <w:rPr>
-          <w:color w:val="FF0000"/>
-        </w:rPr>
-        <w:t>Refaktor – AbstractAttribute/public void update( - wywalic</w:t>
+      </w:pPr>
+      <w:r>
+        <w:t>Stworzenie bazy danych z informacjami o jednostkach</w:t>
       </w:r>
     </w:p>
     <w:p>
@@ -275,229 +269,511 @@
           <w:ilvl w:val="1"/>
           <w:numId w:val="4"/>
         </w:numPr>
-        <w:rPr>
-          <w:b/>
-          <w:color w:val="FF0000"/>
-        </w:rPr>
-      </w:pPr>
-      <w:r>
-        <w:rPr>
-          <w:b/>
-          <w:color w:val="FF0000"/>
-        </w:rPr>
-        <w:t>Zap</w:t>
-      </w:r>
-      <w:r>
-        <w:rPr>
-          <w:b/>
-          <w:color w:val="FF0000"/>
-        </w:rPr>
-        <w:t>i</w:t>
-      </w:r>
-      <w:r>
-        <w:rPr>
-          <w:b/>
-          <w:color w:val="FF0000"/>
-        </w:rPr>
-        <w:t>sywanie jednostek w bazie danych</w:t>
-      </w:r>
-    </w:p>
-    <w:p>
-      <w:pPr>
-        <w:pStyle w:val="ListParagraph"/>
-        <w:numPr>
-          <w:ilvl w:val="1"/>
-          <w:numId w:val="4"/>
-        </w:numPr>
-        <w:rPr>
-          <w:color w:val="FF0000"/>
-        </w:rPr>
-      </w:pPr>
-      <w:r>
-        <w:rPr>
-          <w:color w:val="FF0000"/>
-        </w:rPr>
-        <w:t>Zapisywanie wartości atrybutów liczbowych jako zmiennoprzecinkowe</w:t>
-      </w:r>
-    </w:p>
-    <w:p>
-      <w:pPr>
-        <w:pStyle w:val="ListParagraph"/>
-        <w:numPr>
-          <w:ilvl w:val="2"/>
-          <w:numId w:val="4"/>
-        </w:numPr>
-        <w:rPr>
-          <w:color w:val="FF0000"/>
-        </w:rPr>
-      </w:pPr>
-      <w:r>
-        <w:rPr>
-          <w:color w:val="FF0000"/>
-        </w:rPr>
-        <w:t>zmniejszy to liczbę błędów w przyszłości,</w:t>
-      </w:r>
-    </w:p>
-    <w:p>
-      <w:pPr>
-        <w:pStyle w:val="ListParagraph"/>
-        <w:numPr>
-          <w:ilvl w:val="1"/>
-          <w:numId w:val="4"/>
-        </w:numPr>
-        <w:rPr>
-          <w:color w:val="FF0000"/>
-        </w:rPr>
-      </w:pPr>
-      <w:r>
-        <w:rPr>
-          <w:color w:val="FF0000"/>
-        </w:rPr>
-        <w:t>dodanie walidatorów</w:t>
-      </w:r>
-    </w:p>
-    <w:p>
-      <w:pPr>
-        <w:pStyle w:val="ListParagraph"/>
-        <w:numPr>
-          <w:ilvl w:val="1"/>
-          <w:numId w:val="4"/>
-        </w:numPr>
-        <w:rPr>
-          <w:color w:val="FF0000"/>
-        </w:rPr>
-      </w:pPr>
-      <w:r>
-        <w:rPr>
-          <w:color w:val="FF0000"/>
-        </w:rPr>
-        <w:t>odporności</w:t>
-      </w:r>
-    </w:p>
-    <w:p>
-      <w:pPr>
-        <w:pStyle w:val="ListParagraph"/>
-        <w:numPr>
-          <w:ilvl w:val="2"/>
-          <w:numId w:val="4"/>
-        </w:numPr>
-        <w:rPr>
-          <w:color w:val="FF0000"/>
-        </w:rPr>
-      </w:pPr>
-      <w:r>
-        <w:rPr>
-          <w:color w:val="FF0000"/>
-        </w:rPr>
-        <w:t xml:space="preserve">usunięcie wytrzymałosci pancerza &gt; </w:t>
-      </w:r>
-      <w:r>
-        <w:rPr>
-          <w:color w:val="FF0000"/>
-        </w:rPr>
-        <w:t>zmiany w spec, grafach,</w:t>
-      </w:r>
-    </w:p>
-    <w:p>
-      <w:pPr>
-        <w:pStyle w:val="ListParagraph"/>
-        <w:numPr>
-          <w:ilvl w:val="1"/>
-          <w:numId w:val="4"/>
-        </w:numPr>
-        <w:rPr>
-          <w:color w:val="FF0000"/>
-        </w:rPr>
-      </w:pPr>
-      <w:r>
-        <w:rPr>
-          <w:color w:val="FF0000"/>
-        </w:rPr>
-        <w:t>wartości</w:t>
-      </w:r>
-    </w:p>
-    <w:p>
-      <w:pPr>
-        <w:pStyle w:val="ListParagraph"/>
-        <w:numPr>
-          <w:ilvl w:val="2"/>
-          <w:numId w:val="4"/>
-        </w:numPr>
-        <w:rPr>
-          <w:color w:val="FF0000"/>
-        </w:rPr>
-      </w:pPr>
-      <w:r>
-        <w:rPr>
-          <w:color w:val="FF0000"/>
-        </w:rPr>
-        <w:t>sprawdzanie wartości przed ustawieniem</w:t>
-      </w:r>
-    </w:p>
-    <w:p>
-      <w:pPr>
-        <w:pStyle w:val="ListParagraph"/>
-        <w:numPr>
-          <w:ilvl w:val="2"/>
-          <w:numId w:val="4"/>
-        </w:numPr>
-        <w:rPr>
-          <w:color w:val="FF0000"/>
-        </w:rPr>
-      </w:pPr>
-      <w:r>
-        <w:rPr>
-          <w:color w:val="FF0000"/>
-        </w:rPr>
-        <w:t>dodanie zmniejszania poniżej 0% statystyk</w:t>
-      </w:r>
-    </w:p>
-    <w:p>
-      <w:pPr>
-        <w:pStyle w:val="ListParagraph"/>
-        <w:numPr>
-          <w:ilvl w:val="1"/>
-          <w:numId w:val="4"/>
-        </w:numPr>
-        <w:rPr>
-          <w:color w:val="FF0000"/>
-        </w:rPr>
-      </w:pPr>
-      <w:r>
-        <w:rPr>
-          <w:color w:val="FF0000"/>
-        </w:rPr>
-        <w:t xml:space="preserve">Refaktor - </w:t>
-      </w:r>
-      <w:r>
-        <w:rPr>
-          <w:color w:val="FF0000"/>
-        </w:rPr>
-        <w:t xml:space="preserve">rodzaje atrybutów: </w:t>
-      </w:r>
-    </w:p>
-    <w:p>
-      <w:pPr>
-        <w:pStyle w:val="ListParagraph"/>
-        <w:numPr>
-          <w:ilvl w:val="2"/>
-          <w:numId w:val="4"/>
-        </w:numPr>
-        <w:rPr>
-          <w:color w:val="FF0000"/>
-        </w:rPr>
-      </w:pPr>
-      <w:r>
-        <w:rPr>
-          <w:color w:val="FF0000"/>
-        </w:rPr>
-        <w:t xml:space="preserve">Opisowy, </w:t>
+      </w:pPr>
+      <w:r>
+        <w:t>Stworzenie modeli</w:t>
+      </w:r>
+    </w:p>
+    <w:p>
+      <w:pPr>
+        <w:spacing w:after="0" w:line="240" w:lineRule="auto"/>
+      </w:pPr>
+      <w:r>
+        <w:t xml:space="preserve">// Setup - tabele z </w:t>
+      </w:r>
+      <w:r>
+        <w:t>domyślnymi wartościami</w:t>
+      </w:r>
+    </w:p>
+    <w:p>
+      <w:pPr>
+        <w:spacing w:after="0" w:line="240" w:lineRule="auto"/>
+      </w:pPr>
+    </w:p>
+    <w:p>
+      <w:pPr>
+        <w:spacing w:after="0" w:line="240" w:lineRule="auto"/>
+        <w:rPr>
+          <w:lang w:val="en-US"/>
+        </w:rPr>
+      </w:pPr>
+      <w:r>
+        <w:rPr>
+          <w:lang w:val="en-US"/>
+        </w:rPr>
+        <w:t>UNITS_SETUP</w:t>
+      </w:r>
+    </w:p>
+    <w:p>
+      <w:pPr>
+        <w:spacing w:after="0" w:line="240" w:lineRule="auto"/>
+        <w:rPr>
+          <w:lang w:val="en-US"/>
+        </w:rPr>
+      </w:pPr>
+      <w:r>
+        <w:rPr>
+          <w:lang w:val="en-US"/>
+        </w:rPr>
+        <w:t>Id, id_description, id_progress, id_resistances, id_attack, id_movment</w:t>
       </w:r>
       <w:bookmarkStart w:id="0" w:name="_GoBack"/>
       <w:bookmarkEnd w:id="0"/>
     </w:p>
     <w:p>
       <w:pPr>
+        <w:spacing w:after="0" w:line="240" w:lineRule="auto"/>
+        <w:rPr>
+          <w:lang w:val="en-US"/>
+        </w:rPr>
+      </w:pPr>
+    </w:p>
+    <w:p>
+      <w:pPr>
+        <w:spacing w:after="0" w:line="240" w:lineRule="auto"/>
+        <w:rPr>
+          <w:lang w:val="en-US"/>
+        </w:rPr>
+      </w:pPr>
+      <w:r>
+        <w:rPr>
+          <w:lang w:val="en-US"/>
+        </w:rPr>
+        <w:t>UNITS_SETUP_DESCRIPTION</w:t>
+      </w:r>
+    </w:p>
+    <w:p>
+      <w:pPr>
+        <w:spacing w:after="0" w:line="240" w:lineRule="auto"/>
+        <w:rPr>
+          <w:lang w:val="en-US"/>
+        </w:rPr>
+      </w:pPr>
+      <w:r>
+        <w:rPr>
+          <w:lang w:val="en-US"/>
+        </w:rPr>
+        <w:t>name, note, race, type</w:t>
+      </w:r>
+    </w:p>
+    <w:p>
+      <w:pPr>
+        <w:spacing w:after="0" w:line="240" w:lineRule="auto"/>
+        <w:rPr>
+          <w:lang w:val="en-US"/>
+        </w:rPr>
+      </w:pPr>
+    </w:p>
+    <w:p>
+      <w:pPr>
+        <w:spacing w:after="0" w:line="240" w:lineRule="auto"/>
+        <w:rPr>
+          <w:lang w:val="en-US"/>
+        </w:rPr>
+      </w:pPr>
+      <w:r>
+        <w:rPr>
+          <w:lang w:val="en-US"/>
+        </w:rPr>
+        <w:t>UNITS_SETUP_PROGRESS</w:t>
+      </w:r>
+    </w:p>
+    <w:p>
+      <w:pPr>
+        <w:spacing w:after="0" w:line="240" w:lineRule="auto"/>
+        <w:rPr>
+          <w:lang w:val="en-US"/>
+        </w:rPr>
+      </w:pPr>
+      <w:r>
+        <w:rPr>
+          <w:lang w:val="en-US"/>
+        </w:rPr>
+        <w:t>currentXp, nextLvlXp, level</w:t>
+      </w:r>
+    </w:p>
+    <w:p>
+      <w:pPr>
+        <w:spacing w:after="0" w:line="240" w:lineRule="auto"/>
+        <w:rPr>
+          <w:lang w:val="en-US"/>
+        </w:rPr>
+      </w:pPr>
+    </w:p>
+    <w:p>
+      <w:pPr>
+        <w:spacing w:after="0" w:line="240" w:lineRule="auto"/>
+        <w:rPr>
+          <w:lang w:val="en-US"/>
+        </w:rPr>
+      </w:pPr>
+      <w:r>
+        <w:rPr>
+          <w:lang w:val="en-US"/>
+        </w:rPr>
+        <w:t>UNITS_SETUP_RESISTANCES</w:t>
+      </w:r>
+    </w:p>
+    <w:p>
+      <w:pPr>
+        <w:spacing w:after="0" w:line="240" w:lineRule="auto"/>
+        <w:rPr>
+          <w:lang w:val="en-US"/>
+        </w:rPr>
+      </w:pPr>
+      <w:r>
+        <w:rPr>
+          <w:lang w:val="en-US"/>
+        </w:rPr>
+        <w:t>hitPoints, meele, meele, projectile, elemental, mind</w:t>
+      </w:r>
+    </w:p>
+    <w:p>
+      <w:pPr>
+        <w:spacing w:after="0" w:line="240" w:lineRule="auto"/>
+        <w:rPr>
+          <w:lang w:val="en-US"/>
+        </w:rPr>
+      </w:pPr>
+    </w:p>
+    <w:p>
+      <w:pPr>
+        <w:spacing w:after="0" w:line="240" w:lineRule="auto"/>
+        <w:rPr>
+          <w:lang w:val="en-US"/>
+        </w:rPr>
+      </w:pPr>
+      <w:r>
+        <w:rPr>
+          <w:lang w:val="en-US"/>
+        </w:rPr>
+        <w:t>UNITS_SETUP_ATTACK</w:t>
+      </w:r>
+    </w:p>
+    <w:p>
+      <w:pPr>
+        <w:spacing w:after="0" w:line="240" w:lineRule="auto"/>
+        <w:rPr>
+          <w:lang w:val="en-US"/>
+        </w:rPr>
+      </w:pPr>
+      <w:r>
+        <w:rPr>
+          <w:lang w:val="en-US"/>
+        </w:rPr>
+        <w:t>source, accuracy, damage, initiative, range, targets</w:t>
+      </w:r>
+    </w:p>
+    <w:p>
+      <w:pPr>
+        <w:spacing w:after="0" w:line="240" w:lineRule="auto"/>
+        <w:rPr>
+          <w:lang w:val="en-US"/>
+        </w:rPr>
+      </w:pPr>
+    </w:p>
+    <w:p>
+      <w:pPr>
+        <w:spacing w:after="0" w:line="240" w:lineRule="auto"/>
+      </w:pPr>
+      <w:r>
+        <w:t>UNITS_SETUP_MOVEMENT</w:t>
+      </w:r>
+    </w:p>
+    <w:p>
+      <w:pPr>
+        <w:spacing w:after="0" w:line="240" w:lineRule="auto"/>
+      </w:pPr>
+      <w:r>
+        <w:t>stamina, specialPoints</w:t>
+      </w:r>
+      <w:r>
+        <w:br/>
+      </w:r>
+    </w:p>
+    <w:p>
+      <w:pPr>
+        <w:pStyle w:val="ListParagraph"/>
+        <w:numPr>
+          <w:ilvl w:val="0"/>
+          <w:numId w:val="4"/>
+        </w:numPr>
+        <w:rPr>
+          <w:u w:val="single"/>
+        </w:rPr>
+      </w:pPr>
+      <w:r>
+        <w:rPr>
+          <w:u w:val="single"/>
+        </w:rPr>
+        <w:t xml:space="preserve">SPRINT: </w:t>
+      </w:r>
+      <w:r>
+        <w:rPr>
+          <w:u w:val="single"/>
+        </w:rPr>
+        <w:t>Atrybuty</w:t>
+      </w:r>
+    </w:p>
+    <w:p>
+      <w:pPr>
+        <w:pStyle w:val="ListParagraph"/>
+        <w:numPr>
+          <w:ilvl w:val="1"/>
+          <w:numId w:val="4"/>
+        </w:numPr>
+        <w:rPr>
+          <w:color w:val="FF0000"/>
+        </w:rPr>
+      </w:pPr>
+    </w:p>
+    <w:p>
+      <w:pPr>
+        <w:pStyle w:val="ListParagraph"/>
+        <w:numPr>
+          <w:ilvl w:val="1"/>
+          <w:numId w:val="4"/>
+        </w:numPr>
+        <w:rPr>
+          <w:color w:val="FF0000"/>
+        </w:rPr>
+      </w:pPr>
+      <w:r>
+        <w:rPr>
+          <w:color w:val="FF0000"/>
+        </w:rPr>
+        <w:t>Refaktor – AbstractAttribute/public void update( - wywalic</w:t>
+      </w:r>
+    </w:p>
+    <w:p>
+      <w:pPr>
+        <w:pStyle w:val="ListParagraph"/>
+        <w:numPr>
+          <w:ilvl w:val="1"/>
+          <w:numId w:val="4"/>
+        </w:numPr>
+        <w:rPr>
+          <w:b/>
+          <w:color w:val="FF0000"/>
+        </w:rPr>
+      </w:pPr>
+      <w:r>
+        <w:rPr>
+          <w:b/>
+          <w:color w:val="FF0000"/>
+        </w:rPr>
+        <w:lastRenderedPageBreak/>
+        <w:t>Zap</w:t>
+      </w:r>
+      <w:r>
+        <w:rPr>
+          <w:b/>
+          <w:color w:val="FF0000"/>
+        </w:rPr>
+        <w:t>i</w:t>
+      </w:r>
+      <w:r>
+        <w:rPr>
+          <w:b/>
+          <w:color w:val="FF0000"/>
+        </w:rPr>
+        <w:t>sywanie jednostek w bazie danych</w:t>
+      </w:r>
+    </w:p>
+    <w:p>
+      <w:pPr>
+        <w:pStyle w:val="ListParagraph"/>
+        <w:numPr>
+          <w:ilvl w:val="1"/>
+          <w:numId w:val="4"/>
+        </w:numPr>
+        <w:rPr>
+          <w:color w:val="FF0000"/>
+        </w:rPr>
+      </w:pPr>
+      <w:r>
+        <w:rPr>
+          <w:color w:val="FF0000"/>
+        </w:rPr>
+        <w:t>Zapisywanie wartości atrybutów liczbowych jako zmiennoprzecinkowe</w:t>
+      </w:r>
+    </w:p>
+    <w:p>
+      <w:pPr>
+        <w:pStyle w:val="ListParagraph"/>
+        <w:numPr>
+          <w:ilvl w:val="2"/>
+          <w:numId w:val="4"/>
+        </w:numPr>
+        <w:rPr>
+          <w:color w:val="FF0000"/>
+        </w:rPr>
+      </w:pPr>
+      <w:r>
+        <w:rPr>
+          <w:color w:val="FF0000"/>
+        </w:rPr>
+        <w:t>zmniejszy to liczbę błędów w przyszłości,</w:t>
+      </w:r>
+    </w:p>
+    <w:p>
+      <w:pPr>
+        <w:pStyle w:val="ListParagraph"/>
+        <w:numPr>
+          <w:ilvl w:val="1"/>
+          <w:numId w:val="4"/>
+        </w:numPr>
+        <w:rPr>
+          <w:color w:val="FF0000"/>
+        </w:rPr>
+      </w:pPr>
+      <w:r>
+        <w:rPr>
+          <w:color w:val="FF0000"/>
+        </w:rPr>
+        <w:t>dodanie walidatorów</w:t>
+      </w:r>
+    </w:p>
+    <w:p>
+      <w:pPr>
+        <w:pStyle w:val="ListParagraph"/>
+        <w:numPr>
+          <w:ilvl w:val="1"/>
+          <w:numId w:val="4"/>
+        </w:numPr>
+        <w:rPr>
+          <w:color w:val="FF0000"/>
+        </w:rPr>
+      </w:pPr>
+      <w:r>
+        <w:rPr>
+          <w:color w:val="FF0000"/>
+        </w:rPr>
+        <w:t>odporności</w:t>
+      </w:r>
+    </w:p>
+    <w:p>
+      <w:pPr>
+        <w:pStyle w:val="ListParagraph"/>
+        <w:numPr>
+          <w:ilvl w:val="2"/>
+          <w:numId w:val="4"/>
+        </w:numPr>
+        <w:rPr>
+          <w:color w:val="FF0000"/>
+        </w:rPr>
+      </w:pPr>
+      <w:r>
+        <w:rPr>
+          <w:color w:val="FF0000"/>
+        </w:rPr>
+        <w:t xml:space="preserve">usunięcie wytrzymałosci pancerza &gt; </w:t>
+      </w:r>
+      <w:r>
+        <w:rPr>
+          <w:color w:val="FF0000"/>
+        </w:rPr>
+        <w:t>zmiany w spec, grafach,</w:t>
+      </w:r>
+    </w:p>
+    <w:p>
+      <w:pPr>
+        <w:pStyle w:val="ListParagraph"/>
+        <w:numPr>
+          <w:ilvl w:val="1"/>
+          <w:numId w:val="4"/>
+        </w:numPr>
+        <w:rPr>
+          <w:color w:val="FF0000"/>
+        </w:rPr>
+      </w:pPr>
+      <w:r>
+        <w:rPr>
+          <w:color w:val="FF0000"/>
+        </w:rPr>
+        <w:t>wartości</w:t>
+      </w:r>
+    </w:p>
+    <w:p>
+      <w:pPr>
+        <w:pStyle w:val="ListParagraph"/>
+        <w:numPr>
+          <w:ilvl w:val="2"/>
+          <w:numId w:val="4"/>
+        </w:numPr>
+        <w:rPr>
+          <w:color w:val="FF0000"/>
+        </w:rPr>
+      </w:pPr>
+      <w:r>
+        <w:rPr>
+          <w:color w:val="FF0000"/>
+        </w:rPr>
+        <w:t>sprawdzanie wartości przed ustawieniem</w:t>
+      </w:r>
+    </w:p>
+    <w:p>
+      <w:pPr>
+        <w:pStyle w:val="ListParagraph"/>
+        <w:numPr>
+          <w:ilvl w:val="2"/>
+          <w:numId w:val="4"/>
+        </w:numPr>
+        <w:rPr>
+          <w:color w:val="FF0000"/>
+        </w:rPr>
+      </w:pPr>
+      <w:r>
+        <w:rPr>
+          <w:color w:val="FF0000"/>
+        </w:rPr>
+        <w:t>dodanie zmniejszania poniżej 0% statystyk</w:t>
+      </w:r>
+    </w:p>
+    <w:p>
+      <w:pPr>
+        <w:pStyle w:val="ListParagraph"/>
+        <w:numPr>
+          <w:ilvl w:val="1"/>
+          <w:numId w:val="4"/>
+        </w:numPr>
+        <w:rPr>
+          <w:color w:val="FF0000"/>
+        </w:rPr>
+      </w:pPr>
+      <w:r>
+        <w:rPr>
+          <w:color w:val="FF0000"/>
+        </w:rPr>
+        <w:t xml:space="preserve">Refaktor - </w:t>
+      </w:r>
+      <w:r>
+        <w:rPr>
+          <w:color w:val="FF0000"/>
+        </w:rPr>
+        <w:t xml:space="preserve">rodzaje atrybutów: </w:t>
+      </w:r>
+    </w:p>
+    <w:p>
+      <w:pPr>
+        <w:pStyle w:val="ListParagraph"/>
+        <w:numPr>
+          <w:ilvl w:val="2"/>
+          <w:numId w:val="4"/>
+        </w:numPr>
+        <w:rPr>
+          <w:color w:val="FF0000"/>
+        </w:rPr>
+      </w:pPr>
+      <w:r>
+        <w:rPr>
+          <w:color w:val="FF0000"/>
+        </w:rPr>
+        <w:t xml:space="preserve">Opisowy, </w:t>
+      </w:r>
+    </w:p>
+    <w:p>
+      <w:pPr>
         <w:pStyle w:val="ListParagraph"/>
         <w:numPr>
           <w:ilvl w:val="2"/>
@@ -701,7 +977,6 @@
         </w:numPr>
       </w:pPr>
       <w:r>
-        <w:lastRenderedPageBreak/>
         <w:t>stworzyć uniwersalny obiekt Action, który będzie opisywał oddziałowanie między jednotkami na polu bitwy,</w:t>
       </w:r>
     </w:p>
@@ -1066,6 +1341,7 @@
         <w:rPr>
           <w:b/>
         </w:rPr>
+        <w:lastRenderedPageBreak/>
         <w:t>Przemyśleć</w:t>
       </w:r>
     </w:p>

</xml_diff>

<commit_message>
Units - TODO update
</commit_message>
<xml_diff>
--- a/DisciplesBattleSimulator/src/TODO.docx
+++ b/DisciplesBattleSimulator/src/TODO.docx
@@ -317,178 +317,604 @@
         </w:rPr>
         <w:t>Id, id_description, id_progress, id_resistances, id_attack, id_movment</w:t>
       </w:r>
+    </w:p>
+    <w:p>
+      <w:pPr>
+        <w:spacing w:after="0" w:line="240" w:lineRule="auto"/>
+        <w:rPr>
+          <w:lang w:val="en-US"/>
+        </w:rPr>
+      </w:pPr>
+    </w:p>
+    <w:p>
+      <w:pPr>
+        <w:spacing w:after="0" w:line="240" w:lineRule="auto"/>
+        <w:rPr>
+          <w:lang w:val="en-US"/>
+        </w:rPr>
+      </w:pPr>
+      <w:r>
+        <w:rPr>
+          <w:lang w:val="en-US"/>
+        </w:rPr>
+        <w:t>UNITS_SETUP_DESCRIPTION</w:t>
+      </w:r>
+    </w:p>
+    <w:p>
+      <w:pPr>
+        <w:spacing w:after="0" w:line="240" w:lineRule="auto"/>
+        <w:rPr>
+          <w:lang w:val="en-US"/>
+        </w:rPr>
+      </w:pPr>
+      <w:r>
+        <w:rPr>
+          <w:lang w:val="en-US"/>
+        </w:rPr>
+        <w:t>name, note, race, type</w:t>
+      </w:r>
+    </w:p>
+    <w:p>
+      <w:pPr>
+        <w:spacing w:after="0" w:line="240" w:lineRule="auto"/>
+        <w:rPr>
+          <w:lang w:val="en-US"/>
+        </w:rPr>
+      </w:pPr>
+    </w:p>
+    <w:p>
+      <w:pPr>
+        <w:spacing w:after="0" w:line="240" w:lineRule="auto"/>
+        <w:rPr>
+          <w:lang w:val="en-US"/>
+        </w:rPr>
+      </w:pPr>
+      <w:r>
+        <w:rPr>
+          <w:lang w:val="en-US"/>
+        </w:rPr>
+        <w:t>UNITS_SETUP_PROGRESS</w:t>
+      </w:r>
+    </w:p>
+    <w:p>
+      <w:pPr>
+        <w:spacing w:after="0" w:line="240" w:lineRule="auto"/>
+        <w:rPr>
+          <w:lang w:val="en-US"/>
+        </w:rPr>
+      </w:pPr>
+      <w:r>
+        <w:rPr>
+          <w:lang w:val="en-US"/>
+        </w:rPr>
+        <w:t>currentXp, nextLvlXp, level</w:t>
+      </w:r>
+    </w:p>
+    <w:p>
+      <w:pPr>
+        <w:spacing w:after="0" w:line="240" w:lineRule="auto"/>
+        <w:rPr>
+          <w:lang w:val="en-US"/>
+        </w:rPr>
+      </w:pPr>
+    </w:p>
+    <w:p>
+      <w:pPr>
+        <w:spacing w:after="0" w:line="240" w:lineRule="auto"/>
+        <w:rPr>
+          <w:lang w:val="en-US"/>
+        </w:rPr>
+      </w:pPr>
+      <w:r>
+        <w:rPr>
+          <w:lang w:val="en-US"/>
+        </w:rPr>
+        <w:t>UNITS_SETUP_RESISTANCES</w:t>
+      </w:r>
+    </w:p>
+    <w:p>
+      <w:pPr>
+        <w:spacing w:after="0" w:line="240" w:lineRule="auto"/>
+        <w:rPr>
+          <w:lang w:val="en-US"/>
+        </w:rPr>
+      </w:pPr>
+      <w:r>
+        <w:rPr>
+          <w:lang w:val="en-US"/>
+        </w:rPr>
+        <w:t>hitPoints, meele, meele, projectile, elemental, mind</w:t>
+      </w:r>
+    </w:p>
+    <w:p>
+      <w:pPr>
+        <w:spacing w:after="0" w:line="240" w:lineRule="auto"/>
+        <w:rPr>
+          <w:lang w:val="en-US"/>
+        </w:rPr>
+      </w:pPr>
+    </w:p>
+    <w:p>
+      <w:pPr>
+        <w:spacing w:after="0" w:line="240" w:lineRule="auto"/>
+        <w:rPr>
+          <w:lang w:val="en-US"/>
+        </w:rPr>
+      </w:pPr>
+      <w:r>
+        <w:rPr>
+          <w:lang w:val="en-US"/>
+        </w:rPr>
+        <w:t>UNITS_SETUP_ATTACK</w:t>
+      </w:r>
+    </w:p>
+    <w:p>
+      <w:pPr>
+        <w:spacing w:after="0" w:line="240" w:lineRule="auto"/>
+        <w:rPr>
+          <w:lang w:val="en-US"/>
+        </w:rPr>
+      </w:pPr>
+      <w:r>
+        <w:rPr>
+          <w:lang w:val="en-US"/>
+        </w:rPr>
+        <w:t>source, accuracy, damage, initiative, range, targets</w:t>
+      </w:r>
+    </w:p>
+    <w:p>
+      <w:pPr>
+        <w:spacing w:after="0" w:line="240" w:lineRule="auto"/>
+        <w:rPr>
+          <w:lang w:val="en-US"/>
+        </w:rPr>
+      </w:pPr>
+    </w:p>
+    <w:p>
+      <w:pPr>
+        <w:spacing w:after="0" w:line="240" w:lineRule="auto"/>
+        <w:rPr>
+          <w:lang w:val="en-US"/>
+        </w:rPr>
+      </w:pPr>
+      <w:r>
+        <w:rPr>
+          <w:lang w:val="en-US"/>
+        </w:rPr>
+        <w:t>UNITS_SETUP_MOVEMENT</w:t>
+      </w:r>
+    </w:p>
+    <w:p>
+      <w:pPr>
+        <w:spacing w:after="0" w:line="240" w:lineRule="auto"/>
+        <w:rPr>
+          <w:lang w:val="en-US"/>
+        </w:rPr>
+      </w:pPr>
+      <w:r>
+        <w:rPr>
+          <w:lang w:val="en-US"/>
+        </w:rPr>
+        <w:t>stamina, specialPoints</w:t>
+      </w:r>
+      <w:r>
+        <w:rPr>
+          <w:lang w:val="en-US"/>
+        </w:rPr>
+        <w:br/>
+      </w:r>
+    </w:p>
+    <w:p>
+      <w:pPr>
+        <w:pStyle w:val="ListParagraph"/>
+        <w:numPr>
+          <w:ilvl w:val="0"/>
+          <w:numId w:val="4"/>
+        </w:numPr>
+        <w:rPr>
+          <w:u w:val="single"/>
+        </w:rPr>
+      </w:pPr>
+      <w:r>
+        <w:rPr>
+          <w:u w:val="single"/>
+        </w:rPr>
+        <w:t xml:space="preserve">SPRINT: </w:t>
+      </w:r>
+      <w:r>
+        <w:rPr>
+          <w:u w:val="single"/>
+        </w:rPr>
+        <w:t>Atrybuty</w:t>
+      </w:r>
+    </w:p>
+    <w:p>
+      <w:pPr>
+        <w:pStyle w:val="ListParagraph"/>
+        <w:numPr>
+          <w:ilvl w:val="1"/>
+          <w:numId w:val="4"/>
+        </w:numPr>
+        <w:rPr>
+          <w:color w:val="FF0000"/>
+        </w:rPr>
+      </w:pPr>
+      <w:r>
+        <w:rPr>
+          <w:color w:val="FF0000"/>
+        </w:rPr>
+        <w:t>Refaktor – AbstractAttribute/public void update( - wywalic</w:t>
+      </w:r>
+    </w:p>
+    <w:p>
+      <w:pPr>
+        <w:pStyle w:val="ListParagraph"/>
+        <w:numPr>
+          <w:ilvl w:val="1"/>
+          <w:numId w:val="4"/>
+        </w:numPr>
+        <w:rPr>
+          <w:b/>
+          <w:color w:val="FF0000"/>
+        </w:rPr>
+      </w:pPr>
+      <w:r>
+        <w:rPr>
+          <w:b/>
+          <w:color w:val="FF0000"/>
+        </w:rPr>
+        <w:t>Zap</w:t>
+      </w:r>
+      <w:r>
+        <w:rPr>
+          <w:b/>
+          <w:color w:val="FF0000"/>
+        </w:rPr>
+        <w:t>i</w:t>
+      </w:r>
+      <w:r>
+        <w:rPr>
+          <w:b/>
+          <w:color w:val="FF0000"/>
+        </w:rPr>
+        <w:t>sywanie jednostek w bazie danych</w:t>
+      </w:r>
+    </w:p>
+    <w:p>
+      <w:pPr>
+        <w:pStyle w:val="ListParagraph"/>
+        <w:numPr>
+          <w:ilvl w:val="1"/>
+          <w:numId w:val="4"/>
+        </w:numPr>
+        <w:rPr>
+          <w:color w:val="FF0000"/>
+        </w:rPr>
+      </w:pPr>
+      <w:r>
+        <w:rPr>
+          <w:color w:val="FF0000"/>
+        </w:rPr>
+        <w:lastRenderedPageBreak/>
+        <w:t>Zapisywanie wartości atrybutów liczbowych jako zmiennoprzecinkowe</w:t>
+      </w:r>
+    </w:p>
+    <w:p>
+      <w:pPr>
+        <w:pStyle w:val="ListParagraph"/>
+        <w:numPr>
+          <w:ilvl w:val="2"/>
+          <w:numId w:val="4"/>
+        </w:numPr>
+        <w:rPr>
+          <w:color w:val="FF0000"/>
+        </w:rPr>
+      </w:pPr>
+      <w:r>
+        <w:rPr>
+          <w:color w:val="FF0000"/>
+        </w:rPr>
+        <w:t>zmniejszy to liczbę błędów w przyszłości,</w:t>
+      </w:r>
+    </w:p>
+    <w:p>
+      <w:pPr>
+        <w:pStyle w:val="ListParagraph"/>
+        <w:numPr>
+          <w:ilvl w:val="1"/>
+          <w:numId w:val="4"/>
+        </w:numPr>
+        <w:rPr>
+          <w:color w:val="FF0000"/>
+        </w:rPr>
+      </w:pPr>
+      <w:r>
+        <w:rPr>
+          <w:color w:val="FF0000"/>
+        </w:rPr>
+        <w:t>dodanie walidatorów</w:t>
+      </w:r>
+    </w:p>
+    <w:p>
+      <w:pPr>
+        <w:pStyle w:val="ListParagraph"/>
+        <w:numPr>
+          <w:ilvl w:val="1"/>
+          <w:numId w:val="4"/>
+        </w:numPr>
+        <w:rPr>
+          <w:color w:val="FF0000"/>
+        </w:rPr>
+      </w:pPr>
+      <w:r>
+        <w:rPr>
+          <w:color w:val="FF0000"/>
+        </w:rPr>
+        <w:t>odporności</w:t>
+      </w:r>
+    </w:p>
+    <w:p>
+      <w:pPr>
+        <w:pStyle w:val="ListParagraph"/>
+        <w:numPr>
+          <w:ilvl w:val="2"/>
+          <w:numId w:val="4"/>
+        </w:numPr>
+        <w:rPr>
+          <w:color w:val="FF0000"/>
+        </w:rPr>
+      </w:pPr>
+      <w:r>
+        <w:rPr>
+          <w:color w:val="FF0000"/>
+        </w:rPr>
+        <w:t xml:space="preserve">usunięcie wytrzymałosci pancerza &gt; </w:t>
+      </w:r>
+      <w:r>
+        <w:rPr>
+          <w:color w:val="FF0000"/>
+        </w:rPr>
+        <w:t>zmiany w spec, grafach,</w:t>
+      </w:r>
+    </w:p>
+    <w:p>
+      <w:pPr>
+        <w:pStyle w:val="ListParagraph"/>
+        <w:numPr>
+          <w:ilvl w:val="1"/>
+          <w:numId w:val="4"/>
+        </w:numPr>
+        <w:rPr>
+          <w:color w:val="FF0000"/>
+        </w:rPr>
+      </w:pPr>
+      <w:r>
+        <w:rPr>
+          <w:color w:val="FF0000"/>
+        </w:rPr>
+        <w:t>wartości</w:t>
+      </w:r>
+    </w:p>
+    <w:p>
+      <w:pPr>
+        <w:pStyle w:val="ListParagraph"/>
+        <w:numPr>
+          <w:ilvl w:val="2"/>
+          <w:numId w:val="4"/>
+        </w:numPr>
+        <w:rPr>
+          <w:color w:val="FF0000"/>
+        </w:rPr>
+      </w:pPr>
+      <w:r>
+        <w:rPr>
+          <w:color w:val="FF0000"/>
+        </w:rPr>
+        <w:t>sprawdzanie wartości przed ustawieniem</w:t>
+      </w:r>
+    </w:p>
+    <w:p>
+      <w:pPr>
+        <w:pStyle w:val="ListParagraph"/>
+        <w:numPr>
+          <w:ilvl w:val="2"/>
+          <w:numId w:val="4"/>
+        </w:numPr>
+        <w:rPr>
+          <w:color w:val="FF0000"/>
+        </w:rPr>
+      </w:pPr>
+      <w:r>
+        <w:rPr>
+          <w:color w:val="FF0000"/>
+        </w:rPr>
+        <w:t>dodanie zmniejszania poniżej 0% statystyk</w:t>
+      </w:r>
+    </w:p>
+    <w:p>
+      <w:pPr>
+        <w:pStyle w:val="ListParagraph"/>
+        <w:numPr>
+          <w:ilvl w:val="2"/>
+          <w:numId w:val="4"/>
+        </w:numPr>
+        <w:rPr>
+          <w:color w:val="FF0000"/>
+        </w:rPr>
+      </w:pPr>
+      <w:r>
+        <w:rPr>
+          <w:color w:val="FF0000"/>
+        </w:rPr>
+        <w:t>każdej jednostce zapisanej w bazie dać 200%HP</w:t>
+      </w:r>
+    </w:p>
+    <w:p>
+      <w:pPr>
+        <w:pStyle w:val="ListParagraph"/>
+        <w:numPr>
+          <w:ilvl w:val="2"/>
+          <w:numId w:val="4"/>
+        </w:numPr>
+        <w:rPr>
+          <w:color w:val="FF0000"/>
+        </w:rPr>
+      </w:pPr>
+      <w:r>
+        <w:rPr>
+          <w:color w:val="FF0000"/>
+        </w:rPr>
+        <w:t>stałe współczynniki przyrostu HP: wojownicy +50, magowie+30, strzelcy +40,</w:t>
+      </w:r>
       <w:bookmarkStart w:id="0" w:name="_GoBack"/>
       <w:bookmarkEnd w:id="0"/>
-    </w:p>
-    <w:p>
-      <w:pPr>
-        <w:spacing w:after="0" w:line="240" w:lineRule="auto"/>
-        <w:rPr>
-          <w:lang w:val="en-US"/>
-        </w:rPr>
-      </w:pPr>
-    </w:p>
-    <w:p>
-      <w:pPr>
-        <w:spacing w:after="0" w:line="240" w:lineRule="auto"/>
-        <w:rPr>
-          <w:lang w:val="en-US"/>
-        </w:rPr>
-      </w:pPr>
-      <w:r>
-        <w:rPr>
-          <w:lang w:val="en-US"/>
-        </w:rPr>
-        <w:t>UNITS_SETUP_DESCRIPTION</w:t>
-      </w:r>
-    </w:p>
-    <w:p>
-      <w:pPr>
-        <w:spacing w:after="0" w:line="240" w:lineRule="auto"/>
-        <w:rPr>
-          <w:lang w:val="en-US"/>
-        </w:rPr>
-      </w:pPr>
-      <w:r>
-        <w:rPr>
-          <w:lang w:val="en-US"/>
-        </w:rPr>
-        <w:t>name, note, race, type</w:t>
-      </w:r>
-    </w:p>
-    <w:p>
-      <w:pPr>
-        <w:spacing w:after="0" w:line="240" w:lineRule="auto"/>
-        <w:rPr>
-          <w:lang w:val="en-US"/>
-        </w:rPr>
-      </w:pPr>
-    </w:p>
-    <w:p>
-      <w:pPr>
-        <w:spacing w:after="0" w:line="240" w:lineRule="auto"/>
-        <w:rPr>
-          <w:lang w:val="en-US"/>
-        </w:rPr>
-      </w:pPr>
-      <w:r>
-        <w:rPr>
-          <w:lang w:val="en-US"/>
-        </w:rPr>
-        <w:t>UNITS_SETUP_PROGRESS</w:t>
-      </w:r>
-    </w:p>
-    <w:p>
-      <w:pPr>
-        <w:spacing w:after="0" w:line="240" w:lineRule="auto"/>
-        <w:rPr>
-          <w:lang w:val="en-US"/>
-        </w:rPr>
-      </w:pPr>
-      <w:r>
-        <w:rPr>
-          <w:lang w:val="en-US"/>
-        </w:rPr>
-        <w:t>currentXp, nextLvlXp, level</w:t>
-      </w:r>
-    </w:p>
-    <w:p>
-      <w:pPr>
-        <w:spacing w:after="0" w:line="240" w:lineRule="auto"/>
-        <w:rPr>
-          <w:lang w:val="en-US"/>
-        </w:rPr>
-      </w:pPr>
-    </w:p>
-    <w:p>
-      <w:pPr>
-        <w:spacing w:after="0" w:line="240" w:lineRule="auto"/>
-        <w:rPr>
-          <w:lang w:val="en-US"/>
-        </w:rPr>
-      </w:pPr>
-      <w:r>
-        <w:rPr>
-          <w:lang w:val="en-US"/>
-        </w:rPr>
-        <w:t>UNITS_SETUP_RESISTANCES</w:t>
-      </w:r>
-    </w:p>
-    <w:p>
-      <w:pPr>
-        <w:spacing w:after="0" w:line="240" w:lineRule="auto"/>
-        <w:rPr>
-          <w:lang w:val="en-US"/>
-        </w:rPr>
-      </w:pPr>
-      <w:r>
-        <w:rPr>
-          <w:lang w:val="en-US"/>
-        </w:rPr>
-        <w:t>hitPoints, meele, meele, projectile, elemental, mind</w:t>
-      </w:r>
-    </w:p>
-    <w:p>
-      <w:pPr>
-        <w:spacing w:after="0" w:line="240" w:lineRule="auto"/>
-        <w:rPr>
-          <w:lang w:val="en-US"/>
-        </w:rPr>
-      </w:pPr>
-    </w:p>
-    <w:p>
-      <w:pPr>
-        <w:spacing w:after="0" w:line="240" w:lineRule="auto"/>
-        <w:rPr>
-          <w:lang w:val="en-US"/>
-        </w:rPr>
-      </w:pPr>
-      <w:r>
-        <w:rPr>
-          <w:lang w:val="en-US"/>
-        </w:rPr>
-        <w:t>UNITS_SETUP_ATTACK</w:t>
-      </w:r>
-    </w:p>
-    <w:p>
-      <w:pPr>
-        <w:spacing w:after="0" w:line="240" w:lineRule="auto"/>
-        <w:rPr>
-          <w:lang w:val="en-US"/>
-        </w:rPr>
-      </w:pPr>
-      <w:r>
-        <w:rPr>
-          <w:lang w:val="en-US"/>
-        </w:rPr>
-        <w:t>source, accuracy, damage, initiative, range, targets</w:t>
-      </w:r>
-    </w:p>
-    <w:p>
-      <w:pPr>
-        <w:spacing w:after="0" w:line="240" w:lineRule="auto"/>
-        <w:rPr>
-          <w:lang w:val="en-US"/>
-        </w:rPr>
-      </w:pPr>
-    </w:p>
-    <w:p>
-      <w:pPr>
-        <w:spacing w:after="0" w:line="240" w:lineRule="auto"/>
-      </w:pPr>
-      <w:r>
-        <w:t>UNITS_SETUP_MOVEMENT</w:t>
-      </w:r>
-    </w:p>
-    <w:p>
-      <w:pPr>
-        <w:spacing w:after="0" w:line="240" w:lineRule="auto"/>
-      </w:pPr>
-      <w:r>
-        <w:t>stamina, specialPoints</w:t>
-      </w:r>
-      <w:r>
-        <w:br/>
+      <w:r>
+        <w:rPr>
+          <w:color w:val="FF0000"/>
+        </w:rPr>
+        <w:t xml:space="preserve"> </w:t>
+      </w:r>
+    </w:p>
+    <w:p>
+      <w:pPr>
+        <w:pStyle w:val="ListParagraph"/>
+        <w:numPr>
+          <w:ilvl w:val="1"/>
+          <w:numId w:val="4"/>
+        </w:numPr>
+        <w:rPr>
+          <w:color w:val="FF0000"/>
+        </w:rPr>
+      </w:pPr>
+      <w:r>
+        <w:rPr>
+          <w:color w:val="FF0000"/>
+        </w:rPr>
+        <w:t xml:space="preserve">Refaktor - </w:t>
+      </w:r>
+      <w:r>
+        <w:rPr>
+          <w:color w:val="FF0000"/>
+        </w:rPr>
+        <w:t xml:space="preserve">rodzaje atrybutów: </w:t>
+      </w:r>
+    </w:p>
+    <w:p>
+      <w:pPr>
+        <w:pStyle w:val="ListParagraph"/>
+        <w:numPr>
+          <w:ilvl w:val="2"/>
+          <w:numId w:val="4"/>
+        </w:numPr>
+        <w:rPr>
+          <w:color w:val="FF0000"/>
+        </w:rPr>
+      </w:pPr>
+      <w:r>
+        <w:rPr>
+          <w:color w:val="FF0000"/>
+        </w:rPr>
+        <w:t xml:space="preserve">Opisowy, </w:t>
+      </w:r>
+    </w:p>
+    <w:p>
+      <w:pPr>
+        <w:pStyle w:val="ListParagraph"/>
+        <w:numPr>
+          <w:ilvl w:val="2"/>
+          <w:numId w:val="4"/>
+        </w:numPr>
+        <w:rPr>
+          <w:color w:val="FF0000"/>
+        </w:rPr>
+      </w:pPr>
+      <w:r>
+        <w:rPr>
+          <w:color w:val="FF0000"/>
+        </w:rPr>
+        <w:t xml:space="preserve">Liczbowy, </w:t>
+      </w:r>
+    </w:p>
+    <w:p>
+      <w:pPr>
+        <w:pStyle w:val="ListParagraph"/>
+        <w:numPr>
+          <w:ilvl w:val="2"/>
+          <w:numId w:val="4"/>
+        </w:numPr>
+        <w:rPr>
+          <w:color w:val="FF0000"/>
+        </w:rPr>
+      </w:pPr>
+      <w:r>
+        <w:rPr>
+          <w:color w:val="FF0000"/>
+        </w:rPr>
+        <w:t>Procentowy</w:t>
+      </w:r>
+      <w:r>
+        <w:rPr>
+          <w:color w:val="FF0000"/>
+        </w:rPr>
+        <w:t>,</w:t>
+      </w:r>
+    </w:p>
+    <w:p>
+      <w:pPr>
+        <w:pStyle w:val="ListParagraph"/>
+        <w:numPr>
+          <w:ilvl w:val="1"/>
+          <w:numId w:val="4"/>
+        </w:numPr>
+        <w:rPr>
+          <w:color w:val="FF0000"/>
+        </w:rPr>
+      </w:pPr>
+      <w:r>
+        <w:rPr>
+          <w:color w:val="FF0000"/>
+        </w:rPr>
+        <w:t>wczytywanie domyślnych wartości współczynników zmiany</w:t>
+      </w:r>
+    </w:p>
+    <w:p>
+      <w:pPr>
+        <w:pStyle w:val="ListParagraph"/>
+        <w:numPr>
+          <w:ilvl w:val="2"/>
+          <w:numId w:val="4"/>
+        </w:numPr>
+        <w:rPr>
+          <w:b/>
+          <w:color w:val="FF0000"/>
+        </w:rPr>
+      </w:pPr>
+      <w:r>
+        <w:rPr>
+          <w:b/>
+          <w:color w:val="FF0000"/>
+        </w:rPr>
+        <w:t>loadAdditionalData &gt; zrobic kopiowanie atrybutu hitPoints dla maxHp</w:t>
+      </w:r>
+    </w:p>
+    <w:p>
+      <w:pPr>
+        <w:pStyle w:val="ListParagraph"/>
+        <w:numPr>
+          <w:ilvl w:val="2"/>
+          <w:numId w:val="4"/>
+        </w:numPr>
+        <w:rPr>
+          <w:b/>
+          <w:color w:val="FF0000"/>
+        </w:rPr>
+      </w:pPr>
+      <w:r>
+        <w:rPr>
+          <w:b/>
+          <w:color w:val="FF0000"/>
+        </w:rPr>
+        <w:t>dodanie pliku json opisującego wszystkie zależności między atrybutami</w:t>
       </w:r>
     </w:p>
     <w:p>
@@ -506,13 +932,154 @@
         <w:rPr>
           <w:u w:val="single"/>
         </w:rPr>
+        <w:t>SPRINT: Levelowanie jednostek</w:t>
+      </w:r>
+    </w:p>
+    <w:p>
+      <w:pPr>
+        <w:pStyle w:val="ListParagraph"/>
+        <w:numPr>
+          <w:ilvl w:val="1"/>
+          <w:numId w:val="4"/>
+        </w:numPr>
+        <w:rPr>
+          <w:color w:val="FF0000"/>
+        </w:rPr>
+      </w:pPr>
+      <w:r>
+        <w:rPr>
+          <w:color w:val="FF0000"/>
+        </w:rPr>
+        <w:t>Przy nowym poziomie powinny się zmniać wspołczynniki zmiany</w:t>
+      </w:r>
+    </w:p>
+    <w:p>
+      <w:pPr>
+        <w:pStyle w:val="ListParagraph"/>
+        <w:numPr>
+          <w:ilvl w:val="0"/>
+          <w:numId w:val="4"/>
+        </w:numPr>
+        <w:rPr>
+          <w:u w:val="single"/>
+        </w:rPr>
+      </w:pPr>
+      <w:r>
+        <w:rPr>
+          <w:u w:val="single"/>
+        </w:rPr>
+        <w:t>SPRINT: Buffy</w:t>
+      </w:r>
+      <w:r>
+        <w:rPr>
+          <w:u w:val="single"/>
+        </w:rPr>
+        <w:t xml:space="preserve"> / um. Pasywne</w:t>
+      </w:r>
+    </w:p>
+    <w:p>
+      <w:pPr>
+        <w:pStyle w:val="ListParagraph"/>
+        <w:numPr>
+          <w:ilvl w:val="1"/>
+          <w:numId w:val="4"/>
+        </w:numPr>
+      </w:pPr>
+      <w:r>
+        <w:t>Stworzenie języka do zapisu buffów</w:t>
+      </w:r>
+    </w:p>
+    <w:p>
+      <w:pPr>
+        <w:pStyle w:val="ListParagraph"/>
+        <w:numPr>
+          <w:ilvl w:val="1"/>
+          <w:numId w:val="4"/>
+        </w:numPr>
+      </w:pPr>
+      <w:r>
+        <w:t>Stworzenie dynamicznego mechanizmu do buffów</w:t>
+      </w:r>
+    </w:p>
+    <w:p>
+      <w:pPr>
+        <w:pStyle w:val="ListParagraph"/>
+        <w:numPr>
+          <w:ilvl w:val="1"/>
+          <w:numId w:val="4"/>
+        </w:numPr>
+      </w:pPr>
+      <w:r>
+        <w:t>usunąć podział na pozytyne negatyw’’ne</w:t>
+      </w:r>
+    </w:p>
+    <w:p>
+      <w:pPr>
+        <w:pStyle w:val="ListParagraph"/>
+        <w:numPr>
+          <w:ilvl w:val="1"/>
+          <w:numId w:val="4"/>
+        </w:numPr>
+      </w:pPr>
+      <w:r>
+        <w:t>stworzyć uniwersalny obiekt Action, który będzie opisywał oddziałowanie między jednotkami na polu bitwy,</w:t>
+      </w:r>
+    </w:p>
+    <w:p>
+      <w:pPr>
+        <w:pStyle w:val="ListParagraph"/>
+        <w:numPr>
+          <w:ilvl w:val="1"/>
+          <w:numId w:val="4"/>
+        </w:numPr>
+      </w:pPr>
+      <w:r>
+        <w:t>dodanie defaultowych buffów</w:t>
+      </w:r>
+    </w:p>
+    <w:p>
+      <w:pPr>
+        <w:pStyle w:val="ListParagraph"/>
+        <w:numPr>
+          <w:ilvl w:val="2"/>
+          <w:numId w:val="4"/>
+        </w:numPr>
+      </w:pPr>
+      <w:r>
+        <w:t xml:space="preserve">odporności </w:t>
+      </w:r>
+      <w:r>
+        <w:t>wrodzone</w:t>
+      </w:r>
+      <w:r>
+        <w:t xml:space="preserve"> (np. dla nieumarłych buffem będzie odpornosc na zywioly, smierc – zawsze 75%) </w:t>
+      </w:r>
+      <w:r>
+        <w:t>+ sprawdzanie</w:t>
+      </w:r>
+    </w:p>
+    <w:p>
+      <w:pPr>
+        <w:pStyle w:val="ListParagraph"/>
+        <w:numPr>
+          <w:ilvl w:val="0"/>
+          <w:numId w:val="4"/>
+        </w:numPr>
+        <w:rPr>
+          <w:u w:val="single"/>
+        </w:rPr>
+      </w:pPr>
+      <w:r>
+        <w:rPr>
+          <w:u w:val="single"/>
+        </w:rPr>
         <w:t xml:space="preserve">SPRINT: </w:t>
       </w:r>
       <w:r>
         <w:rPr>
           <w:u w:val="single"/>
         </w:rPr>
-        <w:t>Atrybuty</w:t>
+        <w:t>Akcje – Atak</w:t>
       </w:r>
     </w:p>
     <w:p>
@@ -526,6 +1093,102 @@
           <w:color w:val="FF0000"/>
         </w:rPr>
       </w:pPr>
+      <w:r>
+        <w:rPr>
+          <w:color w:val="FF0000"/>
+        </w:rPr>
+        <w:t>Przebieg</w:t>
+      </w:r>
+    </w:p>
+    <w:p>
+      <w:pPr>
+        <w:pStyle w:val="ListParagraph"/>
+        <w:numPr>
+          <w:ilvl w:val="2"/>
+          <w:numId w:val="4"/>
+        </w:numPr>
+        <w:rPr>
+          <w:color w:val="FF0000"/>
+        </w:rPr>
+      </w:pPr>
+      <w:r>
+        <w:rPr>
+          <w:color w:val="FF0000"/>
+        </w:rPr>
+        <w:t>trafi / nie trafi</w:t>
+      </w:r>
+    </w:p>
+    <w:p>
+      <w:pPr>
+        <w:pStyle w:val="ListParagraph"/>
+        <w:numPr>
+          <w:ilvl w:val="2"/>
+          <w:numId w:val="4"/>
+        </w:numPr>
+        <w:rPr>
+          <w:color w:val="FF0000"/>
+        </w:rPr>
+      </w:pPr>
+      <w:r>
+        <w:rPr>
+          <w:color w:val="FF0000"/>
+        </w:rPr>
+        <w:t>sprawdź buffy chroniące</w:t>
+      </w:r>
+    </w:p>
+    <w:p>
+      <w:pPr>
+        <w:pStyle w:val="ListParagraph"/>
+        <w:numPr>
+          <w:ilvl w:val="2"/>
+          <w:numId w:val="4"/>
+        </w:numPr>
+        <w:rPr>
+          <w:color w:val="FF0000"/>
+        </w:rPr>
+      </w:pPr>
+      <w:r>
+        <w:rPr>
+          <w:color w:val="FF0000"/>
+        </w:rPr>
+        <w:t>zadaj obrażenia</w:t>
+      </w:r>
+    </w:p>
+    <w:p>
+      <w:pPr>
+        <w:pStyle w:val="ListParagraph"/>
+        <w:numPr>
+          <w:ilvl w:val="2"/>
+          <w:numId w:val="4"/>
+        </w:numPr>
+        <w:rPr>
+          <w:color w:val="FF0000"/>
+        </w:rPr>
+      </w:pPr>
+      <w:r>
+        <w:rPr>
+          <w:color w:val="FF0000"/>
+        </w:rPr>
+        <w:t>sprawdź życie jednostki</w:t>
+      </w:r>
+    </w:p>
+    <w:p>
+      <w:pPr>
+        <w:pStyle w:val="ListParagraph"/>
+        <w:numPr>
+          <w:ilvl w:val="2"/>
+          <w:numId w:val="4"/>
+        </w:numPr>
+        <w:rPr>
+          <w:color w:val="FF0000"/>
+        </w:rPr>
+      </w:pPr>
+      <w:r>
+        <w:rPr>
+          <w:color w:val="FF0000"/>
+        </w:rPr>
+        <w:t>nałóż buffy - kary</w:t>
+      </w:r>
     </w:p>
     <w:p>
       <w:pPr>
@@ -535,14 +1198,80 @@
           <w:numId w:val="4"/>
         </w:numPr>
         <w:rPr>
-          <w:color w:val="FF0000"/>
-        </w:rPr>
-      </w:pPr>
-      <w:r>
-        <w:rPr>
-          <w:color w:val="FF0000"/>
-        </w:rPr>
-        <w:t>Refaktor – AbstractAttribute/public void update( - wywalic</w:t>
+          <w:color w:val="E36C0A" w:themeColor="accent6" w:themeShade="BF"/>
+        </w:rPr>
+      </w:pPr>
+      <w:r>
+        <w:rPr>
+          <w:color w:val="E36C0A" w:themeColor="accent6" w:themeShade="BF"/>
+        </w:rPr>
+        <w:t>Klasa akcji: Action</w:t>
+      </w:r>
+    </w:p>
+    <w:p>
+      <w:pPr>
+        <w:pStyle w:val="ListParagraph"/>
+        <w:numPr>
+          <w:ilvl w:val="2"/>
+          <w:numId w:val="4"/>
+        </w:numPr>
+        <w:rPr>
+          <w:color w:val="E36C0A" w:themeColor="accent6" w:themeShade="BF"/>
+        </w:rPr>
+      </w:pPr>
+      <w:r>
+        <w:rPr>
+          <w:color w:val="E36C0A" w:themeColor="accent6" w:themeShade="BF"/>
+        </w:rPr>
+        <w:t>Typ: attack,</w:t>
+      </w:r>
+    </w:p>
+    <w:p>
+      <w:pPr>
+        <w:pStyle w:val="ListParagraph"/>
+        <w:numPr>
+          <w:ilvl w:val="2"/>
+          <w:numId w:val="4"/>
+        </w:numPr>
+        <w:rPr>
+          <w:color w:val="E36C0A" w:themeColor="accent6" w:themeShade="BF"/>
+        </w:rPr>
+      </w:pPr>
+      <w:r>
+        <w:rPr>
+          <w:color w:val="E36C0A" w:themeColor="accent6" w:themeShade="BF"/>
+        </w:rPr>
+        <w:t xml:space="preserve">Mapa: nazwa trybutu </w:t>
+      </w:r>
+      <w:r>
+        <w:rPr>
+          <w:color w:val="E36C0A" w:themeColor="accent6" w:themeShade="BF"/>
+        </w:rPr>
+        <w:t>–</w:t>
+      </w:r>
+      <w:r>
+        <w:rPr>
+          <w:color w:val="E36C0A" w:themeColor="accent6" w:themeShade="BF"/>
+        </w:rPr>
+        <w:t xml:space="preserve"> zmiana</w:t>
+      </w:r>
+    </w:p>
+    <w:p>
+      <w:pPr>
+        <w:pStyle w:val="ListParagraph"/>
+        <w:numPr>
+          <w:ilvl w:val="0"/>
+          <w:numId w:val="4"/>
+        </w:numPr>
+        <w:rPr>
+          <w:u w:val="single"/>
+        </w:rPr>
+      </w:pPr>
+      <w:r>
+        <w:rPr>
+          <w:u w:val="single"/>
+        </w:rPr>
+        <w:t>SPRINT: Akcje - Ruch</w:t>
       </w:r>
     </w:p>
     <w:p>
@@ -553,774 +1282,91 @@
           <w:numId w:val="4"/>
         </w:numPr>
         <w:rPr>
-          <w:b/>
-          <w:color w:val="FF0000"/>
-        </w:rPr>
-      </w:pPr>
-      <w:r>
-        <w:rPr>
-          <w:b/>
-          <w:color w:val="FF0000"/>
-        </w:rPr>
+          <w:color w:val="FF0000"/>
+        </w:rPr>
+      </w:pPr>
+      <w:r>
+        <w:rPr>
+          <w:color w:val="FF0000"/>
+        </w:rPr>
+        <w:t>Przebieg</w:t>
+      </w:r>
+    </w:p>
+    <w:p>
+      <w:pPr>
+        <w:pStyle w:val="ListParagraph"/>
+        <w:numPr>
+          <w:ilvl w:val="2"/>
+          <w:numId w:val="4"/>
+        </w:numPr>
+        <w:rPr>
+          <w:color w:val="FF0000"/>
+        </w:rPr>
+      </w:pPr>
+      <w:r>
+        <w:rPr>
+          <w:color w:val="FF0000"/>
+        </w:rPr>
+        <w:t>sprawdź buffy „dobre”</w:t>
+      </w:r>
+    </w:p>
+    <w:p>
+      <w:pPr>
+        <w:pStyle w:val="ListParagraph"/>
+        <w:numPr>
+          <w:ilvl w:val="2"/>
+          <w:numId w:val="4"/>
+        </w:numPr>
+        <w:rPr>
+          <w:color w:val="FF0000"/>
+        </w:rPr>
+      </w:pPr>
+      <w:r>
+        <w:rPr>
+          <w:color w:val="FF0000"/>
+        </w:rPr>
+        <w:t>... „złe”</w:t>
+      </w:r>
+    </w:p>
+    <w:p>
+      <w:pPr>
+        <w:pStyle w:val="ListParagraph"/>
+        <w:numPr>
+          <w:ilvl w:val="2"/>
+          <w:numId w:val="4"/>
+        </w:numPr>
+        <w:rPr>
+          <w:color w:val="FF0000"/>
+        </w:rPr>
+      </w:pPr>
+      <w:r>
+        <w:rPr>
+          <w:color w:val="FF0000"/>
+        </w:rPr>
+        <w:t>zaznacz jednostkę,</w:t>
+      </w:r>
+    </w:p>
+    <w:p>
+      <w:pPr>
+        <w:pStyle w:val="ListParagraph"/>
+        <w:numPr>
+          <w:ilvl w:val="2"/>
+          <w:numId w:val="4"/>
+        </w:numPr>
+        <w:rPr>
+          <w:color w:val="FF0000"/>
+        </w:rPr>
+      </w:pPr>
+      <w:r>
+        <w:rPr>
+          <w:color w:val="FF0000"/>
+        </w:rPr>
+        <w:t>wykonaj ruch,</w:t>
+      </w:r>
+    </w:p>
+    <w:p>
+      <w:r>
         <w:lastRenderedPageBreak/>
-        <w:t>Zap</w:t>
-      </w:r>
-      <w:r>
-        <w:rPr>
-          <w:b/>
-          <w:color w:val="FF0000"/>
-        </w:rPr>
-        <w:t>i</w:t>
-      </w:r>
-      <w:r>
-        <w:rPr>
-          <w:b/>
-          <w:color w:val="FF0000"/>
-        </w:rPr>
-        <w:t>sywanie jednostek w bazie danych</w:t>
-      </w:r>
-    </w:p>
-    <w:p>
-      <w:pPr>
-        <w:pStyle w:val="ListParagraph"/>
-        <w:numPr>
-          <w:ilvl w:val="1"/>
-          <w:numId w:val="4"/>
-        </w:numPr>
-        <w:rPr>
-          <w:color w:val="FF0000"/>
-        </w:rPr>
-      </w:pPr>
-      <w:r>
-        <w:rPr>
-          <w:color w:val="FF0000"/>
-        </w:rPr>
-        <w:t>Zapisywanie wartości atrybutów liczbowych jako zmiennoprzecinkowe</w:t>
-      </w:r>
-    </w:p>
-    <w:p>
-      <w:pPr>
-        <w:pStyle w:val="ListParagraph"/>
-        <w:numPr>
-          <w:ilvl w:val="2"/>
-          <w:numId w:val="4"/>
-        </w:numPr>
-        <w:rPr>
-          <w:color w:val="FF0000"/>
-        </w:rPr>
-      </w:pPr>
-      <w:r>
-        <w:rPr>
-          <w:color w:val="FF0000"/>
-        </w:rPr>
-        <w:t>zmniejszy to liczbę błędów w przyszłości,</w:t>
-      </w:r>
-    </w:p>
-    <w:p>
-      <w:pPr>
-        <w:pStyle w:val="ListParagraph"/>
-        <w:numPr>
-          <w:ilvl w:val="1"/>
-          <w:numId w:val="4"/>
-        </w:numPr>
-        <w:rPr>
-          <w:color w:val="FF0000"/>
-        </w:rPr>
-      </w:pPr>
-      <w:r>
-        <w:rPr>
-          <w:color w:val="FF0000"/>
-        </w:rPr>
-        <w:t>dodanie walidatorów</w:t>
-      </w:r>
-    </w:p>
-    <w:p>
-      <w:pPr>
-        <w:pStyle w:val="ListParagraph"/>
-        <w:numPr>
-          <w:ilvl w:val="1"/>
-          <w:numId w:val="4"/>
-        </w:numPr>
-        <w:rPr>
-          <w:color w:val="FF0000"/>
-        </w:rPr>
-      </w:pPr>
-      <w:r>
-        <w:rPr>
-          <w:color w:val="FF0000"/>
-        </w:rPr>
-        <w:t>odporności</w:t>
-      </w:r>
-    </w:p>
-    <w:p>
-      <w:pPr>
-        <w:pStyle w:val="ListParagraph"/>
-        <w:numPr>
-          <w:ilvl w:val="2"/>
-          <w:numId w:val="4"/>
-        </w:numPr>
-        <w:rPr>
-          <w:color w:val="FF0000"/>
-        </w:rPr>
-      </w:pPr>
-      <w:r>
-        <w:rPr>
-          <w:color w:val="FF0000"/>
-        </w:rPr>
-        <w:t xml:space="preserve">usunięcie wytrzymałosci pancerza &gt; </w:t>
-      </w:r>
-      <w:r>
-        <w:rPr>
-          <w:color w:val="FF0000"/>
-        </w:rPr>
-        <w:t>zmiany w spec, grafach,</w:t>
-      </w:r>
-    </w:p>
-    <w:p>
-      <w:pPr>
-        <w:pStyle w:val="ListParagraph"/>
-        <w:numPr>
-          <w:ilvl w:val="1"/>
-          <w:numId w:val="4"/>
-        </w:numPr>
-        <w:rPr>
-          <w:color w:val="FF0000"/>
-        </w:rPr>
-      </w:pPr>
-      <w:r>
-        <w:rPr>
-          <w:color w:val="FF0000"/>
-        </w:rPr>
-        <w:t>wartości</w:t>
-      </w:r>
-    </w:p>
-    <w:p>
-      <w:pPr>
-        <w:pStyle w:val="ListParagraph"/>
-        <w:numPr>
-          <w:ilvl w:val="2"/>
-          <w:numId w:val="4"/>
-        </w:numPr>
-        <w:rPr>
-          <w:color w:val="FF0000"/>
-        </w:rPr>
-      </w:pPr>
-      <w:r>
-        <w:rPr>
-          <w:color w:val="FF0000"/>
-        </w:rPr>
-        <w:t>sprawdzanie wartości przed ustawieniem</w:t>
-      </w:r>
-    </w:p>
-    <w:p>
-      <w:pPr>
-        <w:pStyle w:val="ListParagraph"/>
-        <w:numPr>
-          <w:ilvl w:val="2"/>
-          <w:numId w:val="4"/>
-        </w:numPr>
-        <w:rPr>
-          <w:color w:val="FF0000"/>
-        </w:rPr>
-      </w:pPr>
-      <w:r>
-        <w:rPr>
-          <w:color w:val="FF0000"/>
-        </w:rPr>
-        <w:t>dodanie zmniejszania poniżej 0% statystyk</w:t>
-      </w:r>
-    </w:p>
-    <w:p>
-      <w:pPr>
-        <w:pStyle w:val="ListParagraph"/>
-        <w:numPr>
-          <w:ilvl w:val="1"/>
-          <w:numId w:val="4"/>
-        </w:numPr>
-        <w:rPr>
-          <w:color w:val="FF0000"/>
-        </w:rPr>
-      </w:pPr>
-      <w:r>
-        <w:rPr>
-          <w:color w:val="FF0000"/>
-        </w:rPr>
-        <w:t xml:space="preserve">Refaktor - </w:t>
-      </w:r>
-      <w:r>
-        <w:rPr>
-          <w:color w:val="FF0000"/>
-        </w:rPr>
-        <w:t xml:space="preserve">rodzaje atrybutów: </w:t>
-      </w:r>
-    </w:p>
-    <w:p>
-      <w:pPr>
-        <w:pStyle w:val="ListParagraph"/>
-        <w:numPr>
-          <w:ilvl w:val="2"/>
-          <w:numId w:val="4"/>
-        </w:numPr>
-        <w:rPr>
-          <w:color w:val="FF0000"/>
-        </w:rPr>
-      </w:pPr>
-      <w:r>
-        <w:rPr>
-          <w:color w:val="FF0000"/>
-        </w:rPr>
-        <w:t xml:space="preserve">Opisowy, </w:t>
-      </w:r>
-    </w:p>
-    <w:p>
-      <w:pPr>
-        <w:pStyle w:val="ListParagraph"/>
-        <w:numPr>
-          <w:ilvl w:val="2"/>
-          <w:numId w:val="4"/>
-        </w:numPr>
-        <w:rPr>
-          <w:color w:val="FF0000"/>
-        </w:rPr>
-      </w:pPr>
-      <w:r>
-        <w:rPr>
-          <w:color w:val="FF0000"/>
-        </w:rPr>
-        <w:t xml:space="preserve">Liczbowy, </w:t>
-      </w:r>
-    </w:p>
-    <w:p>
-      <w:pPr>
-        <w:pStyle w:val="ListParagraph"/>
-        <w:numPr>
-          <w:ilvl w:val="2"/>
-          <w:numId w:val="4"/>
-        </w:numPr>
-        <w:rPr>
-          <w:color w:val="FF0000"/>
-        </w:rPr>
-      </w:pPr>
-      <w:r>
-        <w:rPr>
-          <w:color w:val="FF0000"/>
-        </w:rPr>
-        <w:t>Procentowy</w:t>
-      </w:r>
-      <w:r>
-        <w:rPr>
-          <w:color w:val="FF0000"/>
-        </w:rPr>
-        <w:t>,</w:t>
-      </w:r>
-    </w:p>
-    <w:p>
-      <w:pPr>
-        <w:pStyle w:val="ListParagraph"/>
-        <w:numPr>
-          <w:ilvl w:val="1"/>
-          <w:numId w:val="4"/>
-        </w:numPr>
-        <w:rPr>
-          <w:color w:val="FF0000"/>
-        </w:rPr>
-      </w:pPr>
-      <w:r>
-        <w:rPr>
-          <w:color w:val="FF0000"/>
-        </w:rPr>
-        <w:t>wczytywanie domyślnych wartości współczynników zmiany</w:t>
-      </w:r>
-    </w:p>
-    <w:p>
-      <w:pPr>
-        <w:pStyle w:val="ListParagraph"/>
-        <w:numPr>
-          <w:ilvl w:val="2"/>
-          <w:numId w:val="4"/>
-        </w:numPr>
-        <w:rPr>
-          <w:b/>
-          <w:color w:val="FF0000"/>
-        </w:rPr>
-      </w:pPr>
-      <w:r>
-        <w:rPr>
-          <w:b/>
-          <w:color w:val="FF0000"/>
-        </w:rPr>
-        <w:t>loadAdditionalData &gt; zrobic kopiowanie atrybutu hitPoints dla maxHp</w:t>
-      </w:r>
-    </w:p>
-    <w:p>
-      <w:pPr>
-        <w:pStyle w:val="ListParagraph"/>
-        <w:numPr>
-          <w:ilvl w:val="2"/>
-          <w:numId w:val="4"/>
-        </w:numPr>
-        <w:rPr>
-          <w:b/>
-          <w:color w:val="FF0000"/>
-        </w:rPr>
-      </w:pPr>
-      <w:r>
-        <w:rPr>
-          <w:b/>
-          <w:color w:val="FF0000"/>
-        </w:rPr>
-        <w:t>dodanie pliku json opisującego wszystkie zależności między atrybutami</w:t>
-      </w:r>
-    </w:p>
-    <w:p>
-      <w:pPr>
-        <w:pStyle w:val="ListParagraph"/>
-        <w:numPr>
-          <w:ilvl w:val="0"/>
-          <w:numId w:val="4"/>
-        </w:numPr>
-        <w:rPr>
-          <w:u w:val="single"/>
-        </w:rPr>
-      </w:pPr>
-      <w:r>
-        <w:rPr>
-          <w:u w:val="single"/>
-        </w:rPr>
-        <w:t>SPRINT: Levelowanie jednostek</w:t>
-      </w:r>
-    </w:p>
-    <w:p>
-      <w:pPr>
-        <w:pStyle w:val="ListParagraph"/>
-        <w:numPr>
-          <w:ilvl w:val="1"/>
-          <w:numId w:val="4"/>
-        </w:numPr>
-        <w:rPr>
-          <w:color w:val="FF0000"/>
-        </w:rPr>
-      </w:pPr>
-      <w:r>
-        <w:rPr>
-          <w:color w:val="FF0000"/>
-        </w:rPr>
-        <w:t>Przy nowym poziomie powinny się zmniać wspołczynniki zmiany</w:t>
-      </w:r>
-    </w:p>
-    <w:p>
-      <w:pPr>
-        <w:pStyle w:val="ListParagraph"/>
-        <w:numPr>
-          <w:ilvl w:val="0"/>
-          <w:numId w:val="4"/>
-        </w:numPr>
-        <w:rPr>
-          <w:u w:val="single"/>
-        </w:rPr>
-      </w:pPr>
-      <w:r>
-        <w:rPr>
-          <w:u w:val="single"/>
-        </w:rPr>
-        <w:t>SPRINT: Buffy</w:t>
-      </w:r>
-      <w:r>
-        <w:rPr>
-          <w:u w:val="single"/>
-        </w:rPr>
-        <w:t xml:space="preserve"> / um. Pasywne</w:t>
-      </w:r>
-    </w:p>
-    <w:p>
-      <w:pPr>
-        <w:pStyle w:val="ListParagraph"/>
-        <w:numPr>
-          <w:ilvl w:val="1"/>
-          <w:numId w:val="4"/>
-        </w:numPr>
-      </w:pPr>
-      <w:r>
-        <w:t>Stworzenie języka do zapisu buffów</w:t>
-      </w:r>
-    </w:p>
-    <w:p>
-      <w:pPr>
-        <w:pStyle w:val="ListParagraph"/>
-        <w:numPr>
-          <w:ilvl w:val="1"/>
-          <w:numId w:val="4"/>
-        </w:numPr>
-      </w:pPr>
-      <w:r>
-        <w:t>Stworzenie dynamicznego mechanizmu do buffów</w:t>
-      </w:r>
-    </w:p>
-    <w:p>
-      <w:pPr>
-        <w:pStyle w:val="ListParagraph"/>
-        <w:numPr>
-          <w:ilvl w:val="1"/>
-          <w:numId w:val="4"/>
-        </w:numPr>
-      </w:pPr>
-      <w:r>
-        <w:t>usunąć podział na pozytyne negatyw’’ne</w:t>
-      </w:r>
-    </w:p>
-    <w:p>
-      <w:pPr>
-        <w:pStyle w:val="ListParagraph"/>
-        <w:numPr>
-          <w:ilvl w:val="1"/>
-          <w:numId w:val="4"/>
-        </w:numPr>
-      </w:pPr>
-      <w:r>
-        <w:t>stworzyć uniwersalny obiekt Action, który będzie opisywał oddziałowanie między jednotkami na polu bitwy,</w:t>
-      </w:r>
-    </w:p>
-    <w:p>
-      <w:pPr>
-        <w:pStyle w:val="ListParagraph"/>
-        <w:numPr>
-          <w:ilvl w:val="1"/>
-          <w:numId w:val="4"/>
-        </w:numPr>
-      </w:pPr>
-      <w:r>
-        <w:t>dodanie defaultowych buffów</w:t>
-      </w:r>
-    </w:p>
-    <w:p>
-      <w:pPr>
-        <w:pStyle w:val="ListParagraph"/>
-        <w:numPr>
-          <w:ilvl w:val="2"/>
-          <w:numId w:val="4"/>
-        </w:numPr>
-      </w:pPr>
-      <w:r>
-        <w:t xml:space="preserve">odporności </w:t>
-      </w:r>
-      <w:r>
-        <w:t>wrodzone</w:t>
-      </w:r>
-      <w:r>
-        <w:t xml:space="preserve"> (np. dla nieumarłych buffem będzie odpornosc na zywioly, smierc – zawsze 75%) </w:t>
-      </w:r>
-      <w:r>
-        <w:t>+ sprawdzanie</w:t>
-      </w:r>
-    </w:p>
-    <w:p>
-      <w:pPr>
-        <w:pStyle w:val="ListParagraph"/>
-        <w:numPr>
-          <w:ilvl w:val="0"/>
-          <w:numId w:val="4"/>
-        </w:numPr>
-        <w:rPr>
-          <w:u w:val="single"/>
-        </w:rPr>
-      </w:pPr>
-      <w:r>
-        <w:rPr>
-          <w:u w:val="single"/>
-        </w:rPr>
-        <w:t xml:space="preserve">SPRINT: </w:t>
-      </w:r>
-      <w:r>
-        <w:rPr>
-          <w:u w:val="single"/>
-        </w:rPr>
-        <w:t>Akcje – Atak</w:t>
-      </w:r>
-    </w:p>
-    <w:p>
-      <w:pPr>
-        <w:pStyle w:val="ListParagraph"/>
-        <w:numPr>
-          <w:ilvl w:val="1"/>
-          <w:numId w:val="4"/>
-        </w:numPr>
-        <w:rPr>
-          <w:color w:val="FF0000"/>
-        </w:rPr>
-      </w:pPr>
-      <w:r>
-        <w:rPr>
-          <w:color w:val="FF0000"/>
-        </w:rPr>
-        <w:t>Przebieg</w:t>
-      </w:r>
-    </w:p>
-    <w:p>
-      <w:pPr>
-        <w:pStyle w:val="ListParagraph"/>
-        <w:numPr>
-          <w:ilvl w:val="2"/>
-          <w:numId w:val="4"/>
-        </w:numPr>
-        <w:rPr>
-          <w:color w:val="FF0000"/>
-        </w:rPr>
-      </w:pPr>
-      <w:r>
-        <w:rPr>
-          <w:color w:val="FF0000"/>
-        </w:rPr>
-        <w:t>trafi / nie trafi</w:t>
-      </w:r>
-    </w:p>
-    <w:p>
-      <w:pPr>
-        <w:pStyle w:val="ListParagraph"/>
-        <w:numPr>
-          <w:ilvl w:val="2"/>
-          <w:numId w:val="4"/>
-        </w:numPr>
-        <w:rPr>
-          <w:color w:val="FF0000"/>
-        </w:rPr>
-      </w:pPr>
-      <w:r>
-        <w:rPr>
-          <w:color w:val="FF0000"/>
-        </w:rPr>
-        <w:t>sprawdź buffy chroniące</w:t>
-      </w:r>
-    </w:p>
-    <w:p>
-      <w:pPr>
-        <w:pStyle w:val="ListParagraph"/>
-        <w:numPr>
-          <w:ilvl w:val="2"/>
-          <w:numId w:val="4"/>
-        </w:numPr>
-        <w:rPr>
-          <w:color w:val="FF0000"/>
-        </w:rPr>
-      </w:pPr>
-      <w:r>
-        <w:rPr>
-          <w:color w:val="FF0000"/>
-        </w:rPr>
-        <w:t>zadaj obrażenia</w:t>
-      </w:r>
-    </w:p>
-    <w:p>
-      <w:pPr>
-        <w:pStyle w:val="ListParagraph"/>
-        <w:numPr>
-          <w:ilvl w:val="2"/>
-          <w:numId w:val="4"/>
-        </w:numPr>
-        <w:rPr>
-          <w:color w:val="FF0000"/>
-        </w:rPr>
-      </w:pPr>
-      <w:r>
-        <w:rPr>
-          <w:color w:val="FF0000"/>
-        </w:rPr>
-        <w:t>sprawdź życie jednostki</w:t>
-      </w:r>
-    </w:p>
-    <w:p>
-      <w:pPr>
-        <w:pStyle w:val="ListParagraph"/>
-        <w:numPr>
-          <w:ilvl w:val="2"/>
-          <w:numId w:val="4"/>
-        </w:numPr>
-        <w:rPr>
-          <w:color w:val="FF0000"/>
-        </w:rPr>
-      </w:pPr>
-      <w:r>
-        <w:rPr>
-          <w:color w:val="FF0000"/>
-        </w:rPr>
-        <w:t>nałóż buffy - kary</w:t>
-      </w:r>
-    </w:p>
-    <w:p>
-      <w:pPr>
-        <w:pStyle w:val="ListParagraph"/>
-        <w:numPr>
-          <w:ilvl w:val="1"/>
-          <w:numId w:val="4"/>
-        </w:numPr>
-        <w:rPr>
-          <w:color w:val="E36C0A" w:themeColor="accent6" w:themeShade="BF"/>
-        </w:rPr>
-      </w:pPr>
-      <w:r>
-        <w:rPr>
-          <w:color w:val="E36C0A" w:themeColor="accent6" w:themeShade="BF"/>
-        </w:rPr>
-        <w:t>Klasa akcji: Action</w:t>
-      </w:r>
-    </w:p>
-    <w:p>
-      <w:pPr>
-        <w:pStyle w:val="ListParagraph"/>
-        <w:numPr>
-          <w:ilvl w:val="2"/>
-          <w:numId w:val="4"/>
-        </w:numPr>
-        <w:rPr>
-          <w:color w:val="E36C0A" w:themeColor="accent6" w:themeShade="BF"/>
-        </w:rPr>
-      </w:pPr>
-      <w:r>
-        <w:rPr>
-          <w:color w:val="E36C0A" w:themeColor="accent6" w:themeShade="BF"/>
-        </w:rPr>
-        <w:t>Typ: attack,</w:t>
-      </w:r>
-    </w:p>
-    <w:p>
-      <w:pPr>
-        <w:pStyle w:val="ListParagraph"/>
-        <w:numPr>
-          <w:ilvl w:val="2"/>
-          <w:numId w:val="4"/>
-        </w:numPr>
-        <w:rPr>
-          <w:color w:val="E36C0A" w:themeColor="accent6" w:themeShade="BF"/>
-        </w:rPr>
-      </w:pPr>
-      <w:r>
-        <w:rPr>
-          <w:color w:val="E36C0A" w:themeColor="accent6" w:themeShade="BF"/>
-        </w:rPr>
-        <w:t xml:space="preserve">Mapa: nazwa trybutu </w:t>
-      </w:r>
-      <w:r>
-        <w:rPr>
-          <w:color w:val="E36C0A" w:themeColor="accent6" w:themeShade="BF"/>
-        </w:rPr>
-        <w:t>–</w:t>
-      </w:r>
-      <w:r>
-        <w:rPr>
-          <w:color w:val="E36C0A" w:themeColor="accent6" w:themeShade="BF"/>
-        </w:rPr>
-        <w:t xml:space="preserve"> zmiana</w:t>
-      </w:r>
-    </w:p>
-    <w:p>
-      <w:pPr>
-        <w:pStyle w:val="ListParagraph"/>
-        <w:numPr>
-          <w:ilvl w:val="0"/>
-          <w:numId w:val="4"/>
-        </w:numPr>
-        <w:rPr>
-          <w:u w:val="single"/>
-        </w:rPr>
-      </w:pPr>
-      <w:r>
-        <w:rPr>
-          <w:u w:val="single"/>
-        </w:rPr>
-        <w:t>SPRINT: Akcje - Ruch</w:t>
-      </w:r>
-    </w:p>
-    <w:p>
-      <w:pPr>
-        <w:pStyle w:val="ListParagraph"/>
-        <w:numPr>
-          <w:ilvl w:val="1"/>
-          <w:numId w:val="4"/>
-        </w:numPr>
-        <w:rPr>
-          <w:color w:val="FF0000"/>
-        </w:rPr>
-      </w:pPr>
-      <w:r>
-        <w:rPr>
-          <w:color w:val="FF0000"/>
-        </w:rPr>
-        <w:t>Przebieg</w:t>
-      </w:r>
-    </w:p>
-    <w:p>
-      <w:pPr>
-        <w:pStyle w:val="ListParagraph"/>
-        <w:numPr>
-          <w:ilvl w:val="2"/>
-          <w:numId w:val="4"/>
-        </w:numPr>
-        <w:rPr>
-          <w:color w:val="FF0000"/>
-        </w:rPr>
-      </w:pPr>
-      <w:r>
-        <w:rPr>
-          <w:color w:val="FF0000"/>
-        </w:rPr>
-        <w:t>sprawdź buffy „dobre”</w:t>
-      </w:r>
-    </w:p>
-    <w:p>
-      <w:pPr>
-        <w:pStyle w:val="ListParagraph"/>
-        <w:numPr>
-          <w:ilvl w:val="2"/>
-          <w:numId w:val="4"/>
-        </w:numPr>
-        <w:rPr>
-          <w:color w:val="FF0000"/>
-        </w:rPr>
-      </w:pPr>
-      <w:r>
-        <w:rPr>
-          <w:color w:val="FF0000"/>
-        </w:rPr>
-        <w:t>... „złe”</w:t>
-      </w:r>
-    </w:p>
-    <w:p>
-      <w:pPr>
-        <w:pStyle w:val="ListParagraph"/>
-        <w:numPr>
-          <w:ilvl w:val="2"/>
-          <w:numId w:val="4"/>
-        </w:numPr>
-        <w:rPr>
-          <w:color w:val="FF0000"/>
-        </w:rPr>
-      </w:pPr>
-      <w:r>
-        <w:rPr>
-          <w:color w:val="FF0000"/>
-        </w:rPr>
-        <w:t>zaznacz jednostkę,</w:t>
-      </w:r>
-    </w:p>
-    <w:p>
-      <w:pPr>
-        <w:pStyle w:val="ListParagraph"/>
-        <w:numPr>
-          <w:ilvl w:val="2"/>
-          <w:numId w:val="4"/>
-        </w:numPr>
-        <w:rPr>
-          <w:color w:val="FF0000"/>
-        </w:rPr>
-      </w:pPr>
-      <w:r>
-        <w:rPr>
-          <w:color w:val="FF0000"/>
-        </w:rPr>
-        <w:t>wykonaj ruch,</w:t>
-      </w:r>
-    </w:p>
-    <w:p>
-      <w:r>
         <w:pict>
           <v:rect id="_x0000_i1027" style="width:0;height:1.5pt" o:hralign="center" o:hrstd="t" o:hr="t" fillcolor="#a0a0a0" stroked="f"/>
         </w:pict>
@@ -1341,7 +1387,6 @@
         <w:rPr>
           <w:b/>
         </w:rPr>
-        <w:lastRenderedPageBreak/>
         <w:t>Przemyśleć</w:t>
       </w:r>
     </w:p>

</xml_diff>

<commit_message>
Units / Attributes  - Generating change value factors for armor and damage
</commit_message>
<xml_diff>
--- a/DisciplesBattleSimulator/src/TODO.docx
+++ b/DisciplesBattleSimulator/src/TODO.docx
@@ -668,106 +668,190 @@
         <w:rPr>
           <w:color w:val="FF0000"/>
         </w:rPr>
-        <w:t xml:space="preserve">usunięcie wytrzymałosci pancerza &gt; </w:t>
-      </w:r>
-      <w:r>
-        <w:rPr>
-          <w:color w:val="FF0000"/>
-        </w:rPr>
-        <w:t>zmiany w spec, grafach,</w:t>
-      </w:r>
-    </w:p>
-    <w:p>
-      <w:pPr>
-        <w:pStyle w:val="ListParagraph"/>
-        <w:numPr>
-          <w:ilvl w:val="1"/>
-          <w:numId w:val="4"/>
-        </w:numPr>
-        <w:rPr>
-          <w:color w:val="FF0000"/>
-        </w:rPr>
-      </w:pPr>
-      <w:r>
-        <w:rPr>
-          <w:color w:val="FF0000"/>
-        </w:rPr>
-        <w:t>wartości</w:t>
-      </w:r>
-    </w:p>
-    <w:p>
-      <w:pPr>
-        <w:pStyle w:val="ListParagraph"/>
-        <w:numPr>
-          <w:ilvl w:val="2"/>
-          <w:numId w:val="4"/>
-        </w:numPr>
-        <w:rPr>
-          <w:color w:val="FF0000"/>
-        </w:rPr>
-      </w:pPr>
-      <w:r>
-        <w:rPr>
-          <w:color w:val="FF0000"/>
-        </w:rPr>
-        <w:t>sprawdzanie wartości przed ustawieniem</w:t>
-      </w:r>
-    </w:p>
-    <w:p>
-      <w:pPr>
-        <w:pStyle w:val="ListParagraph"/>
-        <w:numPr>
-          <w:ilvl w:val="2"/>
-          <w:numId w:val="4"/>
-        </w:numPr>
-        <w:rPr>
-          <w:color w:val="FF0000"/>
-        </w:rPr>
-      </w:pPr>
-      <w:r>
-        <w:rPr>
-          <w:color w:val="FF0000"/>
-        </w:rPr>
-        <w:t>dodanie zmniejszania poniżej 0% statystyk</w:t>
-      </w:r>
-    </w:p>
-    <w:p>
-      <w:pPr>
-        <w:pStyle w:val="ListParagraph"/>
-        <w:numPr>
-          <w:ilvl w:val="2"/>
-          <w:numId w:val="4"/>
-        </w:numPr>
-        <w:rPr>
-          <w:color w:val="FF0000"/>
-        </w:rPr>
-      </w:pPr>
-      <w:r>
-        <w:rPr>
-          <w:color w:val="FF0000"/>
-        </w:rPr>
-        <w:t>każdej jednostce zapisanej w bazie dać 200%HP</w:t>
-      </w:r>
-    </w:p>
-    <w:p>
-      <w:pPr>
-        <w:pStyle w:val="ListParagraph"/>
-        <w:numPr>
-          <w:ilvl w:val="2"/>
-          <w:numId w:val="4"/>
-        </w:numPr>
-        <w:rPr>
-          <w:color w:val="FF0000"/>
-        </w:rPr>
-      </w:pPr>
-      <w:r>
-        <w:rPr>
-          <w:color w:val="FF0000"/>
-        </w:rPr>
-        <w:t>stałe współczynniki przyrostu HP: wojownicy +50, magowie+30, strzelcy +40,</w:t>
+        <w:t>podpięcie generatorów zmian wartości atrybutów powiązanych</w:t>
+      </w:r>
+      <w:r>
+        <w:rPr>
+          <w:color w:val="FF0000"/>
+        </w:rPr>
+        <w:t xml:space="preserve"> do</w:t>
+      </w:r>
+      <w:r>
+        <w:rPr>
+          <w:color w:val="FF0000"/>
+        </w:rPr>
+        <w:t>:</w:t>
+      </w:r>
+    </w:p>
+    <w:p>
+      <w:pPr>
+        <w:pStyle w:val="ListParagraph"/>
+        <w:numPr>
+          <w:ilvl w:val="3"/>
+          <w:numId w:val="4"/>
+        </w:numPr>
+        <w:rPr>
+          <w:color w:val="FF0000"/>
+        </w:rPr>
+      </w:pPr>
+      <w:r>
+        <w:rPr>
+          <w:color w:val="FF0000"/>
+        </w:rPr>
+        <w:t>procesu wczytywania dan</w:t>
+      </w:r>
+      <w:r>
+        <w:rPr>
+          <w:color w:val="FF0000"/>
+        </w:rPr>
+        <w:t>y</w:t>
+      </w:r>
+      <w:r>
+        <w:rPr>
+          <w:color w:val="FF0000"/>
+        </w:rPr>
+        <w:t>c</w:t>
+      </w:r>
+      <w:r>
+        <w:rPr>
+          <w:color w:val="FF0000"/>
+        </w:rPr>
+        <w:t>h</w:t>
+      </w:r>
+    </w:p>
+    <w:p>
+      <w:pPr>
+        <w:pStyle w:val="ListParagraph"/>
+        <w:numPr>
+          <w:ilvl w:val="3"/>
+          <w:numId w:val="4"/>
+        </w:numPr>
+        <w:rPr>
+          <w:color w:val="FF0000"/>
+        </w:rPr>
+      </w:pPr>
+      <w:r>
+        <w:rPr>
+          <w:color w:val="FF0000"/>
+        </w:rPr>
+        <w:t>Klas atrybutów prostych</w:t>
       </w:r>
       <w:bookmarkStart w:id="0" w:name="_GoBack"/>
       <w:bookmarkEnd w:id="0"/>
+    </w:p>
+    <w:p>
+      <w:pPr>
+        <w:pStyle w:val="ListParagraph"/>
+        <w:numPr>
+          <w:ilvl w:val="2"/>
+          <w:numId w:val="4"/>
+        </w:numPr>
+        <w:rPr>
+          <w:color w:val="FF0000"/>
+        </w:rPr>
+      </w:pPr>
+      <w:r>
+        <w:rPr>
+          <w:color w:val="FF0000"/>
+        </w:rPr>
+        <w:t xml:space="preserve">usunięcie wytrzymałosci pancerza &gt; </w:t>
+      </w:r>
+      <w:r>
+        <w:rPr>
+          <w:color w:val="FF0000"/>
+        </w:rPr>
+        <w:t>zmiany w spec, grafach,</w:t>
+      </w:r>
+    </w:p>
+    <w:p>
+      <w:pPr>
+        <w:pStyle w:val="ListParagraph"/>
+        <w:numPr>
+          <w:ilvl w:val="1"/>
+          <w:numId w:val="4"/>
+        </w:numPr>
+        <w:rPr>
+          <w:color w:val="FF0000"/>
+        </w:rPr>
+      </w:pPr>
+      <w:r>
+        <w:rPr>
+          <w:color w:val="FF0000"/>
+        </w:rPr>
+        <w:t>wartości</w:t>
+      </w:r>
+    </w:p>
+    <w:p>
+      <w:pPr>
+        <w:pStyle w:val="ListParagraph"/>
+        <w:numPr>
+          <w:ilvl w:val="2"/>
+          <w:numId w:val="4"/>
+        </w:numPr>
+        <w:rPr>
+          <w:color w:val="FF0000"/>
+        </w:rPr>
+      </w:pPr>
+      <w:r>
+        <w:rPr>
+          <w:color w:val="FF0000"/>
+        </w:rPr>
+        <w:t>sprawdzanie wartości przed ustawieniem</w:t>
+      </w:r>
+    </w:p>
+    <w:p>
+      <w:pPr>
+        <w:pStyle w:val="ListParagraph"/>
+        <w:numPr>
+          <w:ilvl w:val="2"/>
+          <w:numId w:val="4"/>
+        </w:numPr>
+        <w:rPr>
+          <w:color w:val="FF0000"/>
+        </w:rPr>
+      </w:pPr>
+      <w:r>
+        <w:rPr>
+          <w:color w:val="FF0000"/>
+        </w:rPr>
+        <w:t>dodanie zmniejszania poniżej 0% statystyk</w:t>
+      </w:r>
+    </w:p>
+    <w:p>
+      <w:pPr>
+        <w:pStyle w:val="ListParagraph"/>
+        <w:numPr>
+          <w:ilvl w:val="2"/>
+          <w:numId w:val="4"/>
+        </w:numPr>
+        <w:rPr>
+          <w:color w:val="FF0000"/>
+        </w:rPr>
+      </w:pPr>
+      <w:r>
+        <w:rPr>
+          <w:color w:val="FF0000"/>
+        </w:rPr>
+        <w:t>każdej jednostce zapisanej w bazie dać 200%HP</w:t>
+      </w:r>
+    </w:p>
+    <w:p>
+      <w:pPr>
+        <w:pStyle w:val="ListParagraph"/>
+        <w:numPr>
+          <w:ilvl w:val="2"/>
+          <w:numId w:val="4"/>
+        </w:numPr>
+        <w:rPr>
+          <w:color w:val="FF0000"/>
+        </w:rPr>
+      </w:pPr>
+      <w:r>
+        <w:rPr>
+          <w:color w:val="FF0000"/>
+        </w:rPr>
+        <w:t>stałe współczynniki przyrostu HP: wojownicy +50, magowie+30, strzelcy +40,</w:t>
+      </w:r>
       <w:r>
         <w:rPr>
           <w:color w:val="FF0000"/>
@@ -1343,6 +1427,7 @@
         <w:rPr>
           <w:color w:val="FF0000"/>
         </w:rPr>
+        <w:lastRenderedPageBreak/>
         <w:t>zaznacz jednostkę,</w:t>
       </w:r>
     </w:p>
@@ -1366,7 +1451,6 @@
     </w:p>
     <w:p>
       <w:r>
-        <w:lastRenderedPageBreak/>
         <w:pict>
           <v:rect id="_x0000_i1027" style="width:0;height:1.5pt" o:hralign="center" o:hrstd="t" o:hr="t" fillcolor="#a0a0a0" stroked="f"/>
         </w:pict>

</xml_diff>